<commit_message>
Fixed formatting special bond and template spacing ngbd.
</commit_message>
<xml_diff>
--- a/resources/Saved/22CRB00136_Not Guilty Bond Dialog.docx
+++ b/resources/Saved/22CRB00136_Not Guilty Bond Dialog.docx
@@ -658,7 +658,18 @@
           <w:sz w:val="20"/>
           <w:szCs w:val="20"/>
         </w:rPr>
-        <w:t xml:space="preserve">Defendant waived right to counsel.</w:t>
+        <w:t xml:space="preserve">Defendant waived right </w:t>
+      </w:r>
+      <w:bookmarkStart w:id="0" w:name="_GoBack"/>
+      <w:bookmarkEnd w:id="0"/>
+      <w:r>
+        <w:rPr>
+          <w:rFonts w:ascii="Palatino Linotype" w:hAnsi="Palatino Linotype"/>
+          <w:bCs/>
+          <w:sz w:val="20"/>
+          <w:szCs w:val="20"/>
+        </w:rPr>
+        <w:t xml:space="preserve">to counsel.</w:t>
       </w:r>
       <w:r>
         <w:rPr>
@@ -724,19 +735,28 @@
           <w:sz w:val="20"/>
           <w:szCs w:val="20"/>
         </w:rPr>
-        <w:t xml:space="preserve">. </w:t>
+        <w:t>.</w:t>
       </w:r>
     </w:p>
     <w:p>
       <w:pPr>
-        <w:spacing w:line="276" w:lineRule="auto"/>
-        <w:jc w:val="both"/>
-        <w:rPr>
-          <w:rFonts w:ascii="Palatino Linotype" w:hAnsi="Palatino Linotype"/>
-          <w:sz w:val="20"/>
-          <w:szCs w:val="20"/>
-        </w:rPr>
-      </w:pPr>
+        <w:tabs>
+          <w:tab w:val="center" w:pos="4680"/>
+        </w:tabs>
+        <w:rPr>
+          <w:rFonts w:ascii="Palatino Linotype" w:hAnsi="Palatino Linotype"/>
+          <w:sz w:val="20"/>
+          <w:szCs w:val="20"/>
+        </w:rPr>
+      </w:pPr>
+      <w:r>
+        <w:rPr>
+          <w:rFonts w:ascii="Palatino Linotype" w:hAnsi="Palatino Linotype"/>
+          <w:sz w:val="20"/>
+          <w:szCs w:val="20"/>
+        </w:rPr>
+        <w:t xml:space="preserve"> </w:t>
+      </w:r>
     </w:p>
     <w:tbl>
       <w:tblPr>
@@ -1229,13 +1249,109 @@
     </w:tbl>
     <w:p>
       <w:pPr>
+        <w:tabs>
+          <w:tab w:val="center" w:pos="4680"/>
+        </w:tabs>
+        <w:spacing w:before="240"/>
         <w:jc w:val="both"/>
         <w:rPr>
           <w:rFonts w:ascii="Palatino Linotype" w:hAnsi="Palatino Linotype"/>
-          <w:sz w:val="20"/>
-          <w:szCs w:val="20"/>
-        </w:rPr>
-      </w:pPr>
+          <w:bCs/>
+          <w:sz w:val="20"/>
+          <w:szCs w:val="20"/>
+        </w:rPr>
+      </w:pPr>
+      <w:r>
+        <w:rPr>
+          <w:rFonts w:ascii="Palatino Linotype" w:hAnsi="Palatino Linotype"/>
+          <w:sz w:val="20"/>
+          <w:szCs w:val="20"/>
+        </w:rPr>
+        <w:tab/>
+        <w:t xml:space="preserve">     </w:t>
+      </w:r>
+      <w:r>
+        <w:rPr>
+          <w:rFonts w:ascii="Palatino Linotype" w:hAnsi="Palatino Linotype"/>
+          <w:sz w:val="20"/>
+          <w:szCs w:val="20"/>
+        </w:rPr>
+        <w:t xml:space="preserve">The Court </w:t>
+      </w:r>
+      <w:r>
+        <w:rPr>
+          <w:rFonts w:ascii="Palatino Linotype" w:hAnsi="Palatino Linotype"/>
+          <w:bCs/>
+          <w:sz w:val="20"/>
+          <w:szCs w:val="20"/>
+        </w:rPr>
+        <w:t>finds that the below-ordered conditions will not obstru</w:t>
+      </w:r>
+      <w:r>
+        <w:rPr>
+          <w:rFonts w:ascii="Palatino Linotype" w:hAnsi="Palatino Linotype"/>
+          <w:bCs/>
+          <w:sz w:val="20"/>
+          <w:szCs w:val="20"/>
+        </w:rPr>
+        <w:t>ct the criminal justice process</w:t>
+      </w:r>
+      <w:r>
+        <w:rPr>
+          <w:rFonts w:ascii="Palatino Linotype" w:hAnsi="Palatino Linotype"/>
+          <w:bCs/>
+          <w:sz w:val="20"/>
+          <w:szCs w:val="20"/>
+        </w:rPr>
+        <w:t xml:space="preserve"> and are the least restrictive means of assuring Defendant’s appearance in Court and the protection </w:t>
+      </w:r>
+      <w:r>
+        <w:rPr>
+          <w:rFonts w:ascii="Palatino Linotype" w:hAnsi="Palatino Linotype"/>
+          <w:bCs/>
+          <w:sz w:val="20"/>
+          <w:szCs w:val="20"/>
+        </w:rPr>
+        <w:t>and safety of</w:t>
+      </w:r>
+      <w:r>
+        <w:rPr>
+          <w:rFonts w:ascii="Palatino Linotype" w:hAnsi="Palatino Linotype"/>
+          <w:bCs/>
+          <w:sz w:val="20"/>
+          <w:szCs w:val="20"/>
+        </w:rPr>
+        <w:t xml:space="preserve"> the community.  In determining the type and amount of bail, the Court considered each of the enumerated factors in Crim. R. 46(C</w:t>
+      </w:r>
+      <w:proofErr w:type="gramStart"/>
+      <w:r>
+        <w:rPr>
+          <w:rFonts w:ascii="Palatino Linotype" w:hAnsi="Palatino Linotype"/>
+          <w:bCs/>
+          <w:sz w:val="20"/>
+          <w:szCs w:val="20"/>
+        </w:rPr>
+        <w:t>)</w:t>
+      </w:r>
+      <w:r>
+        <w:rPr>
+          <w:rFonts w:ascii="Palatino Linotype" w:hAnsi="Palatino Linotype"/>
+          <w:bCs/>
+          <w:color w:val="FF0000"/>
+          <w:sz w:val="20"/>
+          <w:szCs w:val="20"/>
+        </w:rPr>
+        <w:t xml:space="preserve"/>
+      </w:r>
+      <w:r>
+        <w:rPr>
+          <w:rFonts w:ascii="Palatino Linotype" w:hAnsi="Palatino Linotype"/>
+          <w:bCs/>
+          <w:sz w:val="20"/>
+          <w:szCs w:val="20"/>
+        </w:rPr>
+        <w:t>.</w:t>
+      </w:r>
     </w:p>
     <w:p>
       <w:pPr>
@@ -1250,96 +1366,40 @@
           <w:szCs w:val="20"/>
         </w:rPr>
       </w:pPr>
-      <w:r>
-        <w:rPr>
-          <w:rFonts w:ascii="Palatino Linotype" w:hAnsi="Palatino Linotype"/>
-          <w:sz w:val="20"/>
-          <w:szCs w:val="20"/>
-        </w:rPr>
-        <w:tab/>
-        <w:t xml:space="preserve">     </w:t>
-      </w:r>
-      <w:r>
-        <w:rPr>
-          <w:rFonts w:ascii="Palatino Linotype" w:hAnsi="Palatino Linotype"/>
-          <w:sz w:val="20"/>
-          <w:szCs w:val="20"/>
-        </w:rPr>
-        <w:t xml:space="preserve">The Court </w:t>
-      </w:r>
-      <w:r>
-        <w:rPr>
-          <w:rFonts w:ascii="Palatino Linotype" w:hAnsi="Palatino Linotype"/>
-          <w:bCs/>
-          <w:sz w:val="20"/>
-          <w:szCs w:val="20"/>
-        </w:rPr>
-        <w:t>finds that the below-ordered conditions will not obstru</w:t>
-      </w:r>
-      <w:r>
-        <w:rPr>
-          <w:rFonts w:ascii="Palatino Linotype" w:hAnsi="Palatino Linotype"/>
-          <w:bCs/>
-          <w:sz w:val="20"/>
-          <w:szCs w:val="20"/>
-        </w:rPr>
-        <w:t>ct the criminal justice process</w:t>
-      </w:r>
-      <w:r>
-        <w:rPr>
-          <w:rFonts w:ascii="Palatino Linotype" w:hAnsi="Palatino Linotype"/>
-          <w:bCs/>
-          <w:sz w:val="20"/>
-          <w:szCs w:val="20"/>
-        </w:rPr>
-        <w:t xml:space="preserve"> and are the least restrictive means of assuring Defendant’s appearance in Court and the protection </w:t>
-      </w:r>
-      <w:r>
-        <w:rPr>
-          <w:rFonts w:ascii="Palatino Linotype" w:hAnsi="Palatino Linotype"/>
-          <w:bCs/>
-          <w:sz w:val="20"/>
-          <w:szCs w:val="20"/>
-        </w:rPr>
-        <w:t>and safety of</w:t>
-      </w:r>
-      <w:r>
-        <w:rPr>
-          <w:rFonts w:ascii="Palatino Linotype" w:hAnsi="Palatino Linotype"/>
-          <w:bCs/>
-          <w:sz w:val="20"/>
-          <w:szCs w:val="20"/>
-        </w:rPr>
-        <w:t xml:space="preserve"> the community.  In determining the type and amount of bail, the Court considered each of the enumerated factors in Crim. R. 46(C</w:t>
-      </w:r>
-      <w:proofErr w:type="gramStart"/>
-      <w:r>
-        <w:rPr>
-          <w:rFonts w:ascii="Palatino Linotype" w:hAnsi="Palatino Linotype"/>
-          <w:bCs/>
-          <w:sz w:val="20"/>
-          <w:szCs w:val="20"/>
-        </w:rPr>
-        <w:t>)</w:t>
-      </w:r>
-      <w:r>
-        <w:rPr>
-          <w:rFonts w:ascii="Palatino Linotype" w:hAnsi="Palatino Linotype"/>
-          <w:bCs/>
-          <w:color w:val="FF0000"/>
-          <w:sz w:val="20"/>
-          <w:szCs w:val="20"/>
-        </w:rPr>
-        <w:t xml:space="preserve"/>
-      </w:r>
-      <w:r>
-        <w:rPr>
-          <w:rFonts w:ascii="Palatino Linotype" w:hAnsi="Palatino Linotype"/>
-          <w:bCs/>
-          <w:sz w:val="20"/>
-          <w:szCs w:val="20"/>
-        </w:rPr>
-        <w:t>.</w:t>
+    </w:p>
+    <w:p>
+      <w:pPr>
+        <w:tabs>
+          <w:tab w:val="center" w:pos="4680"/>
+        </w:tabs>
+        <w:jc w:val="center"/>
+        <w:rPr>
+          <w:rFonts w:ascii="Palatino Linotype" w:hAnsi="Palatino Linotype"/>
+          <w:b/>
+          <w:bCs/>
+          <w:sz w:val="20"/>
+          <w:szCs w:val="20"/>
+        </w:rPr>
+      </w:pPr>
+      <w:r>
+        <w:rPr>
+          <w:rFonts w:ascii="Palatino Linotype" w:hAnsi="Palatino Linotype"/>
+          <w:b/>
+          <w:bCs/>
+          <w:sz w:val="20"/>
+          <w:szCs w:val="20"/>
+        </w:rPr>
+        <w:t xml:space="preserve">10% Deposit, Cash or Surety Bond</w:t>
+      </w:r>
+      <w:r>
+        <w:rPr>
+          <w:rFonts w:ascii="Palatino Linotype" w:hAnsi="Palatino Linotype"/>
+          <w:b/>
+          <w:bCs/>
+          <w:sz w:val="20"/>
+          <w:szCs w:val="20"/>
+        </w:rPr>
+        <w:t xml:space="preserve"> Conditions</w:t>
       </w:r>
     </w:p>
     <w:p>
@@ -1350,20 +1410,6 @@
         <w:jc w:val="both"/>
         <w:rPr>
           <w:rFonts w:ascii="Palatino Linotype" w:hAnsi="Palatino Linotype"/>
-          <w:bCs/>
-          <w:sz w:val="20"/>
-          <w:szCs w:val="20"/>
-        </w:rPr>
-      </w:pPr>
-    </w:p>
-    <w:p>
-      <w:pPr>
-        <w:tabs>
-          <w:tab w:val="center" w:pos="4680"/>
-        </w:tabs>
-        <w:jc w:val="center"/>
-        <w:rPr>
-          <w:rFonts w:ascii="Palatino Linotype" w:hAnsi="Palatino Linotype"/>
           <w:b/>
           <w:bCs/>
           <w:sz w:val="20"/>
@@ -1373,38 +1419,35 @@
       <w:r>
         <w:rPr>
           <w:rFonts w:ascii="Palatino Linotype" w:hAnsi="Palatino Linotype"/>
+          <w:bCs/>
+          <w:color w:val="FF0000"/>
+          <w:sz w:val="20"/>
+          <w:szCs w:val="20"/>
+        </w:rPr>
+        <w:t xml:space="preserve"/>
+      </w:r>
+      <w:r>
+        <w:rPr>
+          <w:rFonts w:ascii="Palatino Linotype" w:hAnsi="Palatino Linotype"/>
+          <w:bCs/>
+          <w:color w:val="FF0000"/>
+          <w:sz w:val="20"/>
+          <w:szCs w:val="20"/>
+        </w:rPr>
+        <w:t xml:space="preserve"/>
+        <w:br/>
+        <w:t xml:space="preserve"/>
+      </w:r>
+      <w:r>
+        <w:rPr>
+          <w:rFonts w:ascii="Palatino Linotype" w:hAnsi="Palatino Linotype"/>
           <w:b/>
           <w:bCs/>
           <w:sz w:val="20"/>
           <w:szCs w:val="20"/>
         </w:rPr>
-        <w:t xml:space="preserve">Recognizance (OR) Bond</w:t>
-      </w:r>
-      <w:r>
-        <w:rPr>
-          <w:rFonts w:ascii="Palatino Linotype" w:hAnsi="Palatino Linotype"/>
-          <w:b/>
-          <w:bCs/>
-          <w:sz w:val="20"/>
-          <w:szCs w:val="20"/>
-        </w:rPr>
-        <w:t xml:space="preserve"> Conditions</w:t>
-      </w:r>
-    </w:p>
-    <w:p>
-      <w:pPr>
-        <w:tabs>
-          <w:tab w:val="center" w:pos="4680"/>
-        </w:tabs>
-        <w:jc w:val="center"/>
-        <w:rPr>
-          <w:rFonts w:ascii="Palatino Linotype" w:hAnsi="Palatino Linotype"/>
-          <w:b/>
-          <w:bCs/>
-          <w:sz w:val="20"/>
-          <w:szCs w:val="20"/>
-        </w:rPr>
-      </w:pPr>
+        <w:t>Financial Conditions of Release:</w:t>
+      </w:r>
     </w:p>
     <w:p>
       <w:pPr>
@@ -1414,12 +1457,80 @@
         <w:jc w:val="both"/>
         <w:rPr>
           <w:rFonts w:ascii="Palatino Linotype" w:hAnsi="Palatino Linotype"/>
+          <w:bCs/>
+          <w:sz w:val="20"/>
+          <w:szCs w:val="20"/>
+        </w:rPr>
+      </w:pPr>
+      <w:r>
+        <w:rPr>
+          <w:rFonts w:ascii="Palatino Linotype" w:hAnsi="Palatino Linotype"/>
           <w:b/>
           <w:bCs/>
           <w:sz w:val="20"/>
           <w:szCs w:val="20"/>
         </w:rPr>
-      </w:pPr>
+        <w:t xml:space="preserve">     </w:t>
+      </w:r>
+      <w:r>
+        <w:rPr>
+          <w:rFonts w:ascii="Palatino Linotype" w:hAnsi="Palatino Linotype"/>
+          <w:bCs/>
+          <w:sz w:val="20"/>
+          <w:szCs w:val="20"/>
+        </w:rPr>
+        <w:t xml:space="preserve">The Court finds that the following financial condition(s) are related to Defendant’s risk of non-appearance, the seriousness of the offense, and/or the previous criminal record of the Defendant.</w:t>
+      </w:r>
+    </w:p>
+    <w:p>
+      <w:pPr>
+        <w:pStyle w:val="ListParagraph"/>
+        <w:numPr>
+          <w:ilvl w:val="0"/>
+          <w:numId w:val="7"/>
+        </w:numPr>
+        <w:tabs>
+          <w:tab w:val="center" w:pos="4680"/>
+        </w:tabs>
+        <w:jc w:val="both"/>
+        <w:rPr>
+          <w:rFonts w:ascii="Palatino Linotype" w:hAnsi="Palatino Linotype"/>
+          <w:b/>
+          <w:bCs/>
+          <w:sz w:val="20"/>
+          <w:szCs w:val="20"/>
+        </w:rPr>
+      </w:pPr>
+      <w:r>
+        <w:rPr>
+          <w:rFonts w:ascii="Palatino Linotype" w:hAnsi="Palatino Linotype"/>
+          <w:bCs/>
+          <w:sz w:val="20"/>
+          <w:szCs w:val="20"/>
+          <w:u w:val="single"/>
+        </w:rPr>
+        <w:t xml:space="preserve">Defendant shall post a $2,000</w:t>
+      </w:r>
+      <w:r>
+        <w:rPr>
+          <w:rFonts w:ascii="Palatino Linotype" w:hAnsi="Palatino Linotype"/>
+          <w:bCs/>
+          <w:sz w:val="20"/>
+          <w:szCs w:val="20"/>
+          <w:u w:val="single"/>
+        </w:rPr>
+        <w:t xml:space="preserve"> bond secured by</w:t>
+      </w:r>
+      <w:r>
+        <w:rPr>
+          <w:rFonts w:ascii="Palatino Linotype" w:hAnsi="Palatino Linotype"/>
+          <w:bCs/>
+          <w:sz w:val="20"/>
+          <w:szCs w:val="20"/>
+          <w:u w:val="single"/>
+        </w:rPr>
+        <w:t xml:space="preserve"> </w:t>
+      </w:r>
       <w:r>
         <w:rPr>
           <w:rFonts w:ascii="Palatino Linotype" w:hAnsi="Palatino Linotype"/>
@@ -1427,9 +1538,86 @@
           <w:color w:val="FF0000"/>
           <w:sz w:val="20"/>
           <w:szCs w:val="20"/>
+          <w:u w:val="single"/>
         </w:rPr>
         <w:t xml:space="preserve"/>
       </w:r>
+      <w:r>
+        <w:rPr>
+          <w:rFonts w:ascii="Palatino Linotype" w:hAnsi="Palatino Linotype"/>
+          <w:bCs/>
+          <w:sz w:val="20"/>
+          <w:szCs w:val="20"/>
+          <w:u w:val="single"/>
+        </w:rPr>
+        <w:t>10% deposit,</w:t>
+      </w:r>
+      <w:r>
+        <w:rPr>
+          <w:rFonts w:ascii="Palatino Linotype" w:hAnsi="Palatino Linotype"/>
+          <w:bCs/>
+          <w:color w:val="FF0000"/>
+          <w:sz w:val="20"/>
+          <w:szCs w:val="20"/>
+          <w:u w:val="single"/>
+        </w:rPr>
+        <w:t xml:space="preserve"/>
+      </w:r>
+      <w:r>
+        <w:rPr>
+          <w:rFonts w:ascii="Palatino Linotype" w:hAnsi="Palatino Linotype"/>
+          <w:bCs/>
+          <w:sz w:val="20"/>
+          <w:szCs w:val="20"/>
+          <w:u w:val="single"/>
+        </w:rPr>
+        <w:t xml:space="preserve"> cash, or surety</w:t>
+      </w:r>
+      <w:r>
+        <w:rPr>
+          <w:rFonts w:ascii="Palatino Linotype" w:hAnsi="Palatino Linotype"/>
+          <w:bCs/>
+          <w:sz w:val="20"/>
+          <w:szCs w:val="20"/>
+        </w:rPr>
+        <w:t>.</w:t>
+      </w:r>
+      <w:r>
+        <w:rPr>
+          <w:rFonts w:ascii="Palatino Linotype" w:hAnsi="Palatino Linotype"/>
+          <w:bCs/>
+          <w:sz w:val="20"/>
+          <w:szCs w:val="20"/>
+        </w:rPr>
+        <w:t xml:space="preserve"/>
+        <w:br/>
+        <w:t xml:space="preserve"/>
+      </w:r>
+      <w:r>
+        <w:rPr>
+          <w:rFonts w:ascii="Palatino Linotype" w:hAnsi="Palatino Linotype"/>
+          <w:bCs/>
+          <w:color w:val="FF0000"/>
+          <w:sz w:val="20"/>
+          <w:szCs w:val="20"/>
+        </w:rPr>
+        <w:t xml:space="preserve"/>
+      </w:r>
+    </w:p>
+    <w:p>
+      <w:pPr>
+        <w:tabs>
+          <w:tab w:val="center" w:pos="4680"/>
+        </w:tabs>
+        <w:jc w:val="both"/>
+        <w:rPr>
+          <w:rFonts w:ascii="Palatino Linotype" w:hAnsi="Palatino Linotype"/>
+          <w:b/>
+          <w:bCs/>
+          <w:sz w:val="20"/>
+          <w:szCs w:val="20"/>
+        </w:rPr>
+      </w:pPr>
       <w:r>
         <w:rPr>
           <w:rFonts w:ascii="Palatino Linotype" w:hAnsi="Palatino Linotype"/>
@@ -1485,28 +1673,8 @@
           <w:bCs/>
           <w:sz w:val="20"/>
           <w:szCs w:val="20"/>
-          <w:u w:val="single"/>
-        </w:rPr>
-        <w:t>The defendant shall execute a personal recognizance bond</w:t>
-      </w:r>
-      <w:r>
-        <w:rPr>
-          <w:rFonts w:ascii="Palatino Linotype" w:hAnsi="Palatino Linotype"/>
-          <w:bCs/>
-          <w:sz w:val="20"/>
-          <w:szCs w:val="20"/>
-        </w:rPr>
-        <w:t>.</w:t>
-      </w:r>
-      <w:r>
-        <w:rPr>
-          <w:rFonts w:ascii="Palatino Linotype" w:hAnsi="Palatino Linotype"/>
-          <w:bCs/>
-          <w:color w:val="FF0000"/>
-          <w:sz w:val="20"/>
-          <w:szCs w:val="20"/>
-        </w:rPr>
-        <w:t xml:space="preserve"/>
+        </w:rPr>
+        <w:t>Defendant shall behave lawfully, comply with any protection orders and/or other orders of this Court, and shall maintain contact and cooperation with counsel of record.</w:t>
       </w:r>
     </w:p>
     <w:p>
@@ -1524,19 +1692,11 @@
           <w:rFonts w:ascii="Palatino Linotype" w:hAnsi="Palatino Linotype"/>
           <w:b/>
           <w:bCs/>
-          <w:sz w:val="20"/>
-          <w:szCs w:val="20"/>
-        </w:rPr>
-      </w:pPr>
-      <w:r>
-        <w:rPr>
-          <w:rFonts w:ascii="Palatino Linotype" w:hAnsi="Palatino Linotype"/>
-          <w:bCs/>
-          <w:sz w:val="20"/>
-          <w:szCs w:val="20"/>
-        </w:rPr>
-        <w:t xml:space="preserve">Defendant shall behave lawfully, comply with any protection orders and/or other orders of this Court, and </w:t>
-      </w:r>
+          <w:color w:val="000000" w:themeColor="text1"/>
+          <w:sz w:val="20"/>
+          <w:szCs w:val="20"/>
+        </w:rPr>
+      </w:pPr>
       <w:r>
         <w:rPr>
           <w:rFonts w:ascii="Palatino Linotype" w:hAnsi="Palatino Linotype"/>
@@ -1545,7 +1705,17 @@
           <w:szCs w:val="20"/>
         </w:rPr>
         <w:lastRenderedPageBreak/>
-        <w:t>shall maintain contact and cooperation with counsel of record.</w:t>
+        <w:t>Defendant shall provide written notice to the Office of Community Control at least 10 days prior to leaving Ohio.</w:t>
+      </w:r>
+      <w:r>
+        <w:rPr>
+          <w:rFonts w:ascii="Palatino Linotype" w:hAnsi="Palatino Linotype"/>
+          <w:bCs/>
+          <w:color w:val="FF0000"/>
+          <w:sz w:val="20"/>
+          <w:szCs w:val="20"/>
+        </w:rPr>
+        <w:t xml:space="preserve"> </w:t>
       </w:r>
     </w:p>
     <w:p>
@@ -1575,7 +1745,7 @@
           <w:sz w:val="20"/>
           <w:szCs w:val="20"/>
         </w:rPr>
-        <w:t>Defendant shall provide written notice to the Office of Community Control at least 10 days prior to leaving Ohio.</w:t>
+        <w:t xml:space="preserve">Defendant shall provide written notice to the Clerk of Court at least 10 days prior to any change of address.</w:t>
       </w:r>
       <w:r>
         <w:rPr>
@@ -1585,37 +1755,7 @@
           <w:sz w:val="20"/>
           <w:szCs w:val="20"/>
         </w:rPr>
-        <w:t xml:space="preserve"> </w:t>
-      </w:r>
-    </w:p>
-    <w:p>
-      <w:pPr>
-        <w:pStyle w:val="ListParagraph"/>
-        <w:numPr>
-          <w:ilvl w:val="0"/>
-          <w:numId w:val="6"/>
-        </w:numPr>
-        <w:tabs>
-          <w:tab w:val="center" w:pos="4680"/>
-        </w:tabs>
-        <w:jc w:val="both"/>
-        <w:rPr>
-          <w:rFonts w:ascii="Palatino Linotype" w:hAnsi="Palatino Linotype"/>
-          <w:b/>
-          <w:bCs/>
-          <w:color w:val="000000" w:themeColor="text1"/>
-          <w:sz w:val="20"/>
-          <w:szCs w:val="20"/>
-        </w:rPr>
-      </w:pPr>
-      <w:r>
-        <w:rPr>
-          <w:rFonts w:ascii="Palatino Linotype" w:hAnsi="Palatino Linotype"/>
-          <w:bCs/>
-          <w:sz w:val="20"/>
-          <w:szCs w:val="20"/>
-        </w:rPr>
-        <w:t xml:space="preserve">Defendant shall provide written notice to the Clerk of Court at least 10 days prior to any change of address.</w:t>
+        <w:t xml:space="preserve"/>
       </w:r>
       <w:r>
         <w:rPr>
@@ -1683,27 +1823,53 @@
           <w:sz w:val="20"/>
           <w:szCs w:val="20"/>
         </w:rPr>
-        <w:t xml:space="preserve">Defendant shall forthwith report to the Office of Community Control to obtain </w:t>
-      </w:r>
-      <w:r>
-        <w:rPr>
-          <w:rFonts w:ascii="Palatino Linotype" w:hAnsi="Palatino Linotype"/>
-          <w:bCs/>
-          <w:sz w:val="20"/>
-          <w:szCs w:val="20"/>
-        </w:rPr>
-        <w:t xml:space="preserve">a mental health</w:t>
-      </w:r>
-      <w:bookmarkStart w:id="0" w:name="_GoBack"/>
-      <w:bookmarkEnd w:id="0"/>
-      <w:r>
-        <w:rPr>
-          <w:rFonts w:ascii="Palatino Linotype" w:hAnsi="Palatino Linotype"/>
-          <w:bCs/>
-          <w:sz w:val="20"/>
-          <w:szCs w:val="20"/>
-        </w:rPr>
-        <w:t xml:space="preserve"> assessment and comply with any treatment recommendations.</w:t>
+        <w:t xml:space="preserve">Defendant shall report to the Office of Community Control</w:t>
+      </w:r>
+      <w:r>
+        <w:rPr>
+          <w:rFonts w:ascii="Palatino Linotype" w:hAnsi="Palatino Linotype"/>
+          <w:bCs/>
+          <w:sz w:val="20"/>
+          <w:szCs w:val="20"/>
+        </w:rPr>
+        <w:t xml:space="preserve"> forthwith</w:t>
+      </w:r>
+      <w:r>
+        <w:rPr>
+          <w:rFonts w:ascii="Palatino Linotype" w:hAnsi="Palatino Linotype"/>
+          <w:bCs/>
+          <w:sz w:val="20"/>
+          <w:szCs w:val="20"/>
+        </w:rPr>
+        <w:t xml:space="preserve"> for</w:t>
+      </w:r>
+      <w:r>
+        <w:rPr>
+          <w:rFonts w:ascii="Palatino Linotype" w:hAnsi="Palatino Linotype"/>
+          <w:bCs/>
+          <w:sz w:val="20"/>
+          <w:szCs w:val="20"/>
+        </w:rPr>
+        <w:t xml:space="preserve"> the following monitoring:</w:t>
+      </w:r>
+      <w:r>
+        <w:rPr>
+          <w:rFonts w:ascii="Palatino Linotype" w:hAnsi="Palatino Linotype"/>
+          <w:bCs/>
+          <w:sz w:val="20"/>
+          <w:szCs w:val="20"/>
+        </w:rPr>
+        <w:t xml:space="preserve"> SCRAM Only.</w:t>
+      </w:r>
+      <w:r>
+        <w:rPr>
+          <w:rFonts w:ascii="Palatino Linotype" w:hAnsi="Palatino Linotype"/>
+          <w:bCs/>
+          <w:color w:val="FF0000"/>
+          <w:sz w:val="20"/>
+          <w:szCs w:val="20"/>
+        </w:rPr>
+        <w:t xml:space="preserve"/>
       </w:r>
       <w:r>
         <w:rPr>
@@ -1718,11 +1884,6 @@
     </w:p>
     <w:p>
       <w:pPr>
-        <w:pStyle w:val="ListParagraph"/>
-        <w:numPr>
-          <w:ilvl w:val="0"/>
-          <w:numId w:val="4"/>
-        </w:numPr>
         <w:tabs>
           <w:tab w:val="center" w:pos="4680"/>
         </w:tabs>
@@ -1738,35 +1899,6 @@
         <w:rPr>
           <w:rFonts w:ascii="Palatino Linotype" w:hAnsi="Palatino Linotype"/>
           <w:bCs/>
-          <w:sz w:val="20"/>
-          <w:szCs w:val="20"/>
-        </w:rPr>
-        <w:t xml:space="preserve">Defendant shall report to the Office of Community Control forthwith to determine a schedule for alcohol tests with the AB (Alcohol) </w:t>
-      </w:r>
-      <w:proofErr w:type="spellStart"/>
-      <w:r>
-        <w:rPr>
-          <w:rFonts w:ascii="Palatino Linotype" w:hAnsi="Palatino Linotype"/>
-          <w:bCs/>
-          <w:sz w:val="20"/>
-          <w:szCs w:val="20"/>
-        </w:rPr>
-        <w:t>Kisok</w:t>
-      </w:r>
-      <w:proofErr w:type="spellEnd"/>
-      <w:r>
-        <w:rPr>
-          <w:rFonts w:ascii="Palatino Linotype" w:hAnsi="Palatino Linotype"/>
-          <w:bCs/>
-          <w:sz w:val="20"/>
-          <w:szCs w:val="20"/>
-        </w:rPr>
-        <w:t xml:space="preserve">.</w:t>
-      </w:r>
-      <w:r>
-        <w:rPr>
-          <w:rFonts w:ascii="Palatino Linotype" w:hAnsi="Palatino Linotype"/>
-          <w:bCs/>
           <w:color w:val="FF0000"/>
           <w:sz w:val="20"/>
           <w:szCs w:val="20"/>
@@ -1783,64 +1915,6 @@
         </w:rPr>
         <w:t xml:space="preserve"/>
       </w:r>
-      <w:r>
-        <w:rPr>
-          <w:rFonts w:ascii="Palatino Linotype" w:hAnsi="Palatino Linotype"/>
-          <w:bCs/>
-          <w:color w:val="FF0000"/>
-          <w:sz w:val="20"/>
-          <w:szCs w:val="20"/>
-        </w:rPr>
-        <w:t xml:space="preserve"/>
-      </w:r>
-    </w:p>
-    <w:p>
-      <w:pPr>
-        <w:tabs>
-          <w:tab w:val="center" w:pos="4680"/>
-        </w:tabs>
-        <w:jc w:val="both"/>
-        <w:rPr>
-          <w:rFonts w:ascii="Palatino Linotype" w:hAnsi="Palatino Linotype"/>
-          <w:bCs/>
-          <w:sz w:val="20"/>
-          <w:szCs w:val="20"/>
-        </w:rPr>
-      </w:pPr>
-      <w:r>
-        <w:rPr>
-          <w:rFonts w:ascii="Palatino Linotype" w:hAnsi="Palatino Linotype"/>
-          <w:bCs/>
-          <w:color w:val="FF0000"/>
-          <w:sz w:val="20"/>
-          <w:szCs w:val="20"/>
-        </w:rPr>
-        <w:t xml:space="preserve"/>
-      </w:r>
-      <w:r>
-        <w:rPr>
-          <w:rFonts w:ascii="Palatino Linotype" w:hAnsi="Palatino Linotype"/>
-          <w:bCs/>
-          <w:color w:val="FF0000"/>
-          <w:sz w:val="20"/>
-          <w:szCs w:val="20"/>
-        </w:rPr>
-        <w:t xml:space="preserve"/>
-      </w:r>
-    </w:p>
-    <w:p>
-      <w:pPr>
-        <w:tabs>
-          <w:tab w:val="center" w:pos="4680"/>
-        </w:tabs>
-        <w:jc w:val="both"/>
-        <w:rPr>
-          <w:rFonts w:ascii="Palatino Linotype" w:hAnsi="Palatino Linotype"/>
-          <w:bCs/>
-          <w:sz w:val="20"/>
-          <w:szCs w:val="20"/>
-        </w:rPr>
-      </w:pPr>
     </w:p>
     <w:p>
       <w:pPr>
@@ -2245,7 +2319,7 @@
             <w:sz w:val="20"/>
             <w:szCs w:val="20"/>
           </w:rPr>
-          <w:t>2</w:t>
+          <w:t>1</w:t>
         </w:r>
         <w:r>
           <w:rPr>
@@ -4250,7 +4324,7 @@
 </file>
 
 <file path=customXml/itemProps1.xml><?xml version="1.0" encoding="utf-8"?>
-<ds:datastoreItem xmlns:ds="http://schemas.openxmlformats.org/officeDocument/2006/customXml" ds:itemID="{9C3C6679-D0CD-4E29-8592-05FB2AE7F5B0}">
+<ds:datastoreItem xmlns:ds="http://schemas.openxmlformats.org/officeDocument/2006/customXml" ds:itemID="{CCC362C0-1923-45CB-943E-69F43E91213D}">
   <ds:schemaRefs>
     <ds:schemaRef ds:uri="http://schemas.openxmlformats.org/officeDocument/2006/bibliography"/>
   </ds:schemaRefs>

</xml_diff>

<commit_message>
Added protection order checkbox to ui and template NGBD.
</commit_message>
<xml_diff>
--- a/resources/Saved/22CRB00136_Not Guilty Bond Dialog.docx
+++ b/resources/Saved/22CRB00136_Not Guilty Bond Dialog.docx
@@ -1,6 +1,6 @@
 
 <file path=word/document.xml><?xml version="1.0" encoding="utf-8"?>
-<w:document xmlns:wpc="http://schemas.microsoft.com/office/word/2010/wordprocessingCanvas" xmlns:mc="http://schemas.openxmlformats.org/markup-compatibility/2006" xmlns:o="urn:schemas-microsoft-com:office:office" xmlns:r="http://schemas.openxmlformats.org/officeDocument/2006/relationships" xmlns:m="http://schemas.openxmlformats.org/officeDocument/2006/math" xmlns:v="urn:schemas-microsoft-com:vml" xmlns:wp14="http://schemas.microsoft.com/office/word/2010/wordprocessingDrawing" xmlns:wp="http://schemas.openxmlformats.org/drawingml/2006/wordprocessingDrawing" xmlns:w10="urn:schemas-microsoft-com:office:word" xmlns:w="http://schemas.openxmlformats.org/wordprocessingml/2006/main" xmlns:w14="http://schemas.microsoft.com/office/word/2010/wordml" xmlns:wpg="http://schemas.microsoft.com/office/word/2010/wordprocessingGroup" xmlns:wpi="http://schemas.microsoft.com/office/word/2010/wordprocessingInk" xmlns:wne="http://schemas.microsoft.com/office/word/2006/wordml" xmlns:wps="http://schemas.microsoft.com/office/word/2010/wordprocessingShape" mc:Ignorable="w14 wp14">
+<w:document xmlns:wpc="http://schemas.microsoft.com/office/word/2010/wordprocessingCanvas" xmlns:cx="http://schemas.microsoft.com/office/drawing/2014/chartex" xmlns:cx1="http://schemas.microsoft.com/office/drawing/2015/9/8/chartex" xmlns:cx2="http://schemas.microsoft.com/office/drawing/2015/10/21/chartex" xmlns:cx3="http://schemas.microsoft.com/office/drawing/2016/5/9/chartex" xmlns:cx4="http://schemas.microsoft.com/office/drawing/2016/5/10/chartex" xmlns:cx5="http://schemas.microsoft.com/office/drawing/2016/5/11/chartex" xmlns:cx6="http://schemas.microsoft.com/office/drawing/2016/5/12/chartex" xmlns:cx7="http://schemas.microsoft.com/office/drawing/2016/5/13/chartex" xmlns:cx8="http://schemas.microsoft.com/office/drawing/2016/5/14/chartex" xmlns:mc="http://schemas.openxmlformats.org/markup-compatibility/2006" xmlns:aink="http://schemas.microsoft.com/office/drawing/2016/ink" xmlns:am3d="http://schemas.microsoft.com/office/drawing/2017/model3d" xmlns:o="urn:schemas-microsoft-com:office:office" xmlns:r="http://schemas.openxmlformats.org/officeDocument/2006/relationships" xmlns:m="http://schemas.openxmlformats.org/officeDocument/2006/math" xmlns:v="urn:schemas-microsoft-com:vml" xmlns:wp14="http://schemas.microsoft.com/office/word/2010/wordprocessingDrawing" xmlns:wp="http://schemas.openxmlformats.org/drawingml/2006/wordprocessingDrawing" xmlns:w10="urn:schemas-microsoft-com:office:word" xmlns:w="http://schemas.openxmlformats.org/wordprocessingml/2006/main" xmlns:w14="http://schemas.microsoft.com/office/word/2010/wordml" xmlns:w15="http://schemas.microsoft.com/office/word/2012/wordml" xmlns:w16cex="http://schemas.microsoft.com/office/word/2018/wordml/cex" xmlns:w16cid="http://schemas.microsoft.com/office/word/2016/wordml/cid" xmlns:w16="http://schemas.microsoft.com/office/word/2018/wordml" xmlns:w16sdtdh="http://schemas.microsoft.com/office/word/2020/wordml/sdtdatahash" xmlns:w16se="http://schemas.microsoft.com/office/word/2015/wordml/symex" xmlns:wpg="http://schemas.microsoft.com/office/word/2010/wordprocessingGroup" xmlns:wpi="http://schemas.microsoft.com/office/word/2010/wordprocessingInk" xmlns:wne="http://schemas.microsoft.com/office/word/2006/wordml" xmlns:wps="http://schemas.microsoft.com/office/word/2010/wordprocessingShape" mc:Ignorable="w14 w15 w16se w16cid w16 w16cex w16sdtdh wp14">
   <w:body>
     <w:p>
       <w:pPr>
@@ -160,73 +160,64 @@
           <w:szCs w:val="20"/>
         </w:rPr>
       </w:pPr>
+      <w:r>
+        <w:rPr>
+          <w:rFonts w:ascii="Palatino Linotype" w:hAnsi="Palatino Linotype"/>
+          <w:sz w:val="20"/>
+          <w:szCs w:val="20"/>
+        </w:rPr>
+        <w:t>vs.</w:t>
+      </w:r>
+      <w:r>
+        <w:rPr>
+          <w:rFonts w:ascii="Palatino Linotype" w:hAnsi="Palatino Linotype"/>
+          <w:sz w:val="20"/>
+          <w:szCs w:val="20"/>
+        </w:rPr>
+        <w:tab/>
+      </w:r>
+      <w:r>
+        <w:rPr>
+          <w:rFonts w:ascii="Palatino Linotype" w:hAnsi="Palatino Linotype"/>
+          <w:sz w:val="20"/>
+          <w:szCs w:val="20"/>
+        </w:rPr>
+        <w:tab/>
+      </w:r>
+      <w:r>
+        <w:rPr>
+          <w:rFonts w:ascii="Palatino Linotype" w:hAnsi="Palatino Linotype"/>
+          <w:sz w:val="20"/>
+          <w:szCs w:val="20"/>
+        </w:rPr>
+        <w:tab/>
+      </w:r>
+      <w:r>
+        <w:rPr>
+          <w:rFonts w:ascii="Palatino Linotype" w:hAnsi="Palatino Linotype"/>
+          <w:sz w:val="20"/>
+          <w:szCs w:val="20"/>
+        </w:rPr>
+        <w:tab/>
+      </w:r>
+      <w:r>
+        <w:rPr>
+          <w:rFonts w:ascii="Palatino Linotype" w:hAnsi="Palatino Linotype"/>
+          <w:sz w:val="20"/>
+          <w:szCs w:val="20"/>
+        </w:rPr>
+        <w:tab/>
+        <w:t xml:space="preserve">CASE NO</w:t>
+      </w:r>
+      <w:r>
+        <w:rPr>
+          <w:rFonts w:ascii="Palatino Linotype" w:hAnsi="Palatino Linotype"/>
+          <w:sz w:val="20"/>
+          <w:szCs w:val="20"/>
+        </w:rPr>
+        <w:t xml:space="preserve">.  </w:t>
+      </w:r>
       <w:proofErr w:type="gramStart"/>
-      <w:r>
-        <w:rPr>
-          <w:rFonts w:ascii="Palatino Linotype" w:hAnsi="Palatino Linotype"/>
-          <w:sz w:val="20"/>
-          <w:szCs w:val="20"/>
-        </w:rPr>
-        <w:t>vs</w:t>
-      </w:r>
-      <w:proofErr w:type="gramEnd"/>
-      <w:r>
-        <w:rPr>
-          <w:rFonts w:ascii="Palatino Linotype" w:hAnsi="Palatino Linotype"/>
-          <w:sz w:val="20"/>
-          <w:szCs w:val="20"/>
-        </w:rPr>
-        <w:t>.</w:t>
-      </w:r>
-      <w:r>
-        <w:rPr>
-          <w:rFonts w:ascii="Palatino Linotype" w:hAnsi="Palatino Linotype"/>
-          <w:sz w:val="20"/>
-          <w:szCs w:val="20"/>
-        </w:rPr>
-        <w:tab/>
-      </w:r>
-      <w:r>
-        <w:rPr>
-          <w:rFonts w:ascii="Palatino Linotype" w:hAnsi="Palatino Linotype"/>
-          <w:sz w:val="20"/>
-          <w:szCs w:val="20"/>
-        </w:rPr>
-        <w:tab/>
-      </w:r>
-      <w:r>
-        <w:rPr>
-          <w:rFonts w:ascii="Palatino Linotype" w:hAnsi="Palatino Linotype"/>
-          <w:sz w:val="20"/>
-          <w:szCs w:val="20"/>
-        </w:rPr>
-        <w:tab/>
-      </w:r>
-      <w:r>
-        <w:rPr>
-          <w:rFonts w:ascii="Palatino Linotype" w:hAnsi="Palatino Linotype"/>
-          <w:sz w:val="20"/>
-          <w:szCs w:val="20"/>
-        </w:rPr>
-        <w:tab/>
-      </w:r>
-      <w:r>
-        <w:rPr>
-          <w:rFonts w:ascii="Palatino Linotype" w:hAnsi="Palatino Linotype"/>
-          <w:sz w:val="20"/>
-          <w:szCs w:val="20"/>
-        </w:rPr>
-        <w:tab/>
-        <w:t>CASE NO</w:t>
-      </w:r>
-      <w:r>
-        <w:rPr>
-          <w:rFonts w:ascii="Palatino Linotype" w:hAnsi="Palatino Linotype"/>
-          <w:sz w:val="20"/>
-          <w:szCs w:val="20"/>
-        </w:rPr>
-        <w:t xml:space="preserve">.  </w:t>
-      </w:r>
       <w:r>
         <w:rPr>
           <w:rFonts w:ascii="Palatino Linotype" w:hAnsi="Palatino Linotype"/>
@@ -306,6 +297,7 @@
           <w:szCs w:val="20"/>
         </w:rPr>
       </w:pPr>
+      <w:proofErr w:type="gramStart"/>
       <w:r>
         <w:rPr>
           <w:rFonts w:ascii="Palatino Linotype" w:hAnsi="Palatino Linotype"/>
@@ -392,7 +384,6 @@
           <w:szCs w:val="20"/>
         </w:rPr>
       </w:pPr>
-      <w:proofErr w:type="gramStart"/>
       <w:r>
         <w:rPr>
           <w:rFonts w:ascii="Palatino Linotype" w:hAnsi="Palatino Linotype"/>
@@ -401,7 +392,6 @@
         </w:rPr>
         <w:t>Defendant.</w:t>
       </w:r>
-      <w:proofErr w:type="gramEnd"/>
       <w:r>
         <w:rPr>
           <w:rFonts w:ascii="Palatino Linotype" w:hAnsi="Palatino Linotype"/>
@@ -617,7 +607,16 @@
           <w:sz w:val="20"/>
           <w:szCs w:val="20"/>
         </w:rPr>
-        <w:t xml:space="preserve"> on February 15, 2022</w:t>
+        <w:t xml:space="preserve"> on </w:t>
+      </w:r>
+      <w:proofErr w:type="gramStart"/>
+      <w:r>
+        <w:rPr>
+          <w:rFonts w:ascii="Palatino Linotype" w:hAnsi="Palatino Linotype"/>
+          <w:sz w:val="20"/>
+          <w:szCs w:val="20"/>
+        </w:rPr>
+        <w:t xml:space="preserve">February 15, 2022</w:t>
       </w:r>
       <w:r>
         <w:rPr>
@@ -658,18 +657,7 @@
           <w:sz w:val="20"/>
           <w:szCs w:val="20"/>
         </w:rPr>
-        <w:t xml:space="preserve">Defendant waived right </w:t>
-      </w:r>
-      <w:bookmarkStart w:id="0" w:name="_GoBack"/>
-      <w:bookmarkEnd w:id="0"/>
-      <w:r>
-        <w:rPr>
-          <w:rFonts w:ascii="Palatino Linotype" w:hAnsi="Palatino Linotype"/>
-          <w:bCs/>
-          <w:sz w:val="20"/>
-          <w:szCs w:val="20"/>
-        </w:rPr>
-        <w:t xml:space="preserve">to counsel.</w:t>
+        <w:t xml:space="preserve">Defendant waived right to counsel.</w:t>
       </w:r>
       <w:r>
         <w:rPr>
@@ -1350,7 +1338,7 @@
           <w:sz w:val="20"/>
           <w:szCs w:val="20"/>
         </w:rPr>
-        <w:t>.</w:t>
+        <w:t xml:space="preserve">.</w:t>
       </w:r>
     </w:p>
     <w:p>
@@ -1381,6 +1369,7 @@
           <w:szCs w:val="20"/>
         </w:rPr>
       </w:pPr>
+      <w:proofErr w:type="gramStart"/>
       <w:r>
         <w:rPr>
           <w:rFonts w:ascii="Palatino Linotype" w:hAnsi="Palatino Linotype"/>
@@ -1389,7 +1378,7 @@
           <w:sz w:val="20"/>
           <w:szCs w:val="20"/>
         </w:rPr>
-        <w:t xml:space="preserve">10% Deposit, Cash or Surety Bond</w:t>
+        <w:t xml:space="preserve">Recognizance (OR) Bond</w:t>
       </w:r>
       <w:r>
         <w:rPr>
@@ -1416,183 +1405,6 @@
           <w:szCs w:val="20"/>
         </w:rPr>
       </w:pPr>
-      <w:r>
-        <w:rPr>
-          <w:rFonts w:ascii="Palatino Linotype" w:hAnsi="Palatino Linotype"/>
-          <w:bCs/>
-          <w:color w:val="FF0000"/>
-          <w:sz w:val="20"/>
-          <w:szCs w:val="20"/>
-        </w:rPr>
-        <w:t xml:space="preserve"/>
-      </w:r>
-      <w:r>
-        <w:rPr>
-          <w:rFonts w:ascii="Palatino Linotype" w:hAnsi="Palatino Linotype"/>
-          <w:bCs/>
-          <w:color w:val="FF0000"/>
-          <w:sz w:val="20"/>
-          <w:szCs w:val="20"/>
-        </w:rPr>
-        <w:t xml:space="preserve"/>
-        <w:br/>
-        <w:t xml:space="preserve"/>
-      </w:r>
-      <w:r>
-        <w:rPr>
-          <w:rFonts w:ascii="Palatino Linotype" w:hAnsi="Palatino Linotype"/>
-          <w:b/>
-          <w:bCs/>
-          <w:sz w:val="20"/>
-          <w:szCs w:val="20"/>
-        </w:rPr>
-        <w:t>Financial Conditions of Release:</w:t>
-      </w:r>
-    </w:p>
-    <w:p>
-      <w:pPr>
-        <w:tabs>
-          <w:tab w:val="center" w:pos="4680"/>
-        </w:tabs>
-        <w:jc w:val="both"/>
-        <w:rPr>
-          <w:rFonts w:ascii="Palatino Linotype" w:hAnsi="Palatino Linotype"/>
-          <w:bCs/>
-          <w:sz w:val="20"/>
-          <w:szCs w:val="20"/>
-        </w:rPr>
-      </w:pPr>
-      <w:r>
-        <w:rPr>
-          <w:rFonts w:ascii="Palatino Linotype" w:hAnsi="Palatino Linotype"/>
-          <w:b/>
-          <w:bCs/>
-          <w:sz w:val="20"/>
-          <w:szCs w:val="20"/>
-        </w:rPr>
-        <w:t xml:space="preserve">     </w:t>
-      </w:r>
-      <w:r>
-        <w:rPr>
-          <w:rFonts w:ascii="Palatino Linotype" w:hAnsi="Palatino Linotype"/>
-          <w:bCs/>
-          <w:sz w:val="20"/>
-          <w:szCs w:val="20"/>
-        </w:rPr>
-        <w:t xml:space="preserve">The Court finds that the following financial condition(s) are related to Defendant’s risk of non-appearance, the seriousness of the offense, and/or the previous criminal record of the Defendant.</w:t>
-      </w:r>
-    </w:p>
-    <w:p>
-      <w:pPr>
-        <w:pStyle w:val="ListParagraph"/>
-        <w:numPr>
-          <w:ilvl w:val="0"/>
-          <w:numId w:val="7"/>
-        </w:numPr>
-        <w:tabs>
-          <w:tab w:val="center" w:pos="4680"/>
-        </w:tabs>
-        <w:jc w:val="both"/>
-        <w:rPr>
-          <w:rFonts w:ascii="Palatino Linotype" w:hAnsi="Palatino Linotype"/>
-          <w:b/>
-          <w:bCs/>
-          <w:sz w:val="20"/>
-          <w:szCs w:val="20"/>
-        </w:rPr>
-      </w:pPr>
-      <w:r>
-        <w:rPr>
-          <w:rFonts w:ascii="Palatino Linotype" w:hAnsi="Palatino Linotype"/>
-          <w:bCs/>
-          <w:sz w:val="20"/>
-          <w:szCs w:val="20"/>
-          <w:u w:val="single"/>
-        </w:rPr>
-        <w:t xml:space="preserve">Defendant shall post a $2,000</w:t>
-      </w:r>
-      <w:r>
-        <w:rPr>
-          <w:rFonts w:ascii="Palatino Linotype" w:hAnsi="Palatino Linotype"/>
-          <w:bCs/>
-          <w:sz w:val="20"/>
-          <w:szCs w:val="20"/>
-          <w:u w:val="single"/>
-        </w:rPr>
-        <w:t xml:space="preserve"> bond secured by</w:t>
-      </w:r>
-      <w:r>
-        <w:rPr>
-          <w:rFonts w:ascii="Palatino Linotype" w:hAnsi="Palatino Linotype"/>
-          <w:bCs/>
-          <w:sz w:val="20"/>
-          <w:szCs w:val="20"/>
-          <w:u w:val="single"/>
-        </w:rPr>
-        <w:t xml:space="preserve"> </w:t>
-      </w:r>
-      <w:r>
-        <w:rPr>
-          <w:rFonts w:ascii="Palatino Linotype" w:hAnsi="Palatino Linotype"/>
-          <w:bCs/>
-          <w:color w:val="FF0000"/>
-          <w:sz w:val="20"/>
-          <w:szCs w:val="20"/>
-          <w:u w:val="single"/>
-        </w:rPr>
-        <w:t xml:space="preserve"/>
-      </w:r>
-      <w:r>
-        <w:rPr>
-          <w:rFonts w:ascii="Palatino Linotype" w:hAnsi="Palatino Linotype"/>
-          <w:bCs/>
-          <w:sz w:val="20"/>
-          <w:szCs w:val="20"/>
-          <w:u w:val="single"/>
-        </w:rPr>
-        <w:t>10% deposit,</w:t>
-      </w:r>
-      <w:r>
-        <w:rPr>
-          <w:rFonts w:ascii="Palatino Linotype" w:hAnsi="Palatino Linotype"/>
-          <w:bCs/>
-          <w:color w:val="FF0000"/>
-          <w:sz w:val="20"/>
-          <w:szCs w:val="20"/>
-          <w:u w:val="single"/>
-        </w:rPr>
-        <w:t xml:space="preserve"/>
-      </w:r>
-      <w:r>
-        <w:rPr>
-          <w:rFonts w:ascii="Palatino Linotype" w:hAnsi="Palatino Linotype"/>
-          <w:bCs/>
-          <w:sz w:val="20"/>
-          <w:szCs w:val="20"/>
-          <w:u w:val="single"/>
-        </w:rPr>
-        <w:t xml:space="preserve"> cash, or surety</w:t>
-      </w:r>
-      <w:r>
-        <w:rPr>
-          <w:rFonts w:ascii="Palatino Linotype" w:hAnsi="Palatino Linotype"/>
-          <w:bCs/>
-          <w:sz w:val="20"/>
-          <w:szCs w:val="20"/>
-        </w:rPr>
-        <w:t>.</w:t>
-      </w:r>
-      <w:r>
-        <w:rPr>
-          <w:rFonts w:ascii="Palatino Linotype" w:hAnsi="Palatino Linotype"/>
-          <w:bCs/>
-          <w:sz w:val="20"/>
-          <w:szCs w:val="20"/>
-        </w:rPr>
-        <w:t xml:space="preserve"/>
-        <w:br/>
-        <w:t xml:space="preserve"/>
-      </w:r>
       <w:r>
         <w:rPr>
           <w:rFonts w:ascii="Palatino Linotype" w:hAnsi="Palatino Linotype"/>
@@ -1673,8 +1485,28 @@
           <w:bCs/>
           <w:sz w:val="20"/>
           <w:szCs w:val="20"/>
-        </w:rPr>
-        <w:t>Defendant shall behave lawfully, comply with any protection orders and/or other orders of this Court, and shall maintain contact and cooperation with counsel of record.</w:t>
+          <w:u w:val="single"/>
+        </w:rPr>
+        <w:t>The defendant shall execute a personal recognizance bond</w:t>
+      </w:r>
+      <w:r>
+        <w:rPr>
+          <w:rFonts w:ascii="Palatino Linotype" w:hAnsi="Palatino Linotype"/>
+          <w:bCs/>
+          <w:sz w:val="20"/>
+          <w:szCs w:val="20"/>
+        </w:rPr>
+        <w:t>.</w:t>
+      </w:r>
+      <w:r>
+        <w:rPr>
+          <w:rFonts w:ascii="Palatino Linotype" w:hAnsi="Palatino Linotype"/>
+          <w:bCs/>
+          <w:color w:val="FF0000"/>
+          <w:sz w:val="20"/>
+          <w:szCs w:val="20"/>
+        </w:rPr>
+        <w:t xml:space="preserve"/>
       </w:r>
     </w:p>
     <w:p>
@@ -1692,30 +1524,18 @@
           <w:rFonts w:ascii="Palatino Linotype" w:hAnsi="Palatino Linotype"/>
           <w:b/>
           <w:bCs/>
-          <w:color w:val="000000" w:themeColor="text1"/>
-          <w:sz w:val="20"/>
-          <w:szCs w:val="20"/>
-        </w:rPr>
-      </w:pPr>
-      <w:r>
-        <w:rPr>
-          <w:rFonts w:ascii="Palatino Linotype" w:hAnsi="Palatino Linotype"/>
-          <w:bCs/>
-          <w:sz w:val="20"/>
-          <w:szCs w:val="20"/>
-        </w:rPr>
-        <w:lastRenderedPageBreak/>
-        <w:t>Defendant shall provide written notice to the Office of Community Control at least 10 days prior to leaving Ohio.</w:t>
-      </w:r>
-      <w:r>
-        <w:rPr>
-          <w:rFonts w:ascii="Palatino Linotype" w:hAnsi="Palatino Linotype"/>
-          <w:bCs/>
-          <w:color w:val="FF0000"/>
-          <w:sz w:val="20"/>
-          <w:szCs w:val="20"/>
-        </w:rPr>
-        <w:t xml:space="preserve"> </w:t>
+          <w:sz w:val="20"/>
+          <w:szCs w:val="20"/>
+        </w:rPr>
+      </w:pPr>
+      <w:r>
+        <w:rPr>
+          <w:rFonts w:ascii="Palatino Linotype" w:hAnsi="Palatino Linotype"/>
+          <w:bCs/>
+          <w:sz w:val="20"/>
+          <w:szCs w:val="20"/>
+        </w:rPr>
+        <w:t>Defendant shall behave lawfully, comply with any protection orders and/or other orders of this Court, and shall maintain contact and cooperation with counsel of record.</w:t>
       </w:r>
     </w:p>
     <w:p>
@@ -1745,7 +1565,8 @@
           <w:sz w:val="20"/>
           <w:szCs w:val="20"/>
         </w:rPr>
-        <w:t xml:space="preserve">Defendant shall provide written notice to the Clerk of Court at least 10 days prior to any change of address.</w:t>
+        <w:lastRenderedPageBreak/>
+        <w:t>Defendant shall provide written notice to the Office of Community Control at least 10 days prior to leaving Ohio.</w:t>
       </w:r>
       <w:r>
         <w:rPr>
@@ -1755,47 +1576,7 @@
           <w:sz w:val="20"/>
           <w:szCs w:val="20"/>
         </w:rPr>
-        <w:t xml:space="preserve"/>
-      </w:r>
-      <w:r>
-        <w:rPr>
-          <w:rFonts w:ascii="Palatino Linotype" w:hAnsi="Palatino Linotype"/>
-          <w:bCs/>
-          <w:color w:val="FF0000"/>
-          <w:sz w:val="20"/>
-          <w:szCs w:val="20"/>
-        </w:rPr>
-        <w:t xml:space="preserve"/>
-      </w:r>
-      <w:r>
-        <w:rPr>
-          <w:rFonts w:ascii="Palatino Linotype" w:hAnsi="Palatino Linotype"/>
-          <w:bCs/>
-          <w:color w:val="FF0000"/>
-          <w:sz w:val="20"/>
-          <w:szCs w:val="20"/>
-        </w:rPr>
-        <w:t xml:space="preserve"/>
-      </w:r>
-      <w:r>
-        <w:rPr>
-          <w:rFonts w:ascii="Palatino Linotype" w:hAnsi="Palatino Linotype"/>
-          <w:bCs/>
-          <w:color w:val="FF0000"/>
-          <w:sz w:val="20"/>
-          <w:szCs w:val="20"/>
-        </w:rPr>
-        <w:t xml:space="preserve"/>
-      </w:r>
-      <w:r>
-        <w:rPr>
-          <w:rFonts w:ascii="Palatino Linotype" w:hAnsi="Palatino Linotype"/>
-          <w:bCs/>
-          <w:color w:val="FF0000"/>
-          <w:sz w:val="20"/>
-          <w:szCs w:val="20"/>
-        </w:rPr>
-        <w:t xml:space="preserve"/>
+        <w:t xml:space="preserve"> </w:t>
       </w:r>
     </w:p>
     <w:p>
@@ -1803,7 +1584,7 @@
         <w:pStyle w:val="ListParagraph"/>
         <w:numPr>
           <w:ilvl w:val="0"/>
-          <w:numId w:val="4"/>
+          <w:numId w:val="6"/>
         </w:numPr>
         <w:tabs>
           <w:tab w:val="center" w:pos="4680"/>
@@ -1811,55 +1592,130 @@
         <w:jc w:val="both"/>
         <w:rPr>
           <w:rFonts w:ascii="Palatino Linotype" w:hAnsi="Palatino Linotype"/>
-          <w:bCs/>
-          <w:sz w:val="20"/>
-          <w:szCs w:val="20"/>
-        </w:rPr>
-      </w:pPr>
-      <w:r>
-        <w:rPr>
-          <w:rFonts w:ascii="Palatino Linotype" w:hAnsi="Palatino Linotype"/>
-          <w:bCs/>
-          <w:sz w:val="20"/>
-          <w:szCs w:val="20"/>
-        </w:rPr>
-        <w:t xml:space="preserve">Defendant shall report to the Office of Community Control</w:t>
-      </w:r>
-      <w:r>
-        <w:rPr>
-          <w:rFonts w:ascii="Palatino Linotype" w:hAnsi="Palatino Linotype"/>
-          <w:bCs/>
-          <w:sz w:val="20"/>
-          <w:szCs w:val="20"/>
-        </w:rPr>
-        <w:t xml:space="preserve"> forthwith</w:t>
-      </w:r>
-      <w:r>
-        <w:rPr>
-          <w:rFonts w:ascii="Palatino Linotype" w:hAnsi="Palatino Linotype"/>
-          <w:bCs/>
-          <w:sz w:val="20"/>
-          <w:szCs w:val="20"/>
-        </w:rPr>
-        <w:t xml:space="preserve"> for</w:t>
-      </w:r>
-      <w:r>
-        <w:rPr>
-          <w:rFonts w:ascii="Palatino Linotype" w:hAnsi="Palatino Linotype"/>
-          <w:bCs/>
-          <w:sz w:val="20"/>
-          <w:szCs w:val="20"/>
-        </w:rPr>
-        <w:t xml:space="preserve"> the following monitoring:</w:t>
-      </w:r>
-      <w:r>
-        <w:rPr>
-          <w:rFonts w:ascii="Palatino Linotype" w:hAnsi="Palatino Linotype"/>
-          <w:bCs/>
-          <w:sz w:val="20"/>
-          <w:szCs w:val="20"/>
-        </w:rPr>
-        <w:t xml:space="preserve"> SCRAM Only.</w:t>
+          <w:b/>
+          <w:bCs/>
+          <w:color w:val="000000" w:themeColor="text1"/>
+          <w:sz w:val="20"/>
+          <w:szCs w:val="20"/>
+        </w:rPr>
+      </w:pPr>
+      <w:r>
+        <w:rPr>
+          <w:rFonts w:ascii="Palatino Linotype" w:hAnsi="Palatino Linotype"/>
+          <w:bCs/>
+          <w:sz w:val="20"/>
+          <w:szCs w:val="20"/>
+        </w:rPr>
+        <w:t xml:space="preserve">Defendant shall provide written notice to the Clerk of Court at least 10 days prior to any change of </w:t>
+      </w:r>
+      <w:proofErr w:type="gramStart"/>
+      <w:r>
+        <w:rPr>
+          <w:rFonts w:ascii="Palatino Linotype" w:hAnsi="Palatino Linotype"/>
+          <w:bCs/>
+          <w:sz w:val="20"/>
+          <w:szCs w:val="20"/>
+        </w:rPr>
+        <w:t>address.</w:t>
+      </w:r>
+      <w:r>
+        <w:rPr>
+          <w:rFonts w:ascii="Palatino Linotype" w:hAnsi="Palatino Linotype"/>
+          <w:bCs/>
+          <w:color w:val="FF0000"/>
+          <w:sz w:val="20"/>
+          <w:szCs w:val="20"/>
+        </w:rPr>
+        <w:t xml:space="preserve"/>
+      </w:r>
+    </w:p>
+    <w:p>
+      <w:pPr>
+        <w:pStyle w:val="ListParagraph"/>
+        <w:numPr>
+          <w:ilvl w:val="0"/>
+          <w:numId w:val="6"/>
+        </w:numPr>
+        <w:tabs>
+          <w:tab w:val="center" w:pos="4680"/>
+        </w:tabs>
+        <w:jc w:val="both"/>
+        <w:rPr>
+          <w:rFonts w:ascii="Palatino Linotype" w:hAnsi="Palatino Linotype"/>
+          <w:b/>
+          <w:bCs/>
+          <w:sz w:val="20"/>
+          <w:szCs w:val="20"/>
+        </w:rPr>
+      </w:pPr>
+      <w:r>
+        <w:rPr>
+          <w:rFonts w:ascii="Palatino Linotype" w:hAnsi="Palatino Linotype"/>
+          <w:bCs/>
+          <w:sz w:val="20"/>
+          <w:szCs w:val="20"/>
+        </w:rPr>
+        <w:t xml:space="preserve">Defendant shall comply with all the terms of the protection order entered in this </w:t>
+      </w:r>
+      <w:proofErr w:type="gramStart"/>
+      <w:r>
+        <w:rPr>
+          <w:rFonts w:ascii="Palatino Linotype" w:hAnsi="Palatino Linotype"/>
+          <w:bCs/>
+          <w:sz w:val="20"/>
+          <w:szCs w:val="20"/>
+        </w:rPr>
+        <w:t>case.</w:t>
+      </w:r>
+      <w:r>
+        <w:rPr>
+          <w:rFonts w:ascii="Palatino Linotype" w:hAnsi="Palatino Linotype"/>
+          <w:bCs/>
+          <w:color w:val="FF0000"/>
+          <w:sz w:val="20"/>
+          <w:szCs w:val="20"/>
+        </w:rPr>
+        <w:t xml:space="preserve"/>
+      </w:r>
+      <w:r>
+        <w:rPr>
+          <w:rFonts w:ascii="Palatino Linotype" w:hAnsi="Palatino Linotype"/>
+          <w:bCs/>
+          <w:color w:val="FF0000"/>
+          <w:sz w:val="20"/>
+          <w:szCs w:val="20"/>
+        </w:rPr>
+        <w:t xml:space="preserve"/>
+      </w:r>
+      <w:r>
+        <w:rPr>
+          <w:rFonts w:ascii="Palatino Linotype" w:hAnsi="Palatino Linotype"/>
+          <w:bCs/>
+          <w:color w:val="FF0000"/>
+          <w:sz w:val="20"/>
+          <w:szCs w:val="20"/>
+        </w:rPr>
+        <w:t xml:space="preserve"/>
+      </w:r>
+      <w:r>
+        <w:rPr>
+          <w:rFonts w:ascii="Palatino Linotype" w:hAnsi="Palatino Linotype"/>
+          <w:bCs/>
+          <w:color w:val="FF0000"/>
+          <w:sz w:val="20"/>
+          <w:szCs w:val="20"/>
+        </w:rPr>
+        <w:t xml:space="preserve"/>
+      </w:r>
+      <w:r>
+        <w:rPr>
+          <w:rFonts w:ascii="Palatino Linotype" w:hAnsi="Palatino Linotype"/>
+          <w:bCs/>
+          <w:color w:val="FF0000"/>
+          <w:sz w:val="20"/>
+          <w:szCs w:val="20"/>
+        </w:rPr>
+        <w:t xml:space="preserve"/>
       </w:r>
       <w:r>
         <w:rPr>
@@ -2008,7 +1864,7 @@
           <w:sz w:val="20"/>
           <w:szCs w:val="20"/>
         </w:rPr>
-        <w:t>____________________________________</w:t>
+        <w:t xml:space="preserve">____________________________________</w:t>
       </w:r>
     </w:p>
     <w:p>
@@ -2041,6 +1897,7 @@
         </w:rPr>
         <w:tab/>
       </w:r>
+      <w:proofErr w:type="gramStart"/>
       <w:r>
         <w:rPr>
           <w:rFonts w:ascii="Palatino Linotype" w:hAnsi="Palatino Linotype"/>
@@ -2161,7 +2018,7 @@
           <w:sz w:val="16"/>
           <w:szCs w:val="16"/>
         </w:rPr>
-        <w:t>___</w:t>
+        <w:t xml:space="preserve">___</w:t>
       </w:r>
       <w:r>
         <w:rPr>
@@ -2177,7 +2034,16 @@
           <w:sz w:val="16"/>
           <w:szCs w:val="16"/>
         </w:rPr>
-        <w:t xml:space="preserve">___ Prosecutor’s Office, ___ BRENDA FISHER</w:t>
+        <w:t xml:space="preserve">___ Prosecutor’s Office, ___ </w:t>
+      </w:r>
+      <w:proofErr w:type="gramStart"/>
+      <w:r>
+        <w:rPr>
+          <w:rFonts w:ascii="Palatino Linotype" w:hAnsi="Palatino Linotype"/>
+          <w:sz w:val="16"/>
+          <w:szCs w:val="16"/>
+        </w:rPr>
+        <w:t xml:space="preserve">BRENDA FISHER</w:t>
       </w:r>
     </w:p>
     <w:p>
@@ -2202,12 +2068,12 @@
       </w:pPr>
     </w:p>
     <w:sectPr>
-      <w:headerReference w:type="even" r:id="rId9"/>
-      <w:headerReference w:type="default" r:id="rId10"/>
-      <w:footerReference w:type="even" r:id="rId11"/>
-      <w:footerReference w:type="default" r:id="rId12"/>
-      <w:headerReference w:type="first" r:id="rId13"/>
-      <w:footerReference w:type="first" r:id="rId14"/>
+      <w:headerReference w:type="even" r:id="rId8"/>
+      <w:headerReference w:type="default" r:id="rId9"/>
+      <w:footerReference w:type="even" r:id="rId10"/>
+      <w:footerReference w:type="default" r:id="rId11"/>
+      <w:headerReference w:type="first" r:id="rId12"/>
+      <w:footerReference w:type="first" r:id="rId13"/>
       <w:pgSz w:w="12240" w:h="15840"/>
       <w:pgMar w:top="1440" w:right="1080" w:bottom="1440" w:left="1080" w:header="720" w:footer="720" w:gutter="0"/>
       <w:cols w:space="720"/>
@@ -2219,7 +2085,7 @@
 </file>
 
 <file path=word/endnotes.xml><?xml version="1.0" encoding="utf-8"?>
-<w:endnotes xmlns:wpc="http://schemas.microsoft.com/office/word/2010/wordprocessingCanvas" xmlns:mc="http://schemas.openxmlformats.org/markup-compatibility/2006" xmlns:o="urn:schemas-microsoft-com:office:office" xmlns:r="http://schemas.openxmlformats.org/officeDocument/2006/relationships" xmlns:m="http://schemas.openxmlformats.org/officeDocument/2006/math" xmlns:v="urn:schemas-microsoft-com:vml" xmlns:wp14="http://schemas.microsoft.com/office/word/2010/wordprocessingDrawing" xmlns:wp="http://schemas.openxmlformats.org/drawingml/2006/wordprocessingDrawing" xmlns:w10="urn:schemas-microsoft-com:office:word" xmlns:w="http://schemas.openxmlformats.org/wordprocessingml/2006/main" xmlns:w14="http://schemas.microsoft.com/office/word/2010/wordml" xmlns:wpg="http://schemas.microsoft.com/office/word/2010/wordprocessingGroup" xmlns:wpi="http://schemas.microsoft.com/office/word/2010/wordprocessingInk" xmlns:wne="http://schemas.microsoft.com/office/word/2006/wordml" xmlns:wps="http://schemas.microsoft.com/office/word/2010/wordprocessingShape" mc:Ignorable="w14 wp14">
+<w:endnotes xmlns:wpc="http://schemas.microsoft.com/office/word/2010/wordprocessingCanvas" xmlns:cx="http://schemas.microsoft.com/office/drawing/2014/chartex" xmlns:cx1="http://schemas.microsoft.com/office/drawing/2015/9/8/chartex" xmlns:cx2="http://schemas.microsoft.com/office/drawing/2015/10/21/chartex" xmlns:cx3="http://schemas.microsoft.com/office/drawing/2016/5/9/chartex" xmlns:cx4="http://schemas.microsoft.com/office/drawing/2016/5/10/chartex" xmlns:cx5="http://schemas.microsoft.com/office/drawing/2016/5/11/chartex" xmlns:cx6="http://schemas.microsoft.com/office/drawing/2016/5/12/chartex" xmlns:cx7="http://schemas.microsoft.com/office/drawing/2016/5/13/chartex" xmlns:cx8="http://schemas.microsoft.com/office/drawing/2016/5/14/chartex" xmlns:mc="http://schemas.openxmlformats.org/markup-compatibility/2006" xmlns:aink="http://schemas.microsoft.com/office/drawing/2016/ink" xmlns:am3d="http://schemas.microsoft.com/office/drawing/2017/model3d" xmlns:o="urn:schemas-microsoft-com:office:office" xmlns:r="http://schemas.openxmlformats.org/officeDocument/2006/relationships" xmlns:m="http://schemas.openxmlformats.org/officeDocument/2006/math" xmlns:v="urn:schemas-microsoft-com:vml" xmlns:wp14="http://schemas.microsoft.com/office/word/2010/wordprocessingDrawing" xmlns:wp="http://schemas.openxmlformats.org/drawingml/2006/wordprocessingDrawing" xmlns:w10="urn:schemas-microsoft-com:office:word" xmlns:w="http://schemas.openxmlformats.org/wordprocessingml/2006/main" xmlns:w14="http://schemas.microsoft.com/office/word/2010/wordml" xmlns:w15="http://schemas.microsoft.com/office/word/2012/wordml" xmlns:w16cex="http://schemas.microsoft.com/office/word/2018/wordml/cex" xmlns:w16cid="http://schemas.microsoft.com/office/word/2016/wordml/cid" xmlns:w16="http://schemas.microsoft.com/office/word/2018/wordml" xmlns:w16sdtdh="http://schemas.microsoft.com/office/word/2020/wordml/sdtdatahash" xmlns:w16se="http://schemas.microsoft.com/office/word/2015/wordml/symex" xmlns:wpg="http://schemas.microsoft.com/office/word/2010/wordprocessingGroup" xmlns:wpi="http://schemas.microsoft.com/office/word/2010/wordprocessingInk" xmlns:wne="http://schemas.microsoft.com/office/word/2006/wordml" xmlns:wps="http://schemas.microsoft.com/office/word/2010/wordprocessingShape" mc:Ignorable="w14 w15 w16se w16cid w16 w16cex w16sdtdh wp14">
   <w:endnote w:type="separator" w:id="-1">
     <w:p>
       <w:r>
@@ -2238,7 +2104,7 @@
 </file>
 
 <file path=word/footer1.xml><?xml version="1.0" encoding="utf-8"?>
-<w:ftr xmlns:wpc="http://schemas.microsoft.com/office/word/2010/wordprocessingCanvas" xmlns:mc="http://schemas.openxmlformats.org/markup-compatibility/2006" xmlns:o="urn:schemas-microsoft-com:office:office" xmlns:r="http://schemas.openxmlformats.org/officeDocument/2006/relationships" xmlns:m="http://schemas.openxmlformats.org/officeDocument/2006/math" xmlns:v="urn:schemas-microsoft-com:vml" xmlns:wp14="http://schemas.microsoft.com/office/word/2010/wordprocessingDrawing" xmlns:wp="http://schemas.openxmlformats.org/drawingml/2006/wordprocessingDrawing" xmlns:w10="urn:schemas-microsoft-com:office:word" xmlns:w="http://schemas.openxmlformats.org/wordprocessingml/2006/main" xmlns:w14="http://schemas.microsoft.com/office/word/2010/wordml" xmlns:wpg="http://schemas.microsoft.com/office/word/2010/wordprocessingGroup" xmlns:wpi="http://schemas.microsoft.com/office/word/2010/wordprocessingInk" xmlns:wne="http://schemas.microsoft.com/office/word/2006/wordml" xmlns:wps="http://schemas.microsoft.com/office/word/2010/wordprocessingShape" mc:Ignorable="w14 wp14">
+<w:ftr xmlns:wpc="http://schemas.microsoft.com/office/word/2010/wordprocessingCanvas" xmlns:cx="http://schemas.microsoft.com/office/drawing/2014/chartex" xmlns:cx1="http://schemas.microsoft.com/office/drawing/2015/9/8/chartex" xmlns:cx2="http://schemas.microsoft.com/office/drawing/2015/10/21/chartex" xmlns:cx3="http://schemas.microsoft.com/office/drawing/2016/5/9/chartex" xmlns:cx4="http://schemas.microsoft.com/office/drawing/2016/5/10/chartex" xmlns:cx5="http://schemas.microsoft.com/office/drawing/2016/5/11/chartex" xmlns:cx6="http://schemas.microsoft.com/office/drawing/2016/5/12/chartex" xmlns:cx7="http://schemas.microsoft.com/office/drawing/2016/5/13/chartex" xmlns:cx8="http://schemas.microsoft.com/office/drawing/2016/5/14/chartex" xmlns:mc="http://schemas.openxmlformats.org/markup-compatibility/2006" xmlns:aink="http://schemas.microsoft.com/office/drawing/2016/ink" xmlns:am3d="http://schemas.microsoft.com/office/drawing/2017/model3d" xmlns:o="urn:schemas-microsoft-com:office:office" xmlns:r="http://schemas.openxmlformats.org/officeDocument/2006/relationships" xmlns:m="http://schemas.openxmlformats.org/officeDocument/2006/math" xmlns:v="urn:schemas-microsoft-com:vml" xmlns:wp14="http://schemas.microsoft.com/office/word/2010/wordprocessingDrawing" xmlns:wp="http://schemas.openxmlformats.org/drawingml/2006/wordprocessingDrawing" xmlns:w10="urn:schemas-microsoft-com:office:word" xmlns:w="http://schemas.openxmlformats.org/wordprocessingml/2006/main" xmlns:w14="http://schemas.microsoft.com/office/word/2010/wordml" xmlns:w15="http://schemas.microsoft.com/office/word/2012/wordml" xmlns:w16cex="http://schemas.microsoft.com/office/word/2018/wordml/cex" xmlns:w16cid="http://schemas.microsoft.com/office/word/2016/wordml/cid" xmlns:w16="http://schemas.microsoft.com/office/word/2018/wordml" xmlns:w16sdtdh="http://schemas.microsoft.com/office/word/2020/wordml/sdtdatahash" xmlns:w16se="http://schemas.microsoft.com/office/word/2015/wordml/symex" xmlns:wpg="http://schemas.microsoft.com/office/word/2010/wordprocessingGroup" xmlns:wpi="http://schemas.microsoft.com/office/word/2010/wordprocessingInk" xmlns:wne="http://schemas.microsoft.com/office/word/2006/wordml" xmlns:wps="http://schemas.microsoft.com/office/word/2010/wordprocessingShape" mc:Ignorable="w14 w15 w16se w16cid w16 w16cex w16sdtdh wp14">
   <w:p>
     <w:pPr>
       <w:pStyle w:val="Footer"/>
@@ -2248,7 +2114,7 @@
 </file>
 
 <file path=word/footer2.xml><?xml version="1.0" encoding="utf-8"?>
-<w:ftr xmlns:wpc="http://schemas.microsoft.com/office/word/2010/wordprocessingCanvas" xmlns:mc="http://schemas.openxmlformats.org/markup-compatibility/2006" xmlns:o="urn:schemas-microsoft-com:office:office" xmlns:r="http://schemas.openxmlformats.org/officeDocument/2006/relationships" xmlns:m="http://schemas.openxmlformats.org/officeDocument/2006/math" xmlns:v="urn:schemas-microsoft-com:vml" xmlns:wp14="http://schemas.microsoft.com/office/word/2010/wordprocessingDrawing" xmlns:wp="http://schemas.openxmlformats.org/drawingml/2006/wordprocessingDrawing" xmlns:w10="urn:schemas-microsoft-com:office:word" xmlns:w="http://schemas.openxmlformats.org/wordprocessingml/2006/main" xmlns:w14="http://schemas.microsoft.com/office/word/2010/wordml" xmlns:wpg="http://schemas.microsoft.com/office/word/2010/wordprocessingGroup" xmlns:wpi="http://schemas.microsoft.com/office/word/2010/wordprocessingInk" xmlns:wne="http://schemas.microsoft.com/office/word/2006/wordml" xmlns:wps="http://schemas.microsoft.com/office/word/2010/wordprocessingShape" mc:Ignorable="w14 wp14">
+<w:ftr xmlns:wpc="http://schemas.microsoft.com/office/word/2010/wordprocessingCanvas" xmlns:cx="http://schemas.microsoft.com/office/drawing/2014/chartex" xmlns:cx1="http://schemas.microsoft.com/office/drawing/2015/9/8/chartex" xmlns:cx2="http://schemas.microsoft.com/office/drawing/2015/10/21/chartex" xmlns:cx3="http://schemas.microsoft.com/office/drawing/2016/5/9/chartex" xmlns:cx4="http://schemas.microsoft.com/office/drawing/2016/5/10/chartex" xmlns:cx5="http://schemas.microsoft.com/office/drawing/2016/5/11/chartex" xmlns:cx6="http://schemas.microsoft.com/office/drawing/2016/5/12/chartex" xmlns:cx7="http://schemas.microsoft.com/office/drawing/2016/5/13/chartex" xmlns:cx8="http://schemas.microsoft.com/office/drawing/2016/5/14/chartex" xmlns:mc="http://schemas.openxmlformats.org/markup-compatibility/2006" xmlns:aink="http://schemas.microsoft.com/office/drawing/2016/ink" xmlns:am3d="http://schemas.microsoft.com/office/drawing/2017/model3d" xmlns:o="urn:schemas-microsoft-com:office:office" xmlns:r="http://schemas.openxmlformats.org/officeDocument/2006/relationships" xmlns:m="http://schemas.openxmlformats.org/officeDocument/2006/math" xmlns:v="urn:schemas-microsoft-com:vml" xmlns:wp14="http://schemas.microsoft.com/office/word/2010/wordprocessingDrawing" xmlns:wp="http://schemas.openxmlformats.org/drawingml/2006/wordprocessingDrawing" xmlns:w10="urn:schemas-microsoft-com:office:word" xmlns:w="http://schemas.openxmlformats.org/wordprocessingml/2006/main" xmlns:w14="http://schemas.microsoft.com/office/word/2010/wordml" xmlns:w15="http://schemas.microsoft.com/office/word/2012/wordml" xmlns:w16cex="http://schemas.microsoft.com/office/word/2018/wordml/cex" xmlns:w16cid="http://schemas.microsoft.com/office/word/2016/wordml/cid" xmlns:w16="http://schemas.microsoft.com/office/word/2018/wordml" xmlns:w16sdtdh="http://schemas.microsoft.com/office/word/2020/wordml/sdtdatahash" xmlns:w16se="http://schemas.microsoft.com/office/word/2015/wordml/symex" xmlns:wpg="http://schemas.microsoft.com/office/word/2010/wordprocessingGroup" xmlns:wpi="http://schemas.microsoft.com/office/word/2010/wordprocessingInk" xmlns:wne="http://schemas.microsoft.com/office/word/2006/wordml" xmlns:wps="http://schemas.microsoft.com/office/word/2010/wordprocessingShape" mc:Ignorable="w14 w15 w16se w16cid w16 w16cex w16sdtdh wp14">
   <w:p>
     <w:pPr>
       <w:pStyle w:val="Footer"/>
@@ -2435,7 +2301,7 @@
 </file>
 
 <file path=word/footer3.xml><?xml version="1.0" encoding="utf-8"?>
-<w:ftr xmlns:wpc="http://schemas.microsoft.com/office/word/2010/wordprocessingCanvas" xmlns:mc="http://schemas.openxmlformats.org/markup-compatibility/2006" xmlns:o="urn:schemas-microsoft-com:office:office" xmlns:r="http://schemas.openxmlformats.org/officeDocument/2006/relationships" xmlns:m="http://schemas.openxmlformats.org/officeDocument/2006/math" xmlns:v="urn:schemas-microsoft-com:vml" xmlns:wp14="http://schemas.microsoft.com/office/word/2010/wordprocessingDrawing" xmlns:wp="http://schemas.openxmlformats.org/drawingml/2006/wordprocessingDrawing" xmlns:w10="urn:schemas-microsoft-com:office:word" xmlns:w="http://schemas.openxmlformats.org/wordprocessingml/2006/main" xmlns:w14="http://schemas.microsoft.com/office/word/2010/wordml" xmlns:wpg="http://schemas.microsoft.com/office/word/2010/wordprocessingGroup" xmlns:wpi="http://schemas.microsoft.com/office/word/2010/wordprocessingInk" xmlns:wne="http://schemas.microsoft.com/office/word/2006/wordml" xmlns:wps="http://schemas.microsoft.com/office/word/2010/wordprocessingShape" mc:Ignorable="w14 wp14">
+<w:ftr xmlns:wpc="http://schemas.microsoft.com/office/word/2010/wordprocessingCanvas" xmlns:cx="http://schemas.microsoft.com/office/drawing/2014/chartex" xmlns:cx1="http://schemas.microsoft.com/office/drawing/2015/9/8/chartex" xmlns:cx2="http://schemas.microsoft.com/office/drawing/2015/10/21/chartex" xmlns:cx3="http://schemas.microsoft.com/office/drawing/2016/5/9/chartex" xmlns:cx4="http://schemas.microsoft.com/office/drawing/2016/5/10/chartex" xmlns:cx5="http://schemas.microsoft.com/office/drawing/2016/5/11/chartex" xmlns:cx6="http://schemas.microsoft.com/office/drawing/2016/5/12/chartex" xmlns:cx7="http://schemas.microsoft.com/office/drawing/2016/5/13/chartex" xmlns:cx8="http://schemas.microsoft.com/office/drawing/2016/5/14/chartex" xmlns:mc="http://schemas.openxmlformats.org/markup-compatibility/2006" xmlns:aink="http://schemas.microsoft.com/office/drawing/2016/ink" xmlns:am3d="http://schemas.microsoft.com/office/drawing/2017/model3d" xmlns:o="urn:schemas-microsoft-com:office:office" xmlns:r="http://schemas.openxmlformats.org/officeDocument/2006/relationships" xmlns:m="http://schemas.openxmlformats.org/officeDocument/2006/math" xmlns:v="urn:schemas-microsoft-com:vml" xmlns:wp14="http://schemas.microsoft.com/office/word/2010/wordprocessingDrawing" xmlns:wp="http://schemas.openxmlformats.org/drawingml/2006/wordprocessingDrawing" xmlns:w10="urn:schemas-microsoft-com:office:word" xmlns:w="http://schemas.openxmlformats.org/wordprocessingml/2006/main" xmlns:w14="http://schemas.microsoft.com/office/word/2010/wordml" xmlns:w15="http://schemas.microsoft.com/office/word/2012/wordml" xmlns:w16cex="http://schemas.microsoft.com/office/word/2018/wordml/cex" xmlns:w16cid="http://schemas.microsoft.com/office/word/2016/wordml/cid" xmlns:w16="http://schemas.microsoft.com/office/word/2018/wordml" xmlns:w16sdtdh="http://schemas.microsoft.com/office/word/2020/wordml/sdtdatahash" xmlns:w16se="http://schemas.microsoft.com/office/word/2015/wordml/symex" xmlns:wpg="http://schemas.microsoft.com/office/word/2010/wordprocessingGroup" xmlns:wpi="http://schemas.microsoft.com/office/word/2010/wordprocessingInk" xmlns:wne="http://schemas.microsoft.com/office/word/2006/wordml" xmlns:wps="http://schemas.microsoft.com/office/word/2010/wordprocessingShape" mc:Ignorable="w14 w15 w16se w16cid w16 w16cex w16sdtdh wp14">
   <w:p>
     <w:pPr>
       <w:pStyle w:val="Footer"/>
@@ -2445,7 +2311,7 @@
 </file>
 
 <file path=word/footnotes.xml><?xml version="1.0" encoding="utf-8"?>
-<w:footnotes xmlns:wpc="http://schemas.microsoft.com/office/word/2010/wordprocessingCanvas" xmlns:mc="http://schemas.openxmlformats.org/markup-compatibility/2006" xmlns:o="urn:schemas-microsoft-com:office:office" xmlns:r="http://schemas.openxmlformats.org/officeDocument/2006/relationships" xmlns:m="http://schemas.openxmlformats.org/officeDocument/2006/math" xmlns:v="urn:schemas-microsoft-com:vml" xmlns:wp14="http://schemas.microsoft.com/office/word/2010/wordprocessingDrawing" xmlns:wp="http://schemas.openxmlformats.org/drawingml/2006/wordprocessingDrawing" xmlns:w10="urn:schemas-microsoft-com:office:word" xmlns:w="http://schemas.openxmlformats.org/wordprocessingml/2006/main" xmlns:w14="http://schemas.microsoft.com/office/word/2010/wordml" xmlns:wpg="http://schemas.microsoft.com/office/word/2010/wordprocessingGroup" xmlns:wpi="http://schemas.microsoft.com/office/word/2010/wordprocessingInk" xmlns:wne="http://schemas.microsoft.com/office/word/2006/wordml" xmlns:wps="http://schemas.microsoft.com/office/word/2010/wordprocessingShape" mc:Ignorable="w14 wp14">
+<w:footnotes xmlns:wpc="http://schemas.microsoft.com/office/word/2010/wordprocessingCanvas" xmlns:cx="http://schemas.microsoft.com/office/drawing/2014/chartex" xmlns:cx1="http://schemas.microsoft.com/office/drawing/2015/9/8/chartex" xmlns:cx2="http://schemas.microsoft.com/office/drawing/2015/10/21/chartex" xmlns:cx3="http://schemas.microsoft.com/office/drawing/2016/5/9/chartex" xmlns:cx4="http://schemas.microsoft.com/office/drawing/2016/5/10/chartex" xmlns:cx5="http://schemas.microsoft.com/office/drawing/2016/5/11/chartex" xmlns:cx6="http://schemas.microsoft.com/office/drawing/2016/5/12/chartex" xmlns:cx7="http://schemas.microsoft.com/office/drawing/2016/5/13/chartex" xmlns:cx8="http://schemas.microsoft.com/office/drawing/2016/5/14/chartex" xmlns:mc="http://schemas.openxmlformats.org/markup-compatibility/2006" xmlns:aink="http://schemas.microsoft.com/office/drawing/2016/ink" xmlns:am3d="http://schemas.microsoft.com/office/drawing/2017/model3d" xmlns:o="urn:schemas-microsoft-com:office:office" xmlns:r="http://schemas.openxmlformats.org/officeDocument/2006/relationships" xmlns:m="http://schemas.openxmlformats.org/officeDocument/2006/math" xmlns:v="urn:schemas-microsoft-com:vml" xmlns:wp14="http://schemas.microsoft.com/office/word/2010/wordprocessingDrawing" xmlns:wp="http://schemas.openxmlformats.org/drawingml/2006/wordprocessingDrawing" xmlns:w10="urn:schemas-microsoft-com:office:word" xmlns:w="http://schemas.openxmlformats.org/wordprocessingml/2006/main" xmlns:w14="http://schemas.microsoft.com/office/word/2010/wordml" xmlns:w15="http://schemas.microsoft.com/office/word/2012/wordml" xmlns:w16cex="http://schemas.microsoft.com/office/word/2018/wordml/cex" xmlns:w16cid="http://schemas.microsoft.com/office/word/2016/wordml/cid" xmlns:w16="http://schemas.microsoft.com/office/word/2018/wordml" xmlns:w16sdtdh="http://schemas.microsoft.com/office/word/2020/wordml/sdtdatahash" xmlns:w16se="http://schemas.microsoft.com/office/word/2015/wordml/symex" xmlns:wpg="http://schemas.microsoft.com/office/word/2010/wordprocessingGroup" xmlns:wpi="http://schemas.microsoft.com/office/word/2010/wordprocessingInk" xmlns:wne="http://schemas.microsoft.com/office/word/2006/wordml" xmlns:wps="http://schemas.microsoft.com/office/word/2010/wordprocessingShape" mc:Ignorable="w14 w15 w16se w16cid w16 w16cex w16sdtdh wp14">
   <w:footnote w:type="separator" w:id="-1">
     <w:p>
       <w:r>
@@ -2464,7 +2330,7 @@
 </file>
 
 <file path=word/header1.xml><?xml version="1.0" encoding="utf-8"?>
-<w:hdr xmlns:wpc="http://schemas.microsoft.com/office/word/2010/wordprocessingCanvas" xmlns:mc="http://schemas.openxmlformats.org/markup-compatibility/2006" xmlns:o="urn:schemas-microsoft-com:office:office" xmlns:r="http://schemas.openxmlformats.org/officeDocument/2006/relationships" xmlns:m="http://schemas.openxmlformats.org/officeDocument/2006/math" xmlns:v="urn:schemas-microsoft-com:vml" xmlns:wp14="http://schemas.microsoft.com/office/word/2010/wordprocessingDrawing" xmlns:wp="http://schemas.openxmlformats.org/drawingml/2006/wordprocessingDrawing" xmlns:w10="urn:schemas-microsoft-com:office:word" xmlns:w="http://schemas.openxmlformats.org/wordprocessingml/2006/main" xmlns:w14="http://schemas.microsoft.com/office/word/2010/wordml" xmlns:wpg="http://schemas.microsoft.com/office/word/2010/wordprocessingGroup" xmlns:wpi="http://schemas.microsoft.com/office/word/2010/wordprocessingInk" xmlns:wne="http://schemas.microsoft.com/office/word/2006/wordml" xmlns:wps="http://schemas.microsoft.com/office/word/2010/wordprocessingShape" mc:Ignorable="w14 wp14">
+<w:hdr xmlns:wpc="http://schemas.microsoft.com/office/word/2010/wordprocessingCanvas" xmlns:cx="http://schemas.microsoft.com/office/drawing/2014/chartex" xmlns:cx1="http://schemas.microsoft.com/office/drawing/2015/9/8/chartex" xmlns:cx2="http://schemas.microsoft.com/office/drawing/2015/10/21/chartex" xmlns:cx3="http://schemas.microsoft.com/office/drawing/2016/5/9/chartex" xmlns:cx4="http://schemas.microsoft.com/office/drawing/2016/5/10/chartex" xmlns:cx5="http://schemas.microsoft.com/office/drawing/2016/5/11/chartex" xmlns:cx6="http://schemas.microsoft.com/office/drawing/2016/5/12/chartex" xmlns:cx7="http://schemas.microsoft.com/office/drawing/2016/5/13/chartex" xmlns:cx8="http://schemas.microsoft.com/office/drawing/2016/5/14/chartex" xmlns:mc="http://schemas.openxmlformats.org/markup-compatibility/2006" xmlns:aink="http://schemas.microsoft.com/office/drawing/2016/ink" xmlns:am3d="http://schemas.microsoft.com/office/drawing/2017/model3d" xmlns:o="urn:schemas-microsoft-com:office:office" xmlns:r="http://schemas.openxmlformats.org/officeDocument/2006/relationships" xmlns:m="http://schemas.openxmlformats.org/officeDocument/2006/math" xmlns:v="urn:schemas-microsoft-com:vml" xmlns:wp14="http://schemas.microsoft.com/office/word/2010/wordprocessingDrawing" xmlns:wp="http://schemas.openxmlformats.org/drawingml/2006/wordprocessingDrawing" xmlns:w10="urn:schemas-microsoft-com:office:word" xmlns:w="http://schemas.openxmlformats.org/wordprocessingml/2006/main" xmlns:w14="http://schemas.microsoft.com/office/word/2010/wordml" xmlns:w15="http://schemas.microsoft.com/office/word/2012/wordml" xmlns:w16cex="http://schemas.microsoft.com/office/word/2018/wordml/cex" xmlns:w16cid="http://schemas.microsoft.com/office/word/2016/wordml/cid" xmlns:w16="http://schemas.microsoft.com/office/word/2018/wordml" xmlns:w16sdtdh="http://schemas.microsoft.com/office/word/2020/wordml/sdtdatahash" xmlns:w16se="http://schemas.microsoft.com/office/word/2015/wordml/symex" xmlns:wpg="http://schemas.microsoft.com/office/word/2010/wordprocessingGroup" xmlns:wpi="http://schemas.microsoft.com/office/word/2010/wordprocessingInk" xmlns:wne="http://schemas.microsoft.com/office/word/2006/wordml" xmlns:wps="http://schemas.microsoft.com/office/word/2010/wordprocessingShape" mc:Ignorable="w14 w15 w16se w16cid w16 w16cex w16sdtdh wp14">
   <w:p>
     <w:pPr>
       <w:pStyle w:val="Header"/>
@@ -2474,7 +2340,7 @@
 </file>
 
 <file path=word/header2.xml><?xml version="1.0" encoding="utf-8"?>
-<w:hdr xmlns:wpc="http://schemas.microsoft.com/office/word/2010/wordprocessingCanvas" xmlns:mc="http://schemas.openxmlformats.org/markup-compatibility/2006" xmlns:o="urn:schemas-microsoft-com:office:office" xmlns:r="http://schemas.openxmlformats.org/officeDocument/2006/relationships" xmlns:m="http://schemas.openxmlformats.org/officeDocument/2006/math" xmlns:v="urn:schemas-microsoft-com:vml" xmlns:wp14="http://schemas.microsoft.com/office/word/2010/wordprocessingDrawing" xmlns:wp="http://schemas.openxmlformats.org/drawingml/2006/wordprocessingDrawing" xmlns:w10="urn:schemas-microsoft-com:office:word" xmlns:w="http://schemas.openxmlformats.org/wordprocessingml/2006/main" xmlns:w14="http://schemas.microsoft.com/office/word/2010/wordml" xmlns:wpg="http://schemas.microsoft.com/office/word/2010/wordprocessingGroup" xmlns:wpi="http://schemas.microsoft.com/office/word/2010/wordprocessingInk" xmlns:wne="http://schemas.microsoft.com/office/word/2006/wordml" xmlns:wps="http://schemas.microsoft.com/office/word/2010/wordprocessingShape" mc:Ignorable="w14 wp14">
+<w:hdr xmlns:wpc="http://schemas.microsoft.com/office/word/2010/wordprocessingCanvas" xmlns:cx="http://schemas.microsoft.com/office/drawing/2014/chartex" xmlns:cx1="http://schemas.microsoft.com/office/drawing/2015/9/8/chartex" xmlns:cx2="http://schemas.microsoft.com/office/drawing/2015/10/21/chartex" xmlns:cx3="http://schemas.microsoft.com/office/drawing/2016/5/9/chartex" xmlns:cx4="http://schemas.microsoft.com/office/drawing/2016/5/10/chartex" xmlns:cx5="http://schemas.microsoft.com/office/drawing/2016/5/11/chartex" xmlns:cx6="http://schemas.microsoft.com/office/drawing/2016/5/12/chartex" xmlns:cx7="http://schemas.microsoft.com/office/drawing/2016/5/13/chartex" xmlns:cx8="http://schemas.microsoft.com/office/drawing/2016/5/14/chartex" xmlns:mc="http://schemas.openxmlformats.org/markup-compatibility/2006" xmlns:aink="http://schemas.microsoft.com/office/drawing/2016/ink" xmlns:am3d="http://schemas.microsoft.com/office/drawing/2017/model3d" xmlns:o="urn:schemas-microsoft-com:office:office" xmlns:r="http://schemas.openxmlformats.org/officeDocument/2006/relationships" xmlns:m="http://schemas.openxmlformats.org/officeDocument/2006/math" xmlns:v="urn:schemas-microsoft-com:vml" xmlns:wp14="http://schemas.microsoft.com/office/word/2010/wordprocessingDrawing" xmlns:wp="http://schemas.openxmlformats.org/drawingml/2006/wordprocessingDrawing" xmlns:w10="urn:schemas-microsoft-com:office:word" xmlns:w="http://schemas.openxmlformats.org/wordprocessingml/2006/main" xmlns:w14="http://schemas.microsoft.com/office/word/2010/wordml" xmlns:w15="http://schemas.microsoft.com/office/word/2012/wordml" xmlns:w16cex="http://schemas.microsoft.com/office/word/2018/wordml/cex" xmlns:w16cid="http://schemas.microsoft.com/office/word/2016/wordml/cid" xmlns:w16="http://schemas.microsoft.com/office/word/2018/wordml" xmlns:w16sdtdh="http://schemas.microsoft.com/office/word/2020/wordml/sdtdatahash" xmlns:w16se="http://schemas.microsoft.com/office/word/2015/wordml/symex" xmlns:wpg="http://schemas.microsoft.com/office/word/2010/wordprocessingGroup" xmlns:wpi="http://schemas.microsoft.com/office/word/2010/wordprocessingInk" xmlns:wne="http://schemas.microsoft.com/office/word/2006/wordml" xmlns:wps="http://schemas.microsoft.com/office/word/2010/wordprocessingShape" mc:Ignorable="w14 w15 w16se w16cid w16 w16cex w16sdtdh wp14">
   <w:p>
     <w:pPr>
       <w:pStyle w:val="Header"/>
@@ -2498,7 +2364,7 @@
 </file>
 
 <file path=word/header3.xml><?xml version="1.0" encoding="utf-8"?>
-<w:hdr xmlns:wpc="http://schemas.microsoft.com/office/word/2010/wordprocessingCanvas" xmlns:mc="http://schemas.openxmlformats.org/markup-compatibility/2006" xmlns:o="urn:schemas-microsoft-com:office:office" xmlns:r="http://schemas.openxmlformats.org/officeDocument/2006/relationships" xmlns:m="http://schemas.openxmlformats.org/officeDocument/2006/math" xmlns:v="urn:schemas-microsoft-com:vml" xmlns:wp14="http://schemas.microsoft.com/office/word/2010/wordprocessingDrawing" xmlns:wp="http://schemas.openxmlformats.org/drawingml/2006/wordprocessingDrawing" xmlns:w10="urn:schemas-microsoft-com:office:word" xmlns:w="http://schemas.openxmlformats.org/wordprocessingml/2006/main" xmlns:w14="http://schemas.microsoft.com/office/word/2010/wordml" xmlns:wpg="http://schemas.microsoft.com/office/word/2010/wordprocessingGroup" xmlns:wpi="http://schemas.microsoft.com/office/word/2010/wordprocessingInk" xmlns:wne="http://schemas.microsoft.com/office/word/2006/wordml" xmlns:wps="http://schemas.microsoft.com/office/word/2010/wordprocessingShape" mc:Ignorable="w14 wp14">
+<w:hdr xmlns:wpc="http://schemas.microsoft.com/office/word/2010/wordprocessingCanvas" xmlns:cx="http://schemas.microsoft.com/office/drawing/2014/chartex" xmlns:cx1="http://schemas.microsoft.com/office/drawing/2015/9/8/chartex" xmlns:cx2="http://schemas.microsoft.com/office/drawing/2015/10/21/chartex" xmlns:cx3="http://schemas.microsoft.com/office/drawing/2016/5/9/chartex" xmlns:cx4="http://schemas.microsoft.com/office/drawing/2016/5/10/chartex" xmlns:cx5="http://schemas.microsoft.com/office/drawing/2016/5/11/chartex" xmlns:cx6="http://schemas.microsoft.com/office/drawing/2016/5/12/chartex" xmlns:cx7="http://schemas.microsoft.com/office/drawing/2016/5/13/chartex" xmlns:cx8="http://schemas.microsoft.com/office/drawing/2016/5/14/chartex" xmlns:mc="http://schemas.openxmlformats.org/markup-compatibility/2006" xmlns:aink="http://schemas.microsoft.com/office/drawing/2016/ink" xmlns:am3d="http://schemas.microsoft.com/office/drawing/2017/model3d" xmlns:o="urn:schemas-microsoft-com:office:office" xmlns:r="http://schemas.openxmlformats.org/officeDocument/2006/relationships" xmlns:m="http://schemas.openxmlformats.org/officeDocument/2006/math" xmlns:v="urn:schemas-microsoft-com:vml" xmlns:wp14="http://schemas.microsoft.com/office/word/2010/wordprocessingDrawing" xmlns:wp="http://schemas.openxmlformats.org/drawingml/2006/wordprocessingDrawing" xmlns:w10="urn:schemas-microsoft-com:office:word" xmlns:w="http://schemas.openxmlformats.org/wordprocessingml/2006/main" xmlns:w14="http://schemas.microsoft.com/office/word/2010/wordml" xmlns:w15="http://schemas.microsoft.com/office/word/2012/wordml" xmlns:w16cex="http://schemas.microsoft.com/office/word/2018/wordml/cex" xmlns:w16cid="http://schemas.microsoft.com/office/word/2016/wordml/cid" xmlns:w16="http://schemas.microsoft.com/office/word/2018/wordml" xmlns:w16sdtdh="http://schemas.microsoft.com/office/word/2020/wordml/sdtdatahash" xmlns:w16se="http://schemas.microsoft.com/office/word/2015/wordml/symex" xmlns:wpg="http://schemas.microsoft.com/office/word/2010/wordprocessingGroup" xmlns:wpi="http://schemas.microsoft.com/office/word/2010/wordprocessingInk" xmlns:wne="http://schemas.microsoft.com/office/word/2006/wordml" xmlns:wps="http://schemas.microsoft.com/office/word/2010/wordprocessingShape" mc:Ignorable="w14 w15 w16se w16cid w16 w16cex w16sdtdh wp14">
   <w:p>
     <w:pPr>
       <w:pStyle w:val="Header"/>
@@ -2508,8 +2374,8 @@
 </file>
 
 <file path=word/numbering.xml><?xml version="1.0" encoding="utf-8"?>
-<w:numbering xmlns:wpc="http://schemas.microsoft.com/office/word/2010/wordprocessingCanvas" xmlns:mc="http://schemas.openxmlformats.org/markup-compatibility/2006" xmlns:o="urn:schemas-microsoft-com:office:office" xmlns:r="http://schemas.openxmlformats.org/officeDocument/2006/relationships" xmlns:m="http://schemas.openxmlformats.org/officeDocument/2006/math" xmlns:v="urn:schemas-microsoft-com:vml" xmlns:wp14="http://schemas.microsoft.com/office/word/2010/wordprocessingDrawing" xmlns:wp="http://schemas.openxmlformats.org/drawingml/2006/wordprocessingDrawing" xmlns:w10="urn:schemas-microsoft-com:office:word" xmlns:w="http://schemas.openxmlformats.org/wordprocessingml/2006/main" xmlns:w14="http://schemas.microsoft.com/office/word/2010/wordml" xmlns:wpg="http://schemas.microsoft.com/office/word/2010/wordprocessingGroup" xmlns:wpi="http://schemas.microsoft.com/office/word/2010/wordprocessingInk" xmlns:wne="http://schemas.microsoft.com/office/word/2006/wordml" xmlns:wps="http://schemas.microsoft.com/office/word/2010/wordprocessingShape" mc:Ignorable="w14 wp14">
-  <w:abstractNum w:abstractNumId="0">
+<w:numbering xmlns:wpc="http://schemas.microsoft.com/office/word/2010/wordprocessingCanvas" xmlns:cx="http://schemas.microsoft.com/office/drawing/2014/chartex" xmlns:cx1="http://schemas.microsoft.com/office/drawing/2015/9/8/chartex" xmlns:cx2="http://schemas.microsoft.com/office/drawing/2015/10/21/chartex" xmlns:cx3="http://schemas.microsoft.com/office/drawing/2016/5/9/chartex" xmlns:cx4="http://schemas.microsoft.com/office/drawing/2016/5/10/chartex" xmlns:cx5="http://schemas.microsoft.com/office/drawing/2016/5/11/chartex" xmlns:cx6="http://schemas.microsoft.com/office/drawing/2016/5/12/chartex" xmlns:cx7="http://schemas.microsoft.com/office/drawing/2016/5/13/chartex" xmlns:cx8="http://schemas.microsoft.com/office/drawing/2016/5/14/chartex" xmlns:mc="http://schemas.openxmlformats.org/markup-compatibility/2006" xmlns:aink="http://schemas.microsoft.com/office/drawing/2016/ink" xmlns:am3d="http://schemas.microsoft.com/office/drawing/2017/model3d" xmlns:o="urn:schemas-microsoft-com:office:office" xmlns:r="http://schemas.openxmlformats.org/officeDocument/2006/relationships" xmlns:m="http://schemas.openxmlformats.org/officeDocument/2006/math" xmlns:v="urn:schemas-microsoft-com:vml" xmlns:wp14="http://schemas.microsoft.com/office/word/2010/wordprocessingDrawing" xmlns:wp="http://schemas.openxmlformats.org/drawingml/2006/wordprocessingDrawing" xmlns:w10="urn:schemas-microsoft-com:office:word" xmlns:w="http://schemas.openxmlformats.org/wordprocessingml/2006/main" xmlns:w14="http://schemas.microsoft.com/office/word/2010/wordml" xmlns:w15="http://schemas.microsoft.com/office/word/2012/wordml" xmlns:w16cex="http://schemas.microsoft.com/office/word/2018/wordml/cex" xmlns:w16cid="http://schemas.microsoft.com/office/word/2016/wordml/cid" xmlns:w16="http://schemas.microsoft.com/office/word/2018/wordml" xmlns:w16sdtdh="http://schemas.microsoft.com/office/word/2020/wordml/sdtdatahash" xmlns:w16se="http://schemas.microsoft.com/office/word/2015/wordml/symex" xmlns:wpg="http://schemas.microsoft.com/office/word/2010/wordprocessingGroup" xmlns:wpi="http://schemas.microsoft.com/office/word/2010/wordprocessingInk" xmlns:wne="http://schemas.microsoft.com/office/word/2006/wordml" xmlns:wps="http://schemas.microsoft.com/office/word/2010/wordprocessingShape" mc:Ignorable="w14 w15 w16se w16cid w16 w16cex w16sdtdh wp14">
+  <w:abstractNum w:abstractNumId="0" w15:restartNumberingAfterBreak="0">
     <w:nsid w:val="08B2501C"/>
     <w:multiLevelType w:val="hybridMultilevel"/>
     <w:tmpl w:val="F2A43D58"/>
@@ -2622,7 +2488,7 @@
       </w:rPr>
     </w:lvl>
   </w:abstractNum>
-  <w:abstractNum w:abstractNumId="1">
+  <w:abstractNum w:abstractNumId="1" w15:restartNumberingAfterBreak="0">
     <w:nsid w:val="11E0619D"/>
     <w:multiLevelType w:val="hybridMultilevel"/>
     <w:tmpl w:val="4380F926"/>
@@ -2735,7 +2601,7 @@
       </w:rPr>
     </w:lvl>
   </w:abstractNum>
-  <w:abstractNum w:abstractNumId="2">
+  <w:abstractNum w:abstractNumId="2" w15:restartNumberingAfterBreak="0">
     <w:nsid w:val="16ED3168"/>
     <w:multiLevelType w:val="hybridMultilevel"/>
     <w:tmpl w:val="2ADE02E4"/>
@@ -2848,7 +2714,7 @@
       </w:rPr>
     </w:lvl>
   </w:abstractNum>
-  <w:abstractNum w:abstractNumId="3">
+  <w:abstractNum w:abstractNumId="3" w15:restartNumberingAfterBreak="0">
     <w:nsid w:val="468B7B8A"/>
     <w:multiLevelType w:val="hybridMultilevel"/>
     <w:tmpl w:val="51D4A994"/>
@@ -2961,7 +2827,7 @@
       </w:rPr>
     </w:lvl>
   </w:abstractNum>
-  <w:abstractNum w:abstractNumId="4">
+  <w:abstractNum w:abstractNumId="4" w15:restartNumberingAfterBreak="0">
     <w:nsid w:val="5D9F7580"/>
     <w:multiLevelType w:val="hybridMultilevel"/>
     <w:tmpl w:val="F9F252D6"/>
@@ -3074,7 +2940,7 @@
       </w:rPr>
     </w:lvl>
   </w:abstractNum>
-  <w:abstractNum w:abstractNumId="5">
+  <w:abstractNum w:abstractNumId="5" w15:restartNumberingAfterBreak="0">
     <w:nsid w:val="6C3A28D4"/>
     <w:multiLevelType w:val="hybridMultilevel"/>
     <w:tmpl w:val="28D0FB9E"/>
@@ -3187,7 +3053,7 @@
       </w:rPr>
     </w:lvl>
   </w:abstractNum>
-  <w:abstractNum w:abstractNumId="6">
+  <w:abstractNum w:abstractNumId="6" w15:restartNumberingAfterBreak="0">
     <w:nsid w:val="73222ACC"/>
     <w:multiLevelType w:val="hybridMultilevel"/>
     <w:tmpl w:val="FC0AC52A"/>
@@ -3325,7 +3191,7 @@
 </file>
 
 <file path=word/styles.xml><?xml version="1.0" encoding="utf-8"?>
-<w:styles xmlns:mc="http://schemas.openxmlformats.org/markup-compatibility/2006" xmlns:r="http://schemas.openxmlformats.org/officeDocument/2006/relationships" xmlns:w="http://schemas.openxmlformats.org/wordprocessingml/2006/main" xmlns:w14="http://schemas.microsoft.com/office/word/2010/wordml" mc:Ignorable="w14">
+<w:styles xmlns:mc="http://schemas.openxmlformats.org/markup-compatibility/2006" xmlns:r="http://schemas.openxmlformats.org/officeDocument/2006/relationships" xmlns:w="http://schemas.openxmlformats.org/wordprocessingml/2006/main" xmlns:w14="http://schemas.microsoft.com/office/word/2010/wordml" xmlns:w15="http://schemas.microsoft.com/office/word/2012/wordml" xmlns:w16cex="http://schemas.microsoft.com/office/word/2018/wordml/cex" xmlns:w16cid="http://schemas.microsoft.com/office/word/2016/wordml/cid" xmlns:w16="http://schemas.microsoft.com/office/word/2018/wordml" xmlns:w16sdtdh="http://schemas.microsoft.com/office/word/2020/wordml/sdtdatahash" xmlns:w16se="http://schemas.microsoft.com/office/word/2015/wordml/symex" mc:Ignorable="w14 w15 w16se w16cid w16 w16cex w16sdtdh">
   <w:docDefaults>
     <w:rPrDefault>
       <w:rPr>
@@ -3341,500 +3207,383 @@
       </w:pPr>
     </w:pPrDefault>
   </w:docDefaults>
-  <w:latentStyles w:defLockedState="0" w:defUIPriority="99" w:defSemiHidden="1" w:defUnhideWhenUsed="1" w:defQFormat="0" w:count="267">
-    <w:lsdException w:name="Normal" w:semiHidden="0" w:uiPriority="0" w:unhideWhenUsed="0" w:qFormat="1"/>
-    <w:lsdException w:name="heading 1" w:semiHidden="0" w:uiPriority="9" w:unhideWhenUsed="0" w:qFormat="1"/>
-    <w:lsdException w:name="heading 2" w:uiPriority="9" w:qFormat="1"/>
-    <w:lsdException w:name="heading 3" w:uiPriority="9" w:qFormat="1"/>
-    <w:lsdException w:name="heading 4" w:uiPriority="9" w:qFormat="1"/>
-    <w:lsdException w:name="heading 5" w:uiPriority="9" w:qFormat="1"/>
-    <w:lsdException w:name="heading 6" w:uiPriority="9" w:qFormat="1"/>
-    <w:lsdException w:name="heading 7" w:uiPriority="9" w:qFormat="1"/>
-    <w:lsdException w:name="heading 8" w:uiPriority="9" w:qFormat="1"/>
-    <w:lsdException w:name="heading 9" w:uiPriority="9" w:qFormat="1"/>
-    <w:lsdException w:name="toc 1" w:uiPriority="39"/>
-    <w:lsdException w:name="toc 2" w:uiPriority="39"/>
-    <w:lsdException w:name="toc 3" w:uiPriority="39"/>
-    <w:lsdException w:name="toc 4" w:uiPriority="39"/>
-    <w:lsdException w:name="toc 5" w:uiPriority="39"/>
-    <w:lsdException w:name="toc 6" w:uiPriority="39"/>
-    <w:lsdException w:name="toc 7" w:uiPriority="39"/>
-    <w:lsdException w:name="toc 8" w:uiPriority="39"/>
-    <w:lsdException w:name="toc 9" w:uiPriority="39"/>
-    <w:lsdException w:name="caption" w:uiPriority="35" w:qFormat="1"/>
-    <w:lsdException w:name="footnote reference" w:unhideWhenUsed="0"/>
-    <w:lsdException w:name="Title" w:semiHidden="0" w:uiPriority="10" w:unhideWhenUsed="0" w:qFormat="1"/>
-    <w:lsdException w:name="Default Paragraph Font" w:uiPriority="1"/>
-    <w:lsdException w:name="Subtitle" w:semiHidden="0" w:uiPriority="11" w:unhideWhenUsed="0" w:qFormat="1"/>
-    <w:lsdException w:name="Strong" w:semiHidden="0" w:uiPriority="22" w:unhideWhenUsed="0" w:qFormat="1"/>
-    <w:lsdException w:name="Emphasis" w:semiHidden="0" w:uiPriority="20" w:unhideWhenUsed="0" w:qFormat="1"/>
-    <w:lsdException w:name="Table Grid" w:uiPriority="59"/>
-    <w:lsdException w:name="Placeholder Text" w:unhideWhenUsed="0"/>
-    <w:lsdException w:name="No Spacing" w:semiHidden="0" w:uiPriority="1" w:unhideWhenUsed="0" w:qFormat="1"/>
-    <w:lsdException w:name="Light Shading" w:semiHidden="0" w:uiPriority="60" w:unhideWhenUsed="0"/>
-    <w:lsdException w:name="Light List" w:semiHidden="0" w:uiPriority="61" w:unhideWhenUsed="0"/>
-    <w:lsdException w:name="Light Grid" w:semiHidden="0" w:uiPriority="62" w:unhideWhenUsed="0"/>
-    <w:lsdException w:name="Medium Shading 1" w:semiHidden="0" w:uiPriority="63" w:unhideWhenUsed="0"/>
-    <w:lsdException w:name="Medium Shading 2" w:semiHidden="0" w:uiPriority="64" w:unhideWhenUsed="0"/>
-    <w:lsdException w:name="Medium List 1" w:semiHidden="0" w:uiPriority="65" w:unhideWhenUsed="0"/>
-    <w:lsdException w:name="Medium List 2" w:semiHidden="0" w:uiPriority="66" w:unhideWhenUsed="0"/>
-    <w:lsdException w:name="Medium Grid 1" w:semiHidden="0" w:uiPriority="67" w:unhideWhenUsed="0"/>
-    <w:lsdException w:name="Medium Grid 2" w:semiHidden="0" w:uiPriority="68" w:unhideWhenUsed="0"/>
-    <w:lsdException w:name="Medium Grid 3" w:semiHidden="0" w:uiPriority="69" w:unhideWhenUsed="0"/>
-    <w:lsdException w:name="Dark List" w:semiHidden="0" w:uiPriority="70" w:unhideWhenUsed="0"/>
-    <w:lsdException w:name="Colorful Shading" w:semiHidden="0" w:uiPriority="71" w:unhideWhenUsed="0"/>
-    <w:lsdException w:name="Colorful List" w:semiHidden="0" w:uiPriority="72" w:unhideWhenUsed="0"/>
-    <w:lsdException w:name="Colorful Grid" w:semiHidden="0" w:uiPriority="73" w:unhideWhenUsed="0"/>
-    <w:lsdException w:name="Light Shading Accent 1" w:semiHidden="0" w:uiPriority="60" w:unhideWhenUsed="0"/>
-    <w:lsdException w:name="Light List Accent 1" w:semiHidden="0" w:uiPriority="61" w:unhideWhenUsed="0"/>
-    <w:lsdException w:name="Light Grid Accent 1" w:semiHidden="0" w:uiPriority="62" w:unhideWhenUsed="0"/>
-    <w:lsdException w:name="Medium Shading 1 Accent 1" w:semiHidden="0" w:uiPriority="63" w:unhideWhenUsed="0"/>
-    <w:lsdException w:name="Medium Shading 2 Accent 1" w:semiHidden="0" w:uiPriority="64" w:unhideWhenUsed="0"/>
-    <w:lsdException w:name="Medium List 1 Accent 1" w:semiHidden="0" w:uiPriority="65" w:unhideWhenUsed="0"/>
-    <w:lsdException w:name="Revision" w:unhideWhenUsed="0"/>
-    <w:lsdException w:name="List Paragraph" w:semiHidden="0" w:uiPriority="34" w:unhideWhenUsed="0" w:qFormat="1"/>
-    <w:lsdException w:name="Quote" w:semiHidden="0" w:uiPriority="29" w:unhideWhenUsed="0" w:qFormat="1"/>
-    <w:lsdException w:name="Intense Quote" w:semiHidden="0" w:uiPriority="30" w:unhideWhenUsed="0" w:qFormat="1"/>
-    <w:lsdException w:name="Medium List 2 Accent 1" w:semiHidden="0" w:uiPriority="66" w:unhideWhenUsed="0"/>
-    <w:lsdException w:name="Medium Grid 1 Accent 1" w:semiHidden="0" w:uiPriority="67" w:unhideWhenUsed="0"/>
-    <w:lsdException w:name="Medium Grid 2 Accent 1" w:semiHidden="0" w:uiPriority="68" w:unhideWhenUsed="0"/>
-    <w:lsdException w:name="Medium Grid 3 Accent 1" w:semiHidden="0" w:uiPriority="69" w:unhideWhenUsed="0"/>
-    <w:lsdException w:name="Dark List Accent 1" w:semiHidden="0" w:uiPriority="70" w:unhideWhenUsed="0"/>
-    <w:lsdException w:name="Colorful Shading Accent 1" w:semiHidden="0" w:uiPriority="71" w:unhideWhenUsed="0"/>
-    <w:lsdException w:name="Colorful List Accent 1" w:semiHidden="0" w:uiPriority="72" w:unhideWhenUsed="0"/>
-    <w:lsdException w:name="Colorful Grid Accent 1" w:semiHidden="0" w:uiPriority="73" w:unhideWhenUsed="0"/>
-    <w:lsdException w:name="Light Shading Accent 2" w:semiHidden="0" w:uiPriority="60" w:unhideWhenUsed="0"/>
-    <w:lsdException w:name="Light List Accent 2" w:semiHidden="0" w:uiPriority="61" w:unhideWhenUsed="0"/>
-    <w:lsdException w:name="Light Grid Accent 2" w:semiHidden="0" w:uiPriority="62" w:unhideWhenUsed="0"/>
-    <w:lsdException w:name="Medium Shading 1 Accent 2" w:semiHidden="0" w:uiPriority="63" w:unhideWhenUsed="0"/>
-    <w:lsdException w:name="Medium Shading 2 Accent 2" w:semiHidden="0" w:uiPriority="64" w:unhideWhenUsed="0"/>
-    <w:lsdException w:name="Medium List 1 Accent 2" w:semiHidden="0" w:uiPriority="65" w:unhideWhenUsed="0"/>
-    <w:lsdException w:name="Medium List 2 Accent 2" w:semiHidden="0" w:uiPriority="66" w:unhideWhenUsed="0"/>
-    <w:lsdException w:name="Medium Grid 1 Accent 2" w:semiHidden="0" w:uiPriority="67" w:unhideWhenUsed="0"/>
-    <w:lsdException w:name="Medium Grid 2 Accent 2" w:semiHidden="0" w:uiPriority="68" w:unhideWhenUsed="0"/>
-    <w:lsdException w:name="Medium Grid 3 Accent 2" w:semiHidden="0" w:uiPriority="69" w:unhideWhenUsed="0"/>
-    <w:lsdException w:name="Dark List Accent 2" w:semiHidden="0" w:uiPriority="70" w:unhideWhenUsed="0"/>
-    <w:lsdException w:name="Colorful Shading Accent 2" w:semiHidden="0" w:uiPriority="71" w:unhideWhenUsed="0"/>
-    <w:lsdException w:name="Colorful List Accent 2" w:semiHidden="0" w:uiPriority="72" w:unhideWhenUsed="0"/>
-    <w:lsdException w:name="Colorful Grid Accent 2" w:semiHidden="0" w:uiPriority="73" w:unhideWhenUsed="0"/>
-    <w:lsdException w:name="Light Shading Accent 3" w:semiHidden="0" w:uiPriority="60" w:unhideWhenUsed="0"/>
-    <w:lsdException w:name="Light List Accent 3" w:semiHidden="0" w:uiPriority="61" w:unhideWhenUsed="0"/>
-    <w:lsdException w:name="Light Grid Accent 3" w:semiHidden="0" w:uiPriority="62" w:unhideWhenUsed="0"/>
-    <w:lsdException w:name="Medium Shading 1 Accent 3" w:semiHidden="0" w:uiPriority="63" w:unhideWhenUsed="0"/>
-    <w:lsdException w:name="Medium Shading 2 Accent 3" w:semiHidden="0" w:uiPriority="64" w:unhideWhenUsed="0"/>
-    <w:lsdException w:name="Medium List 1 Accent 3" w:semiHidden="0" w:uiPriority="65" w:unhideWhenUsed="0"/>
-    <w:lsdException w:name="Medium List 2 Accent 3" w:semiHidden="0" w:uiPriority="66" w:unhideWhenUsed="0"/>
-    <w:lsdException w:name="Medium Grid 1 Accent 3" w:semiHidden="0" w:uiPriority="67" w:unhideWhenUsed="0"/>
-    <w:lsdException w:name="Medium Grid 2 Accent 3" w:semiHidden="0" w:uiPriority="68" w:unhideWhenUsed="0"/>
-    <w:lsdException w:name="Medium Grid 3 Accent 3" w:semiHidden="0" w:uiPriority="69" w:unhideWhenUsed="0"/>
-    <w:lsdException w:name="Dark List Accent 3" w:semiHidden="0" w:uiPriority="70" w:unhideWhenUsed="0"/>
-    <w:lsdException w:name="Colorful Shading Accent 3" w:semiHidden="0" w:uiPriority="71" w:unhideWhenUsed="0"/>
-    <w:lsdException w:name="Colorful List Accent 3" w:semiHidden="0" w:uiPriority="72" w:unhideWhenUsed="0"/>
-    <w:lsdException w:name="Colorful Grid Accent 3" w:semiHidden="0" w:uiPriority="73" w:unhideWhenUsed="0"/>
-    <w:lsdException w:name="Light Shading Accent 4" w:semiHidden="0" w:uiPriority="60" w:unhideWhenUsed="0"/>
-    <w:lsdException w:name="Light List Accent 4" w:semiHidden="0" w:uiPriority="61" w:unhideWhenUsed="0"/>
-    <w:lsdException w:name="Light Grid Accent 4" w:semiHidden="0" w:uiPriority="62" w:unhideWhenUsed="0"/>
-    <w:lsdException w:name="Medium Shading 1 Accent 4" w:semiHidden="0" w:uiPriority="63" w:unhideWhenUsed="0"/>
-    <w:lsdException w:name="Medium Shading 2 Accent 4" w:semiHidden="0" w:uiPriority="64" w:unhideWhenUsed="0"/>
-    <w:lsdException w:name="Medium List 1 Accent 4" w:semiHidden="0" w:uiPriority="65" w:unhideWhenUsed="0"/>
-    <w:lsdException w:name="Medium List 2 Accent 4" w:semiHidden="0" w:uiPriority="66" w:unhideWhenUsed="0"/>
-    <w:lsdException w:name="Medium Grid 1 Accent 4" w:semiHidden="0" w:uiPriority="67" w:unhideWhenUsed="0"/>
-    <w:lsdException w:name="Medium Grid 2 Accent 4" w:semiHidden="0" w:uiPriority="68" w:unhideWhenUsed="0"/>
-    <w:lsdException w:name="Medium Grid 3 Accent 4" w:semiHidden="0" w:uiPriority="69" w:unhideWhenUsed="0"/>
-    <w:lsdException w:name="Dark List Accent 4" w:semiHidden="0" w:uiPriority="70" w:unhideWhenUsed="0"/>
-    <w:lsdException w:name="Colorful Shading Accent 4" w:semiHidden="0" w:uiPriority="71" w:unhideWhenUsed="0"/>
-    <w:lsdException w:name="Colorful List Accent 4" w:semiHidden="0" w:uiPriority="72" w:unhideWhenUsed="0"/>
-    <w:lsdException w:name="Colorful Grid Accent 4" w:semiHidden="0" w:uiPriority="73" w:unhideWhenUsed="0"/>
-    <w:lsdException w:name="Light Shading Accent 5" w:semiHidden="0" w:uiPriority="60" w:unhideWhenUsed="0"/>
-    <w:lsdException w:name="Light List Accent 5" w:semiHidden="0" w:uiPriority="61" w:unhideWhenUsed="0"/>
-    <w:lsdException w:name="Light Grid Accent 5" w:semiHidden="0" w:uiPriority="62" w:unhideWhenUsed="0"/>
-    <w:lsdException w:name="Medium Shading 1 Accent 5" w:semiHidden="0" w:uiPriority="63" w:unhideWhenUsed="0"/>
-    <w:lsdException w:name="Medium Shading 2 Accent 5" w:semiHidden="0" w:uiPriority="64" w:unhideWhenUsed="0"/>
-    <w:lsdException w:name="Medium List 1 Accent 5" w:semiHidden="0" w:uiPriority="65" w:unhideWhenUsed="0"/>
-    <w:lsdException w:name="Medium List 2 Accent 5" w:semiHidden="0" w:uiPriority="66" w:unhideWhenUsed="0"/>
-    <w:lsdException w:name="Medium Grid 1 Accent 5" w:semiHidden="0" w:uiPriority="67" w:unhideWhenUsed="0"/>
-    <w:lsdException w:name="Medium Grid 2 Accent 5" w:semiHidden="0" w:uiPriority="68" w:unhideWhenUsed="0"/>
-    <w:lsdException w:name="Medium Grid 3 Accent 5" w:semiHidden="0" w:uiPriority="69" w:unhideWhenUsed="0"/>
-    <w:lsdException w:name="Dark List Accent 5" w:semiHidden="0" w:uiPriority="70" w:unhideWhenUsed="0"/>
-    <w:lsdException w:name="Colorful Shading Accent 5" w:semiHidden="0" w:uiPriority="71" w:unhideWhenUsed="0"/>
-    <w:lsdException w:name="Colorful List Accent 5" w:semiHidden="0" w:uiPriority="72" w:unhideWhenUsed="0"/>
-    <w:lsdException w:name="Colorful Grid Accent 5" w:semiHidden="0" w:uiPriority="73" w:unhideWhenUsed="0"/>
-    <w:lsdException w:name="Light Shading Accent 6" w:semiHidden="0" w:uiPriority="60" w:unhideWhenUsed="0"/>
-    <w:lsdException w:name="Light List Accent 6" w:semiHidden="0" w:uiPriority="61" w:unhideWhenUsed="0"/>
-    <w:lsdException w:name="Light Grid Accent 6" w:semiHidden="0" w:uiPriority="62" w:unhideWhenUsed="0"/>
-    <w:lsdException w:name="Medium Shading 1 Accent 6" w:semiHidden="0" w:uiPriority="63" w:unhideWhenUsed="0"/>
-    <w:lsdException w:name="Medium Shading 2 Accent 6" w:semiHidden="0" w:uiPriority="64" w:unhideWhenUsed="0"/>
-    <w:lsdException w:name="Medium List 1 Accent 6" w:semiHidden="0" w:uiPriority="65" w:unhideWhenUsed="0"/>
-    <w:lsdException w:name="Medium List 2 Accent 6" w:semiHidden="0" w:uiPriority="66" w:unhideWhenUsed="0"/>
-    <w:lsdException w:name="Medium Grid 1 Accent 6" w:semiHidden="0" w:uiPriority="67" w:unhideWhenUsed="0"/>
-    <w:lsdException w:name="Medium Grid 2 Accent 6" w:semiHidden="0" w:uiPriority="68" w:unhideWhenUsed="0"/>
-    <w:lsdException w:name="Medium Grid 3 Accent 6" w:semiHidden="0" w:uiPriority="69" w:unhideWhenUsed="0"/>
-    <w:lsdException w:name="Dark List Accent 6" w:semiHidden="0" w:uiPriority="70" w:unhideWhenUsed="0"/>
-    <w:lsdException w:name="Colorful Shading Accent 6" w:semiHidden="0" w:uiPriority="71" w:unhideWhenUsed="0"/>
-    <w:lsdException w:name="Colorful List Accent 6" w:semiHidden="0" w:uiPriority="72" w:unhideWhenUsed="0"/>
-    <w:lsdException w:name="Colorful Grid Accent 6" w:semiHidden="0" w:uiPriority="73" w:unhideWhenUsed="0"/>
-    <w:lsdException w:name="Subtle Emphasis" w:semiHidden="0" w:uiPriority="19" w:unhideWhenUsed="0" w:qFormat="1"/>
-    <w:lsdException w:name="Intense Emphasis" w:semiHidden="0" w:uiPriority="21" w:unhideWhenUsed="0" w:qFormat="1"/>
-    <w:lsdException w:name="Subtle Reference" w:semiHidden="0" w:uiPriority="31" w:unhideWhenUsed="0" w:qFormat="1"/>
-    <w:lsdException w:name="Intense Reference" w:semiHidden="0" w:uiPriority="32" w:unhideWhenUsed="0" w:qFormat="1"/>
-    <w:lsdException w:name="Book Title" w:semiHidden="0" w:uiPriority="33" w:unhideWhenUsed="0" w:qFormat="1"/>
-    <w:lsdException w:name="Bibliography" w:uiPriority="37"/>
-    <w:lsdException w:name="TOC Heading" w:uiPriority="39" w:qFormat="1"/>
-  </w:latentStyles>
-  <w:style w:type="paragraph" w:default="1" w:styleId="Normal">
-    <w:name w:val="Normal"/>
-    <w:qFormat/>
-    <w:pPr>
-      <w:widowControl w:val="0"/>
-      <w:autoSpaceDE w:val="0"/>
-      <w:autoSpaceDN w:val="0"/>
-      <w:adjustRightInd w:val="0"/>
-      <w:spacing w:after="0" w:line="240" w:lineRule="auto"/>
-    </w:pPr>
-    <w:rPr>
-      <w:rFonts w:ascii="Times New Roman" w:hAnsi="Times New Roman" w:cs="Times New Roman"/>
-      <w:sz w:val="24"/>
-      <w:szCs w:val="24"/>
-    </w:rPr>
-  </w:style>
-  <w:style w:type="character" w:default="1" w:styleId="DefaultParagraphFont">
-    <w:name w:val="Default Paragraph Font"/>
-    <w:uiPriority w:val="1"/>
-    <w:semiHidden/>
-    <w:unhideWhenUsed/>
-  </w:style>
-  <w:style w:type="table" w:default="1" w:styleId="TableNormal">
-    <w:name w:val="Normal Table"/>
-    <w:uiPriority w:val="99"/>
-    <w:semiHidden/>
-    <w:unhideWhenUsed/>
-    <w:tblPr>
-      <w:tblInd w:w="0" w:type="dxa"/>
-      <w:tblCellMar>
-        <w:top w:w="0" w:type="dxa"/>
-        <w:left w:w="108" w:type="dxa"/>
-        <w:bottom w:w="0" w:type="dxa"/>
-        <w:right w:w="108" w:type="dxa"/>
-      </w:tblCellMar>
-    </w:tblPr>
-  </w:style>
-  <w:style w:type="numbering" w:default="1" w:styleId="NoList">
-    <w:name w:val="No List"/>
-    <w:uiPriority w:val="99"/>
-    <w:semiHidden/>
-    <w:unhideWhenUsed/>
-  </w:style>
-  <w:style w:type="character" w:styleId="FootnoteReference">
-    <w:name w:val="footnote reference"/>
-    <w:uiPriority w:val="99"/>
-  </w:style>
-  <w:style w:type="paragraph" w:styleId="BalloonText">
-    <w:name w:val="Balloon Text"/>
-    <w:basedOn w:val="Normal"/>
-    <w:link w:val="BalloonTextChar"/>
-    <w:uiPriority w:val="99"/>
-    <w:semiHidden/>
-    <w:unhideWhenUsed/>
-    <w:rsid w:val="00670B9B"/>
-    <w:rPr>
-      <w:rFonts w:ascii="Tahoma" w:hAnsi="Tahoma" w:cs="Tahoma"/>
-      <w:sz w:val="16"/>
-      <w:szCs w:val="16"/>
-    </w:rPr>
-  </w:style>
-  <w:style w:type="character" w:customStyle="1" w:styleId="BalloonTextChar">
-    <w:name w:val="Balloon Text Char"/>
-    <w:basedOn w:val="DefaultParagraphFont"/>
-    <w:link w:val="BalloonText"/>
-    <w:uiPriority w:val="99"/>
-    <w:semiHidden/>
-    <w:rsid w:val="00670B9B"/>
-    <w:rPr>
-      <w:rFonts w:ascii="Tahoma" w:hAnsi="Tahoma" w:cs="Tahoma"/>
-      <w:sz w:val="16"/>
-      <w:szCs w:val="16"/>
-    </w:rPr>
-  </w:style>
-  <w:style w:type="paragraph" w:styleId="Header">
-    <w:name w:val="header"/>
-    <w:basedOn w:val="Normal"/>
-    <w:link w:val="HeaderChar"/>
-    <w:uiPriority w:val="99"/>
-    <w:unhideWhenUsed/>
-    <w:rsid w:val="008F0DC3"/>
-    <w:pPr>
-      <w:tabs>
-        <w:tab w:val="center" w:pos="4680"/>
-        <w:tab w:val="right" w:pos="9360"/>
-      </w:tabs>
-    </w:pPr>
-  </w:style>
-  <w:style w:type="character" w:customStyle="1" w:styleId="HeaderChar">
-    <w:name w:val="Header Char"/>
-    <w:basedOn w:val="DefaultParagraphFont"/>
-    <w:link w:val="Header"/>
-    <w:uiPriority w:val="99"/>
-    <w:rsid w:val="008F0DC3"/>
-    <w:rPr>
-      <w:rFonts w:ascii="Times New Roman" w:hAnsi="Times New Roman" w:cs="Times New Roman"/>
-      <w:sz w:val="24"/>
-      <w:szCs w:val="24"/>
-    </w:rPr>
-  </w:style>
-  <w:style w:type="paragraph" w:styleId="Footer">
-    <w:name w:val="footer"/>
-    <w:basedOn w:val="Normal"/>
-    <w:link w:val="FooterChar"/>
-    <w:uiPriority w:val="99"/>
-    <w:unhideWhenUsed/>
-    <w:rsid w:val="008F0DC3"/>
-    <w:pPr>
-      <w:tabs>
-        <w:tab w:val="center" w:pos="4680"/>
-        <w:tab w:val="right" w:pos="9360"/>
-      </w:tabs>
-    </w:pPr>
-  </w:style>
-  <w:style w:type="character" w:customStyle="1" w:styleId="FooterChar">
-    <w:name w:val="Footer Char"/>
-    <w:basedOn w:val="DefaultParagraphFont"/>
-    <w:link w:val="Footer"/>
-    <w:uiPriority w:val="99"/>
-    <w:rsid w:val="008F0DC3"/>
-    <w:rPr>
-      <w:rFonts w:ascii="Times New Roman" w:hAnsi="Times New Roman" w:cs="Times New Roman"/>
-      <w:sz w:val="24"/>
-      <w:szCs w:val="24"/>
-    </w:rPr>
-  </w:style>
-  <w:style w:type="table" w:styleId="TableGrid">
-    <w:name w:val="Table Grid"/>
-    <w:basedOn w:val="TableNormal"/>
-    <w:uiPriority w:val="59"/>
-    <w:unhideWhenUsed/>
-    <w:rsid w:val="0094737C"/>
-    <w:pPr>
-      <w:spacing w:after="0" w:line="240" w:lineRule="auto"/>
-    </w:pPr>
-    <w:tblPr>
-      <w:tblBorders>
-        <w:top w:val="single" w:sz="4" w:space="0" w:color="auto"/>
-        <w:left w:val="single" w:sz="4" w:space="0" w:color="auto"/>
-        <w:bottom w:val="single" w:sz="4" w:space="0" w:color="auto"/>
-        <w:right w:val="single" w:sz="4" w:space="0" w:color="auto"/>
-        <w:insideH w:val="single" w:sz="4" w:space="0" w:color="auto"/>
-        <w:insideV w:val="single" w:sz="4" w:space="0" w:color="auto"/>
-      </w:tblBorders>
-    </w:tblPr>
-  </w:style>
-  <w:style w:type="paragraph" w:styleId="ListParagraph">
-    <w:name w:val="List Paragraph"/>
-    <w:basedOn w:val="Normal"/>
-    <w:uiPriority w:val="34"/>
-    <w:qFormat/>
-    <w:rsid w:val="007F713C"/>
-    <w:pPr>
-      <w:ind w:left="720"/>
-      <w:contextualSpacing/>
-    </w:pPr>
-  </w:style>
-  <w:style w:type="character" w:styleId="CommentReference">
-    <w:name w:val="annotation reference"/>
-    <w:basedOn w:val="DefaultParagraphFont"/>
-    <w:uiPriority w:val="99"/>
-    <w:semiHidden/>
-    <w:unhideWhenUsed/>
-    <w:rsid w:val="00146F86"/>
-    <w:rPr>
-      <w:sz w:val="16"/>
-      <w:szCs w:val="16"/>
-    </w:rPr>
-  </w:style>
-  <w:style w:type="paragraph" w:styleId="CommentText">
-    <w:name w:val="annotation text"/>
-    <w:basedOn w:val="Normal"/>
-    <w:link w:val="CommentTextChar"/>
-    <w:uiPriority w:val="99"/>
-    <w:semiHidden/>
-    <w:unhideWhenUsed/>
-    <w:rsid w:val="00146F86"/>
-    <w:rPr>
-      <w:sz w:val="20"/>
-      <w:szCs w:val="20"/>
-    </w:rPr>
-  </w:style>
-  <w:style w:type="character" w:customStyle="1" w:styleId="CommentTextChar">
-    <w:name w:val="Comment Text Char"/>
-    <w:basedOn w:val="DefaultParagraphFont"/>
-    <w:link w:val="CommentText"/>
-    <w:uiPriority w:val="99"/>
-    <w:semiHidden/>
-    <w:rsid w:val="00146F86"/>
-    <w:rPr>
-      <w:rFonts w:ascii="Times New Roman" w:hAnsi="Times New Roman" w:cs="Times New Roman"/>
-      <w:sz w:val="20"/>
-      <w:szCs w:val="20"/>
-    </w:rPr>
-  </w:style>
-</w:styles>
-</file>
-
-<file path=word/stylesWithEffects.xml><?xml version="1.0" encoding="utf-8"?>
-<w:styles xmlns:wpc="http://schemas.microsoft.com/office/word/2010/wordprocessingCanvas" xmlns:mc="http://schemas.openxmlformats.org/markup-compatibility/2006" xmlns:o="urn:schemas-microsoft-com:office:office" xmlns:r="http://schemas.openxmlformats.org/officeDocument/2006/relationships" xmlns:m="http://schemas.openxmlformats.org/officeDocument/2006/math" xmlns:v="urn:schemas-microsoft-com:vml" xmlns:wp14="http://schemas.microsoft.com/office/word/2010/wordprocessingDrawing" xmlns:wp="http://schemas.openxmlformats.org/drawingml/2006/wordprocessingDrawing" xmlns:w10="urn:schemas-microsoft-com:office:word" xmlns:w="http://schemas.openxmlformats.org/wordprocessingml/2006/main" xmlns:w14="http://schemas.microsoft.com/office/word/2010/wordml" xmlns:wpg="http://schemas.microsoft.com/office/word/2010/wordprocessingGroup" xmlns:wpi="http://schemas.microsoft.com/office/word/2010/wordprocessingInk" xmlns:wne="http://schemas.microsoft.com/office/word/2006/wordml" xmlns:wps="http://schemas.microsoft.com/office/word/2010/wordprocessingShape" mc:Ignorable="w14 wp14">
-  <w:docDefaults>
-    <w:rPrDefault>
-      <w:rPr>
-        <w:rFonts w:asciiTheme="minorHAnsi" w:eastAsiaTheme="minorEastAsia" w:hAnsiTheme="minorHAnsi" w:cstheme="minorBidi"/>
-        <w:sz w:val="22"/>
-        <w:szCs w:val="22"/>
-        <w:lang w:val="en-US" w:eastAsia="en-US" w:bidi="ar-SA"/>
-      </w:rPr>
-    </w:rPrDefault>
-    <w:pPrDefault>
-      <w:pPr>
-        <w:spacing w:after="200" w:line="276" w:lineRule="auto"/>
-      </w:pPr>
-    </w:pPrDefault>
-  </w:docDefaults>
-  <w:latentStyles w:defLockedState="0" w:defUIPriority="99" w:defSemiHidden="1" w:defUnhideWhenUsed="1" w:defQFormat="0" w:count="267">
-    <w:lsdException w:name="Normal" w:semiHidden="0" w:uiPriority="0" w:unhideWhenUsed="0" w:qFormat="1"/>
-    <w:lsdException w:name="heading 1" w:semiHidden="0" w:uiPriority="9" w:unhideWhenUsed="0" w:qFormat="1"/>
-    <w:lsdException w:name="heading 2" w:uiPriority="9" w:qFormat="1"/>
-    <w:lsdException w:name="heading 3" w:uiPriority="9" w:qFormat="1"/>
-    <w:lsdException w:name="heading 4" w:uiPriority="9" w:qFormat="1"/>
-    <w:lsdException w:name="heading 5" w:uiPriority="9" w:qFormat="1"/>
-    <w:lsdException w:name="heading 6" w:uiPriority="9" w:qFormat="1"/>
-    <w:lsdException w:name="heading 7" w:uiPriority="9" w:qFormat="1"/>
-    <w:lsdException w:name="heading 8" w:uiPriority="9" w:qFormat="1"/>
-    <w:lsdException w:name="heading 9" w:uiPriority="9" w:qFormat="1"/>
-    <w:lsdException w:name="toc 1" w:uiPriority="39"/>
-    <w:lsdException w:name="toc 2" w:uiPriority="39"/>
-    <w:lsdException w:name="toc 3" w:uiPriority="39"/>
-    <w:lsdException w:name="toc 4" w:uiPriority="39"/>
-    <w:lsdException w:name="toc 5" w:uiPriority="39"/>
-    <w:lsdException w:name="toc 6" w:uiPriority="39"/>
-    <w:lsdException w:name="toc 7" w:uiPriority="39"/>
-    <w:lsdException w:name="toc 8" w:uiPriority="39"/>
-    <w:lsdException w:name="toc 9" w:uiPriority="39"/>
-    <w:lsdException w:name="caption" w:uiPriority="35" w:qFormat="1"/>
-    <w:lsdException w:name="footnote reference" w:unhideWhenUsed="0"/>
-    <w:lsdException w:name="Title" w:semiHidden="0" w:uiPriority="10" w:unhideWhenUsed="0" w:qFormat="1"/>
-    <w:lsdException w:name="Default Paragraph Font" w:uiPriority="1"/>
-    <w:lsdException w:name="Subtitle" w:semiHidden="0" w:uiPriority="11" w:unhideWhenUsed="0" w:qFormat="1"/>
-    <w:lsdException w:name="Strong" w:semiHidden="0" w:uiPriority="22" w:unhideWhenUsed="0" w:qFormat="1"/>
-    <w:lsdException w:name="Emphasis" w:semiHidden="0" w:uiPriority="20" w:unhideWhenUsed="0" w:qFormat="1"/>
-    <w:lsdException w:name="Table Grid" w:uiPriority="59"/>
-    <w:lsdException w:name="Placeholder Text" w:unhideWhenUsed="0"/>
-    <w:lsdException w:name="No Spacing" w:semiHidden="0" w:uiPriority="1" w:unhideWhenUsed="0" w:qFormat="1"/>
-    <w:lsdException w:name="Light Shading" w:semiHidden="0" w:uiPriority="60" w:unhideWhenUsed="0"/>
-    <w:lsdException w:name="Light List" w:semiHidden="0" w:uiPriority="61" w:unhideWhenUsed="0"/>
-    <w:lsdException w:name="Light Grid" w:semiHidden="0" w:uiPriority="62" w:unhideWhenUsed="0"/>
-    <w:lsdException w:name="Medium Shading 1" w:semiHidden="0" w:uiPriority="63" w:unhideWhenUsed="0"/>
-    <w:lsdException w:name="Medium Shading 2" w:semiHidden="0" w:uiPriority="64" w:unhideWhenUsed="0"/>
-    <w:lsdException w:name="Medium List 1" w:semiHidden="0" w:uiPriority="65" w:unhideWhenUsed="0"/>
-    <w:lsdException w:name="Medium List 2" w:semiHidden="0" w:uiPriority="66" w:unhideWhenUsed="0"/>
-    <w:lsdException w:name="Medium Grid 1" w:semiHidden="0" w:uiPriority="67" w:unhideWhenUsed="0"/>
-    <w:lsdException w:name="Medium Grid 2" w:semiHidden="0" w:uiPriority="68" w:unhideWhenUsed="0"/>
-    <w:lsdException w:name="Medium Grid 3" w:semiHidden="0" w:uiPriority="69" w:unhideWhenUsed="0"/>
-    <w:lsdException w:name="Dark List" w:semiHidden="0" w:uiPriority="70" w:unhideWhenUsed="0"/>
-    <w:lsdException w:name="Colorful Shading" w:semiHidden="0" w:uiPriority="71" w:unhideWhenUsed="0"/>
-    <w:lsdException w:name="Colorful List" w:semiHidden="0" w:uiPriority="72" w:unhideWhenUsed="0"/>
-    <w:lsdException w:name="Colorful Grid" w:semiHidden="0" w:uiPriority="73" w:unhideWhenUsed="0"/>
-    <w:lsdException w:name="Light Shading Accent 1" w:semiHidden="0" w:uiPriority="60" w:unhideWhenUsed="0"/>
-    <w:lsdException w:name="Light List Accent 1" w:semiHidden="0" w:uiPriority="61" w:unhideWhenUsed="0"/>
-    <w:lsdException w:name="Light Grid Accent 1" w:semiHidden="0" w:uiPriority="62" w:unhideWhenUsed="0"/>
-    <w:lsdException w:name="Medium Shading 1 Accent 1" w:semiHidden="0" w:uiPriority="63" w:unhideWhenUsed="0"/>
-    <w:lsdException w:name="Medium Shading 2 Accent 1" w:semiHidden="0" w:uiPriority="64" w:unhideWhenUsed="0"/>
-    <w:lsdException w:name="Medium List 1 Accent 1" w:semiHidden="0" w:uiPriority="65" w:unhideWhenUsed="0"/>
-    <w:lsdException w:name="Revision" w:unhideWhenUsed="0"/>
-    <w:lsdException w:name="List Paragraph" w:semiHidden="0" w:uiPriority="34" w:unhideWhenUsed="0" w:qFormat="1"/>
-    <w:lsdException w:name="Quote" w:semiHidden="0" w:uiPriority="29" w:unhideWhenUsed="0" w:qFormat="1"/>
-    <w:lsdException w:name="Intense Quote" w:semiHidden="0" w:uiPriority="30" w:unhideWhenUsed="0" w:qFormat="1"/>
-    <w:lsdException w:name="Medium List 2 Accent 1" w:semiHidden="0" w:uiPriority="66" w:unhideWhenUsed="0"/>
-    <w:lsdException w:name="Medium Grid 1 Accent 1" w:semiHidden="0" w:uiPriority="67" w:unhideWhenUsed="0"/>
-    <w:lsdException w:name="Medium Grid 2 Accent 1" w:semiHidden="0" w:uiPriority="68" w:unhideWhenUsed="0"/>
-    <w:lsdException w:name="Medium Grid 3 Accent 1" w:semiHidden="0" w:uiPriority="69" w:unhideWhenUsed="0"/>
-    <w:lsdException w:name="Dark List Accent 1" w:semiHidden="0" w:uiPriority="70" w:unhideWhenUsed="0"/>
-    <w:lsdException w:name="Colorful Shading Accent 1" w:semiHidden="0" w:uiPriority="71" w:unhideWhenUsed="0"/>
-    <w:lsdException w:name="Colorful List Accent 1" w:semiHidden="0" w:uiPriority="72" w:unhideWhenUsed="0"/>
-    <w:lsdException w:name="Colorful Grid Accent 1" w:semiHidden="0" w:uiPriority="73" w:unhideWhenUsed="0"/>
-    <w:lsdException w:name="Light Shading Accent 2" w:semiHidden="0" w:uiPriority="60" w:unhideWhenUsed="0"/>
-    <w:lsdException w:name="Light List Accent 2" w:semiHidden="0" w:uiPriority="61" w:unhideWhenUsed="0"/>
-    <w:lsdException w:name="Light Grid Accent 2" w:semiHidden="0" w:uiPriority="62" w:unhideWhenUsed="0"/>
-    <w:lsdException w:name="Medium Shading 1 Accent 2" w:semiHidden="0" w:uiPriority="63" w:unhideWhenUsed="0"/>
-    <w:lsdException w:name="Medium Shading 2 Accent 2" w:semiHidden="0" w:uiPriority="64" w:unhideWhenUsed="0"/>
-    <w:lsdException w:name="Medium List 1 Accent 2" w:semiHidden="0" w:uiPriority="65" w:unhideWhenUsed="0"/>
-    <w:lsdException w:name="Medium List 2 Accent 2" w:semiHidden="0" w:uiPriority="66" w:unhideWhenUsed="0"/>
-    <w:lsdException w:name="Medium Grid 1 Accent 2" w:semiHidden="0" w:uiPriority="67" w:unhideWhenUsed="0"/>
-    <w:lsdException w:name="Medium Grid 2 Accent 2" w:semiHidden="0" w:uiPriority="68" w:unhideWhenUsed="0"/>
-    <w:lsdException w:name="Medium Grid 3 Accent 2" w:semiHidden="0" w:uiPriority="69" w:unhideWhenUsed="0"/>
-    <w:lsdException w:name="Dark List Accent 2" w:semiHidden="0" w:uiPriority="70" w:unhideWhenUsed="0"/>
-    <w:lsdException w:name="Colorful Shading Accent 2" w:semiHidden="0" w:uiPriority="71" w:unhideWhenUsed="0"/>
-    <w:lsdException w:name="Colorful List Accent 2" w:semiHidden="0" w:uiPriority="72" w:unhideWhenUsed="0"/>
-    <w:lsdException w:name="Colorful Grid Accent 2" w:semiHidden="0" w:uiPriority="73" w:unhideWhenUsed="0"/>
-    <w:lsdException w:name="Light Shading Accent 3" w:semiHidden="0" w:uiPriority="60" w:unhideWhenUsed="0"/>
-    <w:lsdException w:name="Light List Accent 3" w:semiHidden="0" w:uiPriority="61" w:unhideWhenUsed="0"/>
-    <w:lsdException w:name="Light Grid Accent 3" w:semiHidden="0" w:uiPriority="62" w:unhideWhenUsed="0"/>
-    <w:lsdException w:name="Medium Shading 1 Accent 3" w:semiHidden="0" w:uiPriority="63" w:unhideWhenUsed="0"/>
-    <w:lsdException w:name="Medium Shading 2 Accent 3" w:semiHidden="0" w:uiPriority="64" w:unhideWhenUsed="0"/>
-    <w:lsdException w:name="Medium List 1 Accent 3" w:semiHidden="0" w:uiPriority="65" w:unhideWhenUsed="0"/>
-    <w:lsdException w:name="Medium List 2 Accent 3" w:semiHidden="0" w:uiPriority="66" w:unhideWhenUsed="0"/>
-    <w:lsdException w:name="Medium Grid 1 Accent 3" w:semiHidden="0" w:uiPriority="67" w:unhideWhenUsed="0"/>
-    <w:lsdException w:name="Medium Grid 2 Accent 3" w:semiHidden="0" w:uiPriority="68" w:unhideWhenUsed="0"/>
-    <w:lsdException w:name="Medium Grid 3 Accent 3" w:semiHidden="0" w:uiPriority="69" w:unhideWhenUsed="0"/>
-    <w:lsdException w:name="Dark List Accent 3" w:semiHidden="0" w:uiPriority="70" w:unhideWhenUsed="0"/>
-    <w:lsdException w:name="Colorful Shading Accent 3" w:semiHidden="0" w:uiPriority="71" w:unhideWhenUsed="0"/>
-    <w:lsdException w:name="Colorful List Accent 3" w:semiHidden="0" w:uiPriority="72" w:unhideWhenUsed="0"/>
-    <w:lsdException w:name="Colorful Grid Accent 3" w:semiHidden="0" w:uiPriority="73" w:unhideWhenUsed="0"/>
-    <w:lsdException w:name="Light Shading Accent 4" w:semiHidden="0" w:uiPriority="60" w:unhideWhenUsed="0"/>
-    <w:lsdException w:name="Light List Accent 4" w:semiHidden="0" w:uiPriority="61" w:unhideWhenUsed="0"/>
-    <w:lsdException w:name="Light Grid Accent 4" w:semiHidden="0" w:uiPriority="62" w:unhideWhenUsed="0"/>
-    <w:lsdException w:name="Medium Shading 1 Accent 4" w:semiHidden="0" w:uiPriority="63" w:unhideWhenUsed="0"/>
-    <w:lsdException w:name="Medium Shading 2 Accent 4" w:semiHidden="0" w:uiPriority="64" w:unhideWhenUsed="0"/>
-    <w:lsdException w:name="Medium List 1 Accent 4" w:semiHidden="0" w:uiPriority="65" w:unhideWhenUsed="0"/>
-    <w:lsdException w:name="Medium List 2 Accent 4" w:semiHidden="0" w:uiPriority="66" w:unhideWhenUsed="0"/>
-    <w:lsdException w:name="Medium Grid 1 Accent 4" w:semiHidden="0" w:uiPriority="67" w:unhideWhenUsed="0"/>
-    <w:lsdException w:name="Medium Grid 2 Accent 4" w:semiHidden="0" w:uiPriority="68" w:unhideWhenUsed="0"/>
-    <w:lsdException w:name="Medium Grid 3 Accent 4" w:semiHidden="0" w:uiPriority="69" w:unhideWhenUsed="0"/>
-    <w:lsdException w:name="Dark List Accent 4" w:semiHidden="0" w:uiPriority="70" w:unhideWhenUsed="0"/>
-    <w:lsdException w:name="Colorful Shading Accent 4" w:semiHidden="0" w:uiPriority="71" w:unhideWhenUsed="0"/>
-    <w:lsdException w:name="Colorful List Accent 4" w:semiHidden="0" w:uiPriority="72" w:unhideWhenUsed="0"/>
-    <w:lsdException w:name="Colorful Grid Accent 4" w:semiHidden="0" w:uiPriority="73" w:unhideWhenUsed="0"/>
-    <w:lsdException w:name="Light Shading Accent 5" w:semiHidden="0" w:uiPriority="60" w:unhideWhenUsed="0"/>
-    <w:lsdException w:name="Light List Accent 5" w:semiHidden="0" w:uiPriority="61" w:unhideWhenUsed="0"/>
-    <w:lsdException w:name="Light Grid Accent 5" w:semiHidden="0" w:uiPriority="62" w:unhideWhenUsed="0"/>
-    <w:lsdException w:name="Medium Shading 1 Accent 5" w:semiHidden="0" w:uiPriority="63" w:unhideWhenUsed="0"/>
-    <w:lsdException w:name="Medium Shading 2 Accent 5" w:semiHidden="0" w:uiPriority="64" w:unhideWhenUsed="0"/>
-    <w:lsdException w:name="Medium List 1 Accent 5" w:semiHidden="0" w:uiPriority="65" w:unhideWhenUsed="0"/>
-    <w:lsdException w:name="Medium List 2 Accent 5" w:semiHidden="0" w:uiPriority="66" w:unhideWhenUsed="0"/>
-    <w:lsdException w:name="Medium Grid 1 Accent 5" w:semiHidden="0" w:uiPriority="67" w:unhideWhenUsed="0"/>
-    <w:lsdException w:name="Medium Grid 2 Accent 5" w:semiHidden="0" w:uiPriority="68" w:unhideWhenUsed="0"/>
-    <w:lsdException w:name="Medium Grid 3 Accent 5" w:semiHidden="0" w:uiPriority="69" w:unhideWhenUsed="0"/>
-    <w:lsdException w:name="Dark List Accent 5" w:semiHidden="0" w:uiPriority="70" w:unhideWhenUsed="0"/>
-    <w:lsdException w:name="Colorful Shading Accent 5" w:semiHidden="0" w:uiPriority="71" w:unhideWhenUsed="0"/>
-    <w:lsdException w:name="Colorful List Accent 5" w:semiHidden="0" w:uiPriority="72" w:unhideWhenUsed="0"/>
-    <w:lsdException w:name="Colorful Grid Accent 5" w:semiHidden="0" w:uiPriority="73" w:unhideWhenUsed="0"/>
-    <w:lsdException w:name="Light Shading Accent 6" w:semiHidden="0" w:uiPriority="60" w:unhideWhenUsed="0"/>
-    <w:lsdException w:name="Light List Accent 6" w:semiHidden="0" w:uiPriority="61" w:unhideWhenUsed="0"/>
-    <w:lsdException w:name="Light Grid Accent 6" w:semiHidden="0" w:uiPriority="62" w:unhideWhenUsed="0"/>
-    <w:lsdException w:name="Medium Shading 1 Accent 6" w:semiHidden="0" w:uiPriority="63" w:unhideWhenUsed="0"/>
-    <w:lsdException w:name="Medium Shading 2 Accent 6" w:semiHidden="0" w:uiPriority="64" w:unhideWhenUsed="0"/>
-    <w:lsdException w:name="Medium List 1 Accent 6" w:semiHidden="0" w:uiPriority="65" w:unhideWhenUsed="0"/>
-    <w:lsdException w:name="Medium List 2 Accent 6" w:semiHidden="0" w:uiPriority="66" w:unhideWhenUsed="0"/>
-    <w:lsdException w:name="Medium Grid 1 Accent 6" w:semiHidden="0" w:uiPriority="67" w:unhideWhenUsed="0"/>
-    <w:lsdException w:name="Medium Grid 2 Accent 6" w:semiHidden="0" w:uiPriority="68" w:unhideWhenUsed="0"/>
-    <w:lsdException w:name="Medium Grid 3 Accent 6" w:semiHidden="0" w:uiPriority="69" w:unhideWhenUsed="0"/>
-    <w:lsdException w:name="Dark List Accent 6" w:semiHidden="0" w:uiPriority="70" w:unhideWhenUsed="0"/>
-    <w:lsdException w:name="Colorful Shading Accent 6" w:semiHidden="0" w:uiPriority="71" w:unhideWhenUsed="0"/>
-    <w:lsdException w:name="Colorful List Accent 6" w:semiHidden="0" w:uiPriority="72" w:unhideWhenUsed="0"/>
-    <w:lsdException w:name="Colorful Grid Accent 6" w:semiHidden="0" w:uiPriority="73" w:unhideWhenUsed="0"/>
-    <w:lsdException w:name="Subtle Emphasis" w:semiHidden="0" w:uiPriority="19" w:unhideWhenUsed="0" w:qFormat="1"/>
-    <w:lsdException w:name="Intense Emphasis" w:semiHidden="0" w:uiPriority="21" w:unhideWhenUsed="0" w:qFormat="1"/>
-    <w:lsdException w:name="Subtle Reference" w:semiHidden="0" w:uiPriority="31" w:unhideWhenUsed="0" w:qFormat="1"/>
-    <w:lsdException w:name="Intense Reference" w:semiHidden="0" w:uiPriority="32" w:unhideWhenUsed="0" w:qFormat="1"/>
-    <w:lsdException w:name="Book Title" w:semiHidden="0" w:uiPriority="33" w:unhideWhenUsed="0" w:qFormat="1"/>
-    <w:lsdException w:name="Bibliography" w:uiPriority="37"/>
-    <w:lsdException w:name="TOC Heading" w:uiPriority="39" w:qFormat="1"/>
+  <w:latentStyles w:defLockedState="0" w:defUIPriority="99" w:defSemiHidden="0" w:defUnhideWhenUsed="0" w:defQFormat="0" w:count="376">
+    <w:lsdException w:name="Normal" w:uiPriority="0" w:qFormat="1"/>
+    <w:lsdException w:name="heading 1" w:uiPriority="9" w:qFormat="1"/>
+    <w:lsdException w:name="heading 2" w:semiHidden="1" w:uiPriority="9" w:unhideWhenUsed="1" w:qFormat="1"/>
+    <w:lsdException w:name="heading 3" w:semiHidden="1" w:uiPriority="9" w:unhideWhenUsed="1" w:qFormat="1"/>
+    <w:lsdException w:name="heading 4" w:semiHidden="1" w:uiPriority="9" w:unhideWhenUsed="1" w:qFormat="1"/>
+    <w:lsdException w:name="heading 5" w:semiHidden="1" w:uiPriority="9" w:unhideWhenUsed="1" w:qFormat="1"/>
+    <w:lsdException w:name="heading 6" w:semiHidden="1" w:uiPriority="9" w:unhideWhenUsed="1" w:qFormat="1"/>
+    <w:lsdException w:name="heading 7" w:semiHidden="1" w:uiPriority="9" w:unhideWhenUsed="1" w:qFormat="1"/>
+    <w:lsdException w:name="heading 8" w:semiHidden="1" w:uiPriority="9" w:unhideWhenUsed="1" w:qFormat="1"/>
+    <w:lsdException w:name="heading 9" w:semiHidden="1" w:uiPriority="9" w:unhideWhenUsed="1" w:qFormat="1"/>
+    <w:lsdException w:name="index 1" w:semiHidden="1" w:unhideWhenUsed="1"/>
+    <w:lsdException w:name="index 2" w:semiHidden="1" w:unhideWhenUsed="1"/>
+    <w:lsdException w:name="index 3" w:semiHidden="1" w:unhideWhenUsed="1"/>
+    <w:lsdException w:name="index 4" w:semiHidden="1" w:unhideWhenUsed="1"/>
+    <w:lsdException w:name="index 5" w:semiHidden="1" w:unhideWhenUsed="1"/>
+    <w:lsdException w:name="index 6" w:semiHidden="1" w:unhideWhenUsed="1"/>
+    <w:lsdException w:name="index 7" w:semiHidden="1" w:unhideWhenUsed="1"/>
+    <w:lsdException w:name="index 8" w:semiHidden="1" w:unhideWhenUsed="1"/>
+    <w:lsdException w:name="index 9" w:semiHidden="1" w:unhideWhenUsed="1"/>
+    <w:lsdException w:name="toc 1" w:semiHidden="1" w:uiPriority="39" w:unhideWhenUsed="1"/>
+    <w:lsdException w:name="toc 2" w:semiHidden="1" w:uiPriority="39" w:unhideWhenUsed="1"/>
+    <w:lsdException w:name="toc 3" w:semiHidden="1" w:uiPriority="39" w:unhideWhenUsed="1"/>
+    <w:lsdException w:name="toc 4" w:semiHidden="1" w:uiPriority="39" w:unhideWhenUsed="1"/>
+    <w:lsdException w:name="toc 5" w:semiHidden="1" w:uiPriority="39" w:unhideWhenUsed="1"/>
+    <w:lsdException w:name="toc 6" w:semiHidden="1" w:uiPriority="39" w:unhideWhenUsed="1"/>
+    <w:lsdException w:name="toc 7" w:semiHidden="1" w:uiPriority="39" w:unhideWhenUsed="1"/>
+    <w:lsdException w:name="toc 8" w:semiHidden="1" w:uiPriority="39" w:unhideWhenUsed="1"/>
+    <w:lsdException w:name="toc 9" w:semiHidden="1" w:uiPriority="39" w:unhideWhenUsed="1"/>
+    <w:lsdException w:name="Normal Indent" w:semiHidden="1" w:unhideWhenUsed="1"/>
+    <w:lsdException w:name="footnote text" w:semiHidden="1" w:unhideWhenUsed="1"/>
+    <w:lsdException w:name="annotation text" w:semiHidden="1" w:unhideWhenUsed="1"/>
+    <w:lsdException w:name="header" w:semiHidden="1" w:unhideWhenUsed="1"/>
+    <w:lsdException w:name="footer" w:semiHidden="1" w:unhideWhenUsed="1"/>
+    <w:lsdException w:name="index heading" w:semiHidden="1" w:unhideWhenUsed="1"/>
+    <w:lsdException w:name="caption" w:semiHidden="1" w:uiPriority="35" w:unhideWhenUsed="1" w:qFormat="1"/>
+    <w:lsdException w:name="table of figures" w:semiHidden="1" w:unhideWhenUsed="1"/>
+    <w:lsdException w:name="envelope address" w:semiHidden="1" w:unhideWhenUsed="1"/>
+    <w:lsdException w:name="envelope return" w:semiHidden="1" w:unhideWhenUsed="1"/>
+    <w:lsdException w:name="footnote reference" w:semiHidden="1"/>
+    <w:lsdException w:name="annotation reference" w:semiHidden="1" w:unhideWhenUsed="1"/>
+    <w:lsdException w:name="line number" w:semiHidden="1" w:unhideWhenUsed="1"/>
+    <w:lsdException w:name="page number" w:semiHidden="1" w:unhideWhenUsed="1"/>
+    <w:lsdException w:name="endnote reference" w:semiHidden="1" w:unhideWhenUsed="1"/>
+    <w:lsdException w:name="endnote text" w:semiHidden="1" w:unhideWhenUsed="1"/>
+    <w:lsdException w:name="table of authorities" w:semiHidden="1" w:unhideWhenUsed="1"/>
+    <w:lsdException w:name="macro" w:semiHidden="1" w:unhideWhenUsed="1"/>
+    <w:lsdException w:name="toa heading" w:semiHidden="1" w:unhideWhenUsed="1"/>
+    <w:lsdException w:name="List" w:semiHidden="1" w:unhideWhenUsed="1"/>
+    <w:lsdException w:name="List Bullet" w:semiHidden="1" w:unhideWhenUsed="1"/>
+    <w:lsdException w:name="List Number" w:semiHidden="1" w:unhideWhenUsed="1"/>
+    <w:lsdException w:name="List 2" w:semiHidden="1" w:unhideWhenUsed="1"/>
+    <w:lsdException w:name="List 3" w:semiHidden="1" w:unhideWhenUsed="1"/>
+    <w:lsdException w:name="List 4" w:semiHidden="1" w:unhideWhenUsed="1"/>
+    <w:lsdException w:name="List 5" w:semiHidden="1" w:unhideWhenUsed="1"/>
+    <w:lsdException w:name="List Bullet 2" w:semiHidden="1" w:unhideWhenUsed="1"/>
+    <w:lsdException w:name="List Bullet 3" w:semiHidden="1" w:unhideWhenUsed="1"/>
+    <w:lsdException w:name="List Bullet 4" w:semiHidden="1" w:unhideWhenUsed="1"/>
+    <w:lsdException w:name="List Bullet 5" w:semiHidden="1" w:unhideWhenUsed="1"/>
+    <w:lsdException w:name="List Number 2" w:semiHidden="1" w:unhideWhenUsed="1"/>
+    <w:lsdException w:name="List Number 3" w:semiHidden="1" w:unhideWhenUsed="1"/>
+    <w:lsdException w:name="List Number 4" w:semiHidden="1" w:unhideWhenUsed="1"/>
+    <w:lsdException w:name="List Number 5" w:semiHidden="1" w:unhideWhenUsed="1"/>
+    <w:lsdException w:name="Title" w:uiPriority="10" w:qFormat="1"/>
+    <w:lsdException w:name="Closing" w:semiHidden="1" w:unhideWhenUsed="1"/>
+    <w:lsdException w:name="Signature" w:semiHidden="1" w:unhideWhenUsed="1"/>
+    <w:lsdException w:name="Default Paragraph Font" w:semiHidden="1" w:uiPriority="1" w:unhideWhenUsed="1"/>
+    <w:lsdException w:name="Body Text" w:semiHidden="1" w:unhideWhenUsed="1"/>
+    <w:lsdException w:name="Body Text Indent" w:semiHidden="1" w:unhideWhenUsed="1"/>
+    <w:lsdException w:name="List Continue" w:semiHidden="1" w:unhideWhenUsed="1"/>
+    <w:lsdException w:name="List Continue 2" w:semiHidden="1" w:unhideWhenUsed="1"/>
+    <w:lsdException w:name="List Continue 3" w:semiHidden="1" w:unhideWhenUsed="1"/>
+    <w:lsdException w:name="List Continue 4" w:semiHidden="1" w:unhideWhenUsed="1"/>
+    <w:lsdException w:name="List Continue 5" w:semiHidden="1" w:unhideWhenUsed="1"/>
+    <w:lsdException w:name="Message Header" w:semiHidden="1" w:unhideWhenUsed="1"/>
+    <w:lsdException w:name="Subtitle" w:uiPriority="11" w:qFormat="1"/>
+    <w:lsdException w:name="Salutation" w:semiHidden="1" w:unhideWhenUsed="1"/>
+    <w:lsdException w:name="Date" w:semiHidden="1" w:unhideWhenUsed="1"/>
+    <w:lsdException w:name="Body Text First Indent" w:semiHidden="1" w:unhideWhenUsed="1"/>
+    <w:lsdException w:name="Body Text First Indent 2" w:semiHidden="1" w:unhideWhenUsed="1"/>
+    <w:lsdException w:name="Note Heading" w:semiHidden="1" w:unhideWhenUsed="1"/>
+    <w:lsdException w:name="Body Text 2" w:semiHidden="1" w:unhideWhenUsed="1"/>
+    <w:lsdException w:name="Body Text 3" w:semiHidden="1" w:unhideWhenUsed="1"/>
+    <w:lsdException w:name="Body Text Indent 2" w:semiHidden="1" w:unhideWhenUsed="1"/>
+    <w:lsdException w:name="Body Text Indent 3" w:semiHidden="1" w:unhideWhenUsed="1"/>
+    <w:lsdException w:name="Block Text" w:semiHidden="1" w:unhideWhenUsed="1"/>
+    <w:lsdException w:name="Hyperlink" w:semiHidden="1" w:unhideWhenUsed="1"/>
+    <w:lsdException w:name="FollowedHyperlink" w:semiHidden="1" w:unhideWhenUsed="1"/>
+    <w:lsdException w:name="Strong" w:uiPriority="22" w:qFormat="1"/>
+    <w:lsdException w:name="Emphasis" w:uiPriority="20" w:qFormat="1"/>
+    <w:lsdException w:name="Document Map" w:semiHidden="1" w:unhideWhenUsed="1"/>
+    <w:lsdException w:name="Plain Text" w:semiHidden="1" w:unhideWhenUsed="1"/>
+    <w:lsdException w:name="E-mail Signature" w:semiHidden="1" w:unhideWhenUsed="1"/>
+    <w:lsdException w:name="HTML Top of Form" w:semiHidden="1" w:unhideWhenUsed="1"/>
+    <w:lsdException w:name="HTML Bottom of Form" w:semiHidden="1" w:unhideWhenUsed="1"/>
+    <w:lsdException w:name="Normal (Web)" w:semiHidden="1" w:unhideWhenUsed="1"/>
+    <w:lsdException w:name="HTML Acronym" w:semiHidden="1" w:unhideWhenUsed="1"/>
+    <w:lsdException w:name="HTML Address" w:semiHidden="1" w:unhideWhenUsed="1"/>
+    <w:lsdException w:name="HTML Cite" w:semiHidden="1" w:unhideWhenUsed="1"/>
+    <w:lsdException w:name="HTML Code" w:semiHidden="1" w:unhideWhenUsed="1"/>
+    <w:lsdException w:name="HTML Definition" w:semiHidden="1" w:unhideWhenUsed="1"/>
+    <w:lsdException w:name="HTML Keyboard" w:semiHidden="1" w:unhideWhenUsed="1"/>
+    <w:lsdException w:name="HTML Preformatted" w:semiHidden="1" w:unhideWhenUsed="1"/>
+    <w:lsdException w:name="HTML Sample" w:semiHidden="1" w:unhideWhenUsed="1"/>
+    <w:lsdException w:name="HTML Typewriter" w:semiHidden="1" w:unhideWhenUsed="1"/>
+    <w:lsdException w:name="HTML Variable" w:semiHidden="1" w:unhideWhenUsed="1"/>
+    <w:lsdException w:name="Normal Table" w:semiHidden="1" w:unhideWhenUsed="1"/>
+    <w:lsdException w:name="annotation subject" w:semiHidden="1" w:unhideWhenUsed="1"/>
+    <w:lsdException w:name="No List" w:semiHidden="1" w:unhideWhenUsed="1"/>
+    <w:lsdException w:name="Outline List 1" w:semiHidden="1" w:unhideWhenUsed="1"/>
+    <w:lsdException w:name="Outline List 2" w:semiHidden="1" w:unhideWhenUsed="1"/>
+    <w:lsdException w:name="Outline List 3" w:semiHidden="1" w:unhideWhenUsed="1"/>
+    <w:lsdException w:name="Table Simple 1" w:semiHidden="1" w:unhideWhenUsed="1"/>
+    <w:lsdException w:name="Table Simple 2" w:semiHidden="1" w:unhideWhenUsed="1"/>
+    <w:lsdException w:name="Table Simple 3" w:semiHidden="1" w:unhideWhenUsed="1"/>
+    <w:lsdException w:name="Table Classic 1" w:semiHidden="1" w:unhideWhenUsed="1"/>
+    <w:lsdException w:name="Table Classic 2" w:semiHidden="1" w:unhideWhenUsed="1"/>
+    <w:lsdException w:name="Table Classic 3" w:semiHidden="1" w:unhideWhenUsed="1"/>
+    <w:lsdException w:name="Table Classic 4" w:semiHidden="1" w:unhideWhenUsed="1"/>
+    <w:lsdException w:name="Table Colorful 1" w:semiHidden="1" w:unhideWhenUsed="1"/>
+    <w:lsdException w:name="Table Colorful 2" w:semiHidden="1" w:unhideWhenUsed="1"/>
+    <w:lsdException w:name="Table Colorful 3" w:semiHidden="1" w:unhideWhenUsed="1"/>
+    <w:lsdException w:name="Table Columns 1" w:semiHidden="1" w:unhideWhenUsed="1"/>
+    <w:lsdException w:name="Table Columns 2" w:semiHidden="1" w:unhideWhenUsed="1"/>
+    <w:lsdException w:name="Table Columns 3" w:semiHidden="1" w:unhideWhenUsed="1"/>
+    <w:lsdException w:name="Table Columns 4" w:semiHidden="1" w:unhideWhenUsed="1"/>
+    <w:lsdException w:name="Table Columns 5" w:semiHidden="1" w:unhideWhenUsed="1"/>
+    <w:lsdException w:name="Table Grid 1" w:semiHidden="1" w:unhideWhenUsed="1"/>
+    <w:lsdException w:name="Table Grid 2" w:semiHidden="1" w:unhideWhenUsed="1"/>
+    <w:lsdException w:name="Table Grid 3" w:semiHidden="1" w:unhideWhenUsed="1"/>
+    <w:lsdException w:name="Table Grid 4" w:semiHidden="1" w:unhideWhenUsed="1"/>
+    <w:lsdException w:name="Table Grid 5" w:semiHidden="1" w:unhideWhenUsed="1"/>
+    <w:lsdException w:name="Table Grid 6" w:semiHidden="1" w:unhideWhenUsed="1"/>
+    <w:lsdException w:name="Table Grid 7" w:semiHidden="1" w:unhideWhenUsed="1"/>
+    <w:lsdException w:name="Table Grid 8" w:semiHidden="1" w:unhideWhenUsed="1"/>
+    <w:lsdException w:name="Table List 1" w:semiHidden="1" w:unhideWhenUsed="1"/>
+    <w:lsdException w:name="Table List 2" w:semiHidden="1" w:unhideWhenUsed="1"/>
+    <w:lsdException w:name="Table List 3" w:semiHidden="1" w:unhideWhenUsed="1"/>
+    <w:lsdException w:name="Table List 4" w:semiHidden="1" w:unhideWhenUsed="1"/>
+    <w:lsdException w:name="Table List 5" w:semiHidden="1" w:unhideWhenUsed="1"/>
+    <w:lsdException w:name="Table List 6" w:semiHidden="1" w:unhideWhenUsed="1"/>
+    <w:lsdException w:name="Table List 7" w:semiHidden="1" w:unhideWhenUsed="1"/>
+    <w:lsdException w:name="Table List 8" w:semiHidden="1" w:unhideWhenUsed="1"/>
+    <w:lsdException w:name="Table 3D effects 1" w:semiHidden="1" w:unhideWhenUsed="1"/>
+    <w:lsdException w:name="Table 3D effects 2" w:semiHidden="1" w:unhideWhenUsed="1"/>
+    <w:lsdException w:name="Table 3D effects 3" w:semiHidden="1" w:unhideWhenUsed="1"/>
+    <w:lsdException w:name="Table Contemporary" w:semiHidden="1" w:unhideWhenUsed="1"/>
+    <w:lsdException w:name="Table Elegant" w:semiHidden="1" w:unhideWhenUsed="1"/>
+    <w:lsdException w:name="Table Professional" w:semiHidden="1" w:unhideWhenUsed="1"/>
+    <w:lsdException w:name="Table Subtle 1" w:semiHidden="1" w:unhideWhenUsed="1"/>
+    <w:lsdException w:name="Table Subtle 2" w:semiHidden="1" w:unhideWhenUsed="1"/>
+    <w:lsdException w:name="Table Web 1" w:semiHidden="1" w:unhideWhenUsed="1"/>
+    <w:lsdException w:name="Table Web 2" w:semiHidden="1" w:unhideWhenUsed="1"/>
+    <w:lsdException w:name="Table Web 3" w:semiHidden="1" w:unhideWhenUsed="1"/>
+    <w:lsdException w:name="Balloon Text" w:semiHidden="1" w:unhideWhenUsed="1"/>
+    <w:lsdException w:name="Table Grid" w:semiHidden="1" w:uiPriority="59" w:unhideWhenUsed="1"/>
+    <w:lsdException w:name="Table Theme" w:semiHidden="1" w:unhideWhenUsed="1"/>
+    <w:lsdException w:name="Placeholder Text" w:semiHidden="1"/>
+    <w:lsdException w:name="No Spacing" w:uiPriority="1" w:qFormat="1"/>
+    <w:lsdException w:name="Light Shading" w:uiPriority="60"/>
+    <w:lsdException w:name="Light List" w:uiPriority="61"/>
+    <w:lsdException w:name="Light Grid" w:uiPriority="62"/>
+    <w:lsdException w:name="Medium Shading 1" w:uiPriority="63"/>
+    <w:lsdException w:name="Medium Shading 2" w:uiPriority="64"/>
+    <w:lsdException w:name="Medium List 1" w:uiPriority="65"/>
+    <w:lsdException w:name="Medium List 2" w:uiPriority="66"/>
+    <w:lsdException w:name="Medium Grid 1" w:uiPriority="67"/>
+    <w:lsdException w:name="Medium Grid 2" w:uiPriority="68"/>
+    <w:lsdException w:name="Medium Grid 3" w:uiPriority="69"/>
+    <w:lsdException w:name="Dark List" w:uiPriority="70"/>
+    <w:lsdException w:name="Colorful Shading" w:uiPriority="71"/>
+    <w:lsdException w:name="Colorful List" w:uiPriority="72"/>
+    <w:lsdException w:name="Colorful Grid" w:uiPriority="73"/>
+    <w:lsdException w:name="Light Shading Accent 1" w:uiPriority="60"/>
+    <w:lsdException w:name="Light List Accent 1" w:uiPriority="61"/>
+    <w:lsdException w:name="Light Grid Accent 1" w:uiPriority="62"/>
+    <w:lsdException w:name="Medium Shading 1 Accent 1" w:uiPriority="63"/>
+    <w:lsdException w:name="Medium Shading 2 Accent 1" w:uiPriority="64"/>
+    <w:lsdException w:name="Medium List 1 Accent 1" w:uiPriority="65"/>
+    <w:lsdException w:name="Revision" w:semiHidden="1"/>
+    <w:lsdException w:name="List Paragraph" w:uiPriority="34" w:qFormat="1"/>
+    <w:lsdException w:name="Quote" w:uiPriority="29" w:qFormat="1"/>
+    <w:lsdException w:name="Intense Quote" w:uiPriority="30" w:qFormat="1"/>
+    <w:lsdException w:name="Medium List 2 Accent 1" w:uiPriority="66"/>
+    <w:lsdException w:name="Medium Grid 1 Accent 1" w:uiPriority="67"/>
+    <w:lsdException w:name="Medium Grid 2 Accent 1" w:uiPriority="68"/>
+    <w:lsdException w:name="Medium Grid 3 Accent 1" w:uiPriority="69"/>
+    <w:lsdException w:name="Dark List Accent 1" w:uiPriority="70"/>
+    <w:lsdException w:name="Colorful Shading Accent 1" w:uiPriority="71"/>
+    <w:lsdException w:name="Colorful List Accent 1" w:uiPriority="72"/>
+    <w:lsdException w:name="Colorful Grid Accent 1" w:uiPriority="73"/>
+    <w:lsdException w:name="Light Shading Accent 2" w:uiPriority="60"/>
+    <w:lsdException w:name="Light List Accent 2" w:uiPriority="61"/>
+    <w:lsdException w:name="Light Grid Accent 2" w:uiPriority="62"/>
+    <w:lsdException w:name="Medium Shading 1 Accent 2" w:uiPriority="63"/>
+    <w:lsdException w:name="Medium Shading 2 Accent 2" w:uiPriority="64"/>
+    <w:lsdException w:name="Medium List 1 Accent 2" w:uiPriority="65"/>
+    <w:lsdException w:name="Medium List 2 Accent 2" w:uiPriority="66"/>
+    <w:lsdException w:name="Medium Grid 1 Accent 2" w:uiPriority="67"/>
+    <w:lsdException w:name="Medium Grid 2 Accent 2" w:uiPriority="68"/>
+    <w:lsdException w:name="Medium Grid 3 Accent 2" w:uiPriority="69"/>
+    <w:lsdException w:name="Dark List Accent 2" w:uiPriority="70"/>
+    <w:lsdException w:name="Colorful Shading Accent 2" w:uiPriority="71"/>
+    <w:lsdException w:name="Colorful List Accent 2" w:uiPriority="72"/>
+    <w:lsdException w:name="Colorful Grid Accent 2" w:uiPriority="73"/>
+    <w:lsdException w:name="Light Shading Accent 3" w:uiPriority="60"/>
+    <w:lsdException w:name="Light List Accent 3" w:uiPriority="61"/>
+    <w:lsdException w:name="Light Grid Accent 3" w:uiPriority="62"/>
+    <w:lsdException w:name="Medium Shading 1 Accent 3" w:uiPriority="63"/>
+    <w:lsdException w:name="Medium Shading 2 Accent 3" w:uiPriority="64"/>
+    <w:lsdException w:name="Medium List 1 Accent 3" w:uiPriority="65"/>
+    <w:lsdException w:name="Medium List 2 Accent 3" w:uiPriority="66"/>
+    <w:lsdException w:name="Medium Grid 1 Accent 3" w:uiPriority="67"/>
+    <w:lsdException w:name="Medium Grid 2 Accent 3" w:uiPriority="68"/>
+    <w:lsdException w:name="Medium Grid 3 Accent 3" w:uiPriority="69"/>
+    <w:lsdException w:name="Dark List Accent 3" w:uiPriority="70"/>
+    <w:lsdException w:name="Colorful Shading Accent 3" w:uiPriority="71"/>
+    <w:lsdException w:name="Colorful List Accent 3" w:uiPriority="72"/>
+    <w:lsdException w:name="Colorful Grid Accent 3" w:uiPriority="73"/>
+    <w:lsdException w:name="Light Shading Accent 4" w:uiPriority="60"/>
+    <w:lsdException w:name="Light List Accent 4" w:uiPriority="61"/>
+    <w:lsdException w:name="Light Grid Accent 4" w:uiPriority="62"/>
+    <w:lsdException w:name="Medium Shading 1 Accent 4" w:uiPriority="63"/>
+    <w:lsdException w:name="Medium Shading 2 Accent 4" w:uiPriority="64"/>
+    <w:lsdException w:name="Medium List 1 Accent 4" w:uiPriority="65"/>
+    <w:lsdException w:name="Medium List 2 Accent 4" w:uiPriority="66"/>
+    <w:lsdException w:name="Medium Grid 1 Accent 4" w:uiPriority="67"/>
+    <w:lsdException w:name="Medium Grid 2 Accent 4" w:uiPriority="68"/>
+    <w:lsdException w:name="Medium Grid 3 Accent 4" w:uiPriority="69"/>
+    <w:lsdException w:name="Dark List Accent 4" w:uiPriority="70"/>
+    <w:lsdException w:name="Colorful Shading Accent 4" w:uiPriority="71"/>
+    <w:lsdException w:name="Colorful List Accent 4" w:uiPriority="72"/>
+    <w:lsdException w:name="Colorful Grid Accent 4" w:uiPriority="73"/>
+    <w:lsdException w:name="Light Shading Accent 5" w:uiPriority="60"/>
+    <w:lsdException w:name="Light List Accent 5" w:uiPriority="61"/>
+    <w:lsdException w:name="Light Grid Accent 5" w:uiPriority="62"/>
+    <w:lsdException w:name="Medium Shading 1 Accent 5" w:uiPriority="63"/>
+    <w:lsdException w:name="Medium Shading 2 Accent 5" w:uiPriority="64"/>
+    <w:lsdException w:name="Medium List 1 Accent 5" w:uiPriority="65"/>
+    <w:lsdException w:name="Medium List 2 Accent 5" w:uiPriority="66"/>
+    <w:lsdException w:name="Medium Grid 1 Accent 5" w:uiPriority="67"/>
+    <w:lsdException w:name="Medium Grid 2 Accent 5" w:uiPriority="68"/>
+    <w:lsdException w:name="Medium Grid 3 Accent 5" w:uiPriority="69"/>
+    <w:lsdException w:name="Dark List Accent 5" w:uiPriority="70"/>
+    <w:lsdException w:name="Colorful Shading Accent 5" w:uiPriority="71"/>
+    <w:lsdException w:name="Colorful List Accent 5" w:uiPriority="72"/>
+    <w:lsdException w:name="Colorful Grid Accent 5" w:uiPriority="73"/>
+    <w:lsdException w:name="Light Shading Accent 6" w:uiPriority="60"/>
+    <w:lsdException w:name="Light List Accent 6" w:uiPriority="61"/>
+    <w:lsdException w:name="Light Grid Accent 6" w:uiPriority="62"/>
+    <w:lsdException w:name="Medium Shading 1 Accent 6" w:uiPriority="63"/>
+    <w:lsdException w:name="Medium Shading 2 Accent 6" w:uiPriority="64"/>
+    <w:lsdException w:name="Medium List 1 Accent 6" w:uiPriority="65"/>
+    <w:lsdException w:name="Medium List 2 Accent 6" w:uiPriority="66"/>
+    <w:lsdException w:name="Medium Grid 1 Accent 6" w:uiPriority="67"/>
+    <w:lsdException w:name="Medium Grid 2 Accent 6" w:uiPriority="68"/>
+    <w:lsdException w:name="Medium Grid 3 Accent 6" w:uiPriority="69"/>
+    <w:lsdException w:name="Dark List Accent 6" w:uiPriority="70"/>
+    <w:lsdException w:name="Colorful Shading Accent 6" w:uiPriority="71"/>
+    <w:lsdException w:name="Colorful List Accent 6" w:uiPriority="72"/>
+    <w:lsdException w:name="Colorful Grid Accent 6" w:uiPriority="73"/>
+    <w:lsdException w:name="Subtle Emphasis" w:uiPriority="19" w:qFormat="1"/>
+    <w:lsdException w:name="Intense Emphasis" w:uiPriority="21" w:qFormat="1"/>
+    <w:lsdException w:name="Subtle Reference" w:uiPriority="31" w:qFormat="1"/>
+    <w:lsdException w:name="Intense Reference" w:uiPriority="32" w:qFormat="1"/>
+    <w:lsdException w:name="Book Title" w:uiPriority="33" w:qFormat="1"/>
+    <w:lsdException w:name="Bibliography" w:semiHidden="1" w:uiPriority="37" w:unhideWhenUsed="1"/>
+    <w:lsdException w:name="TOC Heading" w:semiHidden="1" w:uiPriority="39" w:unhideWhenUsed="1" w:qFormat="1"/>
+    <w:lsdException w:name="Plain Table 1" w:uiPriority="41"/>
+    <w:lsdException w:name="Plain Table 2" w:uiPriority="42"/>
+    <w:lsdException w:name="Plain Table 3" w:uiPriority="43"/>
+    <w:lsdException w:name="Plain Table 4" w:uiPriority="44"/>
+    <w:lsdException w:name="Plain Table 5" w:uiPriority="45"/>
+    <w:lsdException w:name="Grid Table Light" w:uiPriority="40"/>
+    <w:lsdException w:name="Grid Table 1 Light" w:uiPriority="46"/>
+    <w:lsdException w:name="Grid Table 2" w:uiPriority="47"/>
+    <w:lsdException w:name="Grid Table 3" w:uiPriority="48"/>
+    <w:lsdException w:name="Grid Table 4" w:uiPriority="49"/>
+    <w:lsdException w:name="Grid Table 5 Dark" w:uiPriority="50"/>
+    <w:lsdException w:name="Grid Table 6 Colorful" w:uiPriority="51"/>
+    <w:lsdException w:name="Grid Table 7 Colorful" w:uiPriority="52"/>
+    <w:lsdException w:name="Grid Table 1 Light Accent 1" w:uiPriority="46"/>
+    <w:lsdException w:name="Grid Table 2 Accent 1" w:uiPriority="47"/>
+    <w:lsdException w:name="Grid Table 3 Accent 1" w:uiPriority="48"/>
+    <w:lsdException w:name="Grid Table 4 Accent 1" w:uiPriority="49"/>
+    <w:lsdException w:name="Grid Table 5 Dark Accent 1" w:uiPriority="50"/>
+    <w:lsdException w:name="Grid Table 6 Colorful Accent 1" w:uiPriority="51"/>
+    <w:lsdException w:name="Grid Table 7 Colorful Accent 1" w:uiPriority="52"/>
+    <w:lsdException w:name="Grid Table 1 Light Accent 2" w:uiPriority="46"/>
+    <w:lsdException w:name="Grid Table 2 Accent 2" w:uiPriority="47"/>
+    <w:lsdException w:name="Grid Table 3 Accent 2" w:uiPriority="48"/>
+    <w:lsdException w:name="Grid Table 4 Accent 2" w:uiPriority="49"/>
+    <w:lsdException w:name="Grid Table 5 Dark Accent 2" w:uiPriority="50"/>
+    <w:lsdException w:name="Grid Table 6 Colorful Accent 2" w:uiPriority="51"/>
+    <w:lsdException w:name="Grid Table 7 Colorful Accent 2" w:uiPriority="52"/>
+    <w:lsdException w:name="Grid Table 1 Light Accent 3" w:uiPriority="46"/>
+    <w:lsdException w:name="Grid Table 2 Accent 3" w:uiPriority="47"/>
+    <w:lsdException w:name="Grid Table 3 Accent 3" w:uiPriority="48"/>
+    <w:lsdException w:name="Grid Table 4 Accent 3" w:uiPriority="49"/>
+    <w:lsdException w:name="Grid Table 5 Dark Accent 3" w:uiPriority="50"/>
+    <w:lsdException w:name="Grid Table 6 Colorful Accent 3" w:uiPriority="51"/>
+    <w:lsdException w:name="Grid Table 7 Colorful Accent 3" w:uiPriority="52"/>
+    <w:lsdException w:name="Grid Table 1 Light Accent 4" w:uiPriority="46"/>
+    <w:lsdException w:name="Grid Table 2 Accent 4" w:uiPriority="47"/>
+    <w:lsdException w:name="Grid Table 3 Accent 4" w:uiPriority="48"/>
+    <w:lsdException w:name="Grid Table 4 Accent 4" w:uiPriority="49"/>
+    <w:lsdException w:name="Grid Table 5 Dark Accent 4" w:uiPriority="50"/>
+    <w:lsdException w:name="Grid Table 6 Colorful Accent 4" w:uiPriority="51"/>
+    <w:lsdException w:name="Grid Table 7 Colorful Accent 4" w:uiPriority="52"/>
+    <w:lsdException w:name="Grid Table 1 Light Accent 5" w:uiPriority="46"/>
+    <w:lsdException w:name="Grid Table 2 Accent 5" w:uiPriority="47"/>
+    <w:lsdException w:name="Grid Table 3 Accent 5" w:uiPriority="48"/>
+    <w:lsdException w:name="Grid Table 4 Accent 5" w:uiPriority="49"/>
+    <w:lsdException w:name="Grid Table 5 Dark Accent 5" w:uiPriority="50"/>
+    <w:lsdException w:name="Grid Table 6 Colorful Accent 5" w:uiPriority="51"/>
+    <w:lsdException w:name="Grid Table 7 Colorful Accent 5" w:uiPriority="52"/>
+    <w:lsdException w:name="Grid Table 1 Light Accent 6" w:uiPriority="46"/>
+    <w:lsdException w:name="Grid Table 2 Accent 6" w:uiPriority="47"/>
+    <w:lsdException w:name="Grid Table 3 Accent 6" w:uiPriority="48"/>
+    <w:lsdException w:name="Grid Table 4 Accent 6" w:uiPriority="49"/>
+    <w:lsdException w:name="Grid Table 5 Dark Accent 6" w:uiPriority="50"/>
+    <w:lsdException w:name="Grid Table 6 Colorful Accent 6" w:uiPriority="51"/>
+    <w:lsdException w:name="Grid Table 7 Colorful Accent 6" w:uiPriority="52"/>
+    <w:lsdException w:name="List Table 1 Light" w:uiPriority="46"/>
+    <w:lsdException w:name="List Table 2" w:uiPriority="47"/>
+    <w:lsdException w:name="List Table 3" w:uiPriority="48"/>
+    <w:lsdException w:name="List Table 4" w:uiPriority="49"/>
+    <w:lsdException w:name="List Table 5 Dark" w:uiPriority="50"/>
+    <w:lsdException w:name="List Table 6 Colorful" w:uiPriority="51"/>
+    <w:lsdException w:name="List Table 7 Colorful" w:uiPriority="52"/>
+    <w:lsdException w:name="List Table 1 Light Accent 1" w:uiPriority="46"/>
+    <w:lsdException w:name="List Table 2 Accent 1" w:uiPriority="47"/>
+    <w:lsdException w:name="List Table 3 Accent 1" w:uiPriority="48"/>
+    <w:lsdException w:name="List Table 4 Accent 1" w:uiPriority="49"/>
+    <w:lsdException w:name="List Table 5 Dark Accent 1" w:uiPriority="50"/>
+    <w:lsdException w:name="List Table 6 Colorful Accent 1" w:uiPriority="51"/>
+    <w:lsdException w:name="List Table 7 Colorful Accent 1" w:uiPriority="52"/>
+    <w:lsdException w:name="List Table 1 Light Accent 2" w:uiPriority="46"/>
+    <w:lsdException w:name="List Table 2 Accent 2" w:uiPriority="47"/>
+    <w:lsdException w:name="List Table 3 Accent 2" w:uiPriority="48"/>
+    <w:lsdException w:name="List Table 4 Accent 2" w:uiPriority="49"/>
+    <w:lsdException w:name="List Table 5 Dark Accent 2" w:uiPriority="50"/>
+    <w:lsdException w:name="List Table 6 Colorful Accent 2" w:uiPriority="51"/>
+    <w:lsdException w:name="List Table 7 Colorful Accent 2" w:uiPriority="52"/>
+    <w:lsdException w:name="List Table 1 Light Accent 3" w:uiPriority="46"/>
+    <w:lsdException w:name="List Table 2 Accent 3" w:uiPriority="47"/>
+    <w:lsdException w:name="List Table 3 Accent 3" w:uiPriority="48"/>
+    <w:lsdException w:name="List Table 4 Accent 3" w:uiPriority="49"/>
+    <w:lsdException w:name="List Table 5 Dark Accent 3" w:uiPriority="50"/>
+    <w:lsdException w:name="List Table 6 Colorful Accent 3" w:uiPriority="51"/>
+    <w:lsdException w:name="List Table 7 Colorful Accent 3" w:uiPriority="52"/>
+    <w:lsdException w:name="List Table 1 Light Accent 4" w:uiPriority="46"/>
+    <w:lsdException w:name="List Table 2 Accent 4" w:uiPriority="47"/>
+    <w:lsdException w:name="List Table 3 Accent 4" w:uiPriority="48"/>
+    <w:lsdException w:name="List Table 4 Accent 4" w:uiPriority="49"/>
+    <w:lsdException w:name="List Table 5 Dark Accent 4" w:uiPriority="50"/>
+    <w:lsdException w:name="List Table 6 Colorful Accent 4" w:uiPriority="51"/>
+    <w:lsdException w:name="List Table 7 Colorful Accent 4" w:uiPriority="52"/>
+    <w:lsdException w:name="List Table 1 Light Accent 5" w:uiPriority="46"/>
+    <w:lsdException w:name="List Table 2 Accent 5" w:uiPriority="47"/>
+    <w:lsdException w:name="List Table 3 Accent 5" w:uiPriority="48"/>
+    <w:lsdException w:name="List Table 4 Accent 5" w:uiPriority="49"/>
+    <w:lsdException w:name="List Table 5 Dark Accent 5" w:uiPriority="50"/>
+    <w:lsdException w:name="List Table 6 Colorful Accent 5" w:uiPriority="51"/>
+    <w:lsdException w:name="List Table 7 Colorful Accent 5" w:uiPriority="52"/>
+    <w:lsdException w:name="List Table 1 Light Accent 6" w:uiPriority="46"/>
+    <w:lsdException w:name="List Table 2 Accent 6" w:uiPriority="47"/>
+    <w:lsdException w:name="List Table 3 Accent 6" w:uiPriority="48"/>
+    <w:lsdException w:name="List Table 4 Accent 6" w:uiPriority="49"/>
+    <w:lsdException w:name="List Table 5 Dark Accent 6" w:uiPriority="50"/>
+    <w:lsdException w:name="List Table 6 Colorful Accent 6" w:uiPriority="51"/>
+    <w:lsdException w:name="List Table 7 Colorful Accent 6" w:uiPriority="52"/>
+    <w:lsdException w:name="Mention" w:semiHidden="1" w:unhideWhenUsed="1"/>
+    <w:lsdException w:name="Smart Hyperlink" w:semiHidden="1" w:unhideWhenUsed="1"/>
+    <w:lsdException w:name="Hashtag" w:semiHidden="1" w:unhideWhenUsed="1"/>
+    <w:lsdException w:name="Unresolved Mention" w:semiHidden="1" w:unhideWhenUsed="1"/>
+    <w:lsdException w:name="Smart Link" w:semiHidden="1" w:unhideWhenUsed="1"/>
   </w:latentStyles>
   <w:style w:type="paragraph" w:default="1" w:styleId="Normal">
     <w:name w:val="Normal"/>

</xml_diff>

<commit_message>
Updated clerk service on templates.
</commit_message>
<xml_diff>
--- a/resources/Saved/22CRB00136_Not Guilty Bond Dialog.docx
+++ b/resources/Saved/22CRB00136_Not Guilty Bond Dialog.docx
@@ -1706,6 +1706,120 @@
           <w:szCs w:val="20"/>
         </w:rPr>
         <w:t xml:space="preserve"/>
+      </w:r>
+      <w:r>
+        <w:rPr>
+          <w:rFonts w:ascii="Palatino Linotype" w:hAnsi="Palatino Linotype"/>
+          <w:bCs/>
+          <w:color w:val="FF0000"/>
+          <w:sz w:val="20"/>
+          <w:szCs w:val="20"/>
+        </w:rPr>
+        <w:t xml:space="preserve"/>
+      </w:r>
+    </w:p>
+    <w:p>
+      <w:pPr>
+        <w:pStyle w:val="ListParagraph"/>
+        <w:numPr>
+          <w:ilvl w:val="0"/>
+          <w:numId w:val="4"/>
+        </w:numPr>
+        <w:tabs>
+          <w:tab w:val="center" w:pos="4680"/>
+        </w:tabs>
+        <w:jc w:val="both"/>
+        <w:rPr>
+          <w:rFonts w:ascii="Palatino Linotype" w:hAnsi="Palatino Linotype"/>
+          <w:bCs/>
+          <w:sz w:val="20"/>
+          <w:szCs w:val="20"/>
+        </w:rPr>
+      </w:pPr>
+      <w:r>
+        <w:rPr>
+          <w:rFonts w:ascii="Palatino Linotype" w:hAnsi="Palatino Linotype"/>
+          <w:bCs/>
+          <w:sz w:val="20"/>
+          <w:szCs w:val="20"/>
+        </w:rPr>
+        <w:t xml:space="preserve">Defendant shall forthwith report to the Office of Community Control to obtain </w:t>
+      </w:r>
+      <w:r>
+        <w:rPr>
+          <w:rFonts w:ascii="Palatino Linotype" w:hAnsi="Palatino Linotype"/>
+          <w:bCs/>
+          <w:sz w:val="20"/>
+          <w:szCs w:val="20"/>
+        </w:rPr>
+        <w:t xml:space="preserve">a mental health</w:t>
+      </w:r>
+      <w:r>
+        <w:rPr>
+          <w:rFonts w:ascii="Palatino Linotype" w:hAnsi="Palatino Linotype"/>
+          <w:bCs/>
+          <w:sz w:val="20"/>
+          <w:szCs w:val="20"/>
+        </w:rPr>
+        <w:t xml:space="preserve"> assessment and comply with any treatment recommendations.</w:t>
+      </w:r>
+      <w:r>
+        <w:rPr>
+          <w:rFonts w:ascii="Palatino Linotype" w:hAnsi="Palatino Linotype"/>
+          <w:bCs/>
+          <w:color w:val="FF0000"/>
+          <w:sz w:val="20"/>
+          <w:szCs w:val="20"/>
+        </w:rPr>
+        <w:t xml:space="preserve"/>
+      </w:r>
+    </w:p>
+    <w:p>
+      <w:pPr>
+        <w:pStyle w:val="ListParagraph"/>
+        <w:numPr>
+          <w:ilvl w:val="0"/>
+          <w:numId w:val="4"/>
+        </w:numPr>
+        <w:tabs>
+          <w:tab w:val="center" w:pos="4680"/>
+        </w:tabs>
+        <w:jc w:val="both"/>
+        <w:rPr>
+          <w:rFonts w:ascii="Palatino Linotype" w:hAnsi="Palatino Linotype"/>
+          <w:bCs/>
+          <w:sz w:val="20"/>
+          <w:szCs w:val="20"/>
+        </w:rPr>
+      </w:pPr>
+      <w:r>
+        <w:rPr>
+          <w:rFonts w:ascii="Palatino Linotype" w:hAnsi="Palatino Linotype"/>
+          <w:bCs/>
+          <w:sz w:val="20"/>
+          <w:szCs w:val="20"/>
+        </w:rPr>
+        <w:t xml:space="preserve">Defendant shall report to the Office of Community Control forthwith to determine a schedule for alcohol tests with the AB (Alcohol) </w:t>
+      </w:r>
+      <w:proofErr w:type="spellStart"/>
+      <w:r>
+        <w:rPr>
+          <w:rFonts w:ascii="Palatino Linotype" w:hAnsi="Palatino Linotype"/>
+          <w:bCs/>
+          <w:sz w:val="20"/>
+          <w:szCs w:val="20"/>
+        </w:rPr>
+        <w:t>Kisok</w:t>
+      </w:r>
+      <w:proofErr w:type="spellEnd"/>
+      <w:r>
+        <w:rPr>
+          <w:rFonts w:ascii="Palatino Linotype" w:hAnsi="Palatino Linotype"/>
+          <w:bCs/>
+          <w:sz w:val="20"/>
+          <w:szCs w:val="20"/>
+        </w:rPr>
+        <w:t xml:space="preserve">.</w:t>
       </w:r>
       <w:r>
         <w:rPr>

</xml_diff>

<commit_message>
Added checks for all special bond conditions but DV.
</commit_message>
<xml_diff>
--- a/resources/Saved/22CRB00136_Not Guilty Bond Dialog.docx
+++ b/resources/Saved/22CRB00136_Not Guilty Bond Dialog.docx
@@ -1,6 +1,6 @@
 
 <file path=word/document.xml><?xml version="1.0" encoding="utf-8"?>
-<w:document xmlns:wpc="http://schemas.microsoft.com/office/word/2010/wordprocessingCanvas" xmlns:cx="http://schemas.microsoft.com/office/drawing/2014/chartex" xmlns:cx1="http://schemas.microsoft.com/office/drawing/2015/9/8/chartex" xmlns:cx2="http://schemas.microsoft.com/office/drawing/2015/10/21/chartex" xmlns:cx3="http://schemas.microsoft.com/office/drawing/2016/5/9/chartex" xmlns:cx4="http://schemas.microsoft.com/office/drawing/2016/5/10/chartex" xmlns:cx5="http://schemas.microsoft.com/office/drawing/2016/5/11/chartex" xmlns:cx6="http://schemas.microsoft.com/office/drawing/2016/5/12/chartex" xmlns:cx7="http://schemas.microsoft.com/office/drawing/2016/5/13/chartex" xmlns:cx8="http://schemas.microsoft.com/office/drawing/2016/5/14/chartex" xmlns:mc="http://schemas.openxmlformats.org/markup-compatibility/2006" xmlns:aink="http://schemas.microsoft.com/office/drawing/2016/ink" xmlns:am3d="http://schemas.microsoft.com/office/drawing/2017/model3d" xmlns:o="urn:schemas-microsoft-com:office:office" xmlns:r="http://schemas.openxmlformats.org/officeDocument/2006/relationships" xmlns:m="http://schemas.openxmlformats.org/officeDocument/2006/math" xmlns:v="urn:schemas-microsoft-com:vml" xmlns:wp14="http://schemas.microsoft.com/office/word/2010/wordprocessingDrawing" xmlns:wp="http://schemas.openxmlformats.org/drawingml/2006/wordprocessingDrawing" xmlns:w10="urn:schemas-microsoft-com:office:word" xmlns:w="http://schemas.openxmlformats.org/wordprocessingml/2006/main" xmlns:w14="http://schemas.microsoft.com/office/word/2010/wordml" xmlns:w15="http://schemas.microsoft.com/office/word/2012/wordml" xmlns:w16cex="http://schemas.microsoft.com/office/word/2018/wordml/cex" xmlns:w16cid="http://schemas.microsoft.com/office/word/2016/wordml/cid" xmlns:w16="http://schemas.microsoft.com/office/word/2018/wordml" xmlns:w16sdtdh="http://schemas.microsoft.com/office/word/2020/wordml/sdtdatahash" xmlns:w16se="http://schemas.microsoft.com/office/word/2015/wordml/symex" xmlns:wpg="http://schemas.microsoft.com/office/word/2010/wordprocessingGroup" xmlns:wpi="http://schemas.microsoft.com/office/word/2010/wordprocessingInk" xmlns:wne="http://schemas.microsoft.com/office/word/2006/wordml" xmlns:wps="http://schemas.microsoft.com/office/word/2010/wordprocessingShape" mc:Ignorable="w14 w15 w16se w16cid w16 w16cex w16sdtdh wp14">
+<w:document xmlns:wpc="http://schemas.microsoft.com/office/word/2010/wordprocessingCanvas" xmlns:mc="http://schemas.openxmlformats.org/markup-compatibility/2006" xmlns:o="urn:schemas-microsoft-com:office:office" xmlns:r="http://schemas.openxmlformats.org/officeDocument/2006/relationships" xmlns:m="http://schemas.openxmlformats.org/officeDocument/2006/math" xmlns:v="urn:schemas-microsoft-com:vml" xmlns:wp14="http://schemas.microsoft.com/office/word/2010/wordprocessingDrawing" xmlns:wp="http://schemas.openxmlformats.org/drawingml/2006/wordprocessingDrawing" xmlns:w10="urn:schemas-microsoft-com:office:word" xmlns:w="http://schemas.openxmlformats.org/wordprocessingml/2006/main" xmlns:w14="http://schemas.microsoft.com/office/word/2010/wordml" xmlns:wpg="http://schemas.microsoft.com/office/word/2010/wordprocessingGroup" xmlns:wpi="http://schemas.microsoft.com/office/word/2010/wordprocessingInk" xmlns:wne="http://schemas.microsoft.com/office/word/2006/wordml" xmlns:wps="http://schemas.microsoft.com/office/word/2010/wordprocessingShape" mc:Ignorable="w14 wp14">
   <w:body>
     <w:p>
       <w:pPr>
@@ -29,7 +29,15 @@
           <w:sz w:val="20"/>
           <w:szCs w:val="20"/>
         </w:rPr>
-        <w:t>THE STATE OF OHIO,</w:t>
+        <w:t>State of Ohio</w:t>
+      </w:r>
+      <w:r>
+        <w:rPr>
+          <w:rFonts w:ascii="Palatino Linotype" w:hAnsi="Palatino Linotype"/>
+          <w:sz w:val="20"/>
+          <w:szCs w:val="20"/>
+        </w:rPr>
+        <w:t>,</w:t>
       </w:r>
       <w:r>
         <w:rPr>
@@ -160,13 +168,23 @@
           <w:szCs w:val="20"/>
         </w:rPr>
       </w:pPr>
-      <w:r>
-        <w:rPr>
-          <w:rFonts w:ascii="Palatino Linotype" w:hAnsi="Palatino Linotype"/>
-          <w:sz w:val="20"/>
-          <w:szCs w:val="20"/>
-        </w:rPr>
-        <w:t>vs.</w:t>
+      <w:proofErr w:type="gramStart"/>
+      <w:r>
+        <w:rPr>
+          <w:rFonts w:ascii="Palatino Linotype" w:hAnsi="Palatino Linotype"/>
+          <w:sz w:val="20"/>
+          <w:szCs w:val="20"/>
+        </w:rPr>
+        <w:t>vs</w:t>
+      </w:r>
+      <w:proofErr w:type="gramEnd"/>
+      <w:r>
+        <w:rPr>
+          <w:rFonts w:ascii="Palatino Linotype" w:hAnsi="Palatino Linotype"/>
+          <w:sz w:val="20"/>
+          <w:szCs w:val="20"/>
+        </w:rPr>
+        <w:t>.</w:t>
       </w:r>
       <w:r>
         <w:rPr>
@@ -207,7 +225,31 @@
           <w:szCs w:val="20"/>
         </w:rPr>
         <w:tab/>
-        <w:t>CASE NO</w:t>
+        <w:t>C</w:t>
+      </w:r>
+      <w:r>
+        <w:rPr>
+          <w:rFonts w:ascii="Palatino Linotype" w:hAnsi="Palatino Linotype"/>
+          <w:sz w:val="20"/>
+          <w:szCs w:val="20"/>
+        </w:rPr>
+        <w:t>ase</w:t>
+      </w:r>
+      <w:r>
+        <w:rPr>
+          <w:rFonts w:ascii="Palatino Linotype" w:hAnsi="Palatino Linotype"/>
+          <w:sz w:val="20"/>
+          <w:szCs w:val="20"/>
+        </w:rPr>
+        <w:t xml:space="preserve"> N</w:t>
+      </w:r>
+      <w:r>
+        <w:rPr>
+          <w:rFonts w:ascii="Palatino Linotype" w:hAnsi="Palatino Linotype"/>
+          <w:sz w:val="20"/>
+          <w:szCs w:val="20"/>
+        </w:rPr>
+        <w:t>o</w:t>
       </w:r>
       <w:r>
         <w:rPr>
@@ -302,7 +344,7 @@
           <w:sz w:val="20"/>
           <w:szCs w:val="20"/>
         </w:rPr>
-        <w:t xml:space="preserve">BRENDA</w:t>
+        <w:t xml:space="preserve">Brenda</w:t>
       </w:r>
       <w:r>
         <w:rPr>
@@ -318,7 +360,7 @@
           <w:sz w:val="20"/>
           <w:szCs w:val="20"/>
         </w:rPr>
-        <w:t xml:space="preserve">FISHER</w:t>
+        <w:t xml:space="preserve">Fisher</w:t>
       </w:r>
       <w:r>
         <w:rPr>
@@ -382,6 +424,7 @@
           <w:szCs w:val="20"/>
         </w:rPr>
       </w:pPr>
+      <w:proofErr w:type="gramStart"/>
       <w:r>
         <w:rPr>
           <w:rFonts w:ascii="Palatino Linotype" w:hAnsi="Palatino Linotype"/>
@@ -390,6 +433,7 @@
         </w:rPr>
         <w:t>Defendant.</w:t>
       </w:r>
+      <w:proofErr w:type="gramEnd"/>
       <w:r>
         <w:rPr>
           <w:rFonts w:ascii="Palatino Linotype" w:hAnsi="Palatino Linotype"/>
@@ -452,7 +496,6 @@
         <w:jc w:val="center"/>
         <w:rPr>
           <w:rFonts w:ascii="Palatino Linotype" w:hAnsi="Palatino Linotype"/>
-          <w:bCs/>
           <w:sz w:val="20"/>
           <w:szCs w:val="20"/>
         </w:rPr>
@@ -466,7 +509,7 @@
           <w:szCs w:val="20"/>
           <w:u w:val="single"/>
         </w:rPr>
-        <w:t>MAGISTRATE</w:t>
+        <w:t>NOT GUILTY PLEA</w:t>
       </w:r>
       <w:r>
         <w:rPr>
@@ -477,7 +520,7 @@
           <w:szCs w:val="20"/>
           <w:u w:val="single"/>
         </w:rPr>
-        <w:t>’S</w:t>
+        <w:t xml:space="preserve"> AND BOND </w:t>
       </w:r>
       <w:r>
         <w:rPr>
@@ -488,51 +531,7 @@
           <w:szCs w:val="20"/>
           <w:u w:val="single"/>
         </w:rPr>
-        <w:t xml:space="preserve"> </w:t>
-      </w:r>
-      <w:r>
-        <w:rPr>
-          <w:rFonts w:ascii="Palatino Linotype" w:hAnsi="Palatino Linotype"/>
-          <w:b/>
-          <w:bCs/>
-          <w:sz w:val="20"/>
-          <w:szCs w:val="20"/>
-          <w:u w:val="single"/>
-        </w:rPr>
-        <w:t>DECISION</w:t>
-      </w:r>
-      <w:r>
-        <w:rPr>
-          <w:rFonts w:ascii="Palatino Linotype" w:hAnsi="Palatino Linotype"/>
-          <w:b/>
-          <w:bCs/>
-          <w:sz w:val="20"/>
-          <w:szCs w:val="20"/>
-          <w:u w:val="single"/>
-        </w:rPr>
-        <w:t xml:space="preserve"> – </w:t>
-      </w:r>
-      <w:r>
-        <w:rPr>
-          <w:rFonts w:ascii="Palatino Linotype" w:hAnsi="Palatino Linotype"/>
-          <w:b/>
-          <w:bCs/>
-          <w:sz w:val="20"/>
-          <w:szCs w:val="20"/>
-          <w:u w:val="single"/>
-        </w:rPr>
-        <w:t>NOT GUILTY PLEA</w:t>
-      </w:r>
-      <w:r>
-        <w:rPr>
-          <w:rFonts w:ascii="Palatino Linotype" w:hAnsi="Palatino Linotype"/>
-          <w:b/>
-          <w:bCs/>
-          <w:sz w:val="20"/>
-          <w:szCs w:val="20"/>
-          <w:u w:val="single"/>
-        </w:rPr>
-        <w:t xml:space="preserve"> AND BOND ENTRY</w:t>
+        <w:t xml:space="preserve">JUDGMENT ENTRY</w:t>
       </w:r>
     </w:p>
     <w:p>
@@ -650,7 +649,7 @@
           <w:sz w:val="20"/>
           <w:szCs w:val="20"/>
         </w:rPr>
-        <w:t xml:space="preserve"> on February 19, 2022</w:t>
+        <w:t xml:space="preserve"> on February 26, 2022</w:t>
       </w:r>
       <w:r>
         <w:rPr>
@@ -674,7 +673,7 @@
           <w:sz w:val="20"/>
           <w:szCs w:val="20"/>
         </w:rPr>
-        <w:t>.</w:t>
+        <w:t xml:space="preserve">.</w:t>
       </w:r>
       <w:r>
         <w:rPr>
@@ -868,7 +867,7 @@
                 <w:sz w:val="20"/>
                 <w:szCs w:val="20"/>
               </w:rPr>
-              <w:t xml:space="preserve">DOMESTIC VIOLENCE</w:t>
+              <w:t xml:space="preserve">Domestic Violence</w:t>
             </w:r>
           </w:p>
         </w:tc>
@@ -906,7 +905,7 @@
                 <w:sz w:val="20"/>
                 <w:szCs w:val="20"/>
               </w:rPr>
-              <w:t xml:space="preserve">ASSAULT - M1</w:t>
+              <w:t xml:space="preserve">Assault - M1</w:t>
             </w:r>
           </w:p>
         </w:tc>
@@ -1343,7 +1342,17 @@
           <w:sz w:val="20"/>
           <w:szCs w:val="20"/>
         </w:rPr>
-        <w:t xml:space="preserve"> the community.  In determining the type and amount of bail, the Court considered each of the enumerated factors in Crim. R. 46(C)</w:t>
+        <w:t xml:space="preserve"> the community.  In determining the type and amount of bail, the Court considered each of the enumerated factors in Crim. R. 46(C</w:t>
+      </w:r>
+      <w:proofErr w:type="gramStart"/>
+      <w:r>
+        <w:rPr>
+          <w:rFonts w:ascii="Palatino Linotype" w:hAnsi="Palatino Linotype"/>
+          <w:bCs/>
+          <w:sz w:val="20"/>
+          <w:szCs w:val="20"/>
+        </w:rPr>
+        <w:t>)</w:t>
       </w:r>
       <w:r>
         <w:rPr>
@@ -1378,150 +1387,6 @@
           <w:szCs w:val="20"/>
         </w:rPr>
       </w:pPr>
-      <w:r>
-        <w:rPr>
-          <w:rFonts w:ascii="Palatino Linotype" w:hAnsi="Palatino Linotype"/>
-          <w:bCs/>
-          <w:color w:val="FF0000"/>
-          <w:sz w:val="20"/>
-          <w:szCs w:val="20"/>
-        </w:rPr>
-        <w:t xml:space="preserve"/>
-      </w:r>
-      <w:r>
-        <w:rPr>
-          <w:rFonts w:ascii="Palatino Linotype" w:hAnsi="Palatino Linotype"/>
-          <w:bCs/>
-          <w:color w:val="FF0000"/>
-          <w:sz w:val="20"/>
-          <w:szCs w:val="20"/>
-        </w:rPr>
-        <w:t xml:space="preserve"/>
-        <w:br/>
-        <w:t xml:space="preserve"/>
-      </w:r>
-      <w:r>
-        <w:rPr>
-          <w:rFonts w:ascii="Palatino Linotype" w:hAnsi="Palatino Linotype"/>
-          <w:b/>
-          <w:bCs/>
-          <w:sz w:val="20"/>
-          <w:szCs w:val="20"/>
-        </w:rPr>
-        <w:t xml:space="preserve">Financial Conditions of Release:</w:t>
-      </w:r>
-    </w:p>
-    <w:p>
-      <w:pPr>
-        <w:pStyle w:val="ListParagraph"/>
-        <w:numPr>
-          <w:ilvl w:val="0"/>
-          <w:numId w:val="7"/>
-        </w:numPr>
-        <w:tabs>
-          <w:tab w:val="center" w:pos="4680"/>
-        </w:tabs>
-        <w:jc w:val="both"/>
-        <w:rPr>
-          <w:rFonts w:ascii="Palatino Linotype" w:hAnsi="Palatino Linotype"/>
-          <w:b/>
-          <w:bCs/>
-          <w:sz w:val="20"/>
-          <w:szCs w:val="20"/>
-        </w:rPr>
-      </w:pPr>
-      <w:r>
-        <w:rPr>
-          <w:rFonts w:ascii="Palatino Linotype" w:hAnsi="Palatino Linotype"/>
-          <w:bCs/>
-          <w:sz w:val="20"/>
-          <w:szCs w:val="20"/>
-          <w:u w:val="single"/>
-        </w:rPr>
-        <w:t xml:space="preserve">Defendant shall post a $2,000</w:t>
-      </w:r>
-      <w:r>
-        <w:rPr>
-          <w:rFonts w:ascii="Palatino Linotype" w:hAnsi="Palatino Linotype"/>
-          <w:bCs/>
-          <w:sz w:val="20"/>
-          <w:szCs w:val="20"/>
-          <w:u w:val="single"/>
-        </w:rPr>
-        <w:t xml:space="preserve"> bond secured by</w:t>
-      </w:r>
-      <w:r>
-        <w:rPr>
-          <w:rFonts w:ascii="Palatino Linotype" w:hAnsi="Palatino Linotype"/>
-          <w:bCs/>
-          <w:sz w:val="20"/>
-          <w:szCs w:val="20"/>
-          <w:u w:val="single"/>
-        </w:rPr>
-        <w:t xml:space="preserve"> </w:t>
-      </w:r>
-      <w:r>
-        <w:rPr>
-          <w:rFonts w:ascii="Palatino Linotype" w:hAnsi="Palatino Linotype"/>
-          <w:bCs/>
-          <w:color w:val="FF0000"/>
-          <w:sz w:val="20"/>
-          <w:szCs w:val="20"/>
-          <w:u w:val="single"/>
-        </w:rPr>
-        <w:t xml:space="preserve"/>
-      </w:r>
-      <w:r>
-        <w:rPr>
-          <w:rFonts w:ascii="Palatino Linotype" w:hAnsi="Palatino Linotype"/>
-          <w:bCs/>
-          <w:sz w:val="20"/>
-          <w:szCs w:val="20"/>
-          <w:u w:val="single"/>
-        </w:rPr>
-        <w:t>10% deposit,</w:t>
-      </w:r>
-      <w:r>
-        <w:rPr>
-          <w:rFonts w:ascii="Palatino Linotype" w:hAnsi="Palatino Linotype"/>
-          <w:bCs/>
-          <w:color w:val="FF0000"/>
-          <w:sz w:val="20"/>
-          <w:szCs w:val="20"/>
-          <w:u w:val="single"/>
-        </w:rPr>
-        <w:t xml:space="preserve"/>
-      </w:r>
-      <w:r>
-        <w:rPr>
-          <w:rFonts w:ascii="Palatino Linotype" w:hAnsi="Palatino Linotype"/>
-          <w:bCs/>
-          <w:sz w:val="20"/>
-          <w:szCs w:val="20"/>
-          <w:u w:val="single"/>
-        </w:rPr>
-        <w:t xml:space="preserve"> cash, or surety</w:t>
-      </w:r>
-      <w:r>
-        <w:rPr>
-          <w:rFonts w:ascii="Palatino Linotype" w:hAnsi="Palatino Linotype"/>
-          <w:bCs/>
-          <w:sz w:val="20"/>
-          <w:szCs w:val="20"/>
-        </w:rPr>
-        <w:t>.</w:t>
-      </w:r>
-      <w:r>
-        <w:rPr>
-          <w:rFonts w:ascii="Palatino Linotype" w:hAnsi="Palatino Linotype"/>
-          <w:bCs/>
-          <w:sz w:val="20"/>
-          <w:szCs w:val="20"/>
-        </w:rPr>
-        <w:t xml:space="preserve"/>
-        <w:br/>
-        <w:t xml:space="preserve"/>
-      </w:r>
       <w:r>
         <w:rPr>
           <w:rFonts w:ascii="Palatino Linotype" w:hAnsi="Palatino Linotype"/>
@@ -1602,8 +1467,28 @@
           <w:bCs/>
           <w:sz w:val="20"/>
           <w:szCs w:val="20"/>
-        </w:rPr>
-        <w:t>Defendant shall behave lawfully, comply with any protection orders and/or other orders of this Court, and shall maintain contact and cooperation with counsel of record.</w:t>
+          <w:u w:val="single"/>
+        </w:rPr>
+        <w:t>The defendant shall execute a personal recognizance bond</w:t>
+      </w:r>
+      <w:r>
+        <w:rPr>
+          <w:rFonts w:ascii="Palatino Linotype" w:hAnsi="Palatino Linotype"/>
+          <w:bCs/>
+          <w:sz w:val="20"/>
+          <w:szCs w:val="20"/>
+        </w:rPr>
+        <w:t xml:space="preserve">.</w:t>
+      </w:r>
+      <w:r>
+        <w:rPr>
+          <w:rFonts w:ascii="Palatino Linotype" w:hAnsi="Palatino Linotype"/>
+          <w:bCs/>
+          <w:color w:val="FF0000"/>
+          <w:sz w:val="20"/>
+          <w:szCs w:val="20"/>
+        </w:rPr>
+        <w:t xml:space="preserve"/>
       </w:r>
     </w:p>
     <w:p>
@@ -1621,29 +1506,18 @@
           <w:rFonts w:ascii="Palatino Linotype" w:hAnsi="Palatino Linotype"/>
           <w:b/>
           <w:bCs/>
-          <w:color w:val="000000" w:themeColor="text1"/>
-          <w:sz w:val="20"/>
-          <w:szCs w:val="20"/>
-        </w:rPr>
-      </w:pPr>
-      <w:r>
-        <w:rPr>
-          <w:rFonts w:ascii="Palatino Linotype" w:hAnsi="Palatino Linotype"/>
-          <w:bCs/>
-          <w:sz w:val="20"/>
-          <w:szCs w:val="20"/>
-        </w:rPr>
-        <w:t>Defendant shall provide written notice to the Office of Community Control at least 10 days prior to leaving Ohio.</w:t>
-      </w:r>
-      <w:r>
-        <w:rPr>
-          <w:rFonts w:ascii="Palatino Linotype" w:hAnsi="Palatino Linotype"/>
-          <w:bCs/>
-          <w:color w:val="FF0000"/>
-          <w:sz w:val="20"/>
-          <w:szCs w:val="20"/>
-        </w:rPr>
-        <w:t xml:space="preserve"> </w:t>
+          <w:sz w:val="20"/>
+          <w:szCs w:val="20"/>
+        </w:rPr>
+      </w:pPr>
+      <w:r>
+        <w:rPr>
+          <w:rFonts w:ascii="Palatino Linotype" w:hAnsi="Palatino Linotype"/>
+          <w:bCs/>
+          <w:sz w:val="20"/>
+          <w:szCs w:val="20"/>
+        </w:rPr>
+        <w:t>Defendant shall behave lawfully, comply with any protection orders and/or other orders of this Court, and shall maintain contact and cooperation with counsel of record.</w:t>
       </w:r>
     </w:p>
     <w:p>
@@ -1673,7 +1547,7 @@
           <w:sz w:val="20"/>
           <w:szCs w:val="20"/>
         </w:rPr>
-        <w:t>Defendant shall provide written notice to the Clerk of Court at least 10 days prior to any change of address.</w:t>
+        <w:t>Defendant shall provide written notice to the Office of Community Control at least 10 days prior to leaving Ohio.</w:t>
       </w:r>
       <w:r>
         <w:rPr>
@@ -1683,6 +1557,46 @@
           <w:sz w:val="20"/>
           <w:szCs w:val="20"/>
         </w:rPr>
+        <w:t xml:space="preserve"> </w:t>
+      </w:r>
+    </w:p>
+    <w:p>
+      <w:pPr>
+        <w:pStyle w:val="ListParagraph"/>
+        <w:numPr>
+          <w:ilvl w:val="0"/>
+          <w:numId w:val="6"/>
+        </w:numPr>
+        <w:tabs>
+          <w:tab w:val="center" w:pos="4680"/>
+        </w:tabs>
+        <w:jc w:val="both"/>
+        <w:rPr>
+          <w:rFonts w:ascii="Palatino Linotype" w:hAnsi="Palatino Linotype"/>
+          <w:b/>
+          <w:bCs/>
+          <w:color w:val="000000" w:themeColor="text1"/>
+          <w:sz w:val="20"/>
+          <w:szCs w:val="20"/>
+        </w:rPr>
+      </w:pPr>
+      <w:r>
+        <w:rPr>
+          <w:rFonts w:ascii="Palatino Linotype" w:hAnsi="Palatino Linotype"/>
+          <w:bCs/>
+          <w:sz w:val="20"/>
+          <w:szCs w:val="20"/>
+        </w:rPr>
+        <w:t xml:space="preserve">Defendant shall provide written notice to the Clerk of Court at least 10 days prior to any change of address.</w:t>
+      </w:r>
+      <w:r>
+        <w:rPr>
+          <w:rFonts w:ascii="Palatino Linotype" w:hAnsi="Palatino Linotype"/>
+          <w:bCs/>
+          <w:color w:val="FF0000"/>
+          <w:sz w:val="20"/>
+          <w:szCs w:val="20"/>
+        </w:rPr>
         <w:t xml:space="preserve"/>
       </w:r>
       <w:r>
@@ -1734,6 +1648,73 @@
           <w:szCs w:val="20"/>
         </w:rPr>
         <w:t xml:space="preserve"/>
+      </w:r>
+      <w:r>
+        <w:rPr>
+          <w:rFonts w:ascii="Palatino Linotype" w:hAnsi="Palatino Linotype"/>
+          <w:bCs/>
+          <w:color w:val="FF0000"/>
+          <w:sz w:val="20"/>
+          <w:szCs w:val="20"/>
+        </w:rPr>
+        <w:t xml:space="preserve"/>
+      </w:r>
+    </w:p>
+    <w:p>
+      <w:pPr>
+        <w:pStyle w:val="ListParagraph"/>
+        <w:numPr>
+          <w:ilvl w:val="0"/>
+          <w:numId w:val="4"/>
+        </w:numPr>
+        <w:tabs>
+          <w:tab w:val="center" w:pos="4680"/>
+        </w:tabs>
+        <w:jc w:val="both"/>
+        <w:rPr>
+          <w:rFonts w:ascii="Palatino Linotype" w:hAnsi="Palatino Linotype"/>
+          <w:bCs/>
+          <w:sz w:val="20"/>
+          <w:szCs w:val="20"/>
+        </w:rPr>
+      </w:pPr>
+      <w:r>
+        <w:rPr>
+          <w:rFonts w:ascii="Palatino Linotype" w:hAnsi="Palatino Linotype"/>
+          <w:bCs/>
+          <w:sz w:val="20"/>
+          <w:szCs w:val="20"/>
+        </w:rPr>
+        <w:t xml:space="preserve">Defendant shall submit to the custody of</w:t>
+      </w:r>
+      <w:r>
+        <w:rPr>
+          <w:rFonts w:ascii="Palatino Linotype" w:hAnsi="Palatino Linotype"/>
+          <w:bCs/>
+          <w:sz w:val="20"/>
+          <w:szCs w:val="20"/>
+        </w:rPr>
+        <w:t xml:space="preserve"> </w:t>
+      </w:r>
+      <w:r>
+        <w:rPr>
+          <w:rFonts w:ascii="Palatino Linotype" w:hAnsi="Palatino Linotype"/>
+          <w:b/>
+          <w:bCs/>
+          <w:sz w:val="20"/>
+          <w:szCs w:val="20"/>
+          <w:u w:val="single"/>
+        </w:rPr>
+        <w:t xml:space="preserve">grehg</w:t>
+      </w:r>
+      <w:r>
+        <w:rPr>
+          <w:rFonts w:ascii="Palatino Linotype" w:hAnsi="Palatino Linotype"/>
+          <w:bCs/>
+          <w:sz w:val="20"/>
+          <w:szCs w:val="20"/>
+        </w:rPr>
+        <w:t xml:space="preserve">, a designated person or organization agreeing to supervise Defendant.</w:t>
       </w:r>
       <w:r>
         <w:rPr>
@@ -1911,15 +1892,15 @@
           <w:sz w:val="20"/>
           <w:szCs w:val="20"/>
         </w:rPr>
-        <w:t xml:space="preserve">Magistrate </w:t>
-      </w:r>
-      <w:r>
-        <w:rPr>
-          <w:rFonts w:ascii="Palatino Linotype" w:hAnsi="Palatino Linotype"/>
-          <w:sz w:val="20"/>
-          <w:szCs w:val="20"/>
-        </w:rPr>
-        <w:t xml:space="preserve">Amanda</w:t>
+        <w:t xml:space="preserve">Judge </w:t>
+      </w:r>
+      <w:r>
+        <w:rPr>
+          <w:rFonts w:ascii="Palatino Linotype" w:hAnsi="Palatino Linotype"/>
+          <w:sz w:val="20"/>
+          <w:szCs w:val="20"/>
+        </w:rPr>
+        <w:t xml:space="preserve">Marianne</w:t>
       </w:r>
       <w:r>
         <w:rPr>
@@ -1935,7 +1916,7 @@
           <w:sz w:val="20"/>
           <w:szCs w:val="20"/>
         </w:rPr>
-        <w:t xml:space="preserve">Bunner</w:t>
+        <w:t xml:space="preserve">Hemmeter</w:t>
       </w:r>
     </w:p>
     <w:p>
@@ -1994,72 +1975,30 @@
     <w:p>
       <w:pPr>
         <w:tabs>
-          <w:tab w:val="center" w:pos="4680"/>
+          <w:tab w:val="left" w:pos="-1080"/>
+          <w:tab w:val="left" w:pos="-720"/>
+          <w:tab w:val="left" w:pos="0"/>
+          <w:tab w:val="left" w:pos="720"/>
+          <w:tab w:val="left" w:pos="1440"/>
+          <w:tab w:val="left" w:pos="2160"/>
+          <w:tab w:val="left" w:pos="2880"/>
+          <w:tab w:val="left" w:pos="3600"/>
+          <w:tab w:val="left" w:pos="4320"/>
+          <w:tab w:val="left" w:pos="4680"/>
         </w:tabs>
-        <w:jc w:val="both"/>
-        <w:rPr>
-          <w:rFonts w:ascii="Palatino Linotype" w:hAnsi="Palatino Linotype"/>
-          <w:b/>
-          <w:bCs/>
-          <w:i/>
-          <w:sz w:val="19"/>
-          <w:szCs w:val="19"/>
-        </w:rPr>
-      </w:pPr>
-      <w:r>
-        <w:rPr>
-          <w:rFonts w:ascii="Palatino Linotype" w:hAnsi="Palatino Linotype"/>
-          <w:b/>
-          <w:bCs/>
-          <w:i/>
-          <w:sz w:val="19"/>
-          <w:szCs w:val="19"/>
-        </w:rPr>
-        <w:t xml:space="preserve">Pursuant to Criminal Rule 19(D) and Traffic Rule 14, written objections to this magistrate’s decision must be filed within </w:t>
-      </w:r>
-      <w:r>
-        <w:rPr>
-          <w:rFonts w:ascii="Palatino Linotype" w:hAnsi="Palatino Linotype"/>
-          <w:b/>
-          <w:bCs/>
-          <w:i/>
-          <w:sz w:val="19"/>
-          <w:szCs w:val="19"/>
-        </w:rPr>
-        <w:t>14</w:t>
-      </w:r>
-      <w:r>
-        <w:rPr>
-          <w:rFonts w:ascii="Palatino Linotype" w:hAnsi="Palatino Linotype"/>
-          <w:b/>
-          <w:bCs/>
-          <w:i/>
-          <w:sz w:val="19"/>
-          <w:szCs w:val="19"/>
-        </w:rPr>
-        <w:t xml:space="preserve"> days of the filing of this decision. Any objections must state with specificity the grounds of the objections. </w:t>
-      </w:r>
-      <w:r>
-        <w:rPr>
-          <w:rFonts w:ascii="Palatino Linotype" w:hAnsi="Palatino Linotype"/>
-          <w:b/>
-          <w:bCs/>
-          <w:i/>
-          <w:sz w:val="19"/>
-          <w:szCs w:val="19"/>
-        </w:rPr>
-        <w:t xml:space="preserve">A party shall not assign as error on appeal the court’s adoption of this decision unless the party timely </w:t>
-      </w:r>
-      <w:r>
-        <w:rPr>
-          <w:rFonts w:ascii="Palatino Linotype" w:hAnsi="Palatino Linotype"/>
-          <w:b/>
-          <w:bCs/>
-          <w:i/>
-          <w:sz w:val="19"/>
-          <w:szCs w:val="19"/>
-        </w:rPr>
-        <w:t>files objections.</w:t>
+        <w:rPr>
+          <w:rFonts w:ascii="Palatino Linotype" w:hAnsi="Palatino Linotype"/>
+          <w:sz w:val="16"/>
+          <w:szCs w:val="16"/>
+        </w:rPr>
+      </w:pPr>
+      <w:r>
+        <w:rPr>
+          <w:rFonts w:ascii="Palatino Linotype" w:hAnsi="Palatino Linotype"/>
+          <w:sz w:val="16"/>
+          <w:szCs w:val="16"/>
+        </w:rPr>
+        <w:t>Copies served by Dep. Clerk ___________ on the following date ___________ to:</w:t>
       </w:r>
     </w:p>
     <w:p>
@@ -2078,19 +2017,17 @@
         </w:tabs>
         <w:rPr>
           <w:rFonts w:ascii="Palatino Linotype" w:hAnsi="Palatino Linotype"/>
-          <w:color w:val="FF0000"/>
-          <w:sz w:val="20"/>
-          <w:szCs w:val="20"/>
-        </w:rPr>
-      </w:pPr>
-      <w:r>
-        <w:rPr>
-          <w:rFonts w:ascii="Palatino Linotype" w:hAnsi="Palatino Linotype"/>
-          <w:color w:val="FF0000"/>
-          <w:sz w:val="20"/>
-          <w:szCs w:val="20"/>
-        </w:rPr>
-        <w:t xml:space="preserve"/>
+          <w:sz w:val="16"/>
+          <w:szCs w:val="16"/>
+        </w:rPr>
+      </w:pPr>
+      <w:r>
+        <w:rPr>
+          <w:rFonts w:ascii="Palatino Linotype" w:hAnsi="Palatino Linotype"/>
+          <w:sz w:val="16"/>
+          <w:szCs w:val="16"/>
+        </w:rPr>
+        <w:t xml:space="preserve">Prosecutor’s Office: PS     OM     EM; Defendant’s Attorney: PS     OM     EM; Brenda Fisher: PS     OM     EM;</w:t>
       </w:r>
     </w:p>
     <w:p>
@@ -2119,7 +2056,7 @@
           <w:sz w:val="16"/>
           <w:szCs w:val="16"/>
         </w:rPr>
-        <w:t>Copies served by Dep. Clerk ___________ on the following date ___________ to:</w:t>
+        <w:t xml:space="preserve"/>
       </w:r>
     </w:p>
     <w:p>
@@ -2142,90 +2079,14 @@
           <w:szCs w:val="16"/>
         </w:rPr>
       </w:pPr>
-      <w:r>
-        <w:rPr>
-          <w:rFonts w:ascii="Palatino Linotype" w:hAnsi="Palatino Linotype"/>
-          <w:sz w:val="16"/>
-          <w:szCs w:val="16"/>
-        </w:rPr>
-        <w:t xml:space="preserve">Prosecutor’s Office: PS     OM     EM; </w:t>
-      </w:r>
-      <w:r>
-        <w:rPr>
-          <w:rFonts w:ascii="Palatino Linotype" w:hAnsi="Palatino Linotype"/>
-          <w:sz w:val="16"/>
-          <w:szCs w:val="16"/>
-        </w:rPr>
-        <w:tab/>
-        <w:t>Defendant’s Attorney: PS     OM     EM;</w:t>
-      </w:r>
-      <w:r>
-        <w:rPr>
-          <w:rFonts w:ascii="Palatino Linotype" w:hAnsi="Palatino Linotype"/>
-          <w:sz w:val="16"/>
-          <w:szCs w:val="16"/>
-        </w:rPr>
-        <w:tab/>
-      </w:r>
-    </w:p>
-    <w:p>
-      <w:pPr>
-        <w:tabs>
-          <w:tab w:val="left" w:pos="-1080"/>
-          <w:tab w:val="left" w:pos="-720"/>
-          <w:tab w:val="left" w:pos="0"/>
-          <w:tab w:val="left" w:pos="720"/>
-          <w:tab w:val="left" w:pos="1440"/>
-          <w:tab w:val="left" w:pos="2160"/>
-          <w:tab w:val="left" w:pos="2880"/>
-          <w:tab w:val="left" w:pos="3600"/>
-          <w:tab w:val="left" w:pos="4320"/>
-          <w:tab w:val="left" w:pos="4680"/>
-        </w:tabs>
-        <w:rPr>
-          <w:rFonts w:ascii="Palatino Linotype" w:hAnsi="Palatino Linotype"/>
-          <w:sz w:val="16"/>
-          <w:szCs w:val="16"/>
-          <w:u w:val="single"/>
-        </w:rPr>
-      </w:pPr>
-      <w:r>
-        <w:rPr>
-          <w:rFonts w:ascii="Palatino Linotype" w:hAnsi="Palatino Linotype"/>
-          <w:sz w:val="16"/>
-          <w:szCs w:val="16"/>
-        </w:rPr>
-        <w:t xml:space="preserve">BRENDA FISHER: PS     OM     EM</w:t>
-      </w:r>
-    </w:p>
-    <w:p>
-      <w:pPr>
-        <w:tabs>
-          <w:tab w:val="left" w:pos="-1080"/>
-          <w:tab w:val="left" w:pos="-720"/>
-          <w:tab w:val="left" w:pos="0"/>
-          <w:tab w:val="left" w:pos="720"/>
-          <w:tab w:val="left" w:pos="1440"/>
-          <w:tab w:val="left" w:pos="2160"/>
-          <w:tab w:val="left" w:pos="2880"/>
-          <w:tab w:val="left" w:pos="3600"/>
-          <w:tab w:val="left" w:pos="4320"/>
-          <w:tab w:val="left" w:pos="4680"/>
-        </w:tabs>
-        <w:rPr>
-          <w:rFonts w:ascii="Palatino Linotype" w:hAnsi="Palatino Linotype"/>
-          <w:sz w:val="16"/>
-          <w:szCs w:val="16"/>
-        </w:rPr>
-      </w:pPr>
     </w:p>
     <w:sectPr>
-      <w:headerReference w:type="even" r:id="rId8"/>
-      <w:headerReference w:type="default" r:id="rId9"/>
-      <w:footerReference w:type="even" r:id="rId10"/>
-      <w:footerReference w:type="default" r:id="rId11"/>
-      <w:headerReference w:type="first" r:id="rId12"/>
-      <w:footerReference w:type="first" r:id="rId13"/>
+      <w:headerReference w:type="even" r:id="rId9"/>
+      <w:headerReference w:type="default" r:id="rId10"/>
+      <w:footerReference w:type="even" r:id="rId11"/>
+      <w:footerReference w:type="default" r:id="rId12"/>
+      <w:headerReference w:type="first" r:id="rId13"/>
+      <w:footerReference w:type="first" r:id="rId14"/>
       <w:pgSz w:w="12240" w:h="15840"/>
       <w:pgMar w:top="1440" w:right="1080" w:bottom="1440" w:left="1080" w:header="720" w:footer="720" w:gutter="0"/>
       <w:cols w:space="720"/>
@@ -2237,7 +2098,7 @@
 </file>
 
 <file path=word/endnotes.xml><?xml version="1.0" encoding="utf-8"?>
-<w:endnotes xmlns:wpc="http://schemas.microsoft.com/office/word/2010/wordprocessingCanvas" xmlns:cx="http://schemas.microsoft.com/office/drawing/2014/chartex" xmlns:cx1="http://schemas.microsoft.com/office/drawing/2015/9/8/chartex" xmlns:cx2="http://schemas.microsoft.com/office/drawing/2015/10/21/chartex" xmlns:cx3="http://schemas.microsoft.com/office/drawing/2016/5/9/chartex" xmlns:cx4="http://schemas.microsoft.com/office/drawing/2016/5/10/chartex" xmlns:cx5="http://schemas.microsoft.com/office/drawing/2016/5/11/chartex" xmlns:cx6="http://schemas.microsoft.com/office/drawing/2016/5/12/chartex" xmlns:cx7="http://schemas.microsoft.com/office/drawing/2016/5/13/chartex" xmlns:cx8="http://schemas.microsoft.com/office/drawing/2016/5/14/chartex" xmlns:mc="http://schemas.openxmlformats.org/markup-compatibility/2006" xmlns:aink="http://schemas.microsoft.com/office/drawing/2016/ink" xmlns:am3d="http://schemas.microsoft.com/office/drawing/2017/model3d" xmlns:o="urn:schemas-microsoft-com:office:office" xmlns:r="http://schemas.openxmlformats.org/officeDocument/2006/relationships" xmlns:m="http://schemas.openxmlformats.org/officeDocument/2006/math" xmlns:v="urn:schemas-microsoft-com:vml" xmlns:wp14="http://schemas.microsoft.com/office/word/2010/wordprocessingDrawing" xmlns:wp="http://schemas.openxmlformats.org/drawingml/2006/wordprocessingDrawing" xmlns:w10="urn:schemas-microsoft-com:office:word" xmlns:w="http://schemas.openxmlformats.org/wordprocessingml/2006/main" xmlns:w14="http://schemas.microsoft.com/office/word/2010/wordml" xmlns:w15="http://schemas.microsoft.com/office/word/2012/wordml" xmlns:w16cex="http://schemas.microsoft.com/office/word/2018/wordml/cex" xmlns:w16cid="http://schemas.microsoft.com/office/word/2016/wordml/cid" xmlns:w16="http://schemas.microsoft.com/office/word/2018/wordml" xmlns:w16sdtdh="http://schemas.microsoft.com/office/word/2020/wordml/sdtdatahash" xmlns:w16se="http://schemas.microsoft.com/office/word/2015/wordml/symex" xmlns:wpg="http://schemas.microsoft.com/office/word/2010/wordprocessingGroup" xmlns:wpi="http://schemas.microsoft.com/office/word/2010/wordprocessingInk" xmlns:wne="http://schemas.microsoft.com/office/word/2006/wordml" xmlns:wps="http://schemas.microsoft.com/office/word/2010/wordprocessingShape" mc:Ignorable="w14 w15 w16se w16cid w16 w16cex w16sdtdh wp14">
+<w:endnotes xmlns:wpc="http://schemas.microsoft.com/office/word/2010/wordprocessingCanvas" xmlns:mc="http://schemas.openxmlformats.org/markup-compatibility/2006" xmlns:o="urn:schemas-microsoft-com:office:office" xmlns:r="http://schemas.openxmlformats.org/officeDocument/2006/relationships" xmlns:m="http://schemas.openxmlformats.org/officeDocument/2006/math" xmlns:v="urn:schemas-microsoft-com:vml" xmlns:wp14="http://schemas.microsoft.com/office/word/2010/wordprocessingDrawing" xmlns:wp="http://schemas.openxmlformats.org/drawingml/2006/wordprocessingDrawing" xmlns:w10="urn:schemas-microsoft-com:office:word" xmlns:w="http://schemas.openxmlformats.org/wordprocessingml/2006/main" xmlns:w14="http://schemas.microsoft.com/office/word/2010/wordml" xmlns:wpg="http://schemas.microsoft.com/office/word/2010/wordprocessingGroup" xmlns:wpi="http://schemas.microsoft.com/office/word/2010/wordprocessingInk" xmlns:wne="http://schemas.microsoft.com/office/word/2006/wordml" xmlns:wps="http://schemas.microsoft.com/office/word/2010/wordprocessingShape" mc:Ignorable="w14 wp14">
   <w:endnote w:type="separator" w:id="-1">
     <w:p>
       <w:r>
@@ -2256,7 +2117,7 @@
 </file>
 
 <file path=word/footer1.xml><?xml version="1.0" encoding="utf-8"?>
-<w:ftr xmlns:wpc="http://schemas.microsoft.com/office/word/2010/wordprocessingCanvas" xmlns:cx="http://schemas.microsoft.com/office/drawing/2014/chartex" xmlns:cx1="http://schemas.microsoft.com/office/drawing/2015/9/8/chartex" xmlns:cx2="http://schemas.microsoft.com/office/drawing/2015/10/21/chartex" xmlns:cx3="http://schemas.microsoft.com/office/drawing/2016/5/9/chartex" xmlns:cx4="http://schemas.microsoft.com/office/drawing/2016/5/10/chartex" xmlns:cx5="http://schemas.microsoft.com/office/drawing/2016/5/11/chartex" xmlns:cx6="http://schemas.microsoft.com/office/drawing/2016/5/12/chartex" xmlns:cx7="http://schemas.microsoft.com/office/drawing/2016/5/13/chartex" xmlns:cx8="http://schemas.microsoft.com/office/drawing/2016/5/14/chartex" xmlns:mc="http://schemas.openxmlformats.org/markup-compatibility/2006" xmlns:aink="http://schemas.microsoft.com/office/drawing/2016/ink" xmlns:am3d="http://schemas.microsoft.com/office/drawing/2017/model3d" xmlns:o="urn:schemas-microsoft-com:office:office" xmlns:r="http://schemas.openxmlformats.org/officeDocument/2006/relationships" xmlns:m="http://schemas.openxmlformats.org/officeDocument/2006/math" xmlns:v="urn:schemas-microsoft-com:vml" xmlns:wp14="http://schemas.microsoft.com/office/word/2010/wordprocessingDrawing" xmlns:wp="http://schemas.openxmlformats.org/drawingml/2006/wordprocessingDrawing" xmlns:w10="urn:schemas-microsoft-com:office:word" xmlns:w="http://schemas.openxmlformats.org/wordprocessingml/2006/main" xmlns:w14="http://schemas.microsoft.com/office/word/2010/wordml" xmlns:w15="http://schemas.microsoft.com/office/word/2012/wordml" xmlns:w16cex="http://schemas.microsoft.com/office/word/2018/wordml/cex" xmlns:w16cid="http://schemas.microsoft.com/office/word/2016/wordml/cid" xmlns:w16="http://schemas.microsoft.com/office/word/2018/wordml" xmlns:w16sdtdh="http://schemas.microsoft.com/office/word/2020/wordml/sdtdatahash" xmlns:w16se="http://schemas.microsoft.com/office/word/2015/wordml/symex" xmlns:wpg="http://schemas.microsoft.com/office/word/2010/wordprocessingGroup" xmlns:wpi="http://schemas.microsoft.com/office/word/2010/wordprocessingInk" xmlns:wne="http://schemas.microsoft.com/office/word/2006/wordml" xmlns:wps="http://schemas.microsoft.com/office/word/2010/wordprocessingShape" mc:Ignorable="w14 w15 w16se w16cid w16 w16cex w16sdtdh wp14">
+<w:ftr xmlns:wpc="http://schemas.microsoft.com/office/word/2010/wordprocessingCanvas" xmlns:mc="http://schemas.openxmlformats.org/markup-compatibility/2006" xmlns:o="urn:schemas-microsoft-com:office:office" xmlns:r="http://schemas.openxmlformats.org/officeDocument/2006/relationships" xmlns:m="http://schemas.openxmlformats.org/officeDocument/2006/math" xmlns:v="urn:schemas-microsoft-com:vml" xmlns:wp14="http://schemas.microsoft.com/office/word/2010/wordprocessingDrawing" xmlns:wp="http://schemas.openxmlformats.org/drawingml/2006/wordprocessingDrawing" xmlns:w10="urn:schemas-microsoft-com:office:word" xmlns:w="http://schemas.openxmlformats.org/wordprocessingml/2006/main" xmlns:w14="http://schemas.microsoft.com/office/word/2010/wordml" xmlns:wpg="http://schemas.microsoft.com/office/word/2010/wordprocessingGroup" xmlns:wpi="http://schemas.microsoft.com/office/word/2010/wordprocessingInk" xmlns:wne="http://schemas.microsoft.com/office/word/2006/wordml" xmlns:wps="http://schemas.microsoft.com/office/word/2010/wordprocessingShape" mc:Ignorable="w14 wp14">
   <w:p>
     <w:pPr>
       <w:pStyle w:val="Footer"/>
@@ -2266,7 +2127,7 @@
 </file>
 
 <file path=word/footer2.xml><?xml version="1.0" encoding="utf-8"?>
-<w:ftr xmlns:wpc="http://schemas.microsoft.com/office/word/2010/wordprocessingCanvas" xmlns:cx="http://schemas.microsoft.com/office/drawing/2014/chartex" xmlns:cx1="http://schemas.microsoft.com/office/drawing/2015/9/8/chartex" xmlns:cx2="http://schemas.microsoft.com/office/drawing/2015/10/21/chartex" xmlns:cx3="http://schemas.microsoft.com/office/drawing/2016/5/9/chartex" xmlns:cx4="http://schemas.microsoft.com/office/drawing/2016/5/10/chartex" xmlns:cx5="http://schemas.microsoft.com/office/drawing/2016/5/11/chartex" xmlns:cx6="http://schemas.microsoft.com/office/drawing/2016/5/12/chartex" xmlns:cx7="http://schemas.microsoft.com/office/drawing/2016/5/13/chartex" xmlns:cx8="http://schemas.microsoft.com/office/drawing/2016/5/14/chartex" xmlns:mc="http://schemas.openxmlformats.org/markup-compatibility/2006" xmlns:aink="http://schemas.microsoft.com/office/drawing/2016/ink" xmlns:am3d="http://schemas.microsoft.com/office/drawing/2017/model3d" xmlns:o="urn:schemas-microsoft-com:office:office" xmlns:r="http://schemas.openxmlformats.org/officeDocument/2006/relationships" xmlns:m="http://schemas.openxmlformats.org/officeDocument/2006/math" xmlns:v="urn:schemas-microsoft-com:vml" xmlns:wp14="http://schemas.microsoft.com/office/word/2010/wordprocessingDrawing" xmlns:wp="http://schemas.openxmlformats.org/drawingml/2006/wordprocessingDrawing" xmlns:w10="urn:schemas-microsoft-com:office:word" xmlns:w="http://schemas.openxmlformats.org/wordprocessingml/2006/main" xmlns:w14="http://schemas.microsoft.com/office/word/2010/wordml" xmlns:w15="http://schemas.microsoft.com/office/word/2012/wordml" xmlns:w16cex="http://schemas.microsoft.com/office/word/2018/wordml/cex" xmlns:w16cid="http://schemas.microsoft.com/office/word/2016/wordml/cid" xmlns:w16="http://schemas.microsoft.com/office/word/2018/wordml" xmlns:w16sdtdh="http://schemas.microsoft.com/office/word/2020/wordml/sdtdatahash" xmlns:w16se="http://schemas.microsoft.com/office/word/2015/wordml/symex" xmlns:wpg="http://schemas.microsoft.com/office/word/2010/wordprocessingGroup" xmlns:wpi="http://schemas.microsoft.com/office/word/2010/wordprocessingInk" xmlns:wne="http://schemas.microsoft.com/office/word/2006/wordml" xmlns:wps="http://schemas.microsoft.com/office/word/2010/wordprocessingShape" mc:Ignorable="w14 w15 w16se w16cid w16 w16cex w16sdtdh wp14">
+<w:ftr xmlns:wpc="http://schemas.microsoft.com/office/word/2010/wordprocessingCanvas" xmlns:mc="http://schemas.openxmlformats.org/markup-compatibility/2006" xmlns:o="urn:schemas-microsoft-com:office:office" xmlns:r="http://schemas.openxmlformats.org/officeDocument/2006/relationships" xmlns:m="http://schemas.openxmlformats.org/officeDocument/2006/math" xmlns:v="urn:schemas-microsoft-com:vml" xmlns:wp14="http://schemas.microsoft.com/office/word/2010/wordprocessingDrawing" xmlns:wp="http://schemas.openxmlformats.org/drawingml/2006/wordprocessingDrawing" xmlns:w10="urn:schemas-microsoft-com:office:word" xmlns:w="http://schemas.openxmlformats.org/wordprocessingml/2006/main" xmlns:w14="http://schemas.microsoft.com/office/word/2010/wordml" xmlns:wpg="http://schemas.microsoft.com/office/word/2010/wordprocessingGroup" xmlns:wpi="http://schemas.microsoft.com/office/word/2010/wordprocessingInk" xmlns:wne="http://schemas.microsoft.com/office/word/2006/wordml" xmlns:wps="http://schemas.microsoft.com/office/word/2010/wordprocessingShape" mc:Ignorable="w14 wp14">
   <w:p>
     <w:pPr>
       <w:pStyle w:val="Footer"/>
@@ -2337,7 +2198,7 @@
             <w:sz w:val="20"/>
             <w:szCs w:val="20"/>
           </w:rPr>
-          <w:t>1</w:t>
+          <w:t>2</w:t>
         </w:r>
         <w:r>
           <w:rPr>
@@ -2424,15 +2285,7 @@
         <w:sz w:val="20"/>
         <w:szCs w:val="20"/>
       </w:rPr>
-      <w:t xml:space="preserve">Magistrate Decision – Not Guilty Bond Entry</w:t>
-    </w:r>
-    <w:r>
-      <w:rPr>
-        <w:rFonts w:ascii="Palatino Linotype" w:hAnsi="Palatino Linotype"/>
-        <w:sz w:val="20"/>
-        <w:szCs w:val="20"/>
-      </w:rPr>
-      <w:t xml:space="preserve"> 22CRB00136</w:t>
+      <w:t xml:space="preserve">Not Guilty Bond Judgment Entry 22CRB00136</w:t>
     </w:r>
   </w:p>
   <w:p>
@@ -2461,7 +2314,7 @@
 </file>
 
 <file path=word/footer3.xml><?xml version="1.0" encoding="utf-8"?>
-<w:ftr xmlns:wpc="http://schemas.microsoft.com/office/word/2010/wordprocessingCanvas" xmlns:cx="http://schemas.microsoft.com/office/drawing/2014/chartex" xmlns:cx1="http://schemas.microsoft.com/office/drawing/2015/9/8/chartex" xmlns:cx2="http://schemas.microsoft.com/office/drawing/2015/10/21/chartex" xmlns:cx3="http://schemas.microsoft.com/office/drawing/2016/5/9/chartex" xmlns:cx4="http://schemas.microsoft.com/office/drawing/2016/5/10/chartex" xmlns:cx5="http://schemas.microsoft.com/office/drawing/2016/5/11/chartex" xmlns:cx6="http://schemas.microsoft.com/office/drawing/2016/5/12/chartex" xmlns:cx7="http://schemas.microsoft.com/office/drawing/2016/5/13/chartex" xmlns:cx8="http://schemas.microsoft.com/office/drawing/2016/5/14/chartex" xmlns:mc="http://schemas.openxmlformats.org/markup-compatibility/2006" xmlns:aink="http://schemas.microsoft.com/office/drawing/2016/ink" xmlns:am3d="http://schemas.microsoft.com/office/drawing/2017/model3d" xmlns:o="urn:schemas-microsoft-com:office:office" xmlns:r="http://schemas.openxmlformats.org/officeDocument/2006/relationships" xmlns:m="http://schemas.openxmlformats.org/officeDocument/2006/math" xmlns:v="urn:schemas-microsoft-com:vml" xmlns:wp14="http://schemas.microsoft.com/office/word/2010/wordprocessingDrawing" xmlns:wp="http://schemas.openxmlformats.org/drawingml/2006/wordprocessingDrawing" xmlns:w10="urn:schemas-microsoft-com:office:word" xmlns:w="http://schemas.openxmlformats.org/wordprocessingml/2006/main" xmlns:w14="http://schemas.microsoft.com/office/word/2010/wordml" xmlns:w15="http://schemas.microsoft.com/office/word/2012/wordml" xmlns:w16cex="http://schemas.microsoft.com/office/word/2018/wordml/cex" xmlns:w16cid="http://schemas.microsoft.com/office/word/2016/wordml/cid" xmlns:w16="http://schemas.microsoft.com/office/word/2018/wordml" xmlns:w16sdtdh="http://schemas.microsoft.com/office/word/2020/wordml/sdtdatahash" xmlns:w16se="http://schemas.microsoft.com/office/word/2015/wordml/symex" xmlns:wpg="http://schemas.microsoft.com/office/word/2010/wordprocessingGroup" xmlns:wpi="http://schemas.microsoft.com/office/word/2010/wordprocessingInk" xmlns:wne="http://schemas.microsoft.com/office/word/2006/wordml" xmlns:wps="http://schemas.microsoft.com/office/word/2010/wordprocessingShape" mc:Ignorable="w14 w15 w16se w16cid w16 w16cex w16sdtdh wp14">
+<w:ftr xmlns:wpc="http://schemas.microsoft.com/office/word/2010/wordprocessingCanvas" xmlns:mc="http://schemas.openxmlformats.org/markup-compatibility/2006" xmlns:o="urn:schemas-microsoft-com:office:office" xmlns:r="http://schemas.openxmlformats.org/officeDocument/2006/relationships" xmlns:m="http://schemas.openxmlformats.org/officeDocument/2006/math" xmlns:v="urn:schemas-microsoft-com:vml" xmlns:wp14="http://schemas.microsoft.com/office/word/2010/wordprocessingDrawing" xmlns:wp="http://schemas.openxmlformats.org/drawingml/2006/wordprocessingDrawing" xmlns:w10="urn:schemas-microsoft-com:office:word" xmlns:w="http://schemas.openxmlformats.org/wordprocessingml/2006/main" xmlns:w14="http://schemas.microsoft.com/office/word/2010/wordml" xmlns:wpg="http://schemas.microsoft.com/office/word/2010/wordprocessingGroup" xmlns:wpi="http://schemas.microsoft.com/office/word/2010/wordprocessingInk" xmlns:wne="http://schemas.microsoft.com/office/word/2006/wordml" xmlns:wps="http://schemas.microsoft.com/office/word/2010/wordprocessingShape" mc:Ignorable="w14 wp14">
   <w:p>
     <w:pPr>
       <w:pStyle w:val="Footer"/>
@@ -2471,7 +2324,7 @@
 </file>
 
 <file path=word/footnotes.xml><?xml version="1.0" encoding="utf-8"?>
-<w:footnotes xmlns:wpc="http://schemas.microsoft.com/office/word/2010/wordprocessingCanvas" xmlns:cx="http://schemas.microsoft.com/office/drawing/2014/chartex" xmlns:cx1="http://schemas.microsoft.com/office/drawing/2015/9/8/chartex" xmlns:cx2="http://schemas.microsoft.com/office/drawing/2015/10/21/chartex" xmlns:cx3="http://schemas.microsoft.com/office/drawing/2016/5/9/chartex" xmlns:cx4="http://schemas.microsoft.com/office/drawing/2016/5/10/chartex" xmlns:cx5="http://schemas.microsoft.com/office/drawing/2016/5/11/chartex" xmlns:cx6="http://schemas.microsoft.com/office/drawing/2016/5/12/chartex" xmlns:cx7="http://schemas.microsoft.com/office/drawing/2016/5/13/chartex" xmlns:cx8="http://schemas.microsoft.com/office/drawing/2016/5/14/chartex" xmlns:mc="http://schemas.openxmlformats.org/markup-compatibility/2006" xmlns:aink="http://schemas.microsoft.com/office/drawing/2016/ink" xmlns:am3d="http://schemas.microsoft.com/office/drawing/2017/model3d" xmlns:o="urn:schemas-microsoft-com:office:office" xmlns:r="http://schemas.openxmlformats.org/officeDocument/2006/relationships" xmlns:m="http://schemas.openxmlformats.org/officeDocument/2006/math" xmlns:v="urn:schemas-microsoft-com:vml" xmlns:wp14="http://schemas.microsoft.com/office/word/2010/wordprocessingDrawing" xmlns:wp="http://schemas.openxmlformats.org/drawingml/2006/wordprocessingDrawing" xmlns:w10="urn:schemas-microsoft-com:office:word" xmlns:w="http://schemas.openxmlformats.org/wordprocessingml/2006/main" xmlns:w14="http://schemas.microsoft.com/office/word/2010/wordml" xmlns:w15="http://schemas.microsoft.com/office/word/2012/wordml" xmlns:w16cex="http://schemas.microsoft.com/office/word/2018/wordml/cex" xmlns:w16cid="http://schemas.microsoft.com/office/word/2016/wordml/cid" xmlns:w16="http://schemas.microsoft.com/office/word/2018/wordml" xmlns:w16sdtdh="http://schemas.microsoft.com/office/word/2020/wordml/sdtdatahash" xmlns:w16se="http://schemas.microsoft.com/office/word/2015/wordml/symex" xmlns:wpg="http://schemas.microsoft.com/office/word/2010/wordprocessingGroup" xmlns:wpi="http://schemas.microsoft.com/office/word/2010/wordprocessingInk" xmlns:wne="http://schemas.microsoft.com/office/word/2006/wordml" xmlns:wps="http://schemas.microsoft.com/office/word/2010/wordprocessingShape" mc:Ignorable="w14 w15 w16se w16cid w16 w16cex w16sdtdh wp14">
+<w:footnotes xmlns:wpc="http://schemas.microsoft.com/office/word/2010/wordprocessingCanvas" xmlns:mc="http://schemas.openxmlformats.org/markup-compatibility/2006" xmlns:o="urn:schemas-microsoft-com:office:office" xmlns:r="http://schemas.openxmlformats.org/officeDocument/2006/relationships" xmlns:m="http://schemas.openxmlformats.org/officeDocument/2006/math" xmlns:v="urn:schemas-microsoft-com:vml" xmlns:wp14="http://schemas.microsoft.com/office/word/2010/wordprocessingDrawing" xmlns:wp="http://schemas.openxmlformats.org/drawingml/2006/wordprocessingDrawing" xmlns:w10="urn:schemas-microsoft-com:office:word" xmlns:w="http://schemas.openxmlformats.org/wordprocessingml/2006/main" xmlns:w14="http://schemas.microsoft.com/office/word/2010/wordml" xmlns:wpg="http://schemas.microsoft.com/office/word/2010/wordprocessingGroup" xmlns:wpi="http://schemas.microsoft.com/office/word/2010/wordprocessingInk" xmlns:wne="http://schemas.microsoft.com/office/word/2006/wordml" xmlns:wps="http://schemas.microsoft.com/office/word/2010/wordprocessingShape" mc:Ignorable="w14 wp14">
   <w:footnote w:type="separator" w:id="-1">
     <w:p>
       <w:r>
@@ -2490,7 +2343,7 @@
 </file>
 
 <file path=word/header1.xml><?xml version="1.0" encoding="utf-8"?>
-<w:hdr xmlns:wpc="http://schemas.microsoft.com/office/word/2010/wordprocessingCanvas" xmlns:cx="http://schemas.microsoft.com/office/drawing/2014/chartex" xmlns:cx1="http://schemas.microsoft.com/office/drawing/2015/9/8/chartex" xmlns:cx2="http://schemas.microsoft.com/office/drawing/2015/10/21/chartex" xmlns:cx3="http://schemas.microsoft.com/office/drawing/2016/5/9/chartex" xmlns:cx4="http://schemas.microsoft.com/office/drawing/2016/5/10/chartex" xmlns:cx5="http://schemas.microsoft.com/office/drawing/2016/5/11/chartex" xmlns:cx6="http://schemas.microsoft.com/office/drawing/2016/5/12/chartex" xmlns:cx7="http://schemas.microsoft.com/office/drawing/2016/5/13/chartex" xmlns:cx8="http://schemas.microsoft.com/office/drawing/2016/5/14/chartex" xmlns:mc="http://schemas.openxmlformats.org/markup-compatibility/2006" xmlns:aink="http://schemas.microsoft.com/office/drawing/2016/ink" xmlns:am3d="http://schemas.microsoft.com/office/drawing/2017/model3d" xmlns:o="urn:schemas-microsoft-com:office:office" xmlns:r="http://schemas.openxmlformats.org/officeDocument/2006/relationships" xmlns:m="http://schemas.openxmlformats.org/officeDocument/2006/math" xmlns:v="urn:schemas-microsoft-com:vml" xmlns:wp14="http://schemas.microsoft.com/office/word/2010/wordprocessingDrawing" xmlns:wp="http://schemas.openxmlformats.org/drawingml/2006/wordprocessingDrawing" xmlns:w10="urn:schemas-microsoft-com:office:word" xmlns:w="http://schemas.openxmlformats.org/wordprocessingml/2006/main" xmlns:w14="http://schemas.microsoft.com/office/word/2010/wordml" xmlns:w15="http://schemas.microsoft.com/office/word/2012/wordml" xmlns:w16cex="http://schemas.microsoft.com/office/word/2018/wordml/cex" xmlns:w16cid="http://schemas.microsoft.com/office/word/2016/wordml/cid" xmlns:w16="http://schemas.microsoft.com/office/word/2018/wordml" xmlns:w16sdtdh="http://schemas.microsoft.com/office/word/2020/wordml/sdtdatahash" xmlns:w16se="http://schemas.microsoft.com/office/word/2015/wordml/symex" xmlns:wpg="http://schemas.microsoft.com/office/word/2010/wordprocessingGroup" xmlns:wpi="http://schemas.microsoft.com/office/word/2010/wordprocessingInk" xmlns:wne="http://schemas.microsoft.com/office/word/2006/wordml" xmlns:wps="http://schemas.microsoft.com/office/word/2010/wordprocessingShape" mc:Ignorable="w14 w15 w16se w16cid w16 w16cex w16sdtdh wp14">
+<w:hdr xmlns:wpc="http://schemas.microsoft.com/office/word/2010/wordprocessingCanvas" xmlns:mc="http://schemas.openxmlformats.org/markup-compatibility/2006" xmlns:o="urn:schemas-microsoft-com:office:office" xmlns:r="http://schemas.openxmlformats.org/officeDocument/2006/relationships" xmlns:m="http://schemas.openxmlformats.org/officeDocument/2006/math" xmlns:v="urn:schemas-microsoft-com:vml" xmlns:wp14="http://schemas.microsoft.com/office/word/2010/wordprocessingDrawing" xmlns:wp="http://schemas.openxmlformats.org/drawingml/2006/wordprocessingDrawing" xmlns:w10="urn:schemas-microsoft-com:office:word" xmlns:w="http://schemas.openxmlformats.org/wordprocessingml/2006/main" xmlns:w14="http://schemas.microsoft.com/office/word/2010/wordml" xmlns:wpg="http://schemas.microsoft.com/office/word/2010/wordprocessingGroup" xmlns:wpi="http://schemas.microsoft.com/office/word/2010/wordprocessingInk" xmlns:wne="http://schemas.microsoft.com/office/word/2006/wordml" xmlns:wps="http://schemas.microsoft.com/office/word/2010/wordprocessingShape" mc:Ignorable="w14 wp14">
   <w:p>
     <w:pPr>
       <w:pStyle w:val="Header"/>
@@ -2500,7 +2353,7 @@
 </file>
 
 <file path=word/header2.xml><?xml version="1.0" encoding="utf-8"?>
-<w:hdr xmlns:wpc="http://schemas.microsoft.com/office/word/2010/wordprocessingCanvas" xmlns:cx="http://schemas.microsoft.com/office/drawing/2014/chartex" xmlns:cx1="http://schemas.microsoft.com/office/drawing/2015/9/8/chartex" xmlns:cx2="http://schemas.microsoft.com/office/drawing/2015/10/21/chartex" xmlns:cx3="http://schemas.microsoft.com/office/drawing/2016/5/9/chartex" xmlns:cx4="http://schemas.microsoft.com/office/drawing/2016/5/10/chartex" xmlns:cx5="http://schemas.microsoft.com/office/drawing/2016/5/11/chartex" xmlns:cx6="http://schemas.microsoft.com/office/drawing/2016/5/12/chartex" xmlns:cx7="http://schemas.microsoft.com/office/drawing/2016/5/13/chartex" xmlns:cx8="http://schemas.microsoft.com/office/drawing/2016/5/14/chartex" xmlns:mc="http://schemas.openxmlformats.org/markup-compatibility/2006" xmlns:aink="http://schemas.microsoft.com/office/drawing/2016/ink" xmlns:am3d="http://schemas.microsoft.com/office/drawing/2017/model3d" xmlns:o="urn:schemas-microsoft-com:office:office" xmlns:r="http://schemas.openxmlformats.org/officeDocument/2006/relationships" xmlns:m="http://schemas.openxmlformats.org/officeDocument/2006/math" xmlns:v="urn:schemas-microsoft-com:vml" xmlns:wp14="http://schemas.microsoft.com/office/word/2010/wordprocessingDrawing" xmlns:wp="http://schemas.openxmlformats.org/drawingml/2006/wordprocessingDrawing" xmlns:w10="urn:schemas-microsoft-com:office:word" xmlns:w="http://schemas.openxmlformats.org/wordprocessingml/2006/main" xmlns:w14="http://schemas.microsoft.com/office/word/2010/wordml" xmlns:w15="http://schemas.microsoft.com/office/word/2012/wordml" xmlns:w16cex="http://schemas.microsoft.com/office/word/2018/wordml/cex" xmlns:w16cid="http://schemas.microsoft.com/office/word/2016/wordml/cid" xmlns:w16="http://schemas.microsoft.com/office/word/2018/wordml" xmlns:w16sdtdh="http://schemas.microsoft.com/office/word/2020/wordml/sdtdatahash" xmlns:w16se="http://schemas.microsoft.com/office/word/2015/wordml/symex" xmlns:wpg="http://schemas.microsoft.com/office/word/2010/wordprocessingGroup" xmlns:wpi="http://schemas.microsoft.com/office/word/2010/wordprocessingInk" xmlns:wne="http://schemas.microsoft.com/office/word/2006/wordml" xmlns:wps="http://schemas.microsoft.com/office/word/2010/wordprocessingShape" mc:Ignorable="w14 w15 w16se w16cid w16 w16cex w16sdtdh wp14">
+<w:hdr xmlns:wpc="http://schemas.microsoft.com/office/word/2010/wordprocessingCanvas" xmlns:mc="http://schemas.openxmlformats.org/markup-compatibility/2006" xmlns:o="urn:schemas-microsoft-com:office:office" xmlns:r="http://schemas.openxmlformats.org/officeDocument/2006/relationships" xmlns:m="http://schemas.openxmlformats.org/officeDocument/2006/math" xmlns:v="urn:schemas-microsoft-com:vml" xmlns:wp14="http://schemas.microsoft.com/office/word/2010/wordprocessingDrawing" xmlns:wp="http://schemas.openxmlformats.org/drawingml/2006/wordprocessingDrawing" xmlns:w10="urn:schemas-microsoft-com:office:word" xmlns:w="http://schemas.openxmlformats.org/wordprocessingml/2006/main" xmlns:w14="http://schemas.microsoft.com/office/word/2010/wordml" xmlns:wpg="http://schemas.microsoft.com/office/word/2010/wordprocessingGroup" xmlns:wpi="http://schemas.microsoft.com/office/word/2010/wordprocessingInk" xmlns:wne="http://schemas.microsoft.com/office/word/2006/wordml" xmlns:wps="http://schemas.microsoft.com/office/word/2010/wordprocessingShape" mc:Ignorable="w14 wp14">
   <w:p>
     <w:pPr>
       <w:pStyle w:val="Header"/>
@@ -2524,7 +2377,7 @@
 </file>
 
 <file path=word/header3.xml><?xml version="1.0" encoding="utf-8"?>
-<w:hdr xmlns:wpc="http://schemas.microsoft.com/office/word/2010/wordprocessingCanvas" xmlns:cx="http://schemas.microsoft.com/office/drawing/2014/chartex" xmlns:cx1="http://schemas.microsoft.com/office/drawing/2015/9/8/chartex" xmlns:cx2="http://schemas.microsoft.com/office/drawing/2015/10/21/chartex" xmlns:cx3="http://schemas.microsoft.com/office/drawing/2016/5/9/chartex" xmlns:cx4="http://schemas.microsoft.com/office/drawing/2016/5/10/chartex" xmlns:cx5="http://schemas.microsoft.com/office/drawing/2016/5/11/chartex" xmlns:cx6="http://schemas.microsoft.com/office/drawing/2016/5/12/chartex" xmlns:cx7="http://schemas.microsoft.com/office/drawing/2016/5/13/chartex" xmlns:cx8="http://schemas.microsoft.com/office/drawing/2016/5/14/chartex" xmlns:mc="http://schemas.openxmlformats.org/markup-compatibility/2006" xmlns:aink="http://schemas.microsoft.com/office/drawing/2016/ink" xmlns:am3d="http://schemas.microsoft.com/office/drawing/2017/model3d" xmlns:o="urn:schemas-microsoft-com:office:office" xmlns:r="http://schemas.openxmlformats.org/officeDocument/2006/relationships" xmlns:m="http://schemas.openxmlformats.org/officeDocument/2006/math" xmlns:v="urn:schemas-microsoft-com:vml" xmlns:wp14="http://schemas.microsoft.com/office/word/2010/wordprocessingDrawing" xmlns:wp="http://schemas.openxmlformats.org/drawingml/2006/wordprocessingDrawing" xmlns:w10="urn:schemas-microsoft-com:office:word" xmlns:w="http://schemas.openxmlformats.org/wordprocessingml/2006/main" xmlns:w14="http://schemas.microsoft.com/office/word/2010/wordml" xmlns:w15="http://schemas.microsoft.com/office/word/2012/wordml" xmlns:w16cex="http://schemas.microsoft.com/office/word/2018/wordml/cex" xmlns:w16cid="http://schemas.microsoft.com/office/word/2016/wordml/cid" xmlns:w16="http://schemas.microsoft.com/office/word/2018/wordml" xmlns:w16sdtdh="http://schemas.microsoft.com/office/word/2020/wordml/sdtdatahash" xmlns:w16se="http://schemas.microsoft.com/office/word/2015/wordml/symex" xmlns:wpg="http://schemas.microsoft.com/office/word/2010/wordprocessingGroup" xmlns:wpi="http://schemas.microsoft.com/office/word/2010/wordprocessingInk" xmlns:wne="http://schemas.microsoft.com/office/word/2006/wordml" xmlns:wps="http://schemas.microsoft.com/office/word/2010/wordprocessingShape" mc:Ignorable="w14 w15 w16se w16cid w16 w16cex w16sdtdh wp14">
+<w:hdr xmlns:wpc="http://schemas.microsoft.com/office/word/2010/wordprocessingCanvas" xmlns:mc="http://schemas.openxmlformats.org/markup-compatibility/2006" xmlns:o="urn:schemas-microsoft-com:office:office" xmlns:r="http://schemas.openxmlformats.org/officeDocument/2006/relationships" xmlns:m="http://schemas.openxmlformats.org/officeDocument/2006/math" xmlns:v="urn:schemas-microsoft-com:vml" xmlns:wp14="http://schemas.microsoft.com/office/word/2010/wordprocessingDrawing" xmlns:wp="http://schemas.openxmlformats.org/drawingml/2006/wordprocessingDrawing" xmlns:w10="urn:schemas-microsoft-com:office:word" xmlns:w="http://schemas.openxmlformats.org/wordprocessingml/2006/main" xmlns:w14="http://schemas.microsoft.com/office/word/2010/wordml" xmlns:wpg="http://schemas.microsoft.com/office/word/2010/wordprocessingGroup" xmlns:wpi="http://schemas.microsoft.com/office/word/2010/wordprocessingInk" xmlns:wne="http://schemas.microsoft.com/office/word/2006/wordml" xmlns:wps="http://schemas.microsoft.com/office/word/2010/wordprocessingShape" mc:Ignorable="w14 wp14">
   <w:p>
     <w:pPr>
       <w:pStyle w:val="Header"/>
@@ -2534,8 +2387,8 @@
 </file>
 
 <file path=word/numbering.xml><?xml version="1.0" encoding="utf-8"?>
-<w:numbering xmlns:wpc="http://schemas.microsoft.com/office/word/2010/wordprocessingCanvas" xmlns:cx="http://schemas.microsoft.com/office/drawing/2014/chartex" xmlns:cx1="http://schemas.microsoft.com/office/drawing/2015/9/8/chartex" xmlns:cx2="http://schemas.microsoft.com/office/drawing/2015/10/21/chartex" xmlns:cx3="http://schemas.microsoft.com/office/drawing/2016/5/9/chartex" xmlns:cx4="http://schemas.microsoft.com/office/drawing/2016/5/10/chartex" xmlns:cx5="http://schemas.microsoft.com/office/drawing/2016/5/11/chartex" xmlns:cx6="http://schemas.microsoft.com/office/drawing/2016/5/12/chartex" xmlns:cx7="http://schemas.microsoft.com/office/drawing/2016/5/13/chartex" xmlns:cx8="http://schemas.microsoft.com/office/drawing/2016/5/14/chartex" xmlns:mc="http://schemas.openxmlformats.org/markup-compatibility/2006" xmlns:aink="http://schemas.microsoft.com/office/drawing/2016/ink" xmlns:am3d="http://schemas.microsoft.com/office/drawing/2017/model3d" xmlns:o="urn:schemas-microsoft-com:office:office" xmlns:r="http://schemas.openxmlformats.org/officeDocument/2006/relationships" xmlns:m="http://schemas.openxmlformats.org/officeDocument/2006/math" xmlns:v="urn:schemas-microsoft-com:vml" xmlns:wp14="http://schemas.microsoft.com/office/word/2010/wordprocessingDrawing" xmlns:wp="http://schemas.openxmlformats.org/drawingml/2006/wordprocessingDrawing" xmlns:w10="urn:schemas-microsoft-com:office:word" xmlns:w="http://schemas.openxmlformats.org/wordprocessingml/2006/main" xmlns:w14="http://schemas.microsoft.com/office/word/2010/wordml" xmlns:w15="http://schemas.microsoft.com/office/word/2012/wordml" xmlns:w16cex="http://schemas.microsoft.com/office/word/2018/wordml/cex" xmlns:w16cid="http://schemas.microsoft.com/office/word/2016/wordml/cid" xmlns:w16="http://schemas.microsoft.com/office/word/2018/wordml" xmlns:w16sdtdh="http://schemas.microsoft.com/office/word/2020/wordml/sdtdatahash" xmlns:w16se="http://schemas.microsoft.com/office/word/2015/wordml/symex" xmlns:wpg="http://schemas.microsoft.com/office/word/2010/wordprocessingGroup" xmlns:wpi="http://schemas.microsoft.com/office/word/2010/wordprocessingInk" xmlns:wne="http://schemas.microsoft.com/office/word/2006/wordml" xmlns:wps="http://schemas.microsoft.com/office/word/2010/wordprocessingShape" mc:Ignorable="w14 w15 w16se w16cid w16 w16cex w16sdtdh wp14">
-  <w:abstractNum w:abstractNumId="0" w15:restartNumberingAfterBreak="0">
+<w:numbering xmlns:wpc="http://schemas.microsoft.com/office/word/2010/wordprocessingCanvas" xmlns:mc="http://schemas.openxmlformats.org/markup-compatibility/2006" xmlns:o="urn:schemas-microsoft-com:office:office" xmlns:r="http://schemas.openxmlformats.org/officeDocument/2006/relationships" xmlns:m="http://schemas.openxmlformats.org/officeDocument/2006/math" xmlns:v="urn:schemas-microsoft-com:vml" xmlns:wp14="http://schemas.microsoft.com/office/word/2010/wordprocessingDrawing" xmlns:wp="http://schemas.openxmlformats.org/drawingml/2006/wordprocessingDrawing" xmlns:w10="urn:schemas-microsoft-com:office:word" xmlns:w="http://schemas.openxmlformats.org/wordprocessingml/2006/main" xmlns:w14="http://schemas.microsoft.com/office/word/2010/wordml" xmlns:wpg="http://schemas.microsoft.com/office/word/2010/wordprocessingGroup" xmlns:wpi="http://schemas.microsoft.com/office/word/2010/wordprocessingInk" xmlns:wne="http://schemas.microsoft.com/office/word/2006/wordml" xmlns:wps="http://schemas.microsoft.com/office/word/2010/wordprocessingShape" mc:Ignorable="w14 wp14">
+  <w:abstractNum w:abstractNumId="0">
     <w:nsid w:val="08B2501C"/>
     <w:multiLevelType w:val="hybridMultilevel"/>
     <w:tmpl w:val="F2A43D58"/>
@@ -2648,7 +2501,7 @@
       </w:rPr>
     </w:lvl>
   </w:abstractNum>
-  <w:abstractNum w:abstractNumId="1" w15:restartNumberingAfterBreak="0">
+  <w:abstractNum w:abstractNumId="1">
     <w:nsid w:val="11E0619D"/>
     <w:multiLevelType w:val="hybridMultilevel"/>
     <w:tmpl w:val="4380F926"/>
@@ -2761,7 +2614,7 @@
       </w:rPr>
     </w:lvl>
   </w:abstractNum>
-  <w:abstractNum w:abstractNumId="2" w15:restartNumberingAfterBreak="0">
+  <w:abstractNum w:abstractNumId="2">
     <w:nsid w:val="16ED3168"/>
     <w:multiLevelType w:val="hybridMultilevel"/>
     <w:tmpl w:val="2ADE02E4"/>
@@ -2874,7 +2727,7 @@
       </w:rPr>
     </w:lvl>
   </w:abstractNum>
-  <w:abstractNum w:abstractNumId="3" w15:restartNumberingAfterBreak="0">
+  <w:abstractNum w:abstractNumId="3">
     <w:nsid w:val="468B7B8A"/>
     <w:multiLevelType w:val="hybridMultilevel"/>
     <w:tmpl w:val="51D4A994"/>
@@ -2987,7 +2840,7 @@
       </w:rPr>
     </w:lvl>
   </w:abstractNum>
-  <w:abstractNum w:abstractNumId="4" w15:restartNumberingAfterBreak="0">
+  <w:abstractNum w:abstractNumId="4">
     <w:nsid w:val="5D9F7580"/>
     <w:multiLevelType w:val="hybridMultilevel"/>
     <w:tmpl w:val="F9F252D6"/>
@@ -3100,7 +2953,7 @@
       </w:rPr>
     </w:lvl>
   </w:abstractNum>
-  <w:abstractNum w:abstractNumId="5" w15:restartNumberingAfterBreak="0">
+  <w:abstractNum w:abstractNumId="5">
     <w:nsid w:val="6C3A28D4"/>
     <w:multiLevelType w:val="hybridMultilevel"/>
     <w:tmpl w:val="28D0FB9E"/>
@@ -3213,7 +3066,7 @@
       </w:rPr>
     </w:lvl>
   </w:abstractNum>
-  <w:abstractNum w:abstractNumId="6" w15:restartNumberingAfterBreak="0">
+  <w:abstractNum w:abstractNumId="6">
     <w:nsid w:val="73222ACC"/>
     <w:multiLevelType w:val="hybridMultilevel"/>
     <w:tmpl w:val="FC0AC52A"/>
@@ -3351,7 +3204,7 @@
 </file>
 
 <file path=word/styles.xml><?xml version="1.0" encoding="utf-8"?>
-<w:styles xmlns:mc="http://schemas.openxmlformats.org/markup-compatibility/2006" xmlns:r="http://schemas.openxmlformats.org/officeDocument/2006/relationships" xmlns:w="http://schemas.openxmlformats.org/wordprocessingml/2006/main" xmlns:w14="http://schemas.microsoft.com/office/word/2010/wordml" xmlns:w15="http://schemas.microsoft.com/office/word/2012/wordml" xmlns:w16cex="http://schemas.microsoft.com/office/word/2018/wordml/cex" xmlns:w16cid="http://schemas.microsoft.com/office/word/2016/wordml/cid" xmlns:w16="http://schemas.microsoft.com/office/word/2018/wordml" xmlns:w16sdtdh="http://schemas.microsoft.com/office/word/2020/wordml/sdtdatahash" xmlns:w16se="http://schemas.microsoft.com/office/word/2015/wordml/symex" mc:Ignorable="w14 w15 w16se w16cid w16 w16cex w16sdtdh">
+<w:styles xmlns:mc="http://schemas.openxmlformats.org/markup-compatibility/2006" xmlns:r="http://schemas.openxmlformats.org/officeDocument/2006/relationships" xmlns:w="http://schemas.openxmlformats.org/wordprocessingml/2006/main" xmlns:w14="http://schemas.microsoft.com/office/word/2010/wordml" mc:Ignorable="w14">
   <w:docDefaults>
     <w:rPrDefault>
       <w:rPr>
@@ -3367,383 +3220,500 @@
       </w:pPr>
     </w:pPrDefault>
   </w:docDefaults>
-  <w:latentStyles w:defLockedState="0" w:defUIPriority="99" w:defSemiHidden="0" w:defUnhideWhenUsed="0" w:defQFormat="0" w:count="376">
-    <w:lsdException w:name="Normal" w:uiPriority="0" w:qFormat="1"/>
-    <w:lsdException w:name="heading 1" w:uiPriority="9" w:qFormat="1"/>
-    <w:lsdException w:name="heading 2" w:semiHidden="1" w:uiPriority="9" w:unhideWhenUsed="1" w:qFormat="1"/>
-    <w:lsdException w:name="heading 3" w:semiHidden="1" w:uiPriority="9" w:unhideWhenUsed="1" w:qFormat="1"/>
-    <w:lsdException w:name="heading 4" w:semiHidden="1" w:uiPriority="9" w:unhideWhenUsed="1" w:qFormat="1"/>
-    <w:lsdException w:name="heading 5" w:semiHidden="1" w:uiPriority="9" w:unhideWhenUsed="1" w:qFormat="1"/>
-    <w:lsdException w:name="heading 6" w:semiHidden="1" w:uiPriority="9" w:unhideWhenUsed="1" w:qFormat="1"/>
-    <w:lsdException w:name="heading 7" w:semiHidden="1" w:uiPriority="9" w:unhideWhenUsed="1" w:qFormat="1"/>
-    <w:lsdException w:name="heading 8" w:semiHidden="1" w:uiPriority="9" w:unhideWhenUsed="1" w:qFormat="1"/>
-    <w:lsdException w:name="heading 9" w:semiHidden="1" w:uiPriority="9" w:unhideWhenUsed="1" w:qFormat="1"/>
-    <w:lsdException w:name="index 1" w:semiHidden="1" w:unhideWhenUsed="1"/>
-    <w:lsdException w:name="index 2" w:semiHidden="1" w:unhideWhenUsed="1"/>
-    <w:lsdException w:name="index 3" w:semiHidden="1" w:unhideWhenUsed="1"/>
-    <w:lsdException w:name="index 4" w:semiHidden="1" w:unhideWhenUsed="1"/>
-    <w:lsdException w:name="index 5" w:semiHidden="1" w:unhideWhenUsed="1"/>
-    <w:lsdException w:name="index 6" w:semiHidden="1" w:unhideWhenUsed="1"/>
-    <w:lsdException w:name="index 7" w:semiHidden="1" w:unhideWhenUsed="1"/>
-    <w:lsdException w:name="index 8" w:semiHidden="1" w:unhideWhenUsed="1"/>
-    <w:lsdException w:name="index 9" w:semiHidden="1" w:unhideWhenUsed="1"/>
-    <w:lsdException w:name="toc 1" w:semiHidden="1" w:uiPriority="39" w:unhideWhenUsed="1"/>
-    <w:lsdException w:name="toc 2" w:semiHidden="1" w:uiPriority="39" w:unhideWhenUsed="1"/>
-    <w:lsdException w:name="toc 3" w:semiHidden="1" w:uiPriority="39" w:unhideWhenUsed="1"/>
-    <w:lsdException w:name="toc 4" w:semiHidden="1" w:uiPriority="39" w:unhideWhenUsed="1"/>
-    <w:lsdException w:name="toc 5" w:semiHidden="1" w:uiPriority="39" w:unhideWhenUsed="1"/>
-    <w:lsdException w:name="toc 6" w:semiHidden="1" w:uiPriority="39" w:unhideWhenUsed="1"/>
-    <w:lsdException w:name="toc 7" w:semiHidden="1" w:uiPriority="39" w:unhideWhenUsed="1"/>
-    <w:lsdException w:name="toc 8" w:semiHidden="1" w:uiPriority="39" w:unhideWhenUsed="1"/>
-    <w:lsdException w:name="toc 9" w:semiHidden="1" w:uiPriority="39" w:unhideWhenUsed="1"/>
-    <w:lsdException w:name="Normal Indent" w:semiHidden="1" w:unhideWhenUsed="1"/>
-    <w:lsdException w:name="footnote text" w:semiHidden="1" w:unhideWhenUsed="1"/>
-    <w:lsdException w:name="annotation text" w:semiHidden="1" w:unhideWhenUsed="1"/>
-    <w:lsdException w:name="header" w:semiHidden="1" w:unhideWhenUsed="1"/>
-    <w:lsdException w:name="footer" w:semiHidden="1" w:unhideWhenUsed="1"/>
-    <w:lsdException w:name="index heading" w:semiHidden="1" w:unhideWhenUsed="1"/>
-    <w:lsdException w:name="caption" w:semiHidden="1" w:uiPriority="35" w:unhideWhenUsed="1" w:qFormat="1"/>
-    <w:lsdException w:name="table of figures" w:semiHidden="1" w:unhideWhenUsed="1"/>
-    <w:lsdException w:name="envelope address" w:semiHidden="1" w:unhideWhenUsed="1"/>
-    <w:lsdException w:name="envelope return" w:semiHidden="1" w:unhideWhenUsed="1"/>
-    <w:lsdException w:name="footnote reference" w:semiHidden="1"/>
-    <w:lsdException w:name="annotation reference" w:semiHidden="1" w:unhideWhenUsed="1"/>
-    <w:lsdException w:name="line number" w:semiHidden="1" w:unhideWhenUsed="1"/>
-    <w:lsdException w:name="page number" w:semiHidden="1" w:unhideWhenUsed="1"/>
-    <w:lsdException w:name="endnote reference" w:semiHidden="1" w:unhideWhenUsed="1"/>
-    <w:lsdException w:name="endnote text" w:semiHidden="1" w:unhideWhenUsed="1"/>
-    <w:lsdException w:name="table of authorities" w:semiHidden="1" w:unhideWhenUsed="1"/>
-    <w:lsdException w:name="macro" w:semiHidden="1" w:unhideWhenUsed="1"/>
-    <w:lsdException w:name="toa heading" w:semiHidden="1" w:unhideWhenUsed="1"/>
-    <w:lsdException w:name="List" w:semiHidden="1" w:unhideWhenUsed="1"/>
-    <w:lsdException w:name="List Bullet" w:semiHidden="1" w:unhideWhenUsed="1"/>
-    <w:lsdException w:name="List Number" w:semiHidden="1" w:unhideWhenUsed="1"/>
-    <w:lsdException w:name="List 2" w:semiHidden="1" w:unhideWhenUsed="1"/>
-    <w:lsdException w:name="List 3" w:semiHidden="1" w:unhideWhenUsed="1"/>
-    <w:lsdException w:name="List 4" w:semiHidden="1" w:unhideWhenUsed="1"/>
-    <w:lsdException w:name="List 5" w:semiHidden="1" w:unhideWhenUsed="1"/>
-    <w:lsdException w:name="List Bullet 2" w:semiHidden="1" w:unhideWhenUsed="1"/>
-    <w:lsdException w:name="List Bullet 3" w:semiHidden="1" w:unhideWhenUsed="1"/>
-    <w:lsdException w:name="List Bullet 4" w:semiHidden="1" w:unhideWhenUsed="1"/>
-    <w:lsdException w:name="List Bullet 5" w:semiHidden="1" w:unhideWhenUsed="1"/>
-    <w:lsdException w:name="List Number 2" w:semiHidden="1" w:unhideWhenUsed="1"/>
-    <w:lsdException w:name="List Number 3" w:semiHidden="1" w:unhideWhenUsed="1"/>
-    <w:lsdException w:name="List Number 4" w:semiHidden="1" w:unhideWhenUsed="1"/>
-    <w:lsdException w:name="List Number 5" w:semiHidden="1" w:unhideWhenUsed="1"/>
-    <w:lsdException w:name="Title" w:uiPriority="10" w:qFormat="1"/>
-    <w:lsdException w:name="Closing" w:semiHidden="1" w:unhideWhenUsed="1"/>
-    <w:lsdException w:name="Signature" w:semiHidden="1" w:unhideWhenUsed="1"/>
-    <w:lsdException w:name="Default Paragraph Font" w:semiHidden="1" w:uiPriority="1" w:unhideWhenUsed="1"/>
-    <w:lsdException w:name="Body Text" w:semiHidden="1" w:unhideWhenUsed="1"/>
-    <w:lsdException w:name="Body Text Indent" w:semiHidden="1" w:unhideWhenUsed="1"/>
-    <w:lsdException w:name="List Continue" w:semiHidden="1" w:unhideWhenUsed="1"/>
-    <w:lsdException w:name="List Continue 2" w:semiHidden="1" w:unhideWhenUsed="1"/>
-    <w:lsdException w:name="List Continue 3" w:semiHidden="1" w:unhideWhenUsed="1"/>
-    <w:lsdException w:name="List Continue 4" w:semiHidden="1" w:unhideWhenUsed="1"/>
-    <w:lsdException w:name="List Continue 5" w:semiHidden="1" w:unhideWhenUsed="1"/>
-    <w:lsdException w:name="Message Header" w:semiHidden="1" w:unhideWhenUsed="1"/>
-    <w:lsdException w:name="Subtitle" w:uiPriority="11" w:qFormat="1"/>
-    <w:lsdException w:name="Salutation" w:semiHidden="1" w:unhideWhenUsed="1"/>
-    <w:lsdException w:name="Date" w:semiHidden="1" w:unhideWhenUsed="1"/>
-    <w:lsdException w:name="Body Text First Indent" w:semiHidden="1" w:unhideWhenUsed="1"/>
-    <w:lsdException w:name="Body Text First Indent 2" w:semiHidden="1" w:unhideWhenUsed="1"/>
-    <w:lsdException w:name="Note Heading" w:semiHidden="1" w:unhideWhenUsed="1"/>
-    <w:lsdException w:name="Body Text 2" w:semiHidden="1" w:unhideWhenUsed="1"/>
-    <w:lsdException w:name="Body Text 3" w:semiHidden="1" w:unhideWhenUsed="1"/>
-    <w:lsdException w:name="Body Text Indent 2" w:semiHidden="1" w:unhideWhenUsed="1"/>
-    <w:lsdException w:name="Body Text Indent 3" w:semiHidden="1" w:unhideWhenUsed="1"/>
-    <w:lsdException w:name="Block Text" w:semiHidden="1" w:unhideWhenUsed="1"/>
-    <w:lsdException w:name="Hyperlink" w:semiHidden="1" w:unhideWhenUsed="1"/>
-    <w:lsdException w:name="FollowedHyperlink" w:semiHidden="1" w:unhideWhenUsed="1"/>
-    <w:lsdException w:name="Strong" w:uiPriority="22" w:qFormat="1"/>
-    <w:lsdException w:name="Emphasis" w:uiPriority="20" w:qFormat="1"/>
-    <w:lsdException w:name="Document Map" w:semiHidden="1" w:unhideWhenUsed="1"/>
-    <w:lsdException w:name="Plain Text" w:semiHidden="1" w:unhideWhenUsed="1"/>
-    <w:lsdException w:name="E-mail Signature" w:semiHidden="1" w:unhideWhenUsed="1"/>
-    <w:lsdException w:name="HTML Top of Form" w:semiHidden="1" w:unhideWhenUsed="1"/>
-    <w:lsdException w:name="HTML Bottom of Form" w:semiHidden="1" w:unhideWhenUsed="1"/>
-    <w:lsdException w:name="Normal (Web)" w:semiHidden="1" w:unhideWhenUsed="1"/>
-    <w:lsdException w:name="HTML Acronym" w:semiHidden="1" w:unhideWhenUsed="1"/>
-    <w:lsdException w:name="HTML Address" w:semiHidden="1" w:unhideWhenUsed="1"/>
-    <w:lsdException w:name="HTML Cite" w:semiHidden="1" w:unhideWhenUsed="1"/>
-    <w:lsdException w:name="HTML Code" w:semiHidden="1" w:unhideWhenUsed="1"/>
-    <w:lsdException w:name="HTML Definition" w:semiHidden="1" w:unhideWhenUsed="1"/>
-    <w:lsdException w:name="HTML Keyboard" w:semiHidden="1" w:unhideWhenUsed="1"/>
-    <w:lsdException w:name="HTML Preformatted" w:semiHidden="1" w:unhideWhenUsed="1"/>
-    <w:lsdException w:name="HTML Sample" w:semiHidden="1" w:unhideWhenUsed="1"/>
-    <w:lsdException w:name="HTML Typewriter" w:semiHidden="1" w:unhideWhenUsed="1"/>
-    <w:lsdException w:name="HTML Variable" w:semiHidden="1" w:unhideWhenUsed="1"/>
-    <w:lsdException w:name="Normal Table" w:semiHidden="1" w:unhideWhenUsed="1"/>
-    <w:lsdException w:name="annotation subject" w:semiHidden="1" w:unhideWhenUsed="1"/>
-    <w:lsdException w:name="No List" w:semiHidden="1" w:unhideWhenUsed="1"/>
-    <w:lsdException w:name="Outline List 1" w:semiHidden="1" w:unhideWhenUsed="1"/>
-    <w:lsdException w:name="Outline List 2" w:semiHidden="1" w:unhideWhenUsed="1"/>
-    <w:lsdException w:name="Outline List 3" w:semiHidden="1" w:unhideWhenUsed="1"/>
-    <w:lsdException w:name="Table Simple 1" w:semiHidden="1" w:unhideWhenUsed="1"/>
-    <w:lsdException w:name="Table Simple 2" w:semiHidden="1" w:unhideWhenUsed="1"/>
-    <w:lsdException w:name="Table Simple 3" w:semiHidden="1" w:unhideWhenUsed="1"/>
-    <w:lsdException w:name="Table Classic 1" w:semiHidden="1" w:unhideWhenUsed="1"/>
-    <w:lsdException w:name="Table Classic 2" w:semiHidden="1" w:unhideWhenUsed="1"/>
-    <w:lsdException w:name="Table Classic 3" w:semiHidden="1" w:unhideWhenUsed="1"/>
-    <w:lsdException w:name="Table Classic 4" w:semiHidden="1" w:unhideWhenUsed="1"/>
-    <w:lsdException w:name="Table Colorful 1" w:semiHidden="1" w:unhideWhenUsed="1"/>
-    <w:lsdException w:name="Table Colorful 2" w:semiHidden="1" w:unhideWhenUsed="1"/>
-    <w:lsdException w:name="Table Colorful 3" w:semiHidden="1" w:unhideWhenUsed="1"/>
-    <w:lsdException w:name="Table Columns 1" w:semiHidden="1" w:unhideWhenUsed="1"/>
-    <w:lsdException w:name="Table Columns 2" w:semiHidden="1" w:unhideWhenUsed="1"/>
-    <w:lsdException w:name="Table Columns 3" w:semiHidden="1" w:unhideWhenUsed="1"/>
-    <w:lsdException w:name="Table Columns 4" w:semiHidden="1" w:unhideWhenUsed="1"/>
-    <w:lsdException w:name="Table Columns 5" w:semiHidden="1" w:unhideWhenUsed="1"/>
-    <w:lsdException w:name="Table Grid 1" w:semiHidden="1" w:unhideWhenUsed="1"/>
-    <w:lsdException w:name="Table Grid 2" w:semiHidden="1" w:unhideWhenUsed="1"/>
-    <w:lsdException w:name="Table Grid 3" w:semiHidden="1" w:unhideWhenUsed="1"/>
-    <w:lsdException w:name="Table Grid 4" w:semiHidden="1" w:unhideWhenUsed="1"/>
-    <w:lsdException w:name="Table Grid 5" w:semiHidden="1" w:unhideWhenUsed="1"/>
-    <w:lsdException w:name="Table Grid 6" w:semiHidden="1" w:unhideWhenUsed="1"/>
-    <w:lsdException w:name="Table Grid 7" w:semiHidden="1" w:unhideWhenUsed="1"/>
-    <w:lsdException w:name="Table Grid 8" w:semiHidden="1" w:unhideWhenUsed="1"/>
-    <w:lsdException w:name="Table List 1" w:semiHidden="1" w:unhideWhenUsed="1"/>
-    <w:lsdException w:name="Table List 2" w:semiHidden="1" w:unhideWhenUsed="1"/>
-    <w:lsdException w:name="Table List 3" w:semiHidden="1" w:unhideWhenUsed="1"/>
-    <w:lsdException w:name="Table List 4" w:semiHidden="1" w:unhideWhenUsed="1"/>
-    <w:lsdException w:name="Table List 5" w:semiHidden="1" w:unhideWhenUsed="1"/>
-    <w:lsdException w:name="Table List 6" w:semiHidden="1" w:unhideWhenUsed="1"/>
-    <w:lsdException w:name="Table List 7" w:semiHidden="1" w:unhideWhenUsed="1"/>
-    <w:lsdException w:name="Table List 8" w:semiHidden="1" w:unhideWhenUsed="1"/>
-    <w:lsdException w:name="Table 3D effects 1" w:semiHidden="1" w:unhideWhenUsed="1"/>
-    <w:lsdException w:name="Table 3D effects 2" w:semiHidden="1" w:unhideWhenUsed="1"/>
-    <w:lsdException w:name="Table 3D effects 3" w:semiHidden="1" w:unhideWhenUsed="1"/>
-    <w:lsdException w:name="Table Contemporary" w:semiHidden="1" w:unhideWhenUsed="1"/>
-    <w:lsdException w:name="Table Elegant" w:semiHidden="1" w:unhideWhenUsed="1"/>
-    <w:lsdException w:name="Table Professional" w:semiHidden="1" w:unhideWhenUsed="1"/>
-    <w:lsdException w:name="Table Subtle 1" w:semiHidden="1" w:unhideWhenUsed="1"/>
-    <w:lsdException w:name="Table Subtle 2" w:semiHidden="1" w:unhideWhenUsed="1"/>
-    <w:lsdException w:name="Table Web 1" w:semiHidden="1" w:unhideWhenUsed="1"/>
-    <w:lsdException w:name="Table Web 2" w:semiHidden="1" w:unhideWhenUsed="1"/>
-    <w:lsdException w:name="Table Web 3" w:semiHidden="1" w:unhideWhenUsed="1"/>
-    <w:lsdException w:name="Balloon Text" w:semiHidden="1" w:unhideWhenUsed="1"/>
+  <w:latentStyles w:defLockedState="0" w:defUIPriority="99" w:defSemiHidden="1" w:defUnhideWhenUsed="1" w:defQFormat="0" w:count="267">
+    <w:lsdException w:name="Normal" w:semiHidden="0" w:uiPriority="0" w:unhideWhenUsed="0" w:qFormat="1"/>
+    <w:lsdException w:name="heading 1" w:semiHidden="0" w:uiPriority="9" w:unhideWhenUsed="0" w:qFormat="1"/>
+    <w:lsdException w:name="heading 2" w:uiPriority="9" w:qFormat="1"/>
+    <w:lsdException w:name="heading 3" w:uiPriority="9" w:qFormat="1"/>
+    <w:lsdException w:name="heading 4" w:uiPriority="9" w:qFormat="1"/>
+    <w:lsdException w:name="heading 5" w:uiPriority="9" w:qFormat="1"/>
+    <w:lsdException w:name="heading 6" w:uiPriority="9" w:qFormat="1"/>
+    <w:lsdException w:name="heading 7" w:uiPriority="9" w:qFormat="1"/>
+    <w:lsdException w:name="heading 8" w:uiPriority="9" w:qFormat="1"/>
+    <w:lsdException w:name="heading 9" w:uiPriority="9" w:qFormat="1"/>
+    <w:lsdException w:name="toc 1" w:uiPriority="39"/>
+    <w:lsdException w:name="toc 2" w:uiPriority="39"/>
+    <w:lsdException w:name="toc 3" w:uiPriority="39"/>
+    <w:lsdException w:name="toc 4" w:uiPriority="39"/>
+    <w:lsdException w:name="toc 5" w:uiPriority="39"/>
+    <w:lsdException w:name="toc 6" w:uiPriority="39"/>
+    <w:lsdException w:name="toc 7" w:uiPriority="39"/>
+    <w:lsdException w:name="toc 8" w:uiPriority="39"/>
+    <w:lsdException w:name="toc 9" w:uiPriority="39"/>
+    <w:lsdException w:name="caption" w:uiPriority="35" w:qFormat="1"/>
+    <w:lsdException w:name="footnote reference" w:unhideWhenUsed="0"/>
+    <w:lsdException w:name="Title" w:semiHidden="0" w:uiPriority="10" w:unhideWhenUsed="0" w:qFormat="1"/>
+    <w:lsdException w:name="Default Paragraph Font" w:uiPriority="1"/>
+    <w:lsdException w:name="Subtitle" w:semiHidden="0" w:uiPriority="11" w:unhideWhenUsed="0" w:qFormat="1"/>
+    <w:lsdException w:name="Strong" w:semiHidden="0" w:uiPriority="22" w:unhideWhenUsed="0" w:qFormat="1"/>
+    <w:lsdException w:name="Emphasis" w:semiHidden="0" w:uiPriority="20" w:unhideWhenUsed="0" w:qFormat="1"/>
     <w:lsdException w:name="Table Grid" w:uiPriority="59"/>
-    <w:lsdException w:name="Table Theme" w:semiHidden="1" w:unhideWhenUsed="1"/>
-    <w:lsdException w:name="Placeholder Text" w:semiHidden="1"/>
-    <w:lsdException w:name="No Spacing" w:uiPriority="1" w:qFormat="1"/>
-    <w:lsdException w:name="Light Shading" w:uiPriority="60"/>
-    <w:lsdException w:name="Light List" w:uiPriority="61"/>
-    <w:lsdException w:name="Light Grid" w:uiPriority="62"/>
-    <w:lsdException w:name="Medium Shading 1" w:uiPriority="63"/>
-    <w:lsdException w:name="Medium Shading 2" w:uiPriority="64"/>
-    <w:lsdException w:name="Medium List 1" w:uiPriority="65"/>
-    <w:lsdException w:name="Medium List 2" w:uiPriority="66"/>
-    <w:lsdException w:name="Medium Grid 1" w:uiPriority="67"/>
-    <w:lsdException w:name="Medium Grid 2" w:uiPriority="68"/>
-    <w:lsdException w:name="Medium Grid 3" w:uiPriority="69"/>
-    <w:lsdException w:name="Dark List" w:uiPriority="70"/>
-    <w:lsdException w:name="Colorful Shading" w:uiPriority="71"/>
-    <w:lsdException w:name="Colorful List" w:uiPriority="72"/>
-    <w:lsdException w:name="Colorful Grid" w:uiPriority="73"/>
-    <w:lsdException w:name="Light Shading Accent 1" w:uiPriority="60"/>
-    <w:lsdException w:name="Light List Accent 1" w:uiPriority="61"/>
-    <w:lsdException w:name="Light Grid Accent 1" w:uiPriority="62"/>
-    <w:lsdException w:name="Medium Shading 1 Accent 1" w:uiPriority="63"/>
-    <w:lsdException w:name="Medium Shading 2 Accent 1" w:uiPriority="64"/>
-    <w:lsdException w:name="Medium List 1 Accent 1" w:uiPriority="65"/>
-    <w:lsdException w:name="Revision" w:semiHidden="1"/>
-    <w:lsdException w:name="List Paragraph" w:uiPriority="34" w:qFormat="1"/>
-    <w:lsdException w:name="Quote" w:uiPriority="29" w:qFormat="1"/>
-    <w:lsdException w:name="Intense Quote" w:uiPriority="30" w:qFormat="1"/>
-    <w:lsdException w:name="Medium List 2 Accent 1" w:uiPriority="66"/>
-    <w:lsdException w:name="Medium Grid 1 Accent 1" w:uiPriority="67"/>
-    <w:lsdException w:name="Medium Grid 2 Accent 1" w:uiPriority="68"/>
-    <w:lsdException w:name="Medium Grid 3 Accent 1" w:uiPriority="69"/>
-    <w:lsdException w:name="Dark List Accent 1" w:uiPriority="70"/>
-    <w:lsdException w:name="Colorful Shading Accent 1" w:uiPriority="71"/>
-    <w:lsdException w:name="Colorful List Accent 1" w:uiPriority="72"/>
-    <w:lsdException w:name="Colorful Grid Accent 1" w:uiPriority="73"/>
-    <w:lsdException w:name="Light Shading Accent 2" w:uiPriority="60"/>
-    <w:lsdException w:name="Light List Accent 2" w:uiPriority="61"/>
-    <w:lsdException w:name="Light Grid Accent 2" w:uiPriority="62"/>
-    <w:lsdException w:name="Medium Shading 1 Accent 2" w:uiPriority="63"/>
-    <w:lsdException w:name="Medium Shading 2 Accent 2" w:uiPriority="64"/>
-    <w:lsdException w:name="Medium List 1 Accent 2" w:uiPriority="65"/>
-    <w:lsdException w:name="Medium List 2 Accent 2" w:uiPriority="66"/>
-    <w:lsdException w:name="Medium Grid 1 Accent 2" w:uiPriority="67"/>
-    <w:lsdException w:name="Medium Grid 2 Accent 2" w:uiPriority="68"/>
-    <w:lsdException w:name="Medium Grid 3 Accent 2" w:uiPriority="69"/>
-    <w:lsdException w:name="Dark List Accent 2" w:uiPriority="70"/>
-    <w:lsdException w:name="Colorful Shading Accent 2" w:uiPriority="71"/>
-    <w:lsdException w:name="Colorful List Accent 2" w:uiPriority="72"/>
-    <w:lsdException w:name="Colorful Grid Accent 2" w:uiPriority="73"/>
-    <w:lsdException w:name="Light Shading Accent 3" w:uiPriority="60"/>
-    <w:lsdException w:name="Light List Accent 3" w:uiPriority="61"/>
-    <w:lsdException w:name="Light Grid Accent 3" w:uiPriority="62"/>
-    <w:lsdException w:name="Medium Shading 1 Accent 3" w:uiPriority="63"/>
-    <w:lsdException w:name="Medium Shading 2 Accent 3" w:uiPriority="64"/>
-    <w:lsdException w:name="Medium List 1 Accent 3" w:uiPriority="65"/>
-    <w:lsdException w:name="Medium List 2 Accent 3" w:uiPriority="66"/>
-    <w:lsdException w:name="Medium Grid 1 Accent 3" w:uiPriority="67"/>
-    <w:lsdException w:name="Medium Grid 2 Accent 3" w:uiPriority="68"/>
-    <w:lsdException w:name="Medium Grid 3 Accent 3" w:uiPriority="69"/>
-    <w:lsdException w:name="Dark List Accent 3" w:uiPriority="70"/>
-    <w:lsdException w:name="Colorful Shading Accent 3" w:uiPriority="71"/>
-    <w:lsdException w:name="Colorful List Accent 3" w:uiPriority="72"/>
-    <w:lsdException w:name="Colorful Grid Accent 3" w:uiPriority="73"/>
-    <w:lsdException w:name="Light Shading Accent 4" w:uiPriority="60"/>
-    <w:lsdException w:name="Light List Accent 4" w:uiPriority="61"/>
-    <w:lsdException w:name="Light Grid Accent 4" w:uiPriority="62"/>
-    <w:lsdException w:name="Medium Shading 1 Accent 4" w:uiPriority="63"/>
-    <w:lsdException w:name="Medium Shading 2 Accent 4" w:uiPriority="64"/>
-    <w:lsdException w:name="Medium List 1 Accent 4" w:uiPriority="65"/>
-    <w:lsdException w:name="Medium List 2 Accent 4" w:uiPriority="66"/>
-    <w:lsdException w:name="Medium Grid 1 Accent 4" w:uiPriority="67"/>
-    <w:lsdException w:name="Medium Grid 2 Accent 4" w:uiPriority="68"/>
-    <w:lsdException w:name="Medium Grid 3 Accent 4" w:uiPriority="69"/>
-    <w:lsdException w:name="Dark List Accent 4" w:uiPriority="70"/>
-    <w:lsdException w:name="Colorful Shading Accent 4" w:uiPriority="71"/>
-    <w:lsdException w:name="Colorful List Accent 4" w:uiPriority="72"/>
-    <w:lsdException w:name="Colorful Grid Accent 4" w:uiPriority="73"/>
-    <w:lsdException w:name="Light Shading Accent 5" w:uiPriority="60"/>
-    <w:lsdException w:name="Light List Accent 5" w:uiPriority="61"/>
-    <w:lsdException w:name="Light Grid Accent 5" w:uiPriority="62"/>
-    <w:lsdException w:name="Medium Shading 1 Accent 5" w:uiPriority="63"/>
-    <w:lsdException w:name="Medium Shading 2 Accent 5" w:uiPriority="64"/>
-    <w:lsdException w:name="Medium List 1 Accent 5" w:uiPriority="65"/>
-    <w:lsdException w:name="Medium List 2 Accent 5" w:uiPriority="66"/>
-    <w:lsdException w:name="Medium Grid 1 Accent 5" w:uiPriority="67"/>
-    <w:lsdException w:name="Medium Grid 2 Accent 5" w:uiPriority="68"/>
-    <w:lsdException w:name="Medium Grid 3 Accent 5" w:uiPriority="69"/>
-    <w:lsdException w:name="Dark List Accent 5" w:uiPriority="70"/>
-    <w:lsdException w:name="Colorful Shading Accent 5" w:uiPriority="71"/>
-    <w:lsdException w:name="Colorful List Accent 5" w:uiPriority="72"/>
-    <w:lsdException w:name="Colorful Grid Accent 5" w:uiPriority="73"/>
-    <w:lsdException w:name="Light Shading Accent 6" w:uiPriority="60"/>
-    <w:lsdException w:name="Light List Accent 6" w:uiPriority="61"/>
-    <w:lsdException w:name="Light Grid Accent 6" w:uiPriority="62"/>
-    <w:lsdException w:name="Medium Shading 1 Accent 6" w:uiPriority="63"/>
-    <w:lsdException w:name="Medium Shading 2 Accent 6" w:uiPriority="64"/>
-    <w:lsdException w:name="Medium List 1 Accent 6" w:uiPriority="65"/>
-    <w:lsdException w:name="Medium List 2 Accent 6" w:uiPriority="66"/>
-    <w:lsdException w:name="Medium Grid 1 Accent 6" w:uiPriority="67"/>
-    <w:lsdException w:name="Medium Grid 2 Accent 6" w:uiPriority="68"/>
-    <w:lsdException w:name="Medium Grid 3 Accent 6" w:uiPriority="69"/>
-    <w:lsdException w:name="Dark List Accent 6" w:uiPriority="70"/>
-    <w:lsdException w:name="Colorful Shading Accent 6" w:uiPriority="71"/>
-    <w:lsdException w:name="Colorful List Accent 6" w:uiPriority="72"/>
-    <w:lsdException w:name="Colorful Grid Accent 6" w:uiPriority="73"/>
-    <w:lsdException w:name="Subtle Emphasis" w:uiPriority="19" w:qFormat="1"/>
-    <w:lsdException w:name="Intense Emphasis" w:uiPriority="21" w:qFormat="1"/>
-    <w:lsdException w:name="Subtle Reference" w:uiPriority="31" w:qFormat="1"/>
-    <w:lsdException w:name="Intense Reference" w:uiPriority="32" w:qFormat="1"/>
-    <w:lsdException w:name="Book Title" w:uiPriority="33" w:qFormat="1"/>
-    <w:lsdException w:name="Bibliography" w:semiHidden="1" w:uiPriority="37" w:unhideWhenUsed="1"/>
-    <w:lsdException w:name="TOC Heading" w:semiHidden="1" w:uiPriority="39" w:unhideWhenUsed="1" w:qFormat="1"/>
-    <w:lsdException w:name="Plain Table 1" w:uiPriority="41"/>
-    <w:lsdException w:name="Plain Table 2" w:uiPriority="42"/>
-    <w:lsdException w:name="Plain Table 3" w:uiPriority="43"/>
-    <w:lsdException w:name="Plain Table 4" w:uiPriority="44"/>
-    <w:lsdException w:name="Plain Table 5" w:uiPriority="45"/>
-    <w:lsdException w:name="Grid Table Light" w:uiPriority="40"/>
-    <w:lsdException w:name="Grid Table 1 Light" w:uiPriority="46"/>
-    <w:lsdException w:name="Grid Table 2" w:uiPriority="47"/>
-    <w:lsdException w:name="Grid Table 3" w:uiPriority="48"/>
-    <w:lsdException w:name="Grid Table 4" w:uiPriority="49"/>
-    <w:lsdException w:name="Grid Table 5 Dark" w:uiPriority="50"/>
-    <w:lsdException w:name="Grid Table 6 Colorful" w:uiPriority="51"/>
-    <w:lsdException w:name="Grid Table 7 Colorful" w:uiPriority="52"/>
-    <w:lsdException w:name="Grid Table 1 Light Accent 1" w:uiPriority="46"/>
-    <w:lsdException w:name="Grid Table 2 Accent 1" w:uiPriority="47"/>
-    <w:lsdException w:name="Grid Table 3 Accent 1" w:uiPriority="48"/>
-    <w:lsdException w:name="Grid Table 4 Accent 1" w:uiPriority="49"/>
-    <w:lsdException w:name="Grid Table 5 Dark Accent 1" w:uiPriority="50"/>
-    <w:lsdException w:name="Grid Table 6 Colorful Accent 1" w:uiPriority="51"/>
-    <w:lsdException w:name="Grid Table 7 Colorful Accent 1" w:uiPriority="52"/>
-    <w:lsdException w:name="Grid Table 1 Light Accent 2" w:uiPriority="46"/>
-    <w:lsdException w:name="Grid Table 2 Accent 2" w:uiPriority="47"/>
-    <w:lsdException w:name="Grid Table 3 Accent 2" w:uiPriority="48"/>
-    <w:lsdException w:name="Grid Table 4 Accent 2" w:uiPriority="49"/>
-    <w:lsdException w:name="Grid Table 5 Dark Accent 2" w:uiPriority="50"/>
-    <w:lsdException w:name="Grid Table 6 Colorful Accent 2" w:uiPriority="51"/>
-    <w:lsdException w:name="Grid Table 7 Colorful Accent 2" w:uiPriority="52"/>
-    <w:lsdException w:name="Grid Table 1 Light Accent 3" w:uiPriority="46"/>
-    <w:lsdException w:name="Grid Table 2 Accent 3" w:uiPriority="47"/>
-    <w:lsdException w:name="Grid Table 3 Accent 3" w:uiPriority="48"/>
-    <w:lsdException w:name="Grid Table 4 Accent 3" w:uiPriority="49"/>
-    <w:lsdException w:name="Grid Table 5 Dark Accent 3" w:uiPriority="50"/>
-    <w:lsdException w:name="Grid Table 6 Colorful Accent 3" w:uiPriority="51"/>
-    <w:lsdException w:name="Grid Table 7 Colorful Accent 3" w:uiPriority="52"/>
-    <w:lsdException w:name="Grid Table 1 Light Accent 4" w:uiPriority="46"/>
-    <w:lsdException w:name="Grid Table 2 Accent 4" w:uiPriority="47"/>
-    <w:lsdException w:name="Grid Table 3 Accent 4" w:uiPriority="48"/>
-    <w:lsdException w:name="Grid Table 4 Accent 4" w:uiPriority="49"/>
-    <w:lsdException w:name="Grid Table 5 Dark Accent 4" w:uiPriority="50"/>
-    <w:lsdException w:name="Grid Table 6 Colorful Accent 4" w:uiPriority="51"/>
-    <w:lsdException w:name="Grid Table 7 Colorful Accent 4" w:uiPriority="52"/>
-    <w:lsdException w:name="Grid Table 1 Light Accent 5" w:uiPriority="46"/>
-    <w:lsdException w:name="Grid Table 2 Accent 5" w:uiPriority="47"/>
-    <w:lsdException w:name="Grid Table 3 Accent 5" w:uiPriority="48"/>
-    <w:lsdException w:name="Grid Table 4 Accent 5" w:uiPriority="49"/>
-    <w:lsdException w:name="Grid Table 5 Dark Accent 5" w:uiPriority="50"/>
-    <w:lsdException w:name="Grid Table 6 Colorful Accent 5" w:uiPriority="51"/>
-    <w:lsdException w:name="Grid Table 7 Colorful Accent 5" w:uiPriority="52"/>
-    <w:lsdException w:name="Grid Table 1 Light Accent 6" w:uiPriority="46"/>
-    <w:lsdException w:name="Grid Table 2 Accent 6" w:uiPriority="47"/>
-    <w:lsdException w:name="Grid Table 3 Accent 6" w:uiPriority="48"/>
-    <w:lsdException w:name="Grid Table 4 Accent 6" w:uiPriority="49"/>
-    <w:lsdException w:name="Grid Table 5 Dark Accent 6" w:uiPriority="50"/>
-    <w:lsdException w:name="Grid Table 6 Colorful Accent 6" w:uiPriority="51"/>
-    <w:lsdException w:name="Grid Table 7 Colorful Accent 6" w:uiPriority="52"/>
-    <w:lsdException w:name="List Table 1 Light" w:uiPriority="46"/>
-    <w:lsdException w:name="List Table 2" w:uiPriority="47"/>
-    <w:lsdException w:name="List Table 3" w:uiPriority="48"/>
-    <w:lsdException w:name="List Table 4" w:uiPriority="49"/>
-    <w:lsdException w:name="List Table 5 Dark" w:uiPriority="50"/>
-    <w:lsdException w:name="List Table 6 Colorful" w:uiPriority="51"/>
-    <w:lsdException w:name="List Table 7 Colorful" w:uiPriority="52"/>
-    <w:lsdException w:name="List Table 1 Light Accent 1" w:uiPriority="46"/>
-    <w:lsdException w:name="List Table 2 Accent 1" w:uiPriority="47"/>
-    <w:lsdException w:name="List Table 3 Accent 1" w:uiPriority="48"/>
-    <w:lsdException w:name="List Table 4 Accent 1" w:uiPriority="49"/>
-    <w:lsdException w:name="List Table 5 Dark Accent 1" w:uiPriority="50"/>
-    <w:lsdException w:name="List Table 6 Colorful Accent 1" w:uiPriority="51"/>
-    <w:lsdException w:name="List Table 7 Colorful Accent 1" w:uiPriority="52"/>
-    <w:lsdException w:name="List Table 1 Light Accent 2" w:uiPriority="46"/>
-    <w:lsdException w:name="List Table 2 Accent 2" w:uiPriority="47"/>
-    <w:lsdException w:name="List Table 3 Accent 2" w:uiPriority="48"/>
-    <w:lsdException w:name="List Table 4 Accent 2" w:uiPriority="49"/>
-    <w:lsdException w:name="List Table 5 Dark Accent 2" w:uiPriority="50"/>
-    <w:lsdException w:name="List Table 6 Colorful Accent 2" w:uiPriority="51"/>
-    <w:lsdException w:name="List Table 7 Colorful Accent 2" w:uiPriority="52"/>
-    <w:lsdException w:name="List Table 1 Light Accent 3" w:uiPriority="46"/>
-    <w:lsdException w:name="List Table 2 Accent 3" w:uiPriority="47"/>
-    <w:lsdException w:name="List Table 3 Accent 3" w:uiPriority="48"/>
-    <w:lsdException w:name="List Table 4 Accent 3" w:uiPriority="49"/>
-    <w:lsdException w:name="List Table 5 Dark Accent 3" w:uiPriority="50"/>
-    <w:lsdException w:name="List Table 6 Colorful Accent 3" w:uiPriority="51"/>
-    <w:lsdException w:name="List Table 7 Colorful Accent 3" w:uiPriority="52"/>
-    <w:lsdException w:name="List Table 1 Light Accent 4" w:uiPriority="46"/>
-    <w:lsdException w:name="List Table 2 Accent 4" w:uiPriority="47"/>
-    <w:lsdException w:name="List Table 3 Accent 4" w:uiPriority="48"/>
-    <w:lsdException w:name="List Table 4 Accent 4" w:uiPriority="49"/>
-    <w:lsdException w:name="List Table 5 Dark Accent 4" w:uiPriority="50"/>
-    <w:lsdException w:name="List Table 6 Colorful Accent 4" w:uiPriority="51"/>
-    <w:lsdException w:name="List Table 7 Colorful Accent 4" w:uiPriority="52"/>
-    <w:lsdException w:name="List Table 1 Light Accent 5" w:uiPriority="46"/>
-    <w:lsdException w:name="List Table 2 Accent 5" w:uiPriority="47"/>
-    <w:lsdException w:name="List Table 3 Accent 5" w:uiPriority="48"/>
-    <w:lsdException w:name="List Table 4 Accent 5" w:uiPriority="49"/>
-    <w:lsdException w:name="List Table 5 Dark Accent 5" w:uiPriority="50"/>
-    <w:lsdException w:name="List Table 6 Colorful Accent 5" w:uiPriority="51"/>
-    <w:lsdException w:name="List Table 7 Colorful Accent 5" w:uiPriority="52"/>
-    <w:lsdException w:name="List Table 1 Light Accent 6" w:uiPriority="46"/>
-    <w:lsdException w:name="List Table 2 Accent 6" w:uiPriority="47"/>
-    <w:lsdException w:name="List Table 3 Accent 6" w:uiPriority="48"/>
-    <w:lsdException w:name="List Table 4 Accent 6" w:uiPriority="49"/>
-    <w:lsdException w:name="List Table 5 Dark Accent 6" w:uiPriority="50"/>
-    <w:lsdException w:name="List Table 6 Colorful Accent 6" w:uiPriority="51"/>
-    <w:lsdException w:name="List Table 7 Colorful Accent 6" w:uiPriority="52"/>
-    <w:lsdException w:name="Mention" w:semiHidden="1" w:unhideWhenUsed="1"/>
-    <w:lsdException w:name="Smart Hyperlink" w:semiHidden="1" w:unhideWhenUsed="1"/>
-    <w:lsdException w:name="Hashtag" w:semiHidden="1" w:unhideWhenUsed="1"/>
-    <w:lsdException w:name="Unresolved Mention" w:semiHidden="1" w:unhideWhenUsed="1"/>
-    <w:lsdException w:name="Smart Link" w:semiHidden="1" w:unhideWhenUsed="1"/>
+    <w:lsdException w:name="Placeholder Text" w:unhideWhenUsed="0"/>
+    <w:lsdException w:name="No Spacing" w:semiHidden="0" w:uiPriority="1" w:unhideWhenUsed="0" w:qFormat="1"/>
+    <w:lsdException w:name="Light Shading" w:semiHidden="0" w:uiPriority="60" w:unhideWhenUsed="0"/>
+    <w:lsdException w:name="Light List" w:semiHidden="0" w:uiPriority="61" w:unhideWhenUsed="0"/>
+    <w:lsdException w:name="Light Grid" w:semiHidden="0" w:uiPriority="62" w:unhideWhenUsed="0"/>
+    <w:lsdException w:name="Medium Shading 1" w:semiHidden="0" w:uiPriority="63" w:unhideWhenUsed="0"/>
+    <w:lsdException w:name="Medium Shading 2" w:semiHidden="0" w:uiPriority="64" w:unhideWhenUsed="0"/>
+    <w:lsdException w:name="Medium List 1" w:semiHidden="0" w:uiPriority="65" w:unhideWhenUsed="0"/>
+    <w:lsdException w:name="Medium List 2" w:semiHidden="0" w:uiPriority="66" w:unhideWhenUsed="0"/>
+    <w:lsdException w:name="Medium Grid 1" w:semiHidden="0" w:uiPriority="67" w:unhideWhenUsed="0"/>
+    <w:lsdException w:name="Medium Grid 2" w:semiHidden="0" w:uiPriority="68" w:unhideWhenUsed="0"/>
+    <w:lsdException w:name="Medium Grid 3" w:semiHidden="0" w:uiPriority="69" w:unhideWhenUsed="0"/>
+    <w:lsdException w:name="Dark List" w:semiHidden="0" w:uiPriority="70" w:unhideWhenUsed="0"/>
+    <w:lsdException w:name="Colorful Shading" w:semiHidden="0" w:uiPriority="71" w:unhideWhenUsed="0"/>
+    <w:lsdException w:name="Colorful List" w:semiHidden="0" w:uiPriority="72" w:unhideWhenUsed="0"/>
+    <w:lsdException w:name="Colorful Grid" w:semiHidden="0" w:uiPriority="73" w:unhideWhenUsed="0"/>
+    <w:lsdException w:name="Light Shading Accent 1" w:semiHidden="0" w:uiPriority="60" w:unhideWhenUsed="0"/>
+    <w:lsdException w:name="Light List Accent 1" w:semiHidden="0" w:uiPriority="61" w:unhideWhenUsed="0"/>
+    <w:lsdException w:name="Light Grid Accent 1" w:semiHidden="0" w:uiPriority="62" w:unhideWhenUsed="0"/>
+    <w:lsdException w:name="Medium Shading 1 Accent 1" w:semiHidden="0" w:uiPriority="63" w:unhideWhenUsed="0"/>
+    <w:lsdException w:name="Medium Shading 2 Accent 1" w:semiHidden="0" w:uiPriority="64" w:unhideWhenUsed="0"/>
+    <w:lsdException w:name="Medium List 1 Accent 1" w:semiHidden="0" w:uiPriority="65" w:unhideWhenUsed="0"/>
+    <w:lsdException w:name="Revision" w:unhideWhenUsed="0"/>
+    <w:lsdException w:name="List Paragraph" w:semiHidden="0" w:uiPriority="34" w:unhideWhenUsed="0" w:qFormat="1"/>
+    <w:lsdException w:name="Quote" w:semiHidden="0" w:uiPriority="29" w:unhideWhenUsed="0" w:qFormat="1"/>
+    <w:lsdException w:name="Intense Quote" w:semiHidden="0" w:uiPriority="30" w:unhideWhenUsed="0" w:qFormat="1"/>
+    <w:lsdException w:name="Medium List 2 Accent 1" w:semiHidden="0" w:uiPriority="66" w:unhideWhenUsed="0"/>
+    <w:lsdException w:name="Medium Grid 1 Accent 1" w:semiHidden="0" w:uiPriority="67" w:unhideWhenUsed="0"/>
+    <w:lsdException w:name="Medium Grid 2 Accent 1" w:semiHidden="0" w:uiPriority="68" w:unhideWhenUsed="0"/>
+    <w:lsdException w:name="Medium Grid 3 Accent 1" w:semiHidden="0" w:uiPriority="69" w:unhideWhenUsed="0"/>
+    <w:lsdException w:name="Dark List Accent 1" w:semiHidden="0" w:uiPriority="70" w:unhideWhenUsed="0"/>
+    <w:lsdException w:name="Colorful Shading Accent 1" w:semiHidden="0" w:uiPriority="71" w:unhideWhenUsed="0"/>
+    <w:lsdException w:name="Colorful List Accent 1" w:semiHidden="0" w:uiPriority="72" w:unhideWhenUsed="0"/>
+    <w:lsdException w:name="Colorful Grid Accent 1" w:semiHidden="0" w:uiPriority="73" w:unhideWhenUsed="0"/>
+    <w:lsdException w:name="Light Shading Accent 2" w:semiHidden="0" w:uiPriority="60" w:unhideWhenUsed="0"/>
+    <w:lsdException w:name="Light List Accent 2" w:semiHidden="0" w:uiPriority="61" w:unhideWhenUsed="0"/>
+    <w:lsdException w:name="Light Grid Accent 2" w:semiHidden="0" w:uiPriority="62" w:unhideWhenUsed="0"/>
+    <w:lsdException w:name="Medium Shading 1 Accent 2" w:semiHidden="0" w:uiPriority="63" w:unhideWhenUsed="0"/>
+    <w:lsdException w:name="Medium Shading 2 Accent 2" w:semiHidden="0" w:uiPriority="64" w:unhideWhenUsed="0"/>
+    <w:lsdException w:name="Medium List 1 Accent 2" w:semiHidden="0" w:uiPriority="65" w:unhideWhenUsed="0"/>
+    <w:lsdException w:name="Medium List 2 Accent 2" w:semiHidden="0" w:uiPriority="66" w:unhideWhenUsed="0"/>
+    <w:lsdException w:name="Medium Grid 1 Accent 2" w:semiHidden="0" w:uiPriority="67" w:unhideWhenUsed="0"/>
+    <w:lsdException w:name="Medium Grid 2 Accent 2" w:semiHidden="0" w:uiPriority="68" w:unhideWhenUsed="0"/>
+    <w:lsdException w:name="Medium Grid 3 Accent 2" w:semiHidden="0" w:uiPriority="69" w:unhideWhenUsed="0"/>
+    <w:lsdException w:name="Dark List Accent 2" w:semiHidden="0" w:uiPriority="70" w:unhideWhenUsed="0"/>
+    <w:lsdException w:name="Colorful Shading Accent 2" w:semiHidden="0" w:uiPriority="71" w:unhideWhenUsed="0"/>
+    <w:lsdException w:name="Colorful List Accent 2" w:semiHidden="0" w:uiPriority="72" w:unhideWhenUsed="0"/>
+    <w:lsdException w:name="Colorful Grid Accent 2" w:semiHidden="0" w:uiPriority="73" w:unhideWhenUsed="0"/>
+    <w:lsdException w:name="Light Shading Accent 3" w:semiHidden="0" w:uiPriority="60" w:unhideWhenUsed="0"/>
+    <w:lsdException w:name="Light List Accent 3" w:semiHidden="0" w:uiPriority="61" w:unhideWhenUsed="0"/>
+    <w:lsdException w:name="Light Grid Accent 3" w:semiHidden="0" w:uiPriority="62" w:unhideWhenUsed="0"/>
+    <w:lsdException w:name="Medium Shading 1 Accent 3" w:semiHidden="0" w:uiPriority="63" w:unhideWhenUsed="0"/>
+    <w:lsdException w:name="Medium Shading 2 Accent 3" w:semiHidden="0" w:uiPriority="64" w:unhideWhenUsed="0"/>
+    <w:lsdException w:name="Medium List 1 Accent 3" w:semiHidden="0" w:uiPriority="65" w:unhideWhenUsed="0"/>
+    <w:lsdException w:name="Medium List 2 Accent 3" w:semiHidden="0" w:uiPriority="66" w:unhideWhenUsed="0"/>
+    <w:lsdException w:name="Medium Grid 1 Accent 3" w:semiHidden="0" w:uiPriority="67" w:unhideWhenUsed="0"/>
+    <w:lsdException w:name="Medium Grid 2 Accent 3" w:semiHidden="0" w:uiPriority="68" w:unhideWhenUsed="0"/>
+    <w:lsdException w:name="Medium Grid 3 Accent 3" w:semiHidden="0" w:uiPriority="69" w:unhideWhenUsed="0"/>
+    <w:lsdException w:name="Dark List Accent 3" w:semiHidden="0" w:uiPriority="70" w:unhideWhenUsed="0"/>
+    <w:lsdException w:name="Colorful Shading Accent 3" w:semiHidden="0" w:uiPriority="71" w:unhideWhenUsed="0"/>
+    <w:lsdException w:name="Colorful List Accent 3" w:semiHidden="0" w:uiPriority="72" w:unhideWhenUsed="0"/>
+    <w:lsdException w:name="Colorful Grid Accent 3" w:semiHidden="0" w:uiPriority="73" w:unhideWhenUsed="0"/>
+    <w:lsdException w:name="Light Shading Accent 4" w:semiHidden="0" w:uiPriority="60" w:unhideWhenUsed="0"/>
+    <w:lsdException w:name="Light List Accent 4" w:semiHidden="0" w:uiPriority="61" w:unhideWhenUsed="0"/>
+    <w:lsdException w:name="Light Grid Accent 4" w:semiHidden="0" w:uiPriority="62" w:unhideWhenUsed="0"/>
+    <w:lsdException w:name="Medium Shading 1 Accent 4" w:semiHidden="0" w:uiPriority="63" w:unhideWhenUsed="0"/>
+    <w:lsdException w:name="Medium Shading 2 Accent 4" w:semiHidden="0" w:uiPriority="64" w:unhideWhenUsed="0"/>
+    <w:lsdException w:name="Medium List 1 Accent 4" w:semiHidden="0" w:uiPriority="65" w:unhideWhenUsed="0"/>
+    <w:lsdException w:name="Medium List 2 Accent 4" w:semiHidden="0" w:uiPriority="66" w:unhideWhenUsed="0"/>
+    <w:lsdException w:name="Medium Grid 1 Accent 4" w:semiHidden="0" w:uiPriority="67" w:unhideWhenUsed="0"/>
+    <w:lsdException w:name="Medium Grid 2 Accent 4" w:semiHidden="0" w:uiPriority="68" w:unhideWhenUsed="0"/>
+    <w:lsdException w:name="Medium Grid 3 Accent 4" w:semiHidden="0" w:uiPriority="69" w:unhideWhenUsed="0"/>
+    <w:lsdException w:name="Dark List Accent 4" w:semiHidden="0" w:uiPriority="70" w:unhideWhenUsed="0"/>
+    <w:lsdException w:name="Colorful Shading Accent 4" w:semiHidden="0" w:uiPriority="71" w:unhideWhenUsed="0"/>
+    <w:lsdException w:name="Colorful List Accent 4" w:semiHidden="0" w:uiPriority="72" w:unhideWhenUsed="0"/>
+    <w:lsdException w:name="Colorful Grid Accent 4" w:semiHidden="0" w:uiPriority="73" w:unhideWhenUsed="0"/>
+    <w:lsdException w:name="Light Shading Accent 5" w:semiHidden="0" w:uiPriority="60" w:unhideWhenUsed="0"/>
+    <w:lsdException w:name="Light List Accent 5" w:semiHidden="0" w:uiPriority="61" w:unhideWhenUsed="0"/>
+    <w:lsdException w:name="Light Grid Accent 5" w:semiHidden="0" w:uiPriority="62" w:unhideWhenUsed="0"/>
+    <w:lsdException w:name="Medium Shading 1 Accent 5" w:semiHidden="0" w:uiPriority="63" w:unhideWhenUsed="0"/>
+    <w:lsdException w:name="Medium Shading 2 Accent 5" w:semiHidden="0" w:uiPriority="64" w:unhideWhenUsed="0"/>
+    <w:lsdException w:name="Medium List 1 Accent 5" w:semiHidden="0" w:uiPriority="65" w:unhideWhenUsed="0"/>
+    <w:lsdException w:name="Medium List 2 Accent 5" w:semiHidden="0" w:uiPriority="66" w:unhideWhenUsed="0"/>
+    <w:lsdException w:name="Medium Grid 1 Accent 5" w:semiHidden="0" w:uiPriority="67" w:unhideWhenUsed="0"/>
+    <w:lsdException w:name="Medium Grid 2 Accent 5" w:semiHidden="0" w:uiPriority="68" w:unhideWhenUsed="0"/>
+    <w:lsdException w:name="Medium Grid 3 Accent 5" w:semiHidden="0" w:uiPriority="69" w:unhideWhenUsed="0"/>
+    <w:lsdException w:name="Dark List Accent 5" w:semiHidden="0" w:uiPriority="70" w:unhideWhenUsed="0"/>
+    <w:lsdException w:name="Colorful Shading Accent 5" w:semiHidden="0" w:uiPriority="71" w:unhideWhenUsed="0"/>
+    <w:lsdException w:name="Colorful List Accent 5" w:semiHidden="0" w:uiPriority="72" w:unhideWhenUsed="0"/>
+    <w:lsdException w:name="Colorful Grid Accent 5" w:semiHidden="0" w:uiPriority="73" w:unhideWhenUsed="0"/>
+    <w:lsdException w:name="Light Shading Accent 6" w:semiHidden="0" w:uiPriority="60" w:unhideWhenUsed="0"/>
+    <w:lsdException w:name="Light List Accent 6" w:semiHidden="0" w:uiPriority="61" w:unhideWhenUsed="0"/>
+    <w:lsdException w:name="Light Grid Accent 6" w:semiHidden="0" w:uiPriority="62" w:unhideWhenUsed="0"/>
+    <w:lsdException w:name="Medium Shading 1 Accent 6" w:semiHidden="0" w:uiPriority="63" w:unhideWhenUsed="0"/>
+    <w:lsdException w:name="Medium Shading 2 Accent 6" w:semiHidden="0" w:uiPriority="64" w:unhideWhenUsed="0"/>
+    <w:lsdException w:name="Medium List 1 Accent 6" w:semiHidden="0" w:uiPriority="65" w:unhideWhenUsed="0"/>
+    <w:lsdException w:name="Medium List 2 Accent 6" w:semiHidden="0" w:uiPriority="66" w:unhideWhenUsed="0"/>
+    <w:lsdException w:name="Medium Grid 1 Accent 6" w:semiHidden="0" w:uiPriority="67" w:unhideWhenUsed="0"/>
+    <w:lsdException w:name="Medium Grid 2 Accent 6" w:semiHidden="0" w:uiPriority="68" w:unhideWhenUsed="0"/>
+    <w:lsdException w:name="Medium Grid 3 Accent 6" w:semiHidden="0" w:uiPriority="69" w:unhideWhenUsed="0"/>
+    <w:lsdException w:name="Dark List Accent 6" w:semiHidden="0" w:uiPriority="70" w:unhideWhenUsed="0"/>
+    <w:lsdException w:name="Colorful Shading Accent 6" w:semiHidden="0" w:uiPriority="71" w:unhideWhenUsed="0"/>
+    <w:lsdException w:name="Colorful List Accent 6" w:semiHidden="0" w:uiPriority="72" w:unhideWhenUsed="0"/>
+    <w:lsdException w:name="Colorful Grid Accent 6" w:semiHidden="0" w:uiPriority="73" w:unhideWhenUsed="0"/>
+    <w:lsdException w:name="Subtle Emphasis" w:semiHidden="0" w:uiPriority="19" w:unhideWhenUsed="0" w:qFormat="1"/>
+    <w:lsdException w:name="Intense Emphasis" w:semiHidden="0" w:uiPriority="21" w:unhideWhenUsed="0" w:qFormat="1"/>
+    <w:lsdException w:name="Subtle Reference" w:semiHidden="0" w:uiPriority="31" w:unhideWhenUsed="0" w:qFormat="1"/>
+    <w:lsdException w:name="Intense Reference" w:semiHidden="0" w:uiPriority="32" w:unhideWhenUsed="0" w:qFormat="1"/>
+    <w:lsdException w:name="Book Title" w:semiHidden="0" w:uiPriority="33" w:unhideWhenUsed="0" w:qFormat="1"/>
+    <w:lsdException w:name="Bibliography" w:uiPriority="37"/>
+    <w:lsdException w:name="TOC Heading" w:uiPriority="39" w:qFormat="1"/>
+  </w:latentStyles>
+  <w:style w:type="paragraph" w:default="1" w:styleId="Normal">
+    <w:name w:val="Normal"/>
+    <w:qFormat/>
+    <w:pPr>
+      <w:widowControl w:val="0"/>
+      <w:autoSpaceDE w:val="0"/>
+      <w:autoSpaceDN w:val="0"/>
+      <w:adjustRightInd w:val="0"/>
+      <w:spacing w:after="0" w:line="240" w:lineRule="auto"/>
+    </w:pPr>
+    <w:rPr>
+      <w:rFonts w:ascii="Times New Roman" w:hAnsi="Times New Roman" w:cs="Times New Roman"/>
+      <w:sz w:val="24"/>
+      <w:szCs w:val="24"/>
+    </w:rPr>
+  </w:style>
+  <w:style w:type="character" w:default="1" w:styleId="DefaultParagraphFont">
+    <w:name w:val="Default Paragraph Font"/>
+    <w:uiPriority w:val="1"/>
+    <w:semiHidden/>
+    <w:unhideWhenUsed/>
+  </w:style>
+  <w:style w:type="table" w:default="1" w:styleId="TableNormal">
+    <w:name w:val="Normal Table"/>
+    <w:uiPriority w:val="99"/>
+    <w:semiHidden/>
+    <w:unhideWhenUsed/>
+    <w:tblPr>
+      <w:tblInd w:w="0" w:type="dxa"/>
+      <w:tblCellMar>
+        <w:top w:w="0" w:type="dxa"/>
+        <w:left w:w="108" w:type="dxa"/>
+        <w:bottom w:w="0" w:type="dxa"/>
+        <w:right w:w="108" w:type="dxa"/>
+      </w:tblCellMar>
+    </w:tblPr>
+  </w:style>
+  <w:style w:type="numbering" w:default="1" w:styleId="NoList">
+    <w:name w:val="No List"/>
+    <w:uiPriority w:val="99"/>
+    <w:semiHidden/>
+    <w:unhideWhenUsed/>
+  </w:style>
+  <w:style w:type="character" w:styleId="FootnoteReference">
+    <w:name w:val="footnote reference"/>
+    <w:uiPriority w:val="99"/>
+  </w:style>
+  <w:style w:type="paragraph" w:styleId="BalloonText">
+    <w:name w:val="Balloon Text"/>
+    <w:basedOn w:val="Normal"/>
+    <w:link w:val="BalloonTextChar"/>
+    <w:uiPriority w:val="99"/>
+    <w:semiHidden/>
+    <w:unhideWhenUsed/>
+    <w:rsid w:val="00670B9B"/>
+    <w:rPr>
+      <w:rFonts w:ascii="Tahoma" w:hAnsi="Tahoma" w:cs="Tahoma"/>
+      <w:sz w:val="16"/>
+      <w:szCs w:val="16"/>
+    </w:rPr>
+  </w:style>
+  <w:style w:type="character" w:customStyle="1" w:styleId="BalloonTextChar">
+    <w:name w:val="Balloon Text Char"/>
+    <w:basedOn w:val="DefaultParagraphFont"/>
+    <w:link w:val="BalloonText"/>
+    <w:uiPriority w:val="99"/>
+    <w:semiHidden/>
+    <w:rsid w:val="00670B9B"/>
+    <w:rPr>
+      <w:rFonts w:ascii="Tahoma" w:hAnsi="Tahoma" w:cs="Tahoma"/>
+      <w:sz w:val="16"/>
+      <w:szCs w:val="16"/>
+    </w:rPr>
+  </w:style>
+  <w:style w:type="paragraph" w:styleId="Header">
+    <w:name w:val="header"/>
+    <w:basedOn w:val="Normal"/>
+    <w:link w:val="HeaderChar"/>
+    <w:uiPriority w:val="99"/>
+    <w:unhideWhenUsed/>
+    <w:rsid w:val="008F0DC3"/>
+    <w:pPr>
+      <w:tabs>
+        <w:tab w:val="center" w:pos="4680"/>
+        <w:tab w:val="right" w:pos="9360"/>
+      </w:tabs>
+    </w:pPr>
+  </w:style>
+  <w:style w:type="character" w:customStyle="1" w:styleId="HeaderChar">
+    <w:name w:val="Header Char"/>
+    <w:basedOn w:val="DefaultParagraphFont"/>
+    <w:link w:val="Header"/>
+    <w:uiPriority w:val="99"/>
+    <w:rsid w:val="008F0DC3"/>
+    <w:rPr>
+      <w:rFonts w:ascii="Times New Roman" w:hAnsi="Times New Roman" w:cs="Times New Roman"/>
+      <w:sz w:val="24"/>
+      <w:szCs w:val="24"/>
+    </w:rPr>
+  </w:style>
+  <w:style w:type="paragraph" w:styleId="Footer">
+    <w:name w:val="footer"/>
+    <w:basedOn w:val="Normal"/>
+    <w:link w:val="FooterChar"/>
+    <w:uiPriority w:val="99"/>
+    <w:unhideWhenUsed/>
+    <w:rsid w:val="008F0DC3"/>
+    <w:pPr>
+      <w:tabs>
+        <w:tab w:val="center" w:pos="4680"/>
+        <w:tab w:val="right" w:pos="9360"/>
+      </w:tabs>
+    </w:pPr>
+  </w:style>
+  <w:style w:type="character" w:customStyle="1" w:styleId="FooterChar">
+    <w:name w:val="Footer Char"/>
+    <w:basedOn w:val="DefaultParagraphFont"/>
+    <w:link w:val="Footer"/>
+    <w:uiPriority w:val="99"/>
+    <w:rsid w:val="008F0DC3"/>
+    <w:rPr>
+      <w:rFonts w:ascii="Times New Roman" w:hAnsi="Times New Roman" w:cs="Times New Roman"/>
+      <w:sz w:val="24"/>
+      <w:szCs w:val="24"/>
+    </w:rPr>
+  </w:style>
+  <w:style w:type="table" w:styleId="TableGrid">
+    <w:name w:val="Table Grid"/>
+    <w:basedOn w:val="TableNormal"/>
+    <w:uiPriority w:val="59"/>
+    <w:unhideWhenUsed/>
+    <w:rsid w:val="0094737C"/>
+    <w:pPr>
+      <w:spacing w:after="0" w:line="240" w:lineRule="auto"/>
+    </w:pPr>
+    <w:tblPr>
+      <w:tblBorders>
+        <w:top w:val="single" w:sz="4" w:space="0" w:color="auto"/>
+        <w:left w:val="single" w:sz="4" w:space="0" w:color="auto"/>
+        <w:bottom w:val="single" w:sz="4" w:space="0" w:color="auto"/>
+        <w:right w:val="single" w:sz="4" w:space="0" w:color="auto"/>
+        <w:insideH w:val="single" w:sz="4" w:space="0" w:color="auto"/>
+        <w:insideV w:val="single" w:sz="4" w:space="0" w:color="auto"/>
+      </w:tblBorders>
+    </w:tblPr>
+  </w:style>
+  <w:style w:type="paragraph" w:styleId="ListParagraph">
+    <w:name w:val="List Paragraph"/>
+    <w:basedOn w:val="Normal"/>
+    <w:uiPriority w:val="34"/>
+    <w:qFormat/>
+    <w:rsid w:val="007F713C"/>
+    <w:pPr>
+      <w:ind w:left="720"/>
+      <w:contextualSpacing/>
+    </w:pPr>
+  </w:style>
+  <w:style w:type="character" w:styleId="CommentReference">
+    <w:name w:val="annotation reference"/>
+    <w:basedOn w:val="DefaultParagraphFont"/>
+    <w:uiPriority w:val="99"/>
+    <w:semiHidden/>
+    <w:unhideWhenUsed/>
+    <w:rsid w:val="00146F86"/>
+    <w:rPr>
+      <w:sz w:val="16"/>
+      <w:szCs w:val="16"/>
+    </w:rPr>
+  </w:style>
+  <w:style w:type="paragraph" w:styleId="CommentText">
+    <w:name w:val="annotation text"/>
+    <w:basedOn w:val="Normal"/>
+    <w:link w:val="CommentTextChar"/>
+    <w:uiPriority w:val="99"/>
+    <w:semiHidden/>
+    <w:unhideWhenUsed/>
+    <w:rsid w:val="00146F86"/>
+    <w:rPr>
+      <w:sz w:val="20"/>
+      <w:szCs w:val="20"/>
+    </w:rPr>
+  </w:style>
+  <w:style w:type="character" w:customStyle="1" w:styleId="CommentTextChar">
+    <w:name w:val="Comment Text Char"/>
+    <w:basedOn w:val="DefaultParagraphFont"/>
+    <w:link w:val="CommentText"/>
+    <w:uiPriority w:val="99"/>
+    <w:semiHidden/>
+    <w:rsid w:val="00146F86"/>
+    <w:rPr>
+      <w:rFonts w:ascii="Times New Roman" w:hAnsi="Times New Roman" w:cs="Times New Roman"/>
+      <w:sz w:val="20"/>
+      <w:szCs w:val="20"/>
+    </w:rPr>
+  </w:style>
+</w:styles>
+</file>
+
+<file path=word/stylesWithEffects.xml><?xml version="1.0" encoding="utf-8"?>
+<w:styles xmlns:wpc="http://schemas.microsoft.com/office/word/2010/wordprocessingCanvas" xmlns:mc="http://schemas.openxmlformats.org/markup-compatibility/2006" xmlns:o="urn:schemas-microsoft-com:office:office" xmlns:r="http://schemas.openxmlformats.org/officeDocument/2006/relationships" xmlns:m="http://schemas.openxmlformats.org/officeDocument/2006/math" xmlns:v="urn:schemas-microsoft-com:vml" xmlns:wp14="http://schemas.microsoft.com/office/word/2010/wordprocessingDrawing" xmlns:wp="http://schemas.openxmlformats.org/drawingml/2006/wordprocessingDrawing" xmlns:w10="urn:schemas-microsoft-com:office:word" xmlns:w="http://schemas.openxmlformats.org/wordprocessingml/2006/main" xmlns:w14="http://schemas.microsoft.com/office/word/2010/wordml" xmlns:wpg="http://schemas.microsoft.com/office/word/2010/wordprocessingGroup" xmlns:wpi="http://schemas.microsoft.com/office/word/2010/wordprocessingInk" xmlns:wne="http://schemas.microsoft.com/office/word/2006/wordml" xmlns:wps="http://schemas.microsoft.com/office/word/2010/wordprocessingShape" mc:Ignorable="w14 wp14">
+  <w:docDefaults>
+    <w:rPrDefault>
+      <w:rPr>
+        <w:rFonts w:asciiTheme="minorHAnsi" w:eastAsiaTheme="minorEastAsia" w:hAnsiTheme="minorHAnsi" w:cstheme="minorBidi"/>
+        <w:sz w:val="22"/>
+        <w:szCs w:val="22"/>
+        <w:lang w:val="en-US" w:eastAsia="en-US" w:bidi="ar-SA"/>
+      </w:rPr>
+    </w:rPrDefault>
+    <w:pPrDefault>
+      <w:pPr>
+        <w:spacing w:after="200" w:line="276" w:lineRule="auto"/>
+      </w:pPr>
+    </w:pPrDefault>
+  </w:docDefaults>
+  <w:latentStyles w:defLockedState="0" w:defUIPriority="99" w:defSemiHidden="1" w:defUnhideWhenUsed="1" w:defQFormat="0" w:count="267">
+    <w:lsdException w:name="Normal" w:semiHidden="0" w:uiPriority="0" w:unhideWhenUsed="0" w:qFormat="1"/>
+    <w:lsdException w:name="heading 1" w:semiHidden="0" w:uiPriority="9" w:unhideWhenUsed="0" w:qFormat="1"/>
+    <w:lsdException w:name="heading 2" w:uiPriority="9" w:qFormat="1"/>
+    <w:lsdException w:name="heading 3" w:uiPriority="9" w:qFormat="1"/>
+    <w:lsdException w:name="heading 4" w:uiPriority="9" w:qFormat="1"/>
+    <w:lsdException w:name="heading 5" w:uiPriority="9" w:qFormat="1"/>
+    <w:lsdException w:name="heading 6" w:uiPriority="9" w:qFormat="1"/>
+    <w:lsdException w:name="heading 7" w:uiPriority="9" w:qFormat="1"/>
+    <w:lsdException w:name="heading 8" w:uiPriority="9" w:qFormat="1"/>
+    <w:lsdException w:name="heading 9" w:uiPriority="9" w:qFormat="1"/>
+    <w:lsdException w:name="toc 1" w:uiPriority="39"/>
+    <w:lsdException w:name="toc 2" w:uiPriority="39"/>
+    <w:lsdException w:name="toc 3" w:uiPriority="39"/>
+    <w:lsdException w:name="toc 4" w:uiPriority="39"/>
+    <w:lsdException w:name="toc 5" w:uiPriority="39"/>
+    <w:lsdException w:name="toc 6" w:uiPriority="39"/>
+    <w:lsdException w:name="toc 7" w:uiPriority="39"/>
+    <w:lsdException w:name="toc 8" w:uiPriority="39"/>
+    <w:lsdException w:name="toc 9" w:uiPriority="39"/>
+    <w:lsdException w:name="caption" w:uiPriority="35" w:qFormat="1"/>
+    <w:lsdException w:name="footnote reference" w:unhideWhenUsed="0"/>
+    <w:lsdException w:name="Title" w:semiHidden="0" w:uiPriority="10" w:unhideWhenUsed="0" w:qFormat="1"/>
+    <w:lsdException w:name="Default Paragraph Font" w:uiPriority="1"/>
+    <w:lsdException w:name="Subtitle" w:semiHidden="0" w:uiPriority="11" w:unhideWhenUsed="0" w:qFormat="1"/>
+    <w:lsdException w:name="Strong" w:semiHidden="0" w:uiPriority="22" w:unhideWhenUsed="0" w:qFormat="1"/>
+    <w:lsdException w:name="Emphasis" w:semiHidden="0" w:uiPriority="20" w:unhideWhenUsed="0" w:qFormat="1"/>
+    <w:lsdException w:name="Table Grid" w:uiPriority="59"/>
+    <w:lsdException w:name="Placeholder Text" w:unhideWhenUsed="0"/>
+    <w:lsdException w:name="No Spacing" w:semiHidden="0" w:uiPriority="1" w:unhideWhenUsed="0" w:qFormat="1"/>
+    <w:lsdException w:name="Light Shading" w:semiHidden="0" w:uiPriority="60" w:unhideWhenUsed="0"/>
+    <w:lsdException w:name="Light List" w:semiHidden="0" w:uiPriority="61" w:unhideWhenUsed="0"/>
+    <w:lsdException w:name="Light Grid" w:semiHidden="0" w:uiPriority="62" w:unhideWhenUsed="0"/>
+    <w:lsdException w:name="Medium Shading 1" w:semiHidden="0" w:uiPriority="63" w:unhideWhenUsed="0"/>
+    <w:lsdException w:name="Medium Shading 2" w:semiHidden="0" w:uiPriority="64" w:unhideWhenUsed="0"/>
+    <w:lsdException w:name="Medium List 1" w:semiHidden="0" w:uiPriority="65" w:unhideWhenUsed="0"/>
+    <w:lsdException w:name="Medium List 2" w:semiHidden="0" w:uiPriority="66" w:unhideWhenUsed="0"/>
+    <w:lsdException w:name="Medium Grid 1" w:semiHidden="0" w:uiPriority="67" w:unhideWhenUsed="0"/>
+    <w:lsdException w:name="Medium Grid 2" w:semiHidden="0" w:uiPriority="68" w:unhideWhenUsed="0"/>
+    <w:lsdException w:name="Medium Grid 3" w:semiHidden="0" w:uiPriority="69" w:unhideWhenUsed="0"/>
+    <w:lsdException w:name="Dark List" w:semiHidden="0" w:uiPriority="70" w:unhideWhenUsed="0"/>
+    <w:lsdException w:name="Colorful Shading" w:semiHidden="0" w:uiPriority="71" w:unhideWhenUsed="0"/>
+    <w:lsdException w:name="Colorful List" w:semiHidden="0" w:uiPriority="72" w:unhideWhenUsed="0"/>
+    <w:lsdException w:name="Colorful Grid" w:semiHidden="0" w:uiPriority="73" w:unhideWhenUsed="0"/>
+    <w:lsdException w:name="Light Shading Accent 1" w:semiHidden="0" w:uiPriority="60" w:unhideWhenUsed="0"/>
+    <w:lsdException w:name="Light List Accent 1" w:semiHidden="0" w:uiPriority="61" w:unhideWhenUsed="0"/>
+    <w:lsdException w:name="Light Grid Accent 1" w:semiHidden="0" w:uiPriority="62" w:unhideWhenUsed="0"/>
+    <w:lsdException w:name="Medium Shading 1 Accent 1" w:semiHidden="0" w:uiPriority="63" w:unhideWhenUsed="0"/>
+    <w:lsdException w:name="Medium Shading 2 Accent 1" w:semiHidden="0" w:uiPriority="64" w:unhideWhenUsed="0"/>
+    <w:lsdException w:name="Medium List 1 Accent 1" w:semiHidden="0" w:uiPriority="65" w:unhideWhenUsed="0"/>
+    <w:lsdException w:name="Revision" w:unhideWhenUsed="0"/>
+    <w:lsdException w:name="List Paragraph" w:semiHidden="0" w:uiPriority="34" w:unhideWhenUsed="0" w:qFormat="1"/>
+    <w:lsdException w:name="Quote" w:semiHidden="0" w:uiPriority="29" w:unhideWhenUsed="0" w:qFormat="1"/>
+    <w:lsdException w:name="Intense Quote" w:semiHidden="0" w:uiPriority="30" w:unhideWhenUsed="0" w:qFormat="1"/>
+    <w:lsdException w:name="Medium List 2 Accent 1" w:semiHidden="0" w:uiPriority="66" w:unhideWhenUsed="0"/>
+    <w:lsdException w:name="Medium Grid 1 Accent 1" w:semiHidden="0" w:uiPriority="67" w:unhideWhenUsed="0"/>
+    <w:lsdException w:name="Medium Grid 2 Accent 1" w:semiHidden="0" w:uiPriority="68" w:unhideWhenUsed="0"/>
+    <w:lsdException w:name="Medium Grid 3 Accent 1" w:semiHidden="0" w:uiPriority="69" w:unhideWhenUsed="0"/>
+    <w:lsdException w:name="Dark List Accent 1" w:semiHidden="0" w:uiPriority="70" w:unhideWhenUsed="0"/>
+    <w:lsdException w:name="Colorful Shading Accent 1" w:semiHidden="0" w:uiPriority="71" w:unhideWhenUsed="0"/>
+    <w:lsdException w:name="Colorful List Accent 1" w:semiHidden="0" w:uiPriority="72" w:unhideWhenUsed="0"/>
+    <w:lsdException w:name="Colorful Grid Accent 1" w:semiHidden="0" w:uiPriority="73" w:unhideWhenUsed="0"/>
+    <w:lsdException w:name="Light Shading Accent 2" w:semiHidden="0" w:uiPriority="60" w:unhideWhenUsed="0"/>
+    <w:lsdException w:name="Light List Accent 2" w:semiHidden="0" w:uiPriority="61" w:unhideWhenUsed="0"/>
+    <w:lsdException w:name="Light Grid Accent 2" w:semiHidden="0" w:uiPriority="62" w:unhideWhenUsed="0"/>
+    <w:lsdException w:name="Medium Shading 1 Accent 2" w:semiHidden="0" w:uiPriority="63" w:unhideWhenUsed="0"/>
+    <w:lsdException w:name="Medium Shading 2 Accent 2" w:semiHidden="0" w:uiPriority="64" w:unhideWhenUsed="0"/>
+    <w:lsdException w:name="Medium List 1 Accent 2" w:semiHidden="0" w:uiPriority="65" w:unhideWhenUsed="0"/>
+    <w:lsdException w:name="Medium List 2 Accent 2" w:semiHidden="0" w:uiPriority="66" w:unhideWhenUsed="0"/>
+    <w:lsdException w:name="Medium Grid 1 Accent 2" w:semiHidden="0" w:uiPriority="67" w:unhideWhenUsed="0"/>
+    <w:lsdException w:name="Medium Grid 2 Accent 2" w:semiHidden="0" w:uiPriority="68" w:unhideWhenUsed="0"/>
+    <w:lsdException w:name="Medium Grid 3 Accent 2" w:semiHidden="0" w:uiPriority="69" w:unhideWhenUsed="0"/>
+    <w:lsdException w:name="Dark List Accent 2" w:semiHidden="0" w:uiPriority="70" w:unhideWhenUsed="0"/>
+    <w:lsdException w:name="Colorful Shading Accent 2" w:semiHidden="0" w:uiPriority="71" w:unhideWhenUsed="0"/>
+    <w:lsdException w:name="Colorful List Accent 2" w:semiHidden="0" w:uiPriority="72" w:unhideWhenUsed="0"/>
+    <w:lsdException w:name="Colorful Grid Accent 2" w:semiHidden="0" w:uiPriority="73" w:unhideWhenUsed="0"/>
+    <w:lsdException w:name="Light Shading Accent 3" w:semiHidden="0" w:uiPriority="60" w:unhideWhenUsed="0"/>
+    <w:lsdException w:name="Light List Accent 3" w:semiHidden="0" w:uiPriority="61" w:unhideWhenUsed="0"/>
+    <w:lsdException w:name="Light Grid Accent 3" w:semiHidden="0" w:uiPriority="62" w:unhideWhenUsed="0"/>
+    <w:lsdException w:name="Medium Shading 1 Accent 3" w:semiHidden="0" w:uiPriority="63" w:unhideWhenUsed="0"/>
+    <w:lsdException w:name="Medium Shading 2 Accent 3" w:semiHidden="0" w:uiPriority="64" w:unhideWhenUsed="0"/>
+    <w:lsdException w:name="Medium List 1 Accent 3" w:semiHidden="0" w:uiPriority="65" w:unhideWhenUsed="0"/>
+    <w:lsdException w:name="Medium List 2 Accent 3" w:semiHidden="0" w:uiPriority="66" w:unhideWhenUsed="0"/>
+    <w:lsdException w:name="Medium Grid 1 Accent 3" w:semiHidden="0" w:uiPriority="67" w:unhideWhenUsed="0"/>
+    <w:lsdException w:name="Medium Grid 2 Accent 3" w:semiHidden="0" w:uiPriority="68" w:unhideWhenUsed="0"/>
+    <w:lsdException w:name="Medium Grid 3 Accent 3" w:semiHidden="0" w:uiPriority="69" w:unhideWhenUsed="0"/>
+    <w:lsdException w:name="Dark List Accent 3" w:semiHidden="0" w:uiPriority="70" w:unhideWhenUsed="0"/>
+    <w:lsdException w:name="Colorful Shading Accent 3" w:semiHidden="0" w:uiPriority="71" w:unhideWhenUsed="0"/>
+    <w:lsdException w:name="Colorful List Accent 3" w:semiHidden="0" w:uiPriority="72" w:unhideWhenUsed="0"/>
+    <w:lsdException w:name="Colorful Grid Accent 3" w:semiHidden="0" w:uiPriority="73" w:unhideWhenUsed="0"/>
+    <w:lsdException w:name="Light Shading Accent 4" w:semiHidden="0" w:uiPriority="60" w:unhideWhenUsed="0"/>
+    <w:lsdException w:name="Light List Accent 4" w:semiHidden="0" w:uiPriority="61" w:unhideWhenUsed="0"/>
+    <w:lsdException w:name="Light Grid Accent 4" w:semiHidden="0" w:uiPriority="62" w:unhideWhenUsed="0"/>
+    <w:lsdException w:name="Medium Shading 1 Accent 4" w:semiHidden="0" w:uiPriority="63" w:unhideWhenUsed="0"/>
+    <w:lsdException w:name="Medium Shading 2 Accent 4" w:semiHidden="0" w:uiPriority="64" w:unhideWhenUsed="0"/>
+    <w:lsdException w:name="Medium List 1 Accent 4" w:semiHidden="0" w:uiPriority="65" w:unhideWhenUsed="0"/>
+    <w:lsdException w:name="Medium List 2 Accent 4" w:semiHidden="0" w:uiPriority="66" w:unhideWhenUsed="0"/>
+    <w:lsdException w:name="Medium Grid 1 Accent 4" w:semiHidden="0" w:uiPriority="67" w:unhideWhenUsed="0"/>
+    <w:lsdException w:name="Medium Grid 2 Accent 4" w:semiHidden="0" w:uiPriority="68" w:unhideWhenUsed="0"/>
+    <w:lsdException w:name="Medium Grid 3 Accent 4" w:semiHidden="0" w:uiPriority="69" w:unhideWhenUsed="0"/>
+    <w:lsdException w:name="Dark List Accent 4" w:semiHidden="0" w:uiPriority="70" w:unhideWhenUsed="0"/>
+    <w:lsdException w:name="Colorful Shading Accent 4" w:semiHidden="0" w:uiPriority="71" w:unhideWhenUsed="0"/>
+    <w:lsdException w:name="Colorful List Accent 4" w:semiHidden="0" w:uiPriority="72" w:unhideWhenUsed="0"/>
+    <w:lsdException w:name="Colorful Grid Accent 4" w:semiHidden="0" w:uiPriority="73" w:unhideWhenUsed="0"/>
+    <w:lsdException w:name="Light Shading Accent 5" w:semiHidden="0" w:uiPriority="60" w:unhideWhenUsed="0"/>
+    <w:lsdException w:name="Light List Accent 5" w:semiHidden="0" w:uiPriority="61" w:unhideWhenUsed="0"/>
+    <w:lsdException w:name="Light Grid Accent 5" w:semiHidden="0" w:uiPriority="62" w:unhideWhenUsed="0"/>
+    <w:lsdException w:name="Medium Shading 1 Accent 5" w:semiHidden="0" w:uiPriority="63" w:unhideWhenUsed="0"/>
+    <w:lsdException w:name="Medium Shading 2 Accent 5" w:semiHidden="0" w:uiPriority="64" w:unhideWhenUsed="0"/>
+    <w:lsdException w:name="Medium List 1 Accent 5" w:semiHidden="0" w:uiPriority="65" w:unhideWhenUsed="0"/>
+    <w:lsdException w:name="Medium List 2 Accent 5" w:semiHidden="0" w:uiPriority="66" w:unhideWhenUsed="0"/>
+    <w:lsdException w:name="Medium Grid 1 Accent 5" w:semiHidden="0" w:uiPriority="67" w:unhideWhenUsed="0"/>
+    <w:lsdException w:name="Medium Grid 2 Accent 5" w:semiHidden="0" w:uiPriority="68" w:unhideWhenUsed="0"/>
+    <w:lsdException w:name="Medium Grid 3 Accent 5" w:semiHidden="0" w:uiPriority="69" w:unhideWhenUsed="0"/>
+    <w:lsdException w:name="Dark List Accent 5" w:semiHidden="0" w:uiPriority="70" w:unhideWhenUsed="0"/>
+    <w:lsdException w:name="Colorful Shading Accent 5" w:semiHidden="0" w:uiPriority="71" w:unhideWhenUsed="0"/>
+    <w:lsdException w:name="Colorful List Accent 5" w:semiHidden="0" w:uiPriority="72" w:unhideWhenUsed="0"/>
+    <w:lsdException w:name="Colorful Grid Accent 5" w:semiHidden="0" w:uiPriority="73" w:unhideWhenUsed="0"/>
+    <w:lsdException w:name="Light Shading Accent 6" w:semiHidden="0" w:uiPriority="60" w:unhideWhenUsed="0"/>
+    <w:lsdException w:name="Light List Accent 6" w:semiHidden="0" w:uiPriority="61" w:unhideWhenUsed="0"/>
+    <w:lsdException w:name="Light Grid Accent 6" w:semiHidden="0" w:uiPriority="62" w:unhideWhenUsed="0"/>
+    <w:lsdException w:name="Medium Shading 1 Accent 6" w:semiHidden="0" w:uiPriority="63" w:unhideWhenUsed="0"/>
+    <w:lsdException w:name="Medium Shading 2 Accent 6" w:semiHidden="0" w:uiPriority="64" w:unhideWhenUsed="0"/>
+    <w:lsdException w:name="Medium List 1 Accent 6" w:semiHidden="0" w:uiPriority="65" w:unhideWhenUsed="0"/>
+    <w:lsdException w:name="Medium List 2 Accent 6" w:semiHidden="0" w:uiPriority="66" w:unhideWhenUsed="0"/>
+    <w:lsdException w:name="Medium Grid 1 Accent 6" w:semiHidden="0" w:uiPriority="67" w:unhideWhenUsed="0"/>
+    <w:lsdException w:name="Medium Grid 2 Accent 6" w:semiHidden="0" w:uiPriority="68" w:unhideWhenUsed="0"/>
+    <w:lsdException w:name="Medium Grid 3 Accent 6" w:semiHidden="0" w:uiPriority="69" w:unhideWhenUsed="0"/>
+    <w:lsdException w:name="Dark List Accent 6" w:semiHidden="0" w:uiPriority="70" w:unhideWhenUsed="0"/>
+    <w:lsdException w:name="Colorful Shading Accent 6" w:semiHidden="0" w:uiPriority="71" w:unhideWhenUsed="0"/>
+    <w:lsdException w:name="Colorful List Accent 6" w:semiHidden="0" w:uiPriority="72" w:unhideWhenUsed="0"/>
+    <w:lsdException w:name="Colorful Grid Accent 6" w:semiHidden="0" w:uiPriority="73" w:unhideWhenUsed="0"/>
+    <w:lsdException w:name="Subtle Emphasis" w:semiHidden="0" w:uiPriority="19" w:unhideWhenUsed="0" w:qFormat="1"/>
+    <w:lsdException w:name="Intense Emphasis" w:semiHidden="0" w:uiPriority="21" w:unhideWhenUsed="0" w:qFormat="1"/>
+    <w:lsdException w:name="Subtle Reference" w:semiHidden="0" w:uiPriority="31" w:unhideWhenUsed="0" w:qFormat="1"/>
+    <w:lsdException w:name="Intense Reference" w:semiHidden="0" w:uiPriority="32" w:unhideWhenUsed="0" w:qFormat="1"/>
+    <w:lsdException w:name="Book Title" w:semiHidden="0" w:uiPriority="33" w:unhideWhenUsed="0" w:qFormat="1"/>
+    <w:lsdException w:name="Bibliography" w:uiPriority="37"/>
+    <w:lsdException w:name="TOC Heading" w:uiPriority="39" w:qFormat="1"/>
   </w:latentStyles>
   <w:style w:type="paragraph" w:default="1" w:styleId="Normal">
     <w:name w:val="Normal"/>
@@ -4233,7 +4203,7 @@
 </file>
 
 <file path=customXml/itemProps1.xml><?xml version="1.0" encoding="utf-8"?>
-<ds:datastoreItem xmlns:ds="http://schemas.openxmlformats.org/officeDocument/2006/customXml" ds:itemID="{CCC362C0-1923-45CB-943E-69F43E91213D}">
+<ds:datastoreItem xmlns:ds="http://schemas.openxmlformats.org/officeDocument/2006/customXml" ds:itemID="{DEAA0692-7603-4F53-B995-DAFDC8A6E785}">
   <ds:schemaRefs>
     <ds:schemaRef ds:uri="http://schemas.openxmlformats.org/officeDocument/2006/bibliography"/>
   </ds:schemaRefs>

</xml_diff>

<commit_message>
Add NGBD DV check on bond conditions and updated NGBG template grammar.
</commit_message>
<xml_diff>
--- a/resources/Saved/22CRB00136_Not Guilty Bond Dialog.docx
+++ b/resources/Saved/22CRB00136_Not Guilty Bond Dialog.docx
@@ -1,6 +1,6 @@
 
 <file path=word/document.xml><?xml version="1.0" encoding="utf-8"?>
-<w:document xmlns:wpc="http://schemas.microsoft.com/office/word/2010/wordprocessingCanvas" xmlns:mc="http://schemas.openxmlformats.org/markup-compatibility/2006" xmlns:o="urn:schemas-microsoft-com:office:office" xmlns:r="http://schemas.openxmlformats.org/officeDocument/2006/relationships" xmlns:m="http://schemas.openxmlformats.org/officeDocument/2006/math" xmlns:v="urn:schemas-microsoft-com:vml" xmlns:wp14="http://schemas.microsoft.com/office/word/2010/wordprocessingDrawing" xmlns:wp="http://schemas.openxmlformats.org/drawingml/2006/wordprocessingDrawing" xmlns:w10="urn:schemas-microsoft-com:office:word" xmlns:w="http://schemas.openxmlformats.org/wordprocessingml/2006/main" xmlns:w14="http://schemas.microsoft.com/office/word/2010/wordml" xmlns:wpg="http://schemas.microsoft.com/office/word/2010/wordprocessingGroup" xmlns:wpi="http://schemas.microsoft.com/office/word/2010/wordprocessingInk" xmlns:wne="http://schemas.microsoft.com/office/word/2006/wordml" xmlns:wps="http://schemas.microsoft.com/office/word/2010/wordprocessingShape" mc:Ignorable="w14 wp14">
+<w:document xmlns:wpc="http://schemas.microsoft.com/office/word/2010/wordprocessingCanvas" xmlns:cx="http://schemas.microsoft.com/office/drawing/2014/chartex" xmlns:cx1="http://schemas.microsoft.com/office/drawing/2015/9/8/chartex" xmlns:cx2="http://schemas.microsoft.com/office/drawing/2015/10/21/chartex" xmlns:cx3="http://schemas.microsoft.com/office/drawing/2016/5/9/chartex" xmlns:cx4="http://schemas.microsoft.com/office/drawing/2016/5/10/chartex" xmlns:cx5="http://schemas.microsoft.com/office/drawing/2016/5/11/chartex" xmlns:cx6="http://schemas.microsoft.com/office/drawing/2016/5/12/chartex" xmlns:cx7="http://schemas.microsoft.com/office/drawing/2016/5/13/chartex" xmlns:cx8="http://schemas.microsoft.com/office/drawing/2016/5/14/chartex" xmlns:mc="http://schemas.openxmlformats.org/markup-compatibility/2006" xmlns:aink="http://schemas.microsoft.com/office/drawing/2016/ink" xmlns:am3d="http://schemas.microsoft.com/office/drawing/2017/model3d" xmlns:o="urn:schemas-microsoft-com:office:office" xmlns:r="http://schemas.openxmlformats.org/officeDocument/2006/relationships" xmlns:m="http://schemas.openxmlformats.org/officeDocument/2006/math" xmlns:v="urn:schemas-microsoft-com:vml" xmlns:wp14="http://schemas.microsoft.com/office/word/2010/wordprocessingDrawing" xmlns:wp="http://schemas.openxmlformats.org/drawingml/2006/wordprocessingDrawing" xmlns:w10="urn:schemas-microsoft-com:office:word" xmlns:w="http://schemas.openxmlformats.org/wordprocessingml/2006/main" xmlns:w14="http://schemas.microsoft.com/office/word/2010/wordml" xmlns:w15="http://schemas.microsoft.com/office/word/2012/wordml" xmlns:w16cex="http://schemas.microsoft.com/office/word/2018/wordml/cex" xmlns:w16cid="http://schemas.microsoft.com/office/word/2016/wordml/cid" xmlns:w16="http://schemas.microsoft.com/office/word/2018/wordml" xmlns:w16sdtdh="http://schemas.microsoft.com/office/word/2020/wordml/sdtdatahash" xmlns:w16se="http://schemas.microsoft.com/office/word/2015/wordml/symex" xmlns:wpg="http://schemas.microsoft.com/office/word/2010/wordprocessingGroup" xmlns:wpi="http://schemas.microsoft.com/office/word/2010/wordprocessingInk" xmlns:wne="http://schemas.microsoft.com/office/word/2006/wordml" xmlns:wps="http://schemas.microsoft.com/office/word/2010/wordprocessingShape" mc:Ignorable="w14 w15 w16se w16cid w16 w16cex w16sdtdh wp14">
   <w:body>
     <w:p>
       <w:pPr>
@@ -168,23 +168,13 @@
           <w:szCs w:val="20"/>
         </w:rPr>
       </w:pPr>
-      <w:proofErr w:type="gramStart"/>
-      <w:r>
-        <w:rPr>
-          <w:rFonts w:ascii="Palatino Linotype" w:hAnsi="Palatino Linotype"/>
-          <w:sz w:val="20"/>
-          <w:szCs w:val="20"/>
-        </w:rPr>
-        <w:t>vs</w:t>
-      </w:r>
-      <w:proofErr w:type="gramEnd"/>
-      <w:r>
-        <w:rPr>
-          <w:rFonts w:ascii="Palatino Linotype" w:hAnsi="Palatino Linotype"/>
-          <w:sz w:val="20"/>
-          <w:szCs w:val="20"/>
-        </w:rPr>
-        <w:t>.</w:t>
+      <w:r>
+        <w:rPr>
+          <w:rFonts w:ascii="Palatino Linotype" w:hAnsi="Palatino Linotype"/>
+          <w:sz w:val="20"/>
+          <w:szCs w:val="20"/>
+        </w:rPr>
+        <w:t>vs.</w:t>
       </w:r>
       <w:r>
         <w:rPr>
@@ -424,7 +414,6 @@
           <w:szCs w:val="20"/>
         </w:rPr>
       </w:pPr>
-      <w:proofErr w:type="gramStart"/>
       <w:r>
         <w:rPr>
           <w:rFonts w:ascii="Palatino Linotype" w:hAnsi="Palatino Linotype"/>
@@ -433,7 +422,6 @@
         </w:rPr>
         <w:t>Defendant.</w:t>
       </w:r>
-      <w:proofErr w:type="gramEnd"/>
       <w:r>
         <w:rPr>
           <w:rFonts w:ascii="Palatino Linotype" w:hAnsi="Palatino Linotype"/>
@@ -531,7 +519,7 @@
           <w:szCs w:val="20"/>
           <w:u w:val="single"/>
         </w:rPr>
-        <w:t xml:space="preserve">JUDGMENT ENTRY</w:t>
+        <w:t>JUDGMENT ENTRY</w:t>
       </w:r>
     </w:p>
     <w:p>
@@ -649,7 +637,7 @@
           <w:sz w:val="20"/>
           <w:szCs w:val="20"/>
         </w:rPr>
-        <w:t xml:space="preserve"> on February 28, 2022</w:t>
+        <w:t xml:space="preserve"> on March 04, 2022</w:t>
       </w:r>
       <w:r>
         <w:rPr>
@@ -673,7 +661,7 @@
           <w:sz w:val="20"/>
           <w:szCs w:val="20"/>
         </w:rPr>
-        <w:t xml:space="preserve">.</w:t>
+        <w:t>.</w:t>
       </w:r>
       <w:r>
         <w:rPr>
@@ -1342,17 +1330,7 @@
           <w:sz w:val="20"/>
           <w:szCs w:val="20"/>
         </w:rPr>
-        <w:t xml:space="preserve"> the community.  In determining the type and amount of bail, the Court considered each of the enumerated factors in Crim. R. 46(C</w:t>
-      </w:r>
-      <w:proofErr w:type="gramStart"/>
-      <w:r>
-        <w:rPr>
-          <w:rFonts w:ascii="Palatino Linotype" w:hAnsi="Palatino Linotype"/>
-          <w:bCs/>
-          <w:sz w:val="20"/>
-          <w:szCs w:val="20"/>
-        </w:rPr>
-        <w:t>)</w:t>
+        <w:t xml:space="preserve"> the community.  In determining the type and amount of bail, the Court considered each of the enumerated factors in Crim. R. 46(C)</w:t>
       </w:r>
       <w:r>
         <w:rPr>
@@ -1478,7 +1456,7 @@
           <w:sz w:val="20"/>
           <w:szCs w:val="20"/>
         </w:rPr>
-        <w:t xml:space="preserve">.</w:t>
+        <w:t>.</w:t>
       </w:r>
       <w:r>
         <w:rPr>
@@ -1587,7 +1565,7 @@
           <w:sz w:val="20"/>
           <w:szCs w:val="20"/>
         </w:rPr>
-        <w:t xml:space="preserve">Defendant shall provide written notice to the Clerk of Court at least 10 days prior to any change of address.</w:t>
+        <w:t>Defendant shall provide written notice to the Clerk of Court at least 10 days prior to any change of address.</w:t>
       </w:r>
       <w:r>
         <w:rPr>
@@ -1931,7 +1909,7 @@
           <w:sz w:val="16"/>
           <w:szCs w:val="16"/>
         </w:rPr>
-        <w:t>Copies served by Dep. Clerk ___________ on the following date ___________ to:</w:t>
+        <w:t>Copies served by Dep. Clerk ___________________________ on the following date ____________________ to:</w:t>
       </w:r>
     </w:p>
     <w:p>
@@ -1960,7 +1938,7 @@
           <w:sz w:val="16"/>
           <w:szCs w:val="16"/>
         </w:rPr>
-        <w:t xml:space="preserve">Prosecutor’s Office: PS     OM     EM; Defendant’s Attorney: PS     OM     EM; Brenda Fisher: PS     OM     EM;</w:t>
+        <w:t xml:space="preserve">Prosecutor’s Office: PS    OM     EM; Defendant’s Attorney: PS     OM     EM; Brenda Fisher: PS     OM     EM;</w:t>
       </w:r>
     </w:p>
     <w:p>
@@ -2014,12 +1992,12 @@
       </w:pPr>
     </w:p>
     <w:sectPr>
-      <w:headerReference w:type="even" r:id="rId9"/>
-      <w:headerReference w:type="default" r:id="rId10"/>
-      <w:footerReference w:type="even" r:id="rId11"/>
-      <w:footerReference w:type="default" r:id="rId12"/>
-      <w:headerReference w:type="first" r:id="rId13"/>
-      <w:footerReference w:type="first" r:id="rId14"/>
+      <w:headerReference w:type="even" r:id="rId8"/>
+      <w:headerReference w:type="default" r:id="rId9"/>
+      <w:footerReference w:type="even" r:id="rId10"/>
+      <w:footerReference w:type="default" r:id="rId11"/>
+      <w:headerReference w:type="first" r:id="rId12"/>
+      <w:footerReference w:type="first" r:id="rId13"/>
       <w:pgSz w:w="12240" w:h="15840"/>
       <w:pgMar w:top="1440" w:right="1080" w:bottom="1440" w:left="1080" w:header="720" w:footer="720" w:gutter="0"/>
       <w:cols w:space="720"/>
@@ -2031,7 +2009,7 @@
 </file>
 
 <file path=word/endnotes.xml><?xml version="1.0" encoding="utf-8"?>
-<w:endnotes xmlns:wpc="http://schemas.microsoft.com/office/word/2010/wordprocessingCanvas" xmlns:mc="http://schemas.openxmlformats.org/markup-compatibility/2006" xmlns:o="urn:schemas-microsoft-com:office:office" xmlns:r="http://schemas.openxmlformats.org/officeDocument/2006/relationships" xmlns:m="http://schemas.openxmlformats.org/officeDocument/2006/math" xmlns:v="urn:schemas-microsoft-com:vml" xmlns:wp14="http://schemas.microsoft.com/office/word/2010/wordprocessingDrawing" xmlns:wp="http://schemas.openxmlformats.org/drawingml/2006/wordprocessingDrawing" xmlns:w10="urn:schemas-microsoft-com:office:word" xmlns:w="http://schemas.openxmlformats.org/wordprocessingml/2006/main" xmlns:w14="http://schemas.microsoft.com/office/word/2010/wordml" xmlns:wpg="http://schemas.microsoft.com/office/word/2010/wordprocessingGroup" xmlns:wpi="http://schemas.microsoft.com/office/word/2010/wordprocessingInk" xmlns:wne="http://schemas.microsoft.com/office/word/2006/wordml" xmlns:wps="http://schemas.microsoft.com/office/word/2010/wordprocessingShape" mc:Ignorable="w14 wp14">
+<w:endnotes xmlns:wpc="http://schemas.microsoft.com/office/word/2010/wordprocessingCanvas" xmlns:cx="http://schemas.microsoft.com/office/drawing/2014/chartex" xmlns:cx1="http://schemas.microsoft.com/office/drawing/2015/9/8/chartex" xmlns:cx2="http://schemas.microsoft.com/office/drawing/2015/10/21/chartex" xmlns:cx3="http://schemas.microsoft.com/office/drawing/2016/5/9/chartex" xmlns:cx4="http://schemas.microsoft.com/office/drawing/2016/5/10/chartex" xmlns:cx5="http://schemas.microsoft.com/office/drawing/2016/5/11/chartex" xmlns:cx6="http://schemas.microsoft.com/office/drawing/2016/5/12/chartex" xmlns:cx7="http://schemas.microsoft.com/office/drawing/2016/5/13/chartex" xmlns:cx8="http://schemas.microsoft.com/office/drawing/2016/5/14/chartex" xmlns:mc="http://schemas.openxmlformats.org/markup-compatibility/2006" xmlns:aink="http://schemas.microsoft.com/office/drawing/2016/ink" xmlns:am3d="http://schemas.microsoft.com/office/drawing/2017/model3d" xmlns:o="urn:schemas-microsoft-com:office:office" xmlns:r="http://schemas.openxmlformats.org/officeDocument/2006/relationships" xmlns:m="http://schemas.openxmlformats.org/officeDocument/2006/math" xmlns:v="urn:schemas-microsoft-com:vml" xmlns:wp14="http://schemas.microsoft.com/office/word/2010/wordprocessingDrawing" xmlns:wp="http://schemas.openxmlformats.org/drawingml/2006/wordprocessingDrawing" xmlns:w10="urn:schemas-microsoft-com:office:word" xmlns:w="http://schemas.openxmlformats.org/wordprocessingml/2006/main" xmlns:w14="http://schemas.microsoft.com/office/word/2010/wordml" xmlns:w15="http://schemas.microsoft.com/office/word/2012/wordml" xmlns:w16cex="http://schemas.microsoft.com/office/word/2018/wordml/cex" xmlns:w16cid="http://schemas.microsoft.com/office/word/2016/wordml/cid" xmlns:w16="http://schemas.microsoft.com/office/word/2018/wordml" xmlns:w16sdtdh="http://schemas.microsoft.com/office/word/2020/wordml/sdtdatahash" xmlns:w16se="http://schemas.microsoft.com/office/word/2015/wordml/symex" xmlns:wpg="http://schemas.microsoft.com/office/word/2010/wordprocessingGroup" xmlns:wpi="http://schemas.microsoft.com/office/word/2010/wordprocessingInk" xmlns:wne="http://schemas.microsoft.com/office/word/2006/wordml" xmlns:wps="http://schemas.microsoft.com/office/word/2010/wordprocessingShape" mc:Ignorable="w14 w15 w16se w16cid w16 w16cex w16sdtdh wp14">
   <w:endnote w:type="separator" w:id="-1">
     <w:p>
       <w:r>
@@ -2050,7 +2028,7 @@
 </file>
 
 <file path=word/footer1.xml><?xml version="1.0" encoding="utf-8"?>
-<w:ftr xmlns:wpc="http://schemas.microsoft.com/office/word/2010/wordprocessingCanvas" xmlns:mc="http://schemas.openxmlformats.org/markup-compatibility/2006" xmlns:o="urn:schemas-microsoft-com:office:office" xmlns:r="http://schemas.openxmlformats.org/officeDocument/2006/relationships" xmlns:m="http://schemas.openxmlformats.org/officeDocument/2006/math" xmlns:v="urn:schemas-microsoft-com:vml" xmlns:wp14="http://schemas.microsoft.com/office/word/2010/wordprocessingDrawing" xmlns:wp="http://schemas.openxmlformats.org/drawingml/2006/wordprocessingDrawing" xmlns:w10="urn:schemas-microsoft-com:office:word" xmlns:w="http://schemas.openxmlformats.org/wordprocessingml/2006/main" xmlns:w14="http://schemas.microsoft.com/office/word/2010/wordml" xmlns:wpg="http://schemas.microsoft.com/office/word/2010/wordprocessingGroup" xmlns:wpi="http://schemas.microsoft.com/office/word/2010/wordprocessingInk" xmlns:wne="http://schemas.microsoft.com/office/word/2006/wordml" xmlns:wps="http://schemas.microsoft.com/office/word/2010/wordprocessingShape" mc:Ignorable="w14 wp14">
+<w:ftr xmlns:wpc="http://schemas.microsoft.com/office/word/2010/wordprocessingCanvas" xmlns:cx="http://schemas.microsoft.com/office/drawing/2014/chartex" xmlns:cx1="http://schemas.microsoft.com/office/drawing/2015/9/8/chartex" xmlns:cx2="http://schemas.microsoft.com/office/drawing/2015/10/21/chartex" xmlns:cx3="http://schemas.microsoft.com/office/drawing/2016/5/9/chartex" xmlns:cx4="http://schemas.microsoft.com/office/drawing/2016/5/10/chartex" xmlns:cx5="http://schemas.microsoft.com/office/drawing/2016/5/11/chartex" xmlns:cx6="http://schemas.microsoft.com/office/drawing/2016/5/12/chartex" xmlns:cx7="http://schemas.microsoft.com/office/drawing/2016/5/13/chartex" xmlns:cx8="http://schemas.microsoft.com/office/drawing/2016/5/14/chartex" xmlns:mc="http://schemas.openxmlformats.org/markup-compatibility/2006" xmlns:aink="http://schemas.microsoft.com/office/drawing/2016/ink" xmlns:am3d="http://schemas.microsoft.com/office/drawing/2017/model3d" xmlns:o="urn:schemas-microsoft-com:office:office" xmlns:r="http://schemas.openxmlformats.org/officeDocument/2006/relationships" xmlns:m="http://schemas.openxmlformats.org/officeDocument/2006/math" xmlns:v="urn:schemas-microsoft-com:vml" xmlns:wp14="http://schemas.microsoft.com/office/word/2010/wordprocessingDrawing" xmlns:wp="http://schemas.openxmlformats.org/drawingml/2006/wordprocessingDrawing" xmlns:w10="urn:schemas-microsoft-com:office:word" xmlns:w="http://schemas.openxmlformats.org/wordprocessingml/2006/main" xmlns:w14="http://schemas.microsoft.com/office/word/2010/wordml" xmlns:w15="http://schemas.microsoft.com/office/word/2012/wordml" xmlns:w16cex="http://schemas.microsoft.com/office/word/2018/wordml/cex" xmlns:w16cid="http://schemas.microsoft.com/office/word/2016/wordml/cid" xmlns:w16="http://schemas.microsoft.com/office/word/2018/wordml" xmlns:w16sdtdh="http://schemas.microsoft.com/office/word/2020/wordml/sdtdatahash" xmlns:w16se="http://schemas.microsoft.com/office/word/2015/wordml/symex" xmlns:wpg="http://schemas.microsoft.com/office/word/2010/wordprocessingGroup" xmlns:wpi="http://schemas.microsoft.com/office/word/2010/wordprocessingInk" xmlns:wne="http://schemas.microsoft.com/office/word/2006/wordml" xmlns:wps="http://schemas.microsoft.com/office/word/2010/wordprocessingShape" mc:Ignorable="w14 w15 w16se w16cid w16 w16cex w16sdtdh wp14">
   <w:p>
     <w:pPr>
       <w:pStyle w:val="Footer"/>
@@ -2060,7 +2038,7 @@
 </file>
 
 <file path=word/footer2.xml><?xml version="1.0" encoding="utf-8"?>
-<w:ftr xmlns:wpc="http://schemas.microsoft.com/office/word/2010/wordprocessingCanvas" xmlns:mc="http://schemas.openxmlformats.org/markup-compatibility/2006" xmlns:o="urn:schemas-microsoft-com:office:office" xmlns:r="http://schemas.openxmlformats.org/officeDocument/2006/relationships" xmlns:m="http://schemas.openxmlformats.org/officeDocument/2006/math" xmlns:v="urn:schemas-microsoft-com:vml" xmlns:wp14="http://schemas.microsoft.com/office/word/2010/wordprocessingDrawing" xmlns:wp="http://schemas.openxmlformats.org/drawingml/2006/wordprocessingDrawing" xmlns:w10="urn:schemas-microsoft-com:office:word" xmlns:w="http://schemas.openxmlformats.org/wordprocessingml/2006/main" xmlns:w14="http://schemas.microsoft.com/office/word/2010/wordml" xmlns:wpg="http://schemas.microsoft.com/office/word/2010/wordprocessingGroup" xmlns:wpi="http://schemas.microsoft.com/office/word/2010/wordprocessingInk" xmlns:wne="http://schemas.microsoft.com/office/word/2006/wordml" xmlns:wps="http://schemas.microsoft.com/office/word/2010/wordprocessingShape" mc:Ignorable="w14 wp14">
+<w:ftr xmlns:wpc="http://schemas.microsoft.com/office/word/2010/wordprocessingCanvas" xmlns:cx="http://schemas.microsoft.com/office/drawing/2014/chartex" xmlns:cx1="http://schemas.microsoft.com/office/drawing/2015/9/8/chartex" xmlns:cx2="http://schemas.microsoft.com/office/drawing/2015/10/21/chartex" xmlns:cx3="http://schemas.microsoft.com/office/drawing/2016/5/9/chartex" xmlns:cx4="http://schemas.microsoft.com/office/drawing/2016/5/10/chartex" xmlns:cx5="http://schemas.microsoft.com/office/drawing/2016/5/11/chartex" xmlns:cx6="http://schemas.microsoft.com/office/drawing/2016/5/12/chartex" xmlns:cx7="http://schemas.microsoft.com/office/drawing/2016/5/13/chartex" xmlns:cx8="http://schemas.microsoft.com/office/drawing/2016/5/14/chartex" xmlns:mc="http://schemas.openxmlformats.org/markup-compatibility/2006" xmlns:aink="http://schemas.microsoft.com/office/drawing/2016/ink" xmlns:am3d="http://schemas.microsoft.com/office/drawing/2017/model3d" xmlns:o="urn:schemas-microsoft-com:office:office" xmlns:r="http://schemas.openxmlformats.org/officeDocument/2006/relationships" xmlns:m="http://schemas.openxmlformats.org/officeDocument/2006/math" xmlns:v="urn:schemas-microsoft-com:vml" xmlns:wp14="http://schemas.microsoft.com/office/word/2010/wordprocessingDrawing" xmlns:wp="http://schemas.openxmlformats.org/drawingml/2006/wordprocessingDrawing" xmlns:w10="urn:schemas-microsoft-com:office:word" xmlns:w="http://schemas.openxmlformats.org/wordprocessingml/2006/main" xmlns:w14="http://schemas.microsoft.com/office/word/2010/wordml" xmlns:w15="http://schemas.microsoft.com/office/word/2012/wordml" xmlns:w16cex="http://schemas.microsoft.com/office/word/2018/wordml/cex" xmlns:w16cid="http://schemas.microsoft.com/office/word/2016/wordml/cid" xmlns:w16="http://schemas.microsoft.com/office/word/2018/wordml" xmlns:w16sdtdh="http://schemas.microsoft.com/office/word/2020/wordml/sdtdatahash" xmlns:w16se="http://schemas.microsoft.com/office/word/2015/wordml/symex" xmlns:wpg="http://schemas.microsoft.com/office/word/2010/wordprocessingGroup" xmlns:wpi="http://schemas.microsoft.com/office/word/2010/wordprocessingInk" xmlns:wne="http://schemas.microsoft.com/office/word/2006/wordml" xmlns:wps="http://schemas.microsoft.com/office/word/2010/wordprocessingShape" mc:Ignorable="w14 w15 w16se w16cid w16 w16cex w16sdtdh wp14">
   <w:p>
     <w:pPr>
       <w:pStyle w:val="Footer"/>
@@ -2131,7 +2109,7 @@
             <w:sz w:val="20"/>
             <w:szCs w:val="20"/>
           </w:rPr>
-          <w:t>2</w:t>
+          <w:t>3</w:t>
         </w:r>
         <w:r>
           <w:rPr>
@@ -2247,7 +2225,7 @@
 </file>
 
 <file path=word/footer3.xml><?xml version="1.0" encoding="utf-8"?>
-<w:ftr xmlns:wpc="http://schemas.microsoft.com/office/word/2010/wordprocessingCanvas" xmlns:mc="http://schemas.openxmlformats.org/markup-compatibility/2006" xmlns:o="urn:schemas-microsoft-com:office:office" xmlns:r="http://schemas.openxmlformats.org/officeDocument/2006/relationships" xmlns:m="http://schemas.openxmlformats.org/officeDocument/2006/math" xmlns:v="urn:schemas-microsoft-com:vml" xmlns:wp14="http://schemas.microsoft.com/office/word/2010/wordprocessingDrawing" xmlns:wp="http://schemas.openxmlformats.org/drawingml/2006/wordprocessingDrawing" xmlns:w10="urn:schemas-microsoft-com:office:word" xmlns:w="http://schemas.openxmlformats.org/wordprocessingml/2006/main" xmlns:w14="http://schemas.microsoft.com/office/word/2010/wordml" xmlns:wpg="http://schemas.microsoft.com/office/word/2010/wordprocessingGroup" xmlns:wpi="http://schemas.microsoft.com/office/word/2010/wordprocessingInk" xmlns:wne="http://schemas.microsoft.com/office/word/2006/wordml" xmlns:wps="http://schemas.microsoft.com/office/word/2010/wordprocessingShape" mc:Ignorable="w14 wp14">
+<w:ftr xmlns:wpc="http://schemas.microsoft.com/office/word/2010/wordprocessingCanvas" xmlns:cx="http://schemas.microsoft.com/office/drawing/2014/chartex" xmlns:cx1="http://schemas.microsoft.com/office/drawing/2015/9/8/chartex" xmlns:cx2="http://schemas.microsoft.com/office/drawing/2015/10/21/chartex" xmlns:cx3="http://schemas.microsoft.com/office/drawing/2016/5/9/chartex" xmlns:cx4="http://schemas.microsoft.com/office/drawing/2016/5/10/chartex" xmlns:cx5="http://schemas.microsoft.com/office/drawing/2016/5/11/chartex" xmlns:cx6="http://schemas.microsoft.com/office/drawing/2016/5/12/chartex" xmlns:cx7="http://schemas.microsoft.com/office/drawing/2016/5/13/chartex" xmlns:cx8="http://schemas.microsoft.com/office/drawing/2016/5/14/chartex" xmlns:mc="http://schemas.openxmlformats.org/markup-compatibility/2006" xmlns:aink="http://schemas.microsoft.com/office/drawing/2016/ink" xmlns:am3d="http://schemas.microsoft.com/office/drawing/2017/model3d" xmlns:o="urn:schemas-microsoft-com:office:office" xmlns:r="http://schemas.openxmlformats.org/officeDocument/2006/relationships" xmlns:m="http://schemas.openxmlformats.org/officeDocument/2006/math" xmlns:v="urn:schemas-microsoft-com:vml" xmlns:wp14="http://schemas.microsoft.com/office/word/2010/wordprocessingDrawing" xmlns:wp="http://schemas.openxmlformats.org/drawingml/2006/wordprocessingDrawing" xmlns:w10="urn:schemas-microsoft-com:office:word" xmlns:w="http://schemas.openxmlformats.org/wordprocessingml/2006/main" xmlns:w14="http://schemas.microsoft.com/office/word/2010/wordml" xmlns:w15="http://schemas.microsoft.com/office/word/2012/wordml" xmlns:w16cex="http://schemas.microsoft.com/office/word/2018/wordml/cex" xmlns:w16cid="http://schemas.microsoft.com/office/word/2016/wordml/cid" xmlns:w16="http://schemas.microsoft.com/office/word/2018/wordml" xmlns:w16sdtdh="http://schemas.microsoft.com/office/word/2020/wordml/sdtdatahash" xmlns:w16se="http://schemas.microsoft.com/office/word/2015/wordml/symex" xmlns:wpg="http://schemas.microsoft.com/office/word/2010/wordprocessingGroup" xmlns:wpi="http://schemas.microsoft.com/office/word/2010/wordprocessingInk" xmlns:wne="http://schemas.microsoft.com/office/word/2006/wordml" xmlns:wps="http://schemas.microsoft.com/office/word/2010/wordprocessingShape" mc:Ignorable="w14 w15 w16se w16cid w16 w16cex w16sdtdh wp14">
   <w:p>
     <w:pPr>
       <w:pStyle w:val="Footer"/>
@@ -2257,7 +2235,7 @@
 </file>
 
 <file path=word/footnotes.xml><?xml version="1.0" encoding="utf-8"?>
-<w:footnotes xmlns:wpc="http://schemas.microsoft.com/office/word/2010/wordprocessingCanvas" xmlns:mc="http://schemas.openxmlformats.org/markup-compatibility/2006" xmlns:o="urn:schemas-microsoft-com:office:office" xmlns:r="http://schemas.openxmlformats.org/officeDocument/2006/relationships" xmlns:m="http://schemas.openxmlformats.org/officeDocument/2006/math" xmlns:v="urn:schemas-microsoft-com:vml" xmlns:wp14="http://schemas.microsoft.com/office/word/2010/wordprocessingDrawing" xmlns:wp="http://schemas.openxmlformats.org/drawingml/2006/wordprocessingDrawing" xmlns:w10="urn:schemas-microsoft-com:office:word" xmlns:w="http://schemas.openxmlformats.org/wordprocessingml/2006/main" xmlns:w14="http://schemas.microsoft.com/office/word/2010/wordml" xmlns:wpg="http://schemas.microsoft.com/office/word/2010/wordprocessingGroup" xmlns:wpi="http://schemas.microsoft.com/office/word/2010/wordprocessingInk" xmlns:wne="http://schemas.microsoft.com/office/word/2006/wordml" xmlns:wps="http://schemas.microsoft.com/office/word/2010/wordprocessingShape" mc:Ignorable="w14 wp14">
+<w:footnotes xmlns:wpc="http://schemas.microsoft.com/office/word/2010/wordprocessingCanvas" xmlns:cx="http://schemas.microsoft.com/office/drawing/2014/chartex" xmlns:cx1="http://schemas.microsoft.com/office/drawing/2015/9/8/chartex" xmlns:cx2="http://schemas.microsoft.com/office/drawing/2015/10/21/chartex" xmlns:cx3="http://schemas.microsoft.com/office/drawing/2016/5/9/chartex" xmlns:cx4="http://schemas.microsoft.com/office/drawing/2016/5/10/chartex" xmlns:cx5="http://schemas.microsoft.com/office/drawing/2016/5/11/chartex" xmlns:cx6="http://schemas.microsoft.com/office/drawing/2016/5/12/chartex" xmlns:cx7="http://schemas.microsoft.com/office/drawing/2016/5/13/chartex" xmlns:cx8="http://schemas.microsoft.com/office/drawing/2016/5/14/chartex" xmlns:mc="http://schemas.openxmlformats.org/markup-compatibility/2006" xmlns:aink="http://schemas.microsoft.com/office/drawing/2016/ink" xmlns:am3d="http://schemas.microsoft.com/office/drawing/2017/model3d" xmlns:o="urn:schemas-microsoft-com:office:office" xmlns:r="http://schemas.openxmlformats.org/officeDocument/2006/relationships" xmlns:m="http://schemas.openxmlformats.org/officeDocument/2006/math" xmlns:v="urn:schemas-microsoft-com:vml" xmlns:wp14="http://schemas.microsoft.com/office/word/2010/wordprocessingDrawing" xmlns:wp="http://schemas.openxmlformats.org/drawingml/2006/wordprocessingDrawing" xmlns:w10="urn:schemas-microsoft-com:office:word" xmlns:w="http://schemas.openxmlformats.org/wordprocessingml/2006/main" xmlns:w14="http://schemas.microsoft.com/office/word/2010/wordml" xmlns:w15="http://schemas.microsoft.com/office/word/2012/wordml" xmlns:w16cex="http://schemas.microsoft.com/office/word/2018/wordml/cex" xmlns:w16cid="http://schemas.microsoft.com/office/word/2016/wordml/cid" xmlns:w16="http://schemas.microsoft.com/office/word/2018/wordml" xmlns:w16sdtdh="http://schemas.microsoft.com/office/word/2020/wordml/sdtdatahash" xmlns:w16se="http://schemas.microsoft.com/office/word/2015/wordml/symex" xmlns:wpg="http://schemas.microsoft.com/office/word/2010/wordprocessingGroup" xmlns:wpi="http://schemas.microsoft.com/office/word/2010/wordprocessingInk" xmlns:wne="http://schemas.microsoft.com/office/word/2006/wordml" xmlns:wps="http://schemas.microsoft.com/office/word/2010/wordprocessingShape" mc:Ignorable="w14 w15 w16se w16cid w16 w16cex w16sdtdh wp14">
   <w:footnote w:type="separator" w:id="-1">
     <w:p>
       <w:r>
@@ -2276,7 +2254,7 @@
 </file>
 
 <file path=word/header1.xml><?xml version="1.0" encoding="utf-8"?>
-<w:hdr xmlns:wpc="http://schemas.microsoft.com/office/word/2010/wordprocessingCanvas" xmlns:mc="http://schemas.openxmlformats.org/markup-compatibility/2006" xmlns:o="urn:schemas-microsoft-com:office:office" xmlns:r="http://schemas.openxmlformats.org/officeDocument/2006/relationships" xmlns:m="http://schemas.openxmlformats.org/officeDocument/2006/math" xmlns:v="urn:schemas-microsoft-com:vml" xmlns:wp14="http://schemas.microsoft.com/office/word/2010/wordprocessingDrawing" xmlns:wp="http://schemas.openxmlformats.org/drawingml/2006/wordprocessingDrawing" xmlns:w10="urn:schemas-microsoft-com:office:word" xmlns:w="http://schemas.openxmlformats.org/wordprocessingml/2006/main" xmlns:w14="http://schemas.microsoft.com/office/word/2010/wordml" xmlns:wpg="http://schemas.microsoft.com/office/word/2010/wordprocessingGroup" xmlns:wpi="http://schemas.microsoft.com/office/word/2010/wordprocessingInk" xmlns:wne="http://schemas.microsoft.com/office/word/2006/wordml" xmlns:wps="http://schemas.microsoft.com/office/word/2010/wordprocessingShape" mc:Ignorable="w14 wp14">
+<w:hdr xmlns:wpc="http://schemas.microsoft.com/office/word/2010/wordprocessingCanvas" xmlns:cx="http://schemas.microsoft.com/office/drawing/2014/chartex" xmlns:cx1="http://schemas.microsoft.com/office/drawing/2015/9/8/chartex" xmlns:cx2="http://schemas.microsoft.com/office/drawing/2015/10/21/chartex" xmlns:cx3="http://schemas.microsoft.com/office/drawing/2016/5/9/chartex" xmlns:cx4="http://schemas.microsoft.com/office/drawing/2016/5/10/chartex" xmlns:cx5="http://schemas.microsoft.com/office/drawing/2016/5/11/chartex" xmlns:cx6="http://schemas.microsoft.com/office/drawing/2016/5/12/chartex" xmlns:cx7="http://schemas.microsoft.com/office/drawing/2016/5/13/chartex" xmlns:cx8="http://schemas.microsoft.com/office/drawing/2016/5/14/chartex" xmlns:mc="http://schemas.openxmlformats.org/markup-compatibility/2006" xmlns:aink="http://schemas.microsoft.com/office/drawing/2016/ink" xmlns:am3d="http://schemas.microsoft.com/office/drawing/2017/model3d" xmlns:o="urn:schemas-microsoft-com:office:office" xmlns:r="http://schemas.openxmlformats.org/officeDocument/2006/relationships" xmlns:m="http://schemas.openxmlformats.org/officeDocument/2006/math" xmlns:v="urn:schemas-microsoft-com:vml" xmlns:wp14="http://schemas.microsoft.com/office/word/2010/wordprocessingDrawing" xmlns:wp="http://schemas.openxmlformats.org/drawingml/2006/wordprocessingDrawing" xmlns:w10="urn:schemas-microsoft-com:office:word" xmlns:w="http://schemas.openxmlformats.org/wordprocessingml/2006/main" xmlns:w14="http://schemas.microsoft.com/office/word/2010/wordml" xmlns:w15="http://schemas.microsoft.com/office/word/2012/wordml" xmlns:w16cex="http://schemas.microsoft.com/office/word/2018/wordml/cex" xmlns:w16cid="http://schemas.microsoft.com/office/word/2016/wordml/cid" xmlns:w16="http://schemas.microsoft.com/office/word/2018/wordml" xmlns:w16sdtdh="http://schemas.microsoft.com/office/word/2020/wordml/sdtdatahash" xmlns:w16se="http://schemas.microsoft.com/office/word/2015/wordml/symex" xmlns:wpg="http://schemas.microsoft.com/office/word/2010/wordprocessingGroup" xmlns:wpi="http://schemas.microsoft.com/office/word/2010/wordprocessingInk" xmlns:wne="http://schemas.microsoft.com/office/word/2006/wordml" xmlns:wps="http://schemas.microsoft.com/office/word/2010/wordprocessingShape" mc:Ignorable="w14 w15 w16se w16cid w16 w16cex w16sdtdh wp14">
   <w:p>
     <w:pPr>
       <w:pStyle w:val="Header"/>
@@ -2286,7 +2264,7 @@
 </file>
 
 <file path=word/header2.xml><?xml version="1.0" encoding="utf-8"?>
-<w:hdr xmlns:wpc="http://schemas.microsoft.com/office/word/2010/wordprocessingCanvas" xmlns:mc="http://schemas.openxmlformats.org/markup-compatibility/2006" xmlns:o="urn:schemas-microsoft-com:office:office" xmlns:r="http://schemas.openxmlformats.org/officeDocument/2006/relationships" xmlns:m="http://schemas.openxmlformats.org/officeDocument/2006/math" xmlns:v="urn:schemas-microsoft-com:vml" xmlns:wp14="http://schemas.microsoft.com/office/word/2010/wordprocessingDrawing" xmlns:wp="http://schemas.openxmlformats.org/drawingml/2006/wordprocessingDrawing" xmlns:w10="urn:schemas-microsoft-com:office:word" xmlns:w="http://schemas.openxmlformats.org/wordprocessingml/2006/main" xmlns:w14="http://schemas.microsoft.com/office/word/2010/wordml" xmlns:wpg="http://schemas.microsoft.com/office/word/2010/wordprocessingGroup" xmlns:wpi="http://schemas.microsoft.com/office/word/2010/wordprocessingInk" xmlns:wne="http://schemas.microsoft.com/office/word/2006/wordml" xmlns:wps="http://schemas.microsoft.com/office/word/2010/wordprocessingShape" mc:Ignorable="w14 wp14">
+<w:hdr xmlns:wpc="http://schemas.microsoft.com/office/word/2010/wordprocessingCanvas" xmlns:cx="http://schemas.microsoft.com/office/drawing/2014/chartex" xmlns:cx1="http://schemas.microsoft.com/office/drawing/2015/9/8/chartex" xmlns:cx2="http://schemas.microsoft.com/office/drawing/2015/10/21/chartex" xmlns:cx3="http://schemas.microsoft.com/office/drawing/2016/5/9/chartex" xmlns:cx4="http://schemas.microsoft.com/office/drawing/2016/5/10/chartex" xmlns:cx5="http://schemas.microsoft.com/office/drawing/2016/5/11/chartex" xmlns:cx6="http://schemas.microsoft.com/office/drawing/2016/5/12/chartex" xmlns:cx7="http://schemas.microsoft.com/office/drawing/2016/5/13/chartex" xmlns:cx8="http://schemas.microsoft.com/office/drawing/2016/5/14/chartex" xmlns:mc="http://schemas.openxmlformats.org/markup-compatibility/2006" xmlns:aink="http://schemas.microsoft.com/office/drawing/2016/ink" xmlns:am3d="http://schemas.microsoft.com/office/drawing/2017/model3d" xmlns:o="urn:schemas-microsoft-com:office:office" xmlns:r="http://schemas.openxmlformats.org/officeDocument/2006/relationships" xmlns:m="http://schemas.openxmlformats.org/officeDocument/2006/math" xmlns:v="urn:schemas-microsoft-com:vml" xmlns:wp14="http://schemas.microsoft.com/office/word/2010/wordprocessingDrawing" xmlns:wp="http://schemas.openxmlformats.org/drawingml/2006/wordprocessingDrawing" xmlns:w10="urn:schemas-microsoft-com:office:word" xmlns:w="http://schemas.openxmlformats.org/wordprocessingml/2006/main" xmlns:w14="http://schemas.microsoft.com/office/word/2010/wordml" xmlns:w15="http://schemas.microsoft.com/office/word/2012/wordml" xmlns:w16cex="http://schemas.microsoft.com/office/word/2018/wordml/cex" xmlns:w16cid="http://schemas.microsoft.com/office/word/2016/wordml/cid" xmlns:w16="http://schemas.microsoft.com/office/word/2018/wordml" xmlns:w16sdtdh="http://schemas.microsoft.com/office/word/2020/wordml/sdtdatahash" xmlns:w16se="http://schemas.microsoft.com/office/word/2015/wordml/symex" xmlns:wpg="http://schemas.microsoft.com/office/word/2010/wordprocessingGroup" xmlns:wpi="http://schemas.microsoft.com/office/word/2010/wordprocessingInk" xmlns:wne="http://schemas.microsoft.com/office/word/2006/wordml" xmlns:wps="http://schemas.microsoft.com/office/word/2010/wordprocessingShape" mc:Ignorable="w14 w15 w16se w16cid w16 w16cex w16sdtdh wp14">
   <w:p>
     <w:pPr>
       <w:pStyle w:val="Header"/>
@@ -2310,7 +2288,7 @@
 </file>
 
 <file path=word/header3.xml><?xml version="1.0" encoding="utf-8"?>
-<w:hdr xmlns:wpc="http://schemas.microsoft.com/office/word/2010/wordprocessingCanvas" xmlns:mc="http://schemas.openxmlformats.org/markup-compatibility/2006" xmlns:o="urn:schemas-microsoft-com:office:office" xmlns:r="http://schemas.openxmlformats.org/officeDocument/2006/relationships" xmlns:m="http://schemas.openxmlformats.org/officeDocument/2006/math" xmlns:v="urn:schemas-microsoft-com:vml" xmlns:wp14="http://schemas.microsoft.com/office/word/2010/wordprocessingDrawing" xmlns:wp="http://schemas.openxmlformats.org/drawingml/2006/wordprocessingDrawing" xmlns:w10="urn:schemas-microsoft-com:office:word" xmlns:w="http://schemas.openxmlformats.org/wordprocessingml/2006/main" xmlns:w14="http://schemas.microsoft.com/office/word/2010/wordml" xmlns:wpg="http://schemas.microsoft.com/office/word/2010/wordprocessingGroup" xmlns:wpi="http://schemas.microsoft.com/office/word/2010/wordprocessingInk" xmlns:wne="http://schemas.microsoft.com/office/word/2006/wordml" xmlns:wps="http://schemas.microsoft.com/office/word/2010/wordprocessingShape" mc:Ignorable="w14 wp14">
+<w:hdr xmlns:wpc="http://schemas.microsoft.com/office/word/2010/wordprocessingCanvas" xmlns:cx="http://schemas.microsoft.com/office/drawing/2014/chartex" xmlns:cx1="http://schemas.microsoft.com/office/drawing/2015/9/8/chartex" xmlns:cx2="http://schemas.microsoft.com/office/drawing/2015/10/21/chartex" xmlns:cx3="http://schemas.microsoft.com/office/drawing/2016/5/9/chartex" xmlns:cx4="http://schemas.microsoft.com/office/drawing/2016/5/10/chartex" xmlns:cx5="http://schemas.microsoft.com/office/drawing/2016/5/11/chartex" xmlns:cx6="http://schemas.microsoft.com/office/drawing/2016/5/12/chartex" xmlns:cx7="http://schemas.microsoft.com/office/drawing/2016/5/13/chartex" xmlns:cx8="http://schemas.microsoft.com/office/drawing/2016/5/14/chartex" xmlns:mc="http://schemas.openxmlformats.org/markup-compatibility/2006" xmlns:aink="http://schemas.microsoft.com/office/drawing/2016/ink" xmlns:am3d="http://schemas.microsoft.com/office/drawing/2017/model3d" xmlns:o="urn:schemas-microsoft-com:office:office" xmlns:r="http://schemas.openxmlformats.org/officeDocument/2006/relationships" xmlns:m="http://schemas.openxmlformats.org/officeDocument/2006/math" xmlns:v="urn:schemas-microsoft-com:vml" xmlns:wp14="http://schemas.microsoft.com/office/word/2010/wordprocessingDrawing" xmlns:wp="http://schemas.openxmlformats.org/drawingml/2006/wordprocessingDrawing" xmlns:w10="urn:schemas-microsoft-com:office:word" xmlns:w="http://schemas.openxmlformats.org/wordprocessingml/2006/main" xmlns:w14="http://schemas.microsoft.com/office/word/2010/wordml" xmlns:w15="http://schemas.microsoft.com/office/word/2012/wordml" xmlns:w16cex="http://schemas.microsoft.com/office/word/2018/wordml/cex" xmlns:w16cid="http://schemas.microsoft.com/office/word/2016/wordml/cid" xmlns:w16="http://schemas.microsoft.com/office/word/2018/wordml" xmlns:w16sdtdh="http://schemas.microsoft.com/office/word/2020/wordml/sdtdatahash" xmlns:w16se="http://schemas.microsoft.com/office/word/2015/wordml/symex" xmlns:wpg="http://schemas.microsoft.com/office/word/2010/wordprocessingGroup" xmlns:wpi="http://schemas.microsoft.com/office/word/2010/wordprocessingInk" xmlns:wne="http://schemas.microsoft.com/office/word/2006/wordml" xmlns:wps="http://schemas.microsoft.com/office/word/2010/wordprocessingShape" mc:Ignorable="w14 w15 w16se w16cid w16 w16cex w16sdtdh wp14">
   <w:p>
     <w:pPr>
       <w:pStyle w:val="Header"/>
@@ -2320,8 +2298,8 @@
 </file>
 
 <file path=word/numbering.xml><?xml version="1.0" encoding="utf-8"?>
-<w:numbering xmlns:wpc="http://schemas.microsoft.com/office/word/2010/wordprocessingCanvas" xmlns:mc="http://schemas.openxmlformats.org/markup-compatibility/2006" xmlns:o="urn:schemas-microsoft-com:office:office" xmlns:r="http://schemas.openxmlformats.org/officeDocument/2006/relationships" xmlns:m="http://schemas.openxmlformats.org/officeDocument/2006/math" xmlns:v="urn:schemas-microsoft-com:vml" xmlns:wp14="http://schemas.microsoft.com/office/word/2010/wordprocessingDrawing" xmlns:wp="http://schemas.openxmlformats.org/drawingml/2006/wordprocessingDrawing" xmlns:w10="urn:schemas-microsoft-com:office:word" xmlns:w="http://schemas.openxmlformats.org/wordprocessingml/2006/main" xmlns:w14="http://schemas.microsoft.com/office/word/2010/wordml" xmlns:wpg="http://schemas.microsoft.com/office/word/2010/wordprocessingGroup" xmlns:wpi="http://schemas.microsoft.com/office/word/2010/wordprocessingInk" xmlns:wne="http://schemas.microsoft.com/office/word/2006/wordml" xmlns:wps="http://schemas.microsoft.com/office/word/2010/wordprocessingShape" mc:Ignorable="w14 wp14">
-  <w:abstractNum w:abstractNumId="0">
+<w:numbering xmlns:wpc="http://schemas.microsoft.com/office/word/2010/wordprocessingCanvas" xmlns:cx="http://schemas.microsoft.com/office/drawing/2014/chartex" xmlns:cx1="http://schemas.microsoft.com/office/drawing/2015/9/8/chartex" xmlns:cx2="http://schemas.microsoft.com/office/drawing/2015/10/21/chartex" xmlns:cx3="http://schemas.microsoft.com/office/drawing/2016/5/9/chartex" xmlns:cx4="http://schemas.microsoft.com/office/drawing/2016/5/10/chartex" xmlns:cx5="http://schemas.microsoft.com/office/drawing/2016/5/11/chartex" xmlns:cx6="http://schemas.microsoft.com/office/drawing/2016/5/12/chartex" xmlns:cx7="http://schemas.microsoft.com/office/drawing/2016/5/13/chartex" xmlns:cx8="http://schemas.microsoft.com/office/drawing/2016/5/14/chartex" xmlns:mc="http://schemas.openxmlformats.org/markup-compatibility/2006" xmlns:aink="http://schemas.microsoft.com/office/drawing/2016/ink" xmlns:am3d="http://schemas.microsoft.com/office/drawing/2017/model3d" xmlns:o="urn:schemas-microsoft-com:office:office" xmlns:r="http://schemas.openxmlformats.org/officeDocument/2006/relationships" xmlns:m="http://schemas.openxmlformats.org/officeDocument/2006/math" xmlns:v="urn:schemas-microsoft-com:vml" xmlns:wp14="http://schemas.microsoft.com/office/word/2010/wordprocessingDrawing" xmlns:wp="http://schemas.openxmlformats.org/drawingml/2006/wordprocessingDrawing" xmlns:w10="urn:schemas-microsoft-com:office:word" xmlns:w="http://schemas.openxmlformats.org/wordprocessingml/2006/main" xmlns:w14="http://schemas.microsoft.com/office/word/2010/wordml" xmlns:w15="http://schemas.microsoft.com/office/word/2012/wordml" xmlns:w16cex="http://schemas.microsoft.com/office/word/2018/wordml/cex" xmlns:w16cid="http://schemas.microsoft.com/office/word/2016/wordml/cid" xmlns:w16="http://schemas.microsoft.com/office/word/2018/wordml" xmlns:w16sdtdh="http://schemas.microsoft.com/office/word/2020/wordml/sdtdatahash" xmlns:w16se="http://schemas.microsoft.com/office/word/2015/wordml/symex" xmlns:wpg="http://schemas.microsoft.com/office/word/2010/wordprocessingGroup" xmlns:wpi="http://schemas.microsoft.com/office/word/2010/wordprocessingInk" xmlns:wne="http://schemas.microsoft.com/office/word/2006/wordml" xmlns:wps="http://schemas.microsoft.com/office/word/2010/wordprocessingShape" mc:Ignorable="w14 w15 w16se w16cid w16 w16cex w16sdtdh wp14">
+  <w:abstractNum w:abstractNumId="0" w15:restartNumberingAfterBreak="0">
     <w:nsid w:val="08B2501C"/>
     <w:multiLevelType w:val="hybridMultilevel"/>
     <w:tmpl w:val="F2A43D58"/>
@@ -2434,7 +2412,7 @@
       </w:rPr>
     </w:lvl>
   </w:abstractNum>
-  <w:abstractNum w:abstractNumId="1">
+  <w:abstractNum w:abstractNumId="1" w15:restartNumberingAfterBreak="0">
     <w:nsid w:val="11E0619D"/>
     <w:multiLevelType w:val="hybridMultilevel"/>
     <w:tmpl w:val="4380F926"/>
@@ -2547,7 +2525,7 @@
       </w:rPr>
     </w:lvl>
   </w:abstractNum>
-  <w:abstractNum w:abstractNumId="2">
+  <w:abstractNum w:abstractNumId="2" w15:restartNumberingAfterBreak="0">
     <w:nsid w:val="16ED3168"/>
     <w:multiLevelType w:val="hybridMultilevel"/>
     <w:tmpl w:val="2ADE02E4"/>
@@ -2660,7 +2638,7 @@
       </w:rPr>
     </w:lvl>
   </w:abstractNum>
-  <w:abstractNum w:abstractNumId="3">
+  <w:abstractNum w:abstractNumId="3" w15:restartNumberingAfterBreak="0">
     <w:nsid w:val="468B7B8A"/>
     <w:multiLevelType w:val="hybridMultilevel"/>
     <w:tmpl w:val="51D4A994"/>
@@ -2773,7 +2751,7 @@
       </w:rPr>
     </w:lvl>
   </w:abstractNum>
-  <w:abstractNum w:abstractNumId="4">
+  <w:abstractNum w:abstractNumId="4" w15:restartNumberingAfterBreak="0">
     <w:nsid w:val="5D9F7580"/>
     <w:multiLevelType w:val="hybridMultilevel"/>
     <w:tmpl w:val="F9F252D6"/>
@@ -2886,7 +2864,7 @@
       </w:rPr>
     </w:lvl>
   </w:abstractNum>
-  <w:abstractNum w:abstractNumId="5">
+  <w:abstractNum w:abstractNumId="5" w15:restartNumberingAfterBreak="0">
     <w:nsid w:val="6C3A28D4"/>
     <w:multiLevelType w:val="hybridMultilevel"/>
     <w:tmpl w:val="28D0FB9E"/>
@@ -2999,7 +2977,7 @@
       </w:rPr>
     </w:lvl>
   </w:abstractNum>
-  <w:abstractNum w:abstractNumId="6">
+  <w:abstractNum w:abstractNumId="6" w15:restartNumberingAfterBreak="0">
     <w:nsid w:val="73222ACC"/>
     <w:multiLevelType w:val="hybridMultilevel"/>
     <w:tmpl w:val="FC0AC52A"/>
@@ -3137,7 +3115,7 @@
 </file>
 
 <file path=word/styles.xml><?xml version="1.0" encoding="utf-8"?>
-<w:styles xmlns:mc="http://schemas.openxmlformats.org/markup-compatibility/2006" xmlns:r="http://schemas.openxmlformats.org/officeDocument/2006/relationships" xmlns:w="http://schemas.openxmlformats.org/wordprocessingml/2006/main" xmlns:w14="http://schemas.microsoft.com/office/word/2010/wordml" mc:Ignorable="w14">
+<w:styles xmlns:mc="http://schemas.openxmlformats.org/markup-compatibility/2006" xmlns:r="http://schemas.openxmlformats.org/officeDocument/2006/relationships" xmlns:w="http://schemas.openxmlformats.org/wordprocessingml/2006/main" xmlns:w14="http://schemas.microsoft.com/office/word/2010/wordml" xmlns:w15="http://schemas.microsoft.com/office/word/2012/wordml" xmlns:w16cex="http://schemas.microsoft.com/office/word/2018/wordml/cex" xmlns:w16cid="http://schemas.microsoft.com/office/word/2016/wordml/cid" xmlns:w16="http://schemas.microsoft.com/office/word/2018/wordml" xmlns:w16sdtdh="http://schemas.microsoft.com/office/word/2020/wordml/sdtdatahash" xmlns:w16se="http://schemas.microsoft.com/office/word/2015/wordml/symex" mc:Ignorable="w14 w15 w16se w16cid w16 w16cex w16sdtdh">
   <w:docDefaults>
     <w:rPrDefault>
       <w:rPr>
@@ -3153,500 +3131,383 @@
       </w:pPr>
     </w:pPrDefault>
   </w:docDefaults>
-  <w:latentStyles w:defLockedState="0" w:defUIPriority="99" w:defSemiHidden="1" w:defUnhideWhenUsed="1" w:defQFormat="0" w:count="267">
-    <w:lsdException w:name="Normal" w:semiHidden="0" w:uiPriority="0" w:unhideWhenUsed="0" w:qFormat="1"/>
-    <w:lsdException w:name="heading 1" w:semiHidden="0" w:uiPriority="9" w:unhideWhenUsed="0" w:qFormat="1"/>
-    <w:lsdException w:name="heading 2" w:uiPriority="9" w:qFormat="1"/>
-    <w:lsdException w:name="heading 3" w:uiPriority="9" w:qFormat="1"/>
-    <w:lsdException w:name="heading 4" w:uiPriority="9" w:qFormat="1"/>
-    <w:lsdException w:name="heading 5" w:uiPriority="9" w:qFormat="1"/>
-    <w:lsdException w:name="heading 6" w:uiPriority="9" w:qFormat="1"/>
-    <w:lsdException w:name="heading 7" w:uiPriority="9" w:qFormat="1"/>
-    <w:lsdException w:name="heading 8" w:uiPriority="9" w:qFormat="1"/>
-    <w:lsdException w:name="heading 9" w:uiPriority="9" w:qFormat="1"/>
-    <w:lsdException w:name="toc 1" w:uiPriority="39"/>
-    <w:lsdException w:name="toc 2" w:uiPriority="39"/>
-    <w:lsdException w:name="toc 3" w:uiPriority="39"/>
-    <w:lsdException w:name="toc 4" w:uiPriority="39"/>
-    <w:lsdException w:name="toc 5" w:uiPriority="39"/>
-    <w:lsdException w:name="toc 6" w:uiPriority="39"/>
-    <w:lsdException w:name="toc 7" w:uiPriority="39"/>
-    <w:lsdException w:name="toc 8" w:uiPriority="39"/>
-    <w:lsdException w:name="toc 9" w:uiPriority="39"/>
-    <w:lsdException w:name="caption" w:uiPriority="35" w:qFormat="1"/>
-    <w:lsdException w:name="footnote reference" w:unhideWhenUsed="0"/>
-    <w:lsdException w:name="Title" w:semiHidden="0" w:uiPriority="10" w:unhideWhenUsed="0" w:qFormat="1"/>
-    <w:lsdException w:name="Default Paragraph Font" w:uiPriority="1"/>
-    <w:lsdException w:name="Subtitle" w:semiHidden="0" w:uiPriority="11" w:unhideWhenUsed="0" w:qFormat="1"/>
-    <w:lsdException w:name="Strong" w:semiHidden="0" w:uiPriority="22" w:unhideWhenUsed="0" w:qFormat="1"/>
-    <w:lsdException w:name="Emphasis" w:semiHidden="0" w:uiPriority="20" w:unhideWhenUsed="0" w:qFormat="1"/>
+  <w:latentStyles w:defLockedState="0" w:defUIPriority="99" w:defSemiHidden="0" w:defUnhideWhenUsed="0" w:defQFormat="0" w:count="376">
+    <w:lsdException w:name="Normal" w:uiPriority="0" w:qFormat="1"/>
+    <w:lsdException w:name="heading 1" w:uiPriority="9" w:qFormat="1"/>
+    <w:lsdException w:name="heading 2" w:semiHidden="1" w:uiPriority="9" w:unhideWhenUsed="1" w:qFormat="1"/>
+    <w:lsdException w:name="heading 3" w:semiHidden="1" w:uiPriority="9" w:unhideWhenUsed="1" w:qFormat="1"/>
+    <w:lsdException w:name="heading 4" w:semiHidden="1" w:uiPriority="9" w:unhideWhenUsed="1" w:qFormat="1"/>
+    <w:lsdException w:name="heading 5" w:semiHidden="1" w:uiPriority="9" w:unhideWhenUsed="1" w:qFormat="1"/>
+    <w:lsdException w:name="heading 6" w:semiHidden="1" w:uiPriority="9" w:unhideWhenUsed="1" w:qFormat="1"/>
+    <w:lsdException w:name="heading 7" w:semiHidden="1" w:uiPriority="9" w:unhideWhenUsed="1" w:qFormat="1"/>
+    <w:lsdException w:name="heading 8" w:semiHidden="1" w:uiPriority="9" w:unhideWhenUsed="1" w:qFormat="1"/>
+    <w:lsdException w:name="heading 9" w:semiHidden="1" w:uiPriority="9" w:unhideWhenUsed="1" w:qFormat="1"/>
+    <w:lsdException w:name="index 1" w:semiHidden="1" w:unhideWhenUsed="1"/>
+    <w:lsdException w:name="index 2" w:semiHidden="1" w:unhideWhenUsed="1"/>
+    <w:lsdException w:name="index 3" w:semiHidden="1" w:unhideWhenUsed="1"/>
+    <w:lsdException w:name="index 4" w:semiHidden="1" w:unhideWhenUsed="1"/>
+    <w:lsdException w:name="index 5" w:semiHidden="1" w:unhideWhenUsed="1"/>
+    <w:lsdException w:name="index 6" w:semiHidden="1" w:unhideWhenUsed="1"/>
+    <w:lsdException w:name="index 7" w:semiHidden="1" w:unhideWhenUsed="1"/>
+    <w:lsdException w:name="index 8" w:semiHidden="1" w:unhideWhenUsed="1"/>
+    <w:lsdException w:name="index 9" w:semiHidden="1" w:unhideWhenUsed="1"/>
+    <w:lsdException w:name="toc 1" w:semiHidden="1" w:uiPriority="39" w:unhideWhenUsed="1"/>
+    <w:lsdException w:name="toc 2" w:semiHidden="1" w:uiPriority="39" w:unhideWhenUsed="1"/>
+    <w:lsdException w:name="toc 3" w:semiHidden="1" w:uiPriority="39" w:unhideWhenUsed="1"/>
+    <w:lsdException w:name="toc 4" w:semiHidden="1" w:uiPriority="39" w:unhideWhenUsed="1"/>
+    <w:lsdException w:name="toc 5" w:semiHidden="1" w:uiPriority="39" w:unhideWhenUsed="1"/>
+    <w:lsdException w:name="toc 6" w:semiHidden="1" w:uiPriority="39" w:unhideWhenUsed="1"/>
+    <w:lsdException w:name="toc 7" w:semiHidden="1" w:uiPriority="39" w:unhideWhenUsed="1"/>
+    <w:lsdException w:name="toc 8" w:semiHidden="1" w:uiPriority="39" w:unhideWhenUsed="1"/>
+    <w:lsdException w:name="toc 9" w:semiHidden="1" w:uiPriority="39" w:unhideWhenUsed="1"/>
+    <w:lsdException w:name="Normal Indent" w:semiHidden="1" w:unhideWhenUsed="1"/>
+    <w:lsdException w:name="footnote text" w:semiHidden="1" w:unhideWhenUsed="1"/>
+    <w:lsdException w:name="annotation text" w:semiHidden="1" w:unhideWhenUsed="1"/>
+    <w:lsdException w:name="header" w:semiHidden="1" w:unhideWhenUsed="1"/>
+    <w:lsdException w:name="footer" w:semiHidden="1" w:unhideWhenUsed="1"/>
+    <w:lsdException w:name="index heading" w:semiHidden="1" w:unhideWhenUsed="1"/>
+    <w:lsdException w:name="caption" w:semiHidden="1" w:uiPriority="35" w:unhideWhenUsed="1" w:qFormat="1"/>
+    <w:lsdException w:name="table of figures" w:semiHidden="1" w:unhideWhenUsed="1"/>
+    <w:lsdException w:name="envelope address" w:semiHidden="1" w:unhideWhenUsed="1"/>
+    <w:lsdException w:name="envelope return" w:semiHidden="1" w:unhideWhenUsed="1"/>
+    <w:lsdException w:name="footnote reference" w:semiHidden="1"/>
+    <w:lsdException w:name="annotation reference" w:semiHidden="1" w:unhideWhenUsed="1"/>
+    <w:lsdException w:name="line number" w:semiHidden="1" w:unhideWhenUsed="1"/>
+    <w:lsdException w:name="page number" w:semiHidden="1" w:unhideWhenUsed="1"/>
+    <w:lsdException w:name="endnote reference" w:semiHidden="1" w:unhideWhenUsed="1"/>
+    <w:lsdException w:name="endnote text" w:semiHidden="1" w:unhideWhenUsed="1"/>
+    <w:lsdException w:name="table of authorities" w:semiHidden="1" w:unhideWhenUsed="1"/>
+    <w:lsdException w:name="macro" w:semiHidden="1" w:unhideWhenUsed="1"/>
+    <w:lsdException w:name="toa heading" w:semiHidden="1" w:unhideWhenUsed="1"/>
+    <w:lsdException w:name="List" w:semiHidden="1" w:unhideWhenUsed="1"/>
+    <w:lsdException w:name="List Bullet" w:semiHidden="1" w:unhideWhenUsed="1"/>
+    <w:lsdException w:name="List Number" w:semiHidden="1" w:unhideWhenUsed="1"/>
+    <w:lsdException w:name="List 2" w:semiHidden="1" w:unhideWhenUsed="1"/>
+    <w:lsdException w:name="List 3" w:semiHidden="1" w:unhideWhenUsed="1"/>
+    <w:lsdException w:name="List 4" w:semiHidden="1" w:unhideWhenUsed="1"/>
+    <w:lsdException w:name="List 5" w:semiHidden="1" w:unhideWhenUsed="1"/>
+    <w:lsdException w:name="List Bullet 2" w:semiHidden="1" w:unhideWhenUsed="1"/>
+    <w:lsdException w:name="List Bullet 3" w:semiHidden="1" w:unhideWhenUsed="1"/>
+    <w:lsdException w:name="List Bullet 4" w:semiHidden="1" w:unhideWhenUsed="1"/>
+    <w:lsdException w:name="List Bullet 5" w:semiHidden="1" w:unhideWhenUsed="1"/>
+    <w:lsdException w:name="List Number 2" w:semiHidden="1" w:unhideWhenUsed="1"/>
+    <w:lsdException w:name="List Number 3" w:semiHidden="1" w:unhideWhenUsed="1"/>
+    <w:lsdException w:name="List Number 4" w:semiHidden="1" w:unhideWhenUsed="1"/>
+    <w:lsdException w:name="List Number 5" w:semiHidden="1" w:unhideWhenUsed="1"/>
+    <w:lsdException w:name="Title" w:uiPriority="10" w:qFormat="1"/>
+    <w:lsdException w:name="Closing" w:semiHidden="1" w:unhideWhenUsed="1"/>
+    <w:lsdException w:name="Signature" w:semiHidden="1" w:unhideWhenUsed="1"/>
+    <w:lsdException w:name="Default Paragraph Font" w:semiHidden="1" w:uiPriority="1" w:unhideWhenUsed="1"/>
+    <w:lsdException w:name="Body Text" w:semiHidden="1" w:unhideWhenUsed="1"/>
+    <w:lsdException w:name="Body Text Indent" w:semiHidden="1" w:unhideWhenUsed="1"/>
+    <w:lsdException w:name="List Continue" w:semiHidden="1" w:unhideWhenUsed="1"/>
+    <w:lsdException w:name="List Continue 2" w:semiHidden="1" w:unhideWhenUsed="1"/>
+    <w:lsdException w:name="List Continue 3" w:semiHidden="1" w:unhideWhenUsed="1"/>
+    <w:lsdException w:name="List Continue 4" w:semiHidden="1" w:unhideWhenUsed="1"/>
+    <w:lsdException w:name="List Continue 5" w:semiHidden="1" w:unhideWhenUsed="1"/>
+    <w:lsdException w:name="Message Header" w:semiHidden="1" w:unhideWhenUsed="1"/>
+    <w:lsdException w:name="Subtitle" w:uiPriority="11" w:qFormat="1"/>
+    <w:lsdException w:name="Salutation" w:semiHidden="1" w:unhideWhenUsed="1"/>
+    <w:lsdException w:name="Date" w:semiHidden="1" w:unhideWhenUsed="1"/>
+    <w:lsdException w:name="Body Text First Indent" w:semiHidden="1" w:unhideWhenUsed="1"/>
+    <w:lsdException w:name="Body Text First Indent 2" w:semiHidden="1" w:unhideWhenUsed="1"/>
+    <w:lsdException w:name="Note Heading" w:semiHidden="1" w:unhideWhenUsed="1"/>
+    <w:lsdException w:name="Body Text 2" w:semiHidden="1" w:unhideWhenUsed="1"/>
+    <w:lsdException w:name="Body Text 3" w:semiHidden="1" w:unhideWhenUsed="1"/>
+    <w:lsdException w:name="Body Text Indent 2" w:semiHidden="1" w:unhideWhenUsed="1"/>
+    <w:lsdException w:name="Body Text Indent 3" w:semiHidden="1" w:unhideWhenUsed="1"/>
+    <w:lsdException w:name="Block Text" w:semiHidden="1" w:unhideWhenUsed="1"/>
+    <w:lsdException w:name="Hyperlink" w:semiHidden="1" w:unhideWhenUsed="1"/>
+    <w:lsdException w:name="FollowedHyperlink" w:semiHidden="1" w:unhideWhenUsed="1"/>
+    <w:lsdException w:name="Strong" w:uiPriority="22" w:qFormat="1"/>
+    <w:lsdException w:name="Emphasis" w:uiPriority="20" w:qFormat="1"/>
+    <w:lsdException w:name="Document Map" w:semiHidden="1" w:unhideWhenUsed="1"/>
+    <w:lsdException w:name="Plain Text" w:semiHidden="1" w:unhideWhenUsed="1"/>
+    <w:lsdException w:name="E-mail Signature" w:semiHidden="1" w:unhideWhenUsed="1"/>
+    <w:lsdException w:name="HTML Top of Form" w:semiHidden="1" w:unhideWhenUsed="1"/>
+    <w:lsdException w:name="HTML Bottom of Form" w:semiHidden="1" w:unhideWhenUsed="1"/>
+    <w:lsdException w:name="Normal (Web)" w:semiHidden="1" w:unhideWhenUsed="1"/>
+    <w:lsdException w:name="HTML Acronym" w:semiHidden="1" w:unhideWhenUsed="1"/>
+    <w:lsdException w:name="HTML Address" w:semiHidden="1" w:unhideWhenUsed="1"/>
+    <w:lsdException w:name="HTML Cite" w:semiHidden="1" w:unhideWhenUsed="1"/>
+    <w:lsdException w:name="HTML Code" w:semiHidden="1" w:unhideWhenUsed="1"/>
+    <w:lsdException w:name="HTML Definition" w:semiHidden="1" w:unhideWhenUsed="1"/>
+    <w:lsdException w:name="HTML Keyboard" w:semiHidden="1" w:unhideWhenUsed="1"/>
+    <w:lsdException w:name="HTML Preformatted" w:semiHidden="1" w:unhideWhenUsed="1"/>
+    <w:lsdException w:name="HTML Sample" w:semiHidden="1" w:unhideWhenUsed="1"/>
+    <w:lsdException w:name="HTML Typewriter" w:semiHidden="1" w:unhideWhenUsed="1"/>
+    <w:lsdException w:name="HTML Variable" w:semiHidden="1" w:unhideWhenUsed="1"/>
+    <w:lsdException w:name="Normal Table" w:semiHidden="1" w:unhideWhenUsed="1"/>
+    <w:lsdException w:name="annotation subject" w:semiHidden="1" w:unhideWhenUsed="1"/>
+    <w:lsdException w:name="No List" w:semiHidden="1" w:unhideWhenUsed="1"/>
+    <w:lsdException w:name="Outline List 1" w:semiHidden="1" w:unhideWhenUsed="1"/>
+    <w:lsdException w:name="Outline List 2" w:semiHidden="1" w:unhideWhenUsed="1"/>
+    <w:lsdException w:name="Outline List 3" w:semiHidden="1" w:unhideWhenUsed="1"/>
+    <w:lsdException w:name="Table Simple 1" w:semiHidden="1" w:unhideWhenUsed="1"/>
+    <w:lsdException w:name="Table Simple 2" w:semiHidden="1" w:unhideWhenUsed="1"/>
+    <w:lsdException w:name="Table Simple 3" w:semiHidden="1" w:unhideWhenUsed="1"/>
+    <w:lsdException w:name="Table Classic 1" w:semiHidden="1" w:unhideWhenUsed="1"/>
+    <w:lsdException w:name="Table Classic 2" w:semiHidden="1" w:unhideWhenUsed="1"/>
+    <w:lsdException w:name="Table Classic 3" w:semiHidden="1" w:unhideWhenUsed="1"/>
+    <w:lsdException w:name="Table Classic 4" w:semiHidden="1" w:unhideWhenUsed="1"/>
+    <w:lsdException w:name="Table Colorful 1" w:semiHidden="1" w:unhideWhenUsed="1"/>
+    <w:lsdException w:name="Table Colorful 2" w:semiHidden="1" w:unhideWhenUsed="1"/>
+    <w:lsdException w:name="Table Colorful 3" w:semiHidden="1" w:unhideWhenUsed="1"/>
+    <w:lsdException w:name="Table Columns 1" w:semiHidden="1" w:unhideWhenUsed="1"/>
+    <w:lsdException w:name="Table Columns 2" w:semiHidden="1" w:unhideWhenUsed="1"/>
+    <w:lsdException w:name="Table Columns 3" w:semiHidden="1" w:unhideWhenUsed="1"/>
+    <w:lsdException w:name="Table Columns 4" w:semiHidden="1" w:unhideWhenUsed="1"/>
+    <w:lsdException w:name="Table Columns 5" w:semiHidden="1" w:unhideWhenUsed="1"/>
+    <w:lsdException w:name="Table Grid 1" w:semiHidden="1" w:unhideWhenUsed="1"/>
+    <w:lsdException w:name="Table Grid 2" w:semiHidden="1" w:unhideWhenUsed="1"/>
+    <w:lsdException w:name="Table Grid 3" w:semiHidden="1" w:unhideWhenUsed="1"/>
+    <w:lsdException w:name="Table Grid 4" w:semiHidden="1" w:unhideWhenUsed="1"/>
+    <w:lsdException w:name="Table Grid 5" w:semiHidden="1" w:unhideWhenUsed="1"/>
+    <w:lsdException w:name="Table Grid 6" w:semiHidden="1" w:unhideWhenUsed="1"/>
+    <w:lsdException w:name="Table Grid 7" w:semiHidden="1" w:unhideWhenUsed="1"/>
+    <w:lsdException w:name="Table Grid 8" w:semiHidden="1" w:unhideWhenUsed="1"/>
+    <w:lsdException w:name="Table List 1" w:semiHidden="1" w:unhideWhenUsed="1"/>
+    <w:lsdException w:name="Table List 2" w:semiHidden="1" w:unhideWhenUsed="1"/>
+    <w:lsdException w:name="Table List 3" w:semiHidden="1" w:unhideWhenUsed="1"/>
+    <w:lsdException w:name="Table List 4" w:semiHidden="1" w:unhideWhenUsed="1"/>
+    <w:lsdException w:name="Table List 5" w:semiHidden="1" w:unhideWhenUsed="1"/>
+    <w:lsdException w:name="Table List 6" w:semiHidden="1" w:unhideWhenUsed="1"/>
+    <w:lsdException w:name="Table List 7" w:semiHidden="1" w:unhideWhenUsed="1"/>
+    <w:lsdException w:name="Table List 8" w:semiHidden="1" w:unhideWhenUsed="1"/>
+    <w:lsdException w:name="Table 3D effects 1" w:semiHidden="1" w:unhideWhenUsed="1"/>
+    <w:lsdException w:name="Table 3D effects 2" w:semiHidden="1" w:unhideWhenUsed="1"/>
+    <w:lsdException w:name="Table 3D effects 3" w:semiHidden="1" w:unhideWhenUsed="1"/>
+    <w:lsdException w:name="Table Contemporary" w:semiHidden="1" w:unhideWhenUsed="1"/>
+    <w:lsdException w:name="Table Elegant" w:semiHidden="1" w:unhideWhenUsed="1"/>
+    <w:lsdException w:name="Table Professional" w:semiHidden="1" w:unhideWhenUsed="1"/>
+    <w:lsdException w:name="Table Subtle 1" w:semiHidden="1" w:unhideWhenUsed="1"/>
+    <w:lsdException w:name="Table Subtle 2" w:semiHidden="1" w:unhideWhenUsed="1"/>
+    <w:lsdException w:name="Table Web 1" w:semiHidden="1" w:unhideWhenUsed="1"/>
+    <w:lsdException w:name="Table Web 2" w:semiHidden="1" w:unhideWhenUsed="1"/>
+    <w:lsdException w:name="Table Web 3" w:semiHidden="1" w:unhideWhenUsed="1"/>
+    <w:lsdException w:name="Balloon Text" w:semiHidden="1" w:unhideWhenUsed="1"/>
     <w:lsdException w:name="Table Grid" w:uiPriority="59"/>
-    <w:lsdException w:name="Placeholder Text" w:unhideWhenUsed="0"/>
-    <w:lsdException w:name="No Spacing" w:semiHidden="0" w:uiPriority="1" w:unhideWhenUsed="0" w:qFormat="1"/>
-    <w:lsdException w:name="Light Shading" w:semiHidden="0" w:uiPriority="60" w:unhideWhenUsed="0"/>
-    <w:lsdException w:name="Light List" w:semiHidden="0" w:uiPriority="61" w:unhideWhenUsed="0"/>
-    <w:lsdException w:name="Light Grid" w:semiHidden="0" w:uiPriority="62" w:unhideWhenUsed="0"/>
-    <w:lsdException w:name="Medium Shading 1" w:semiHidden="0" w:uiPriority="63" w:unhideWhenUsed="0"/>
-    <w:lsdException w:name="Medium Shading 2" w:semiHidden="0" w:uiPriority="64" w:unhideWhenUsed="0"/>
-    <w:lsdException w:name="Medium List 1" w:semiHidden="0" w:uiPriority="65" w:unhideWhenUsed="0"/>
-    <w:lsdException w:name="Medium List 2" w:semiHidden="0" w:uiPriority="66" w:unhideWhenUsed="0"/>
-    <w:lsdException w:name="Medium Grid 1" w:semiHidden="0" w:uiPriority="67" w:unhideWhenUsed="0"/>
-    <w:lsdException w:name="Medium Grid 2" w:semiHidden="0" w:uiPriority="68" w:unhideWhenUsed="0"/>
-    <w:lsdException w:name="Medium Grid 3" w:semiHidden="0" w:uiPriority="69" w:unhideWhenUsed="0"/>
-    <w:lsdException w:name="Dark List" w:semiHidden="0" w:uiPriority="70" w:unhideWhenUsed="0"/>
-    <w:lsdException w:name="Colorful Shading" w:semiHidden="0" w:uiPriority="71" w:unhideWhenUsed="0"/>
-    <w:lsdException w:name="Colorful List" w:semiHidden="0" w:uiPriority="72" w:unhideWhenUsed="0"/>
-    <w:lsdException w:name="Colorful Grid" w:semiHidden="0" w:uiPriority="73" w:unhideWhenUsed="0"/>
-    <w:lsdException w:name="Light Shading Accent 1" w:semiHidden="0" w:uiPriority="60" w:unhideWhenUsed="0"/>
-    <w:lsdException w:name="Light List Accent 1" w:semiHidden="0" w:uiPriority="61" w:unhideWhenUsed="0"/>
-    <w:lsdException w:name="Light Grid Accent 1" w:semiHidden="0" w:uiPriority="62" w:unhideWhenUsed="0"/>
-    <w:lsdException w:name="Medium Shading 1 Accent 1" w:semiHidden="0" w:uiPriority="63" w:unhideWhenUsed="0"/>
-    <w:lsdException w:name="Medium Shading 2 Accent 1" w:semiHidden="0" w:uiPriority="64" w:unhideWhenUsed="0"/>
-    <w:lsdException w:name="Medium List 1 Accent 1" w:semiHidden="0" w:uiPriority="65" w:unhideWhenUsed="0"/>
-    <w:lsdException w:name="Revision" w:unhideWhenUsed="0"/>
-    <w:lsdException w:name="List Paragraph" w:semiHidden="0" w:uiPriority="34" w:unhideWhenUsed="0" w:qFormat="1"/>
-    <w:lsdException w:name="Quote" w:semiHidden="0" w:uiPriority="29" w:unhideWhenUsed="0" w:qFormat="1"/>
-    <w:lsdException w:name="Intense Quote" w:semiHidden="0" w:uiPriority="30" w:unhideWhenUsed="0" w:qFormat="1"/>
-    <w:lsdException w:name="Medium List 2 Accent 1" w:semiHidden="0" w:uiPriority="66" w:unhideWhenUsed="0"/>
-    <w:lsdException w:name="Medium Grid 1 Accent 1" w:semiHidden="0" w:uiPriority="67" w:unhideWhenUsed="0"/>
-    <w:lsdException w:name="Medium Grid 2 Accent 1" w:semiHidden="0" w:uiPriority="68" w:unhideWhenUsed="0"/>
-    <w:lsdException w:name="Medium Grid 3 Accent 1" w:semiHidden="0" w:uiPriority="69" w:unhideWhenUsed="0"/>
-    <w:lsdException w:name="Dark List Accent 1" w:semiHidden="0" w:uiPriority="70" w:unhideWhenUsed="0"/>
-    <w:lsdException w:name="Colorful Shading Accent 1" w:semiHidden="0" w:uiPriority="71" w:unhideWhenUsed="0"/>
-    <w:lsdException w:name="Colorful List Accent 1" w:semiHidden="0" w:uiPriority="72" w:unhideWhenUsed="0"/>
-    <w:lsdException w:name="Colorful Grid Accent 1" w:semiHidden="0" w:uiPriority="73" w:unhideWhenUsed="0"/>
-    <w:lsdException w:name="Light Shading Accent 2" w:semiHidden="0" w:uiPriority="60" w:unhideWhenUsed="0"/>
-    <w:lsdException w:name="Light List Accent 2" w:semiHidden="0" w:uiPriority="61" w:unhideWhenUsed="0"/>
-    <w:lsdException w:name="Light Grid Accent 2" w:semiHidden="0" w:uiPriority="62" w:unhideWhenUsed="0"/>
-    <w:lsdException w:name="Medium Shading 1 Accent 2" w:semiHidden="0" w:uiPriority="63" w:unhideWhenUsed="0"/>
-    <w:lsdException w:name="Medium Shading 2 Accent 2" w:semiHidden="0" w:uiPriority="64" w:unhideWhenUsed="0"/>
-    <w:lsdException w:name="Medium List 1 Accent 2" w:semiHidden="0" w:uiPriority="65" w:unhideWhenUsed="0"/>
-    <w:lsdException w:name="Medium List 2 Accent 2" w:semiHidden="0" w:uiPriority="66" w:unhideWhenUsed="0"/>
-    <w:lsdException w:name="Medium Grid 1 Accent 2" w:semiHidden="0" w:uiPriority="67" w:unhideWhenUsed="0"/>
-    <w:lsdException w:name="Medium Grid 2 Accent 2" w:semiHidden="0" w:uiPriority="68" w:unhideWhenUsed="0"/>
-    <w:lsdException w:name="Medium Grid 3 Accent 2" w:semiHidden="0" w:uiPriority="69" w:unhideWhenUsed="0"/>
-    <w:lsdException w:name="Dark List Accent 2" w:semiHidden="0" w:uiPriority="70" w:unhideWhenUsed="0"/>
-    <w:lsdException w:name="Colorful Shading Accent 2" w:semiHidden="0" w:uiPriority="71" w:unhideWhenUsed="0"/>
-    <w:lsdException w:name="Colorful List Accent 2" w:semiHidden="0" w:uiPriority="72" w:unhideWhenUsed="0"/>
-    <w:lsdException w:name="Colorful Grid Accent 2" w:semiHidden="0" w:uiPriority="73" w:unhideWhenUsed="0"/>
-    <w:lsdException w:name="Light Shading Accent 3" w:semiHidden="0" w:uiPriority="60" w:unhideWhenUsed="0"/>
-    <w:lsdException w:name="Light List Accent 3" w:semiHidden="0" w:uiPriority="61" w:unhideWhenUsed="0"/>
-    <w:lsdException w:name="Light Grid Accent 3" w:semiHidden="0" w:uiPriority="62" w:unhideWhenUsed="0"/>
-    <w:lsdException w:name="Medium Shading 1 Accent 3" w:semiHidden="0" w:uiPriority="63" w:unhideWhenUsed="0"/>
-    <w:lsdException w:name="Medium Shading 2 Accent 3" w:semiHidden="0" w:uiPriority="64" w:unhideWhenUsed="0"/>
-    <w:lsdException w:name="Medium List 1 Accent 3" w:semiHidden="0" w:uiPriority="65" w:unhideWhenUsed="0"/>
-    <w:lsdException w:name="Medium List 2 Accent 3" w:semiHidden="0" w:uiPriority="66" w:unhideWhenUsed="0"/>
-    <w:lsdException w:name="Medium Grid 1 Accent 3" w:semiHidden="0" w:uiPriority="67" w:unhideWhenUsed="0"/>
-    <w:lsdException w:name="Medium Grid 2 Accent 3" w:semiHidden="0" w:uiPriority="68" w:unhideWhenUsed="0"/>
-    <w:lsdException w:name="Medium Grid 3 Accent 3" w:semiHidden="0" w:uiPriority="69" w:unhideWhenUsed="0"/>
-    <w:lsdException w:name="Dark List Accent 3" w:semiHidden="0" w:uiPriority="70" w:unhideWhenUsed="0"/>
-    <w:lsdException w:name="Colorful Shading Accent 3" w:semiHidden="0" w:uiPriority="71" w:unhideWhenUsed="0"/>
-    <w:lsdException w:name="Colorful List Accent 3" w:semiHidden="0" w:uiPriority="72" w:unhideWhenUsed="0"/>
-    <w:lsdException w:name="Colorful Grid Accent 3" w:semiHidden="0" w:uiPriority="73" w:unhideWhenUsed="0"/>
-    <w:lsdException w:name="Light Shading Accent 4" w:semiHidden="0" w:uiPriority="60" w:unhideWhenUsed="0"/>
-    <w:lsdException w:name="Light List Accent 4" w:semiHidden="0" w:uiPriority="61" w:unhideWhenUsed="0"/>
-    <w:lsdException w:name="Light Grid Accent 4" w:semiHidden="0" w:uiPriority="62" w:unhideWhenUsed="0"/>
-    <w:lsdException w:name="Medium Shading 1 Accent 4" w:semiHidden="0" w:uiPriority="63" w:unhideWhenUsed="0"/>
-    <w:lsdException w:name="Medium Shading 2 Accent 4" w:semiHidden="0" w:uiPriority="64" w:unhideWhenUsed="0"/>
-    <w:lsdException w:name="Medium List 1 Accent 4" w:semiHidden="0" w:uiPriority="65" w:unhideWhenUsed="0"/>
-    <w:lsdException w:name="Medium List 2 Accent 4" w:semiHidden="0" w:uiPriority="66" w:unhideWhenUsed="0"/>
-    <w:lsdException w:name="Medium Grid 1 Accent 4" w:semiHidden="0" w:uiPriority="67" w:unhideWhenUsed="0"/>
-    <w:lsdException w:name="Medium Grid 2 Accent 4" w:semiHidden="0" w:uiPriority="68" w:unhideWhenUsed="0"/>
-    <w:lsdException w:name="Medium Grid 3 Accent 4" w:semiHidden="0" w:uiPriority="69" w:unhideWhenUsed="0"/>
-    <w:lsdException w:name="Dark List Accent 4" w:semiHidden="0" w:uiPriority="70" w:unhideWhenUsed="0"/>
-    <w:lsdException w:name="Colorful Shading Accent 4" w:semiHidden="0" w:uiPriority="71" w:unhideWhenUsed="0"/>
-    <w:lsdException w:name="Colorful List Accent 4" w:semiHidden="0" w:uiPriority="72" w:unhideWhenUsed="0"/>
-    <w:lsdException w:name="Colorful Grid Accent 4" w:semiHidden="0" w:uiPriority="73" w:unhideWhenUsed="0"/>
-    <w:lsdException w:name="Light Shading Accent 5" w:semiHidden="0" w:uiPriority="60" w:unhideWhenUsed="0"/>
-    <w:lsdException w:name="Light List Accent 5" w:semiHidden="0" w:uiPriority="61" w:unhideWhenUsed="0"/>
-    <w:lsdException w:name="Light Grid Accent 5" w:semiHidden="0" w:uiPriority="62" w:unhideWhenUsed="0"/>
-    <w:lsdException w:name="Medium Shading 1 Accent 5" w:semiHidden="0" w:uiPriority="63" w:unhideWhenUsed="0"/>
-    <w:lsdException w:name="Medium Shading 2 Accent 5" w:semiHidden="0" w:uiPriority="64" w:unhideWhenUsed="0"/>
-    <w:lsdException w:name="Medium List 1 Accent 5" w:semiHidden="0" w:uiPriority="65" w:unhideWhenUsed="0"/>
-    <w:lsdException w:name="Medium List 2 Accent 5" w:semiHidden="0" w:uiPriority="66" w:unhideWhenUsed="0"/>
-    <w:lsdException w:name="Medium Grid 1 Accent 5" w:semiHidden="0" w:uiPriority="67" w:unhideWhenUsed="0"/>
-    <w:lsdException w:name="Medium Grid 2 Accent 5" w:semiHidden="0" w:uiPriority="68" w:unhideWhenUsed="0"/>
-    <w:lsdException w:name="Medium Grid 3 Accent 5" w:semiHidden="0" w:uiPriority="69" w:unhideWhenUsed="0"/>
-    <w:lsdException w:name="Dark List Accent 5" w:semiHidden="0" w:uiPriority="70" w:unhideWhenUsed="0"/>
-    <w:lsdException w:name="Colorful Shading Accent 5" w:semiHidden="0" w:uiPriority="71" w:unhideWhenUsed="0"/>
-    <w:lsdException w:name="Colorful List Accent 5" w:semiHidden="0" w:uiPriority="72" w:unhideWhenUsed="0"/>
-    <w:lsdException w:name="Colorful Grid Accent 5" w:semiHidden="0" w:uiPriority="73" w:unhideWhenUsed="0"/>
-    <w:lsdException w:name="Light Shading Accent 6" w:semiHidden="0" w:uiPriority="60" w:unhideWhenUsed="0"/>
-    <w:lsdException w:name="Light List Accent 6" w:semiHidden="0" w:uiPriority="61" w:unhideWhenUsed="0"/>
-    <w:lsdException w:name="Light Grid Accent 6" w:semiHidden="0" w:uiPriority="62" w:unhideWhenUsed="0"/>
-    <w:lsdException w:name="Medium Shading 1 Accent 6" w:semiHidden="0" w:uiPriority="63" w:unhideWhenUsed="0"/>
-    <w:lsdException w:name="Medium Shading 2 Accent 6" w:semiHidden="0" w:uiPriority="64" w:unhideWhenUsed="0"/>
-    <w:lsdException w:name="Medium List 1 Accent 6" w:semiHidden="0" w:uiPriority="65" w:unhideWhenUsed="0"/>
-    <w:lsdException w:name="Medium List 2 Accent 6" w:semiHidden="0" w:uiPriority="66" w:unhideWhenUsed="0"/>
-    <w:lsdException w:name="Medium Grid 1 Accent 6" w:semiHidden="0" w:uiPriority="67" w:unhideWhenUsed="0"/>
-    <w:lsdException w:name="Medium Grid 2 Accent 6" w:semiHidden="0" w:uiPriority="68" w:unhideWhenUsed="0"/>
-    <w:lsdException w:name="Medium Grid 3 Accent 6" w:semiHidden="0" w:uiPriority="69" w:unhideWhenUsed="0"/>
-    <w:lsdException w:name="Dark List Accent 6" w:semiHidden="0" w:uiPriority="70" w:unhideWhenUsed="0"/>
-    <w:lsdException w:name="Colorful Shading Accent 6" w:semiHidden="0" w:uiPriority="71" w:unhideWhenUsed="0"/>
-    <w:lsdException w:name="Colorful List Accent 6" w:semiHidden="0" w:uiPriority="72" w:unhideWhenUsed="0"/>
-    <w:lsdException w:name="Colorful Grid Accent 6" w:semiHidden="0" w:uiPriority="73" w:unhideWhenUsed="0"/>
-    <w:lsdException w:name="Subtle Emphasis" w:semiHidden="0" w:uiPriority="19" w:unhideWhenUsed="0" w:qFormat="1"/>
-    <w:lsdException w:name="Intense Emphasis" w:semiHidden="0" w:uiPriority="21" w:unhideWhenUsed="0" w:qFormat="1"/>
-    <w:lsdException w:name="Subtle Reference" w:semiHidden="0" w:uiPriority="31" w:unhideWhenUsed="0" w:qFormat="1"/>
-    <w:lsdException w:name="Intense Reference" w:semiHidden="0" w:uiPriority="32" w:unhideWhenUsed="0" w:qFormat="1"/>
-    <w:lsdException w:name="Book Title" w:semiHidden="0" w:uiPriority="33" w:unhideWhenUsed="0" w:qFormat="1"/>
-    <w:lsdException w:name="Bibliography" w:uiPriority="37"/>
-    <w:lsdException w:name="TOC Heading" w:uiPriority="39" w:qFormat="1"/>
-  </w:latentStyles>
-  <w:style w:type="paragraph" w:default="1" w:styleId="Normal">
-    <w:name w:val="Normal"/>
-    <w:qFormat/>
-    <w:pPr>
-      <w:widowControl w:val="0"/>
-      <w:autoSpaceDE w:val="0"/>
-      <w:autoSpaceDN w:val="0"/>
-      <w:adjustRightInd w:val="0"/>
-      <w:spacing w:after="0" w:line="240" w:lineRule="auto"/>
-    </w:pPr>
-    <w:rPr>
-      <w:rFonts w:ascii="Times New Roman" w:hAnsi="Times New Roman" w:cs="Times New Roman"/>
-      <w:sz w:val="24"/>
-      <w:szCs w:val="24"/>
-    </w:rPr>
-  </w:style>
-  <w:style w:type="character" w:default="1" w:styleId="DefaultParagraphFont">
-    <w:name w:val="Default Paragraph Font"/>
-    <w:uiPriority w:val="1"/>
-    <w:semiHidden/>
-    <w:unhideWhenUsed/>
-  </w:style>
-  <w:style w:type="table" w:default="1" w:styleId="TableNormal">
-    <w:name w:val="Normal Table"/>
-    <w:uiPriority w:val="99"/>
-    <w:semiHidden/>
-    <w:unhideWhenUsed/>
-    <w:tblPr>
-      <w:tblInd w:w="0" w:type="dxa"/>
-      <w:tblCellMar>
-        <w:top w:w="0" w:type="dxa"/>
-        <w:left w:w="108" w:type="dxa"/>
-        <w:bottom w:w="0" w:type="dxa"/>
-        <w:right w:w="108" w:type="dxa"/>
-      </w:tblCellMar>
-    </w:tblPr>
-  </w:style>
-  <w:style w:type="numbering" w:default="1" w:styleId="NoList">
-    <w:name w:val="No List"/>
-    <w:uiPriority w:val="99"/>
-    <w:semiHidden/>
-    <w:unhideWhenUsed/>
-  </w:style>
-  <w:style w:type="character" w:styleId="FootnoteReference">
-    <w:name w:val="footnote reference"/>
-    <w:uiPriority w:val="99"/>
-  </w:style>
-  <w:style w:type="paragraph" w:styleId="BalloonText">
-    <w:name w:val="Balloon Text"/>
-    <w:basedOn w:val="Normal"/>
-    <w:link w:val="BalloonTextChar"/>
-    <w:uiPriority w:val="99"/>
-    <w:semiHidden/>
-    <w:unhideWhenUsed/>
-    <w:rsid w:val="00670B9B"/>
-    <w:rPr>
-      <w:rFonts w:ascii="Tahoma" w:hAnsi="Tahoma" w:cs="Tahoma"/>
-      <w:sz w:val="16"/>
-      <w:szCs w:val="16"/>
-    </w:rPr>
-  </w:style>
-  <w:style w:type="character" w:customStyle="1" w:styleId="BalloonTextChar">
-    <w:name w:val="Balloon Text Char"/>
-    <w:basedOn w:val="DefaultParagraphFont"/>
-    <w:link w:val="BalloonText"/>
-    <w:uiPriority w:val="99"/>
-    <w:semiHidden/>
-    <w:rsid w:val="00670B9B"/>
-    <w:rPr>
-      <w:rFonts w:ascii="Tahoma" w:hAnsi="Tahoma" w:cs="Tahoma"/>
-      <w:sz w:val="16"/>
-      <w:szCs w:val="16"/>
-    </w:rPr>
-  </w:style>
-  <w:style w:type="paragraph" w:styleId="Header">
-    <w:name w:val="header"/>
-    <w:basedOn w:val="Normal"/>
-    <w:link w:val="HeaderChar"/>
-    <w:uiPriority w:val="99"/>
-    <w:unhideWhenUsed/>
-    <w:rsid w:val="008F0DC3"/>
-    <w:pPr>
-      <w:tabs>
-        <w:tab w:val="center" w:pos="4680"/>
-        <w:tab w:val="right" w:pos="9360"/>
-      </w:tabs>
-    </w:pPr>
-  </w:style>
-  <w:style w:type="character" w:customStyle="1" w:styleId="HeaderChar">
-    <w:name w:val="Header Char"/>
-    <w:basedOn w:val="DefaultParagraphFont"/>
-    <w:link w:val="Header"/>
-    <w:uiPriority w:val="99"/>
-    <w:rsid w:val="008F0DC3"/>
-    <w:rPr>
-      <w:rFonts w:ascii="Times New Roman" w:hAnsi="Times New Roman" w:cs="Times New Roman"/>
-      <w:sz w:val="24"/>
-      <w:szCs w:val="24"/>
-    </w:rPr>
-  </w:style>
-  <w:style w:type="paragraph" w:styleId="Footer">
-    <w:name w:val="footer"/>
-    <w:basedOn w:val="Normal"/>
-    <w:link w:val="FooterChar"/>
-    <w:uiPriority w:val="99"/>
-    <w:unhideWhenUsed/>
-    <w:rsid w:val="008F0DC3"/>
-    <w:pPr>
-      <w:tabs>
-        <w:tab w:val="center" w:pos="4680"/>
-        <w:tab w:val="right" w:pos="9360"/>
-      </w:tabs>
-    </w:pPr>
-  </w:style>
-  <w:style w:type="character" w:customStyle="1" w:styleId="FooterChar">
-    <w:name w:val="Footer Char"/>
-    <w:basedOn w:val="DefaultParagraphFont"/>
-    <w:link w:val="Footer"/>
-    <w:uiPriority w:val="99"/>
-    <w:rsid w:val="008F0DC3"/>
-    <w:rPr>
-      <w:rFonts w:ascii="Times New Roman" w:hAnsi="Times New Roman" w:cs="Times New Roman"/>
-      <w:sz w:val="24"/>
-      <w:szCs w:val="24"/>
-    </w:rPr>
-  </w:style>
-  <w:style w:type="table" w:styleId="TableGrid">
-    <w:name w:val="Table Grid"/>
-    <w:basedOn w:val="TableNormal"/>
-    <w:uiPriority w:val="59"/>
-    <w:unhideWhenUsed/>
-    <w:rsid w:val="0094737C"/>
-    <w:pPr>
-      <w:spacing w:after="0" w:line="240" w:lineRule="auto"/>
-    </w:pPr>
-    <w:tblPr>
-      <w:tblBorders>
-        <w:top w:val="single" w:sz="4" w:space="0" w:color="auto"/>
-        <w:left w:val="single" w:sz="4" w:space="0" w:color="auto"/>
-        <w:bottom w:val="single" w:sz="4" w:space="0" w:color="auto"/>
-        <w:right w:val="single" w:sz="4" w:space="0" w:color="auto"/>
-        <w:insideH w:val="single" w:sz="4" w:space="0" w:color="auto"/>
-        <w:insideV w:val="single" w:sz="4" w:space="0" w:color="auto"/>
-      </w:tblBorders>
-    </w:tblPr>
-  </w:style>
-  <w:style w:type="paragraph" w:styleId="ListParagraph">
-    <w:name w:val="List Paragraph"/>
-    <w:basedOn w:val="Normal"/>
-    <w:uiPriority w:val="34"/>
-    <w:qFormat/>
-    <w:rsid w:val="007F713C"/>
-    <w:pPr>
-      <w:ind w:left="720"/>
-      <w:contextualSpacing/>
-    </w:pPr>
-  </w:style>
-  <w:style w:type="character" w:styleId="CommentReference">
-    <w:name w:val="annotation reference"/>
-    <w:basedOn w:val="DefaultParagraphFont"/>
-    <w:uiPriority w:val="99"/>
-    <w:semiHidden/>
-    <w:unhideWhenUsed/>
-    <w:rsid w:val="00146F86"/>
-    <w:rPr>
-      <w:sz w:val="16"/>
-      <w:szCs w:val="16"/>
-    </w:rPr>
-  </w:style>
-  <w:style w:type="paragraph" w:styleId="CommentText">
-    <w:name w:val="annotation text"/>
-    <w:basedOn w:val="Normal"/>
-    <w:link w:val="CommentTextChar"/>
-    <w:uiPriority w:val="99"/>
-    <w:semiHidden/>
-    <w:unhideWhenUsed/>
-    <w:rsid w:val="00146F86"/>
-    <w:rPr>
-      <w:sz w:val="20"/>
-      <w:szCs w:val="20"/>
-    </w:rPr>
-  </w:style>
-  <w:style w:type="character" w:customStyle="1" w:styleId="CommentTextChar">
-    <w:name w:val="Comment Text Char"/>
-    <w:basedOn w:val="DefaultParagraphFont"/>
-    <w:link w:val="CommentText"/>
-    <w:uiPriority w:val="99"/>
-    <w:semiHidden/>
-    <w:rsid w:val="00146F86"/>
-    <w:rPr>
-      <w:rFonts w:ascii="Times New Roman" w:hAnsi="Times New Roman" w:cs="Times New Roman"/>
-      <w:sz w:val="20"/>
-      <w:szCs w:val="20"/>
-    </w:rPr>
-  </w:style>
-</w:styles>
-</file>
-
-<file path=word/stylesWithEffects.xml><?xml version="1.0" encoding="utf-8"?>
-<w:styles xmlns:wpc="http://schemas.microsoft.com/office/word/2010/wordprocessingCanvas" xmlns:mc="http://schemas.openxmlformats.org/markup-compatibility/2006" xmlns:o="urn:schemas-microsoft-com:office:office" xmlns:r="http://schemas.openxmlformats.org/officeDocument/2006/relationships" xmlns:m="http://schemas.openxmlformats.org/officeDocument/2006/math" xmlns:v="urn:schemas-microsoft-com:vml" xmlns:wp14="http://schemas.microsoft.com/office/word/2010/wordprocessingDrawing" xmlns:wp="http://schemas.openxmlformats.org/drawingml/2006/wordprocessingDrawing" xmlns:w10="urn:schemas-microsoft-com:office:word" xmlns:w="http://schemas.openxmlformats.org/wordprocessingml/2006/main" xmlns:w14="http://schemas.microsoft.com/office/word/2010/wordml" xmlns:wpg="http://schemas.microsoft.com/office/word/2010/wordprocessingGroup" xmlns:wpi="http://schemas.microsoft.com/office/word/2010/wordprocessingInk" xmlns:wne="http://schemas.microsoft.com/office/word/2006/wordml" xmlns:wps="http://schemas.microsoft.com/office/word/2010/wordprocessingShape" mc:Ignorable="w14 wp14">
-  <w:docDefaults>
-    <w:rPrDefault>
-      <w:rPr>
-        <w:rFonts w:asciiTheme="minorHAnsi" w:eastAsiaTheme="minorEastAsia" w:hAnsiTheme="minorHAnsi" w:cstheme="minorBidi"/>
-        <w:sz w:val="22"/>
-        <w:szCs w:val="22"/>
-        <w:lang w:val="en-US" w:eastAsia="en-US" w:bidi="ar-SA"/>
-      </w:rPr>
-    </w:rPrDefault>
-    <w:pPrDefault>
-      <w:pPr>
-        <w:spacing w:after="200" w:line="276" w:lineRule="auto"/>
-      </w:pPr>
-    </w:pPrDefault>
-  </w:docDefaults>
-  <w:latentStyles w:defLockedState="0" w:defUIPriority="99" w:defSemiHidden="1" w:defUnhideWhenUsed="1" w:defQFormat="0" w:count="267">
-    <w:lsdException w:name="Normal" w:semiHidden="0" w:uiPriority="0" w:unhideWhenUsed="0" w:qFormat="1"/>
-    <w:lsdException w:name="heading 1" w:semiHidden="0" w:uiPriority="9" w:unhideWhenUsed="0" w:qFormat="1"/>
-    <w:lsdException w:name="heading 2" w:uiPriority="9" w:qFormat="1"/>
-    <w:lsdException w:name="heading 3" w:uiPriority="9" w:qFormat="1"/>
-    <w:lsdException w:name="heading 4" w:uiPriority="9" w:qFormat="1"/>
-    <w:lsdException w:name="heading 5" w:uiPriority="9" w:qFormat="1"/>
-    <w:lsdException w:name="heading 6" w:uiPriority="9" w:qFormat="1"/>
-    <w:lsdException w:name="heading 7" w:uiPriority="9" w:qFormat="1"/>
-    <w:lsdException w:name="heading 8" w:uiPriority="9" w:qFormat="1"/>
-    <w:lsdException w:name="heading 9" w:uiPriority="9" w:qFormat="1"/>
-    <w:lsdException w:name="toc 1" w:uiPriority="39"/>
-    <w:lsdException w:name="toc 2" w:uiPriority="39"/>
-    <w:lsdException w:name="toc 3" w:uiPriority="39"/>
-    <w:lsdException w:name="toc 4" w:uiPriority="39"/>
-    <w:lsdException w:name="toc 5" w:uiPriority="39"/>
-    <w:lsdException w:name="toc 6" w:uiPriority="39"/>
-    <w:lsdException w:name="toc 7" w:uiPriority="39"/>
-    <w:lsdException w:name="toc 8" w:uiPriority="39"/>
-    <w:lsdException w:name="toc 9" w:uiPriority="39"/>
-    <w:lsdException w:name="caption" w:uiPriority="35" w:qFormat="1"/>
-    <w:lsdException w:name="footnote reference" w:unhideWhenUsed="0"/>
-    <w:lsdException w:name="Title" w:semiHidden="0" w:uiPriority="10" w:unhideWhenUsed="0" w:qFormat="1"/>
-    <w:lsdException w:name="Default Paragraph Font" w:uiPriority="1"/>
-    <w:lsdException w:name="Subtitle" w:semiHidden="0" w:uiPriority="11" w:unhideWhenUsed="0" w:qFormat="1"/>
-    <w:lsdException w:name="Strong" w:semiHidden="0" w:uiPriority="22" w:unhideWhenUsed="0" w:qFormat="1"/>
-    <w:lsdException w:name="Emphasis" w:semiHidden="0" w:uiPriority="20" w:unhideWhenUsed="0" w:qFormat="1"/>
-    <w:lsdException w:name="Table Grid" w:uiPriority="59"/>
-    <w:lsdException w:name="Placeholder Text" w:unhideWhenUsed="0"/>
-    <w:lsdException w:name="No Spacing" w:semiHidden="0" w:uiPriority="1" w:unhideWhenUsed="0" w:qFormat="1"/>
-    <w:lsdException w:name="Light Shading" w:semiHidden="0" w:uiPriority="60" w:unhideWhenUsed="0"/>
-    <w:lsdException w:name="Light List" w:semiHidden="0" w:uiPriority="61" w:unhideWhenUsed="0"/>
-    <w:lsdException w:name="Light Grid" w:semiHidden="0" w:uiPriority="62" w:unhideWhenUsed="0"/>
-    <w:lsdException w:name="Medium Shading 1" w:semiHidden="0" w:uiPriority="63" w:unhideWhenUsed="0"/>
-    <w:lsdException w:name="Medium Shading 2" w:semiHidden="0" w:uiPriority="64" w:unhideWhenUsed="0"/>
-    <w:lsdException w:name="Medium List 1" w:semiHidden="0" w:uiPriority="65" w:unhideWhenUsed="0"/>
-    <w:lsdException w:name="Medium List 2" w:semiHidden="0" w:uiPriority="66" w:unhideWhenUsed="0"/>
-    <w:lsdException w:name="Medium Grid 1" w:semiHidden="0" w:uiPriority="67" w:unhideWhenUsed="0"/>
-    <w:lsdException w:name="Medium Grid 2" w:semiHidden="0" w:uiPriority="68" w:unhideWhenUsed="0"/>
-    <w:lsdException w:name="Medium Grid 3" w:semiHidden="0" w:uiPriority="69" w:unhideWhenUsed="0"/>
-    <w:lsdException w:name="Dark List" w:semiHidden="0" w:uiPriority="70" w:unhideWhenUsed="0"/>
-    <w:lsdException w:name="Colorful Shading" w:semiHidden="0" w:uiPriority="71" w:unhideWhenUsed="0"/>
-    <w:lsdException w:name="Colorful List" w:semiHidden="0" w:uiPriority="72" w:unhideWhenUsed="0"/>
-    <w:lsdException w:name="Colorful Grid" w:semiHidden="0" w:uiPriority="73" w:unhideWhenUsed="0"/>
-    <w:lsdException w:name="Light Shading Accent 1" w:semiHidden="0" w:uiPriority="60" w:unhideWhenUsed="0"/>
-    <w:lsdException w:name="Light List Accent 1" w:semiHidden="0" w:uiPriority="61" w:unhideWhenUsed="0"/>
-    <w:lsdException w:name="Light Grid Accent 1" w:semiHidden="0" w:uiPriority="62" w:unhideWhenUsed="0"/>
-    <w:lsdException w:name="Medium Shading 1 Accent 1" w:semiHidden="0" w:uiPriority="63" w:unhideWhenUsed="0"/>
-    <w:lsdException w:name="Medium Shading 2 Accent 1" w:semiHidden="0" w:uiPriority="64" w:unhideWhenUsed="0"/>
-    <w:lsdException w:name="Medium List 1 Accent 1" w:semiHidden="0" w:uiPriority="65" w:unhideWhenUsed="0"/>
-    <w:lsdException w:name="Revision" w:unhideWhenUsed="0"/>
-    <w:lsdException w:name="List Paragraph" w:semiHidden="0" w:uiPriority="34" w:unhideWhenUsed="0" w:qFormat="1"/>
-    <w:lsdException w:name="Quote" w:semiHidden="0" w:uiPriority="29" w:unhideWhenUsed="0" w:qFormat="1"/>
-    <w:lsdException w:name="Intense Quote" w:semiHidden="0" w:uiPriority="30" w:unhideWhenUsed="0" w:qFormat="1"/>
-    <w:lsdException w:name="Medium List 2 Accent 1" w:semiHidden="0" w:uiPriority="66" w:unhideWhenUsed="0"/>
-    <w:lsdException w:name="Medium Grid 1 Accent 1" w:semiHidden="0" w:uiPriority="67" w:unhideWhenUsed="0"/>
-    <w:lsdException w:name="Medium Grid 2 Accent 1" w:semiHidden="0" w:uiPriority="68" w:unhideWhenUsed="0"/>
-    <w:lsdException w:name="Medium Grid 3 Accent 1" w:semiHidden="0" w:uiPriority="69" w:unhideWhenUsed="0"/>
-    <w:lsdException w:name="Dark List Accent 1" w:semiHidden="0" w:uiPriority="70" w:unhideWhenUsed="0"/>
-    <w:lsdException w:name="Colorful Shading Accent 1" w:semiHidden="0" w:uiPriority="71" w:unhideWhenUsed="0"/>
-    <w:lsdException w:name="Colorful List Accent 1" w:semiHidden="0" w:uiPriority="72" w:unhideWhenUsed="0"/>
-    <w:lsdException w:name="Colorful Grid Accent 1" w:semiHidden="0" w:uiPriority="73" w:unhideWhenUsed="0"/>
-    <w:lsdException w:name="Light Shading Accent 2" w:semiHidden="0" w:uiPriority="60" w:unhideWhenUsed="0"/>
-    <w:lsdException w:name="Light List Accent 2" w:semiHidden="0" w:uiPriority="61" w:unhideWhenUsed="0"/>
-    <w:lsdException w:name="Light Grid Accent 2" w:semiHidden="0" w:uiPriority="62" w:unhideWhenUsed="0"/>
-    <w:lsdException w:name="Medium Shading 1 Accent 2" w:semiHidden="0" w:uiPriority="63" w:unhideWhenUsed="0"/>
-    <w:lsdException w:name="Medium Shading 2 Accent 2" w:semiHidden="0" w:uiPriority="64" w:unhideWhenUsed="0"/>
-    <w:lsdException w:name="Medium List 1 Accent 2" w:semiHidden="0" w:uiPriority="65" w:unhideWhenUsed="0"/>
-    <w:lsdException w:name="Medium List 2 Accent 2" w:semiHidden="0" w:uiPriority="66" w:unhideWhenUsed="0"/>
-    <w:lsdException w:name="Medium Grid 1 Accent 2" w:semiHidden="0" w:uiPriority="67" w:unhideWhenUsed="0"/>
-    <w:lsdException w:name="Medium Grid 2 Accent 2" w:semiHidden="0" w:uiPriority="68" w:unhideWhenUsed="0"/>
-    <w:lsdException w:name="Medium Grid 3 Accent 2" w:semiHidden="0" w:uiPriority="69" w:unhideWhenUsed="0"/>
-    <w:lsdException w:name="Dark List Accent 2" w:semiHidden="0" w:uiPriority="70" w:unhideWhenUsed="0"/>
-    <w:lsdException w:name="Colorful Shading Accent 2" w:semiHidden="0" w:uiPriority="71" w:unhideWhenUsed="0"/>
-    <w:lsdException w:name="Colorful List Accent 2" w:semiHidden="0" w:uiPriority="72" w:unhideWhenUsed="0"/>
-    <w:lsdException w:name="Colorful Grid Accent 2" w:semiHidden="0" w:uiPriority="73" w:unhideWhenUsed="0"/>
-    <w:lsdException w:name="Light Shading Accent 3" w:semiHidden="0" w:uiPriority="60" w:unhideWhenUsed="0"/>
-    <w:lsdException w:name="Light List Accent 3" w:semiHidden="0" w:uiPriority="61" w:unhideWhenUsed="0"/>
-    <w:lsdException w:name="Light Grid Accent 3" w:semiHidden="0" w:uiPriority="62" w:unhideWhenUsed="0"/>
-    <w:lsdException w:name="Medium Shading 1 Accent 3" w:semiHidden="0" w:uiPriority="63" w:unhideWhenUsed="0"/>
-    <w:lsdException w:name="Medium Shading 2 Accent 3" w:semiHidden="0" w:uiPriority="64" w:unhideWhenUsed="0"/>
-    <w:lsdException w:name="Medium List 1 Accent 3" w:semiHidden="0" w:uiPriority="65" w:unhideWhenUsed="0"/>
-    <w:lsdException w:name="Medium List 2 Accent 3" w:semiHidden="0" w:uiPriority="66" w:unhideWhenUsed="0"/>
-    <w:lsdException w:name="Medium Grid 1 Accent 3" w:semiHidden="0" w:uiPriority="67" w:unhideWhenUsed="0"/>
-    <w:lsdException w:name="Medium Grid 2 Accent 3" w:semiHidden="0" w:uiPriority="68" w:unhideWhenUsed="0"/>
-    <w:lsdException w:name="Medium Grid 3 Accent 3" w:semiHidden="0" w:uiPriority="69" w:unhideWhenUsed="0"/>
-    <w:lsdException w:name="Dark List Accent 3" w:semiHidden="0" w:uiPriority="70" w:unhideWhenUsed="0"/>
-    <w:lsdException w:name="Colorful Shading Accent 3" w:semiHidden="0" w:uiPriority="71" w:unhideWhenUsed="0"/>
-    <w:lsdException w:name="Colorful List Accent 3" w:semiHidden="0" w:uiPriority="72" w:unhideWhenUsed="0"/>
-    <w:lsdException w:name="Colorful Grid Accent 3" w:semiHidden="0" w:uiPriority="73" w:unhideWhenUsed="0"/>
-    <w:lsdException w:name="Light Shading Accent 4" w:semiHidden="0" w:uiPriority="60" w:unhideWhenUsed="0"/>
-    <w:lsdException w:name="Light List Accent 4" w:semiHidden="0" w:uiPriority="61" w:unhideWhenUsed="0"/>
-    <w:lsdException w:name="Light Grid Accent 4" w:semiHidden="0" w:uiPriority="62" w:unhideWhenUsed="0"/>
-    <w:lsdException w:name="Medium Shading 1 Accent 4" w:semiHidden="0" w:uiPriority="63" w:unhideWhenUsed="0"/>
-    <w:lsdException w:name="Medium Shading 2 Accent 4" w:semiHidden="0" w:uiPriority="64" w:unhideWhenUsed="0"/>
-    <w:lsdException w:name="Medium List 1 Accent 4" w:semiHidden="0" w:uiPriority="65" w:unhideWhenUsed="0"/>
-    <w:lsdException w:name="Medium List 2 Accent 4" w:semiHidden="0" w:uiPriority="66" w:unhideWhenUsed="0"/>
-    <w:lsdException w:name="Medium Grid 1 Accent 4" w:semiHidden="0" w:uiPriority="67" w:unhideWhenUsed="0"/>
-    <w:lsdException w:name="Medium Grid 2 Accent 4" w:semiHidden="0" w:uiPriority="68" w:unhideWhenUsed="0"/>
-    <w:lsdException w:name="Medium Grid 3 Accent 4" w:semiHidden="0" w:uiPriority="69" w:unhideWhenUsed="0"/>
-    <w:lsdException w:name="Dark List Accent 4" w:semiHidden="0" w:uiPriority="70" w:unhideWhenUsed="0"/>
-    <w:lsdException w:name="Colorful Shading Accent 4" w:semiHidden="0" w:uiPriority="71" w:unhideWhenUsed="0"/>
-    <w:lsdException w:name="Colorful List Accent 4" w:semiHidden="0" w:uiPriority="72" w:unhideWhenUsed="0"/>
-    <w:lsdException w:name="Colorful Grid Accent 4" w:semiHidden="0" w:uiPriority="73" w:unhideWhenUsed="0"/>
-    <w:lsdException w:name="Light Shading Accent 5" w:semiHidden="0" w:uiPriority="60" w:unhideWhenUsed="0"/>
-    <w:lsdException w:name="Light List Accent 5" w:semiHidden="0" w:uiPriority="61" w:unhideWhenUsed="0"/>
-    <w:lsdException w:name="Light Grid Accent 5" w:semiHidden="0" w:uiPriority="62" w:unhideWhenUsed="0"/>
-    <w:lsdException w:name="Medium Shading 1 Accent 5" w:semiHidden="0" w:uiPriority="63" w:unhideWhenUsed="0"/>
-    <w:lsdException w:name="Medium Shading 2 Accent 5" w:semiHidden="0" w:uiPriority="64" w:unhideWhenUsed="0"/>
-    <w:lsdException w:name="Medium List 1 Accent 5" w:semiHidden="0" w:uiPriority="65" w:unhideWhenUsed="0"/>
-    <w:lsdException w:name="Medium List 2 Accent 5" w:semiHidden="0" w:uiPriority="66" w:unhideWhenUsed="0"/>
-    <w:lsdException w:name="Medium Grid 1 Accent 5" w:semiHidden="0" w:uiPriority="67" w:unhideWhenUsed="0"/>
-    <w:lsdException w:name="Medium Grid 2 Accent 5" w:semiHidden="0" w:uiPriority="68" w:unhideWhenUsed="0"/>
-    <w:lsdException w:name="Medium Grid 3 Accent 5" w:semiHidden="0" w:uiPriority="69" w:unhideWhenUsed="0"/>
-    <w:lsdException w:name="Dark List Accent 5" w:semiHidden="0" w:uiPriority="70" w:unhideWhenUsed="0"/>
-    <w:lsdException w:name="Colorful Shading Accent 5" w:semiHidden="0" w:uiPriority="71" w:unhideWhenUsed="0"/>
-    <w:lsdException w:name="Colorful List Accent 5" w:semiHidden="0" w:uiPriority="72" w:unhideWhenUsed="0"/>
-    <w:lsdException w:name="Colorful Grid Accent 5" w:semiHidden="0" w:uiPriority="73" w:unhideWhenUsed="0"/>
-    <w:lsdException w:name="Light Shading Accent 6" w:semiHidden="0" w:uiPriority="60" w:unhideWhenUsed="0"/>
-    <w:lsdException w:name="Light List Accent 6" w:semiHidden="0" w:uiPriority="61" w:unhideWhenUsed="0"/>
-    <w:lsdException w:name="Light Grid Accent 6" w:semiHidden="0" w:uiPriority="62" w:unhideWhenUsed="0"/>
-    <w:lsdException w:name="Medium Shading 1 Accent 6" w:semiHidden="0" w:uiPriority="63" w:unhideWhenUsed="0"/>
-    <w:lsdException w:name="Medium Shading 2 Accent 6" w:semiHidden="0" w:uiPriority="64" w:unhideWhenUsed="0"/>
-    <w:lsdException w:name="Medium List 1 Accent 6" w:semiHidden="0" w:uiPriority="65" w:unhideWhenUsed="0"/>
-    <w:lsdException w:name="Medium List 2 Accent 6" w:semiHidden="0" w:uiPriority="66" w:unhideWhenUsed="0"/>
-    <w:lsdException w:name="Medium Grid 1 Accent 6" w:semiHidden="0" w:uiPriority="67" w:unhideWhenUsed="0"/>
-    <w:lsdException w:name="Medium Grid 2 Accent 6" w:semiHidden="0" w:uiPriority="68" w:unhideWhenUsed="0"/>
-    <w:lsdException w:name="Medium Grid 3 Accent 6" w:semiHidden="0" w:uiPriority="69" w:unhideWhenUsed="0"/>
-    <w:lsdException w:name="Dark List Accent 6" w:semiHidden="0" w:uiPriority="70" w:unhideWhenUsed="0"/>
-    <w:lsdException w:name="Colorful Shading Accent 6" w:semiHidden="0" w:uiPriority="71" w:unhideWhenUsed="0"/>
-    <w:lsdException w:name="Colorful List Accent 6" w:semiHidden="0" w:uiPriority="72" w:unhideWhenUsed="0"/>
-    <w:lsdException w:name="Colorful Grid Accent 6" w:semiHidden="0" w:uiPriority="73" w:unhideWhenUsed="0"/>
-    <w:lsdException w:name="Subtle Emphasis" w:semiHidden="0" w:uiPriority="19" w:unhideWhenUsed="0" w:qFormat="1"/>
-    <w:lsdException w:name="Intense Emphasis" w:semiHidden="0" w:uiPriority="21" w:unhideWhenUsed="0" w:qFormat="1"/>
-    <w:lsdException w:name="Subtle Reference" w:semiHidden="0" w:uiPriority="31" w:unhideWhenUsed="0" w:qFormat="1"/>
-    <w:lsdException w:name="Intense Reference" w:semiHidden="0" w:uiPriority="32" w:unhideWhenUsed="0" w:qFormat="1"/>
-    <w:lsdException w:name="Book Title" w:semiHidden="0" w:uiPriority="33" w:unhideWhenUsed="0" w:qFormat="1"/>
-    <w:lsdException w:name="Bibliography" w:uiPriority="37"/>
-    <w:lsdException w:name="TOC Heading" w:uiPriority="39" w:qFormat="1"/>
+    <w:lsdException w:name="Table Theme" w:semiHidden="1" w:unhideWhenUsed="1"/>
+    <w:lsdException w:name="Placeholder Text" w:semiHidden="1"/>
+    <w:lsdException w:name="No Spacing" w:uiPriority="1" w:qFormat="1"/>
+    <w:lsdException w:name="Light Shading" w:uiPriority="60"/>
+    <w:lsdException w:name="Light List" w:uiPriority="61"/>
+    <w:lsdException w:name="Light Grid" w:uiPriority="62"/>
+    <w:lsdException w:name="Medium Shading 1" w:uiPriority="63"/>
+    <w:lsdException w:name="Medium Shading 2" w:uiPriority="64"/>
+    <w:lsdException w:name="Medium List 1" w:uiPriority="65"/>
+    <w:lsdException w:name="Medium List 2" w:uiPriority="66"/>
+    <w:lsdException w:name="Medium Grid 1" w:uiPriority="67"/>
+    <w:lsdException w:name="Medium Grid 2" w:uiPriority="68"/>
+    <w:lsdException w:name="Medium Grid 3" w:uiPriority="69"/>
+    <w:lsdException w:name="Dark List" w:uiPriority="70"/>
+    <w:lsdException w:name="Colorful Shading" w:uiPriority="71"/>
+    <w:lsdException w:name="Colorful List" w:uiPriority="72"/>
+    <w:lsdException w:name="Colorful Grid" w:uiPriority="73"/>
+    <w:lsdException w:name="Light Shading Accent 1" w:uiPriority="60"/>
+    <w:lsdException w:name="Light List Accent 1" w:uiPriority="61"/>
+    <w:lsdException w:name="Light Grid Accent 1" w:uiPriority="62"/>
+    <w:lsdException w:name="Medium Shading 1 Accent 1" w:uiPriority="63"/>
+    <w:lsdException w:name="Medium Shading 2 Accent 1" w:uiPriority="64"/>
+    <w:lsdException w:name="Medium List 1 Accent 1" w:uiPriority="65"/>
+    <w:lsdException w:name="Revision" w:semiHidden="1"/>
+    <w:lsdException w:name="List Paragraph" w:uiPriority="34" w:qFormat="1"/>
+    <w:lsdException w:name="Quote" w:uiPriority="29" w:qFormat="1"/>
+    <w:lsdException w:name="Intense Quote" w:uiPriority="30" w:qFormat="1"/>
+    <w:lsdException w:name="Medium List 2 Accent 1" w:uiPriority="66"/>
+    <w:lsdException w:name="Medium Grid 1 Accent 1" w:uiPriority="67"/>
+    <w:lsdException w:name="Medium Grid 2 Accent 1" w:uiPriority="68"/>
+    <w:lsdException w:name="Medium Grid 3 Accent 1" w:uiPriority="69"/>
+    <w:lsdException w:name="Dark List Accent 1" w:uiPriority="70"/>
+    <w:lsdException w:name="Colorful Shading Accent 1" w:uiPriority="71"/>
+    <w:lsdException w:name="Colorful List Accent 1" w:uiPriority="72"/>
+    <w:lsdException w:name="Colorful Grid Accent 1" w:uiPriority="73"/>
+    <w:lsdException w:name="Light Shading Accent 2" w:uiPriority="60"/>
+    <w:lsdException w:name="Light List Accent 2" w:uiPriority="61"/>
+    <w:lsdException w:name="Light Grid Accent 2" w:uiPriority="62"/>
+    <w:lsdException w:name="Medium Shading 1 Accent 2" w:uiPriority="63"/>
+    <w:lsdException w:name="Medium Shading 2 Accent 2" w:uiPriority="64"/>
+    <w:lsdException w:name="Medium List 1 Accent 2" w:uiPriority="65"/>
+    <w:lsdException w:name="Medium List 2 Accent 2" w:uiPriority="66"/>
+    <w:lsdException w:name="Medium Grid 1 Accent 2" w:uiPriority="67"/>
+    <w:lsdException w:name="Medium Grid 2 Accent 2" w:uiPriority="68"/>
+    <w:lsdException w:name="Medium Grid 3 Accent 2" w:uiPriority="69"/>
+    <w:lsdException w:name="Dark List Accent 2" w:uiPriority="70"/>
+    <w:lsdException w:name="Colorful Shading Accent 2" w:uiPriority="71"/>
+    <w:lsdException w:name="Colorful List Accent 2" w:uiPriority="72"/>
+    <w:lsdException w:name="Colorful Grid Accent 2" w:uiPriority="73"/>
+    <w:lsdException w:name="Light Shading Accent 3" w:uiPriority="60"/>
+    <w:lsdException w:name="Light List Accent 3" w:uiPriority="61"/>
+    <w:lsdException w:name="Light Grid Accent 3" w:uiPriority="62"/>
+    <w:lsdException w:name="Medium Shading 1 Accent 3" w:uiPriority="63"/>
+    <w:lsdException w:name="Medium Shading 2 Accent 3" w:uiPriority="64"/>
+    <w:lsdException w:name="Medium List 1 Accent 3" w:uiPriority="65"/>
+    <w:lsdException w:name="Medium List 2 Accent 3" w:uiPriority="66"/>
+    <w:lsdException w:name="Medium Grid 1 Accent 3" w:uiPriority="67"/>
+    <w:lsdException w:name="Medium Grid 2 Accent 3" w:uiPriority="68"/>
+    <w:lsdException w:name="Medium Grid 3 Accent 3" w:uiPriority="69"/>
+    <w:lsdException w:name="Dark List Accent 3" w:uiPriority="70"/>
+    <w:lsdException w:name="Colorful Shading Accent 3" w:uiPriority="71"/>
+    <w:lsdException w:name="Colorful List Accent 3" w:uiPriority="72"/>
+    <w:lsdException w:name="Colorful Grid Accent 3" w:uiPriority="73"/>
+    <w:lsdException w:name="Light Shading Accent 4" w:uiPriority="60"/>
+    <w:lsdException w:name="Light List Accent 4" w:uiPriority="61"/>
+    <w:lsdException w:name="Light Grid Accent 4" w:uiPriority="62"/>
+    <w:lsdException w:name="Medium Shading 1 Accent 4" w:uiPriority="63"/>
+    <w:lsdException w:name="Medium Shading 2 Accent 4" w:uiPriority="64"/>
+    <w:lsdException w:name="Medium List 1 Accent 4" w:uiPriority="65"/>
+    <w:lsdException w:name="Medium List 2 Accent 4" w:uiPriority="66"/>
+    <w:lsdException w:name="Medium Grid 1 Accent 4" w:uiPriority="67"/>
+    <w:lsdException w:name="Medium Grid 2 Accent 4" w:uiPriority="68"/>
+    <w:lsdException w:name="Medium Grid 3 Accent 4" w:uiPriority="69"/>
+    <w:lsdException w:name="Dark List Accent 4" w:uiPriority="70"/>
+    <w:lsdException w:name="Colorful Shading Accent 4" w:uiPriority="71"/>
+    <w:lsdException w:name="Colorful List Accent 4" w:uiPriority="72"/>
+    <w:lsdException w:name="Colorful Grid Accent 4" w:uiPriority="73"/>
+    <w:lsdException w:name="Light Shading Accent 5" w:uiPriority="60"/>
+    <w:lsdException w:name="Light List Accent 5" w:uiPriority="61"/>
+    <w:lsdException w:name="Light Grid Accent 5" w:uiPriority="62"/>
+    <w:lsdException w:name="Medium Shading 1 Accent 5" w:uiPriority="63"/>
+    <w:lsdException w:name="Medium Shading 2 Accent 5" w:uiPriority="64"/>
+    <w:lsdException w:name="Medium List 1 Accent 5" w:uiPriority="65"/>
+    <w:lsdException w:name="Medium List 2 Accent 5" w:uiPriority="66"/>
+    <w:lsdException w:name="Medium Grid 1 Accent 5" w:uiPriority="67"/>
+    <w:lsdException w:name="Medium Grid 2 Accent 5" w:uiPriority="68"/>
+    <w:lsdException w:name="Medium Grid 3 Accent 5" w:uiPriority="69"/>
+    <w:lsdException w:name="Dark List Accent 5" w:uiPriority="70"/>
+    <w:lsdException w:name="Colorful Shading Accent 5" w:uiPriority="71"/>
+    <w:lsdException w:name="Colorful List Accent 5" w:uiPriority="72"/>
+    <w:lsdException w:name="Colorful Grid Accent 5" w:uiPriority="73"/>
+    <w:lsdException w:name="Light Shading Accent 6" w:uiPriority="60"/>
+    <w:lsdException w:name="Light List Accent 6" w:uiPriority="61"/>
+    <w:lsdException w:name="Light Grid Accent 6" w:uiPriority="62"/>
+    <w:lsdException w:name="Medium Shading 1 Accent 6" w:uiPriority="63"/>
+    <w:lsdException w:name="Medium Shading 2 Accent 6" w:uiPriority="64"/>
+    <w:lsdException w:name="Medium List 1 Accent 6" w:uiPriority="65"/>
+    <w:lsdException w:name="Medium List 2 Accent 6" w:uiPriority="66"/>
+    <w:lsdException w:name="Medium Grid 1 Accent 6" w:uiPriority="67"/>
+    <w:lsdException w:name="Medium Grid 2 Accent 6" w:uiPriority="68"/>
+    <w:lsdException w:name="Medium Grid 3 Accent 6" w:uiPriority="69"/>
+    <w:lsdException w:name="Dark List Accent 6" w:uiPriority="70"/>
+    <w:lsdException w:name="Colorful Shading Accent 6" w:uiPriority="71"/>
+    <w:lsdException w:name="Colorful List Accent 6" w:uiPriority="72"/>
+    <w:lsdException w:name="Colorful Grid Accent 6" w:uiPriority="73"/>
+    <w:lsdException w:name="Subtle Emphasis" w:uiPriority="19" w:qFormat="1"/>
+    <w:lsdException w:name="Intense Emphasis" w:uiPriority="21" w:qFormat="1"/>
+    <w:lsdException w:name="Subtle Reference" w:uiPriority="31" w:qFormat="1"/>
+    <w:lsdException w:name="Intense Reference" w:uiPriority="32" w:qFormat="1"/>
+    <w:lsdException w:name="Book Title" w:uiPriority="33" w:qFormat="1"/>
+    <w:lsdException w:name="Bibliography" w:semiHidden="1" w:uiPriority="37" w:unhideWhenUsed="1"/>
+    <w:lsdException w:name="TOC Heading" w:semiHidden="1" w:uiPriority="39" w:unhideWhenUsed="1" w:qFormat="1"/>
+    <w:lsdException w:name="Plain Table 1" w:uiPriority="41"/>
+    <w:lsdException w:name="Plain Table 2" w:uiPriority="42"/>
+    <w:lsdException w:name="Plain Table 3" w:uiPriority="43"/>
+    <w:lsdException w:name="Plain Table 4" w:uiPriority="44"/>
+    <w:lsdException w:name="Plain Table 5" w:uiPriority="45"/>
+    <w:lsdException w:name="Grid Table Light" w:uiPriority="40"/>
+    <w:lsdException w:name="Grid Table 1 Light" w:uiPriority="46"/>
+    <w:lsdException w:name="Grid Table 2" w:uiPriority="47"/>
+    <w:lsdException w:name="Grid Table 3" w:uiPriority="48"/>
+    <w:lsdException w:name="Grid Table 4" w:uiPriority="49"/>
+    <w:lsdException w:name="Grid Table 5 Dark" w:uiPriority="50"/>
+    <w:lsdException w:name="Grid Table 6 Colorful" w:uiPriority="51"/>
+    <w:lsdException w:name="Grid Table 7 Colorful" w:uiPriority="52"/>
+    <w:lsdException w:name="Grid Table 1 Light Accent 1" w:uiPriority="46"/>
+    <w:lsdException w:name="Grid Table 2 Accent 1" w:uiPriority="47"/>
+    <w:lsdException w:name="Grid Table 3 Accent 1" w:uiPriority="48"/>
+    <w:lsdException w:name="Grid Table 4 Accent 1" w:uiPriority="49"/>
+    <w:lsdException w:name="Grid Table 5 Dark Accent 1" w:uiPriority="50"/>
+    <w:lsdException w:name="Grid Table 6 Colorful Accent 1" w:uiPriority="51"/>
+    <w:lsdException w:name="Grid Table 7 Colorful Accent 1" w:uiPriority="52"/>
+    <w:lsdException w:name="Grid Table 1 Light Accent 2" w:uiPriority="46"/>
+    <w:lsdException w:name="Grid Table 2 Accent 2" w:uiPriority="47"/>
+    <w:lsdException w:name="Grid Table 3 Accent 2" w:uiPriority="48"/>
+    <w:lsdException w:name="Grid Table 4 Accent 2" w:uiPriority="49"/>
+    <w:lsdException w:name="Grid Table 5 Dark Accent 2" w:uiPriority="50"/>
+    <w:lsdException w:name="Grid Table 6 Colorful Accent 2" w:uiPriority="51"/>
+    <w:lsdException w:name="Grid Table 7 Colorful Accent 2" w:uiPriority="52"/>
+    <w:lsdException w:name="Grid Table 1 Light Accent 3" w:uiPriority="46"/>
+    <w:lsdException w:name="Grid Table 2 Accent 3" w:uiPriority="47"/>
+    <w:lsdException w:name="Grid Table 3 Accent 3" w:uiPriority="48"/>
+    <w:lsdException w:name="Grid Table 4 Accent 3" w:uiPriority="49"/>
+    <w:lsdException w:name="Grid Table 5 Dark Accent 3" w:uiPriority="50"/>
+    <w:lsdException w:name="Grid Table 6 Colorful Accent 3" w:uiPriority="51"/>
+    <w:lsdException w:name="Grid Table 7 Colorful Accent 3" w:uiPriority="52"/>
+    <w:lsdException w:name="Grid Table 1 Light Accent 4" w:uiPriority="46"/>
+    <w:lsdException w:name="Grid Table 2 Accent 4" w:uiPriority="47"/>
+    <w:lsdException w:name="Grid Table 3 Accent 4" w:uiPriority="48"/>
+    <w:lsdException w:name="Grid Table 4 Accent 4" w:uiPriority="49"/>
+    <w:lsdException w:name="Grid Table 5 Dark Accent 4" w:uiPriority="50"/>
+    <w:lsdException w:name="Grid Table 6 Colorful Accent 4" w:uiPriority="51"/>
+    <w:lsdException w:name="Grid Table 7 Colorful Accent 4" w:uiPriority="52"/>
+    <w:lsdException w:name="Grid Table 1 Light Accent 5" w:uiPriority="46"/>
+    <w:lsdException w:name="Grid Table 2 Accent 5" w:uiPriority="47"/>
+    <w:lsdException w:name="Grid Table 3 Accent 5" w:uiPriority="48"/>
+    <w:lsdException w:name="Grid Table 4 Accent 5" w:uiPriority="49"/>
+    <w:lsdException w:name="Grid Table 5 Dark Accent 5" w:uiPriority="50"/>
+    <w:lsdException w:name="Grid Table 6 Colorful Accent 5" w:uiPriority="51"/>
+    <w:lsdException w:name="Grid Table 7 Colorful Accent 5" w:uiPriority="52"/>
+    <w:lsdException w:name="Grid Table 1 Light Accent 6" w:uiPriority="46"/>
+    <w:lsdException w:name="Grid Table 2 Accent 6" w:uiPriority="47"/>
+    <w:lsdException w:name="Grid Table 3 Accent 6" w:uiPriority="48"/>
+    <w:lsdException w:name="Grid Table 4 Accent 6" w:uiPriority="49"/>
+    <w:lsdException w:name="Grid Table 5 Dark Accent 6" w:uiPriority="50"/>
+    <w:lsdException w:name="Grid Table 6 Colorful Accent 6" w:uiPriority="51"/>
+    <w:lsdException w:name="Grid Table 7 Colorful Accent 6" w:uiPriority="52"/>
+    <w:lsdException w:name="List Table 1 Light" w:uiPriority="46"/>
+    <w:lsdException w:name="List Table 2" w:uiPriority="47"/>
+    <w:lsdException w:name="List Table 3" w:uiPriority="48"/>
+    <w:lsdException w:name="List Table 4" w:uiPriority="49"/>
+    <w:lsdException w:name="List Table 5 Dark" w:uiPriority="50"/>
+    <w:lsdException w:name="List Table 6 Colorful" w:uiPriority="51"/>
+    <w:lsdException w:name="List Table 7 Colorful" w:uiPriority="52"/>
+    <w:lsdException w:name="List Table 1 Light Accent 1" w:uiPriority="46"/>
+    <w:lsdException w:name="List Table 2 Accent 1" w:uiPriority="47"/>
+    <w:lsdException w:name="List Table 3 Accent 1" w:uiPriority="48"/>
+    <w:lsdException w:name="List Table 4 Accent 1" w:uiPriority="49"/>
+    <w:lsdException w:name="List Table 5 Dark Accent 1" w:uiPriority="50"/>
+    <w:lsdException w:name="List Table 6 Colorful Accent 1" w:uiPriority="51"/>
+    <w:lsdException w:name="List Table 7 Colorful Accent 1" w:uiPriority="52"/>
+    <w:lsdException w:name="List Table 1 Light Accent 2" w:uiPriority="46"/>
+    <w:lsdException w:name="List Table 2 Accent 2" w:uiPriority="47"/>
+    <w:lsdException w:name="List Table 3 Accent 2" w:uiPriority="48"/>
+    <w:lsdException w:name="List Table 4 Accent 2" w:uiPriority="49"/>
+    <w:lsdException w:name="List Table 5 Dark Accent 2" w:uiPriority="50"/>
+    <w:lsdException w:name="List Table 6 Colorful Accent 2" w:uiPriority="51"/>
+    <w:lsdException w:name="List Table 7 Colorful Accent 2" w:uiPriority="52"/>
+    <w:lsdException w:name="List Table 1 Light Accent 3" w:uiPriority="46"/>
+    <w:lsdException w:name="List Table 2 Accent 3" w:uiPriority="47"/>
+    <w:lsdException w:name="List Table 3 Accent 3" w:uiPriority="48"/>
+    <w:lsdException w:name="List Table 4 Accent 3" w:uiPriority="49"/>
+    <w:lsdException w:name="List Table 5 Dark Accent 3" w:uiPriority="50"/>
+    <w:lsdException w:name="List Table 6 Colorful Accent 3" w:uiPriority="51"/>
+    <w:lsdException w:name="List Table 7 Colorful Accent 3" w:uiPriority="52"/>
+    <w:lsdException w:name="List Table 1 Light Accent 4" w:uiPriority="46"/>
+    <w:lsdException w:name="List Table 2 Accent 4" w:uiPriority="47"/>
+    <w:lsdException w:name="List Table 3 Accent 4" w:uiPriority="48"/>
+    <w:lsdException w:name="List Table 4 Accent 4" w:uiPriority="49"/>
+    <w:lsdException w:name="List Table 5 Dark Accent 4" w:uiPriority="50"/>
+    <w:lsdException w:name="List Table 6 Colorful Accent 4" w:uiPriority="51"/>
+    <w:lsdException w:name="List Table 7 Colorful Accent 4" w:uiPriority="52"/>
+    <w:lsdException w:name="List Table 1 Light Accent 5" w:uiPriority="46"/>
+    <w:lsdException w:name="List Table 2 Accent 5" w:uiPriority="47"/>
+    <w:lsdException w:name="List Table 3 Accent 5" w:uiPriority="48"/>
+    <w:lsdException w:name="List Table 4 Accent 5" w:uiPriority="49"/>
+    <w:lsdException w:name="List Table 5 Dark Accent 5" w:uiPriority="50"/>
+    <w:lsdException w:name="List Table 6 Colorful Accent 5" w:uiPriority="51"/>
+    <w:lsdException w:name="List Table 7 Colorful Accent 5" w:uiPriority="52"/>
+    <w:lsdException w:name="List Table 1 Light Accent 6" w:uiPriority="46"/>
+    <w:lsdException w:name="List Table 2 Accent 6" w:uiPriority="47"/>
+    <w:lsdException w:name="List Table 3 Accent 6" w:uiPriority="48"/>
+    <w:lsdException w:name="List Table 4 Accent 6" w:uiPriority="49"/>
+    <w:lsdException w:name="List Table 5 Dark Accent 6" w:uiPriority="50"/>
+    <w:lsdException w:name="List Table 6 Colorful Accent 6" w:uiPriority="51"/>
+    <w:lsdException w:name="List Table 7 Colorful Accent 6" w:uiPriority="52"/>
+    <w:lsdException w:name="Mention" w:semiHidden="1" w:unhideWhenUsed="1"/>
+    <w:lsdException w:name="Smart Hyperlink" w:semiHidden="1" w:unhideWhenUsed="1"/>
+    <w:lsdException w:name="Hashtag" w:semiHidden="1" w:unhideWhenUsed="1"/>
+    <w:lsdException w:name="Unresolved Mention" w:semiHidden="1" w:unhideWhenUsed="1"/>
+    <w:lsdException w:name="Smart Link" w:semiHidden="1" w:unhideWhenUsed="1"/>
   </w:latentStyles>
   <w:style w:type="paragraph" w:default="1" w:styleId="Normal">
     <w:name w:val="Normal"/>
@@ -4136,7 +3997,7 @@
 </file>
 
 <file path=customXml/itemProps1.xml><?xml version="1.0" encoding="utf-8"?>
-<ds:datastoreItem xmlns:ds="http://schemas.openxmlformats.org/officeDocument/2006/customXml" ds:itemID="{DEAA0692-7603-4F53-B995-DAFDC8A6E785}">
+<ds:datastoreItem xmlns:ds="http://schemas.openxmlformats.org/officeDocument/2006/customXml" ds:itemID="{0FE556FD-0D38-4BC5-83F3-685807BF2EEE}">
   <ds:schemaRefs>
     <ds:schemaRef ds:uri="http://schemas.openxmlformats.org/officeDocument/2006/bibliography"/>
   </ds:schemaRefs>

</xml_diff>

<commit_message>
Connected SpecialBond signals and fixed format on NGBD template.
</commit_message>
<xml_diff>
--- a/resources/Saved/22CRB00136_Not Guilty Bond Dialog.docx
+++ b/resources/Saved/22CRB00136_Not Guilty Bond Dialog.docx
@@ -249,6 +249,7 @@
         </w:rPr>
         <w:t xml:space="preserve">.  </w:t>
       </w:r>
+      <w:proofErr w:type="gramStart"/>
       <w:r>
         <w:rPr>
           <w:rFonts w:ascii="Palatino Linotype" w:hAnsi="Palatino Linotype"/>
@@ -328,6 +329,7 @@
           <w:szCs w:val="20"/>
         </w:rPr>
       </w:pPr>
+      <w:proofErr w:type="gramStart"/>
       <w:r>
         <w:rPr>
           <w:rFonts w:ascii="Palatino Linotype" w:hAnsi="Palatino Linotype"/>
@@ -629,15 +631,24 @@
           <w:szCs w:val="20"/>
           <w:lang w:val="en-CA"/>
         </w:rPr>
-        <w:t xml:space="preserve">in Court</w:t>
-      </w:r>
-      <w:r>
-        <w:rPr>
-          <w:rFonts w:ascii="Palatino Linotype" w:hAnsi="Palatino Linotype"/>
-          <w:sz w:val="20"/>
-          <w:szCs w:val="20"/>
-        </w:rPr>
-        <w:t xml:space="preserve"> on March 04, 2022</w:t>
+        <w:t>in Court</w:t>
+      </w:r>
+      <w:r>
+        <w:rPr>
+          <w:rFonts w:ascii="Palatino Linotype" w:hAnsi="Palatino Linotype"/>
+          <w:sz w:val="20"/>
+          <w:szCs w:val="20"/>
+        </w:rPr>
+        <w:t xml:space="preserve"> on </w:t>
+      </w:r>
+      <w:proofErr w:type="gramStart"/>
+      <w:r>
+        <w:rPr>
+          <w:rFonts w:ascii="Palatino Linotype" w:hAnsi="Palatino Linotype"/>
+          <w:sz w:val="20"/>
+          <w:szCs w:val="20"/>
+        </w:rPr>
+        <w:t xml:space="preserve">March 06, 2022</w:t>
       </w:r>
       <w:r>
         <w:rPr>
@@ -661,7 +672,7 @@
           <w:sz w:val="20"/>
           <w:szCs w:val="20"/>
         </w:rPr>
-        <w:t>.</w:t>
+        <w:t xml:space="preserve">.</w:t>
       </w:r>
       <w:r>
         <w:rPr>
@@ -678,7 +689,17 @@
           <w:sz w:val="20"/>
           <w:szCs w:val="20"/>
         </w:rPr>
-        <w:t xml:space="preserve">Defendant waived right to counsel.</w:t>
+        <w:t xml:space="preserve">Defendant</w:t>
+      </w:r>
+      <w:proofErr w:type="gramEnd"/>
+      <w:r>
+        <w:rPr>
+          <w:rFonts w:ascii="Palatino Linotype" w:hAnsi="Palatino Linotype"/>
+          <w:bCs/>
+          <w:sz w:val="20"/>
+          <w:szCs w:val="20"/>
+        </w:rPr>
+        <w:t xml:space="preserve"> waived right to counsel.</w:t>
       </w:r>
       <w:r>
         <w:rPr>
@@ -704,7 +725,16 @@
           <w:sz w:val="20"/>
           <w:szCs w:val="20"/>
         </w:rPr>
-        <w:t xml:space="preserve">The defendant </w:t>
+        <w:t>The</w:t>
+      </w:r>
+      <w:proofErr w:type="gramEnd"/>
+      <w:r>
+        <w:rPr>
+          <w:rFonts w:ascii="Palatino Linotype" w:hAnsi="Palatino Linotype"/>
+          <w:sz w:val="20"/>
+          <w:szCs w:val="20"/>
+        </w:rPr>
+        <w:t xml:space="preserve"> defendant </w:t>
       </w:r>
       <w:r>
         <w:rPr>
@@ -847,6 +877,7 @@
                 <w:szCs w:val="20"/>
               </w:rPr>
             </w:pPr>
+            <w:proofErr w:type="gramStart"/>
             <w:r>
               <w:rPr>
                 <w:rFonts w:ascii="Palatino Linotype" w:hAnsi="Palatino Linotype"/>
@@ -885,6 +916,7 @@
                 <w:szCs w:val="20"/>
               </w:rPr>
             </w:pPr>
+            <w:proofErr w:type="gramStart"/>
             <w:r>
               <w:rPr>
                 <w:rFonts w:ascii="Palatino Linotype" w:hAnsi="Palatino Linotype"/>
@@ -966,6 +998,7 @@
                 <w:szCs w:val="20"/>
               </w:rPr>
             </w:pPr>
+            <w:proofErr w:type="gramStart"/>
             <w:r>
               <w:rPr>
                 <w:rFonts w:ascii="Palatino Linotype" w:hAnsi="Palatino Linotype"/>
@@ -1004,6 +1037,7 @@
                 <w:szCs w:val="20"/>
               </w:rPr>
             </w:pPr>
+            <w:proofErr w:type="gramStart"/>
             <w:r>
               <w:rPr>
                 <w:rFonts w:ascii="Palatino Linotype" w:hAnsi="Palatino Linotype"/>
@@ -1085,6 +1119,7 @@
                 <w:szCs w:val="20"/>
               </w:rPr>
             </w:pPr>
+            <w:proofErr w:type="gramStart"/>
             <w:r>
               <w:rPr>
                 <w:rFonts w:ascii="Palatino Linotype" w:hAnsi="Palatino Linotype"/>
@@ -1123,6 +1158,7 @@
                 <w:szCs w:val="20"/>
               </w:rPr>
             </w:pPr>
+            <w:proofErr w:type="gramStart"/>
             <w:r>
               <w:rPr>
                 <w:rFonts w:ascii="Palatino Linotype" w:hAnsi="Palatino Linotype"/>
@@ -1204,6 +1240,7 @@
                 <w:szCs w:val="20"/>
               </w:rPr>
             </w:pPr>
+            <w:proofErr w:type="gramStart"/>
             <w:r>
               <w:rPr>
                 <w:rFonts w:ascii="Palatino Linotype" w:hAnsi="Palatino Linotype"/>
@@ -1242,6 +1279,7 @@
                 <w:szCs w:val="20"/>
               </w:rPr>
             </w:pPr>
+            <w:proofErr w:type="gramStart"/>
             <w:r>
               <w:rPr>
                 <w:rFonts w:ascii="Palatino Linotype" w:hAnsi="Palatino Linotype"/>
@@ -1330,7 +1368,46 @@
           <w:sz w:val="20"/>
           <w:szCs w:val="20"/>
         </w:rPr>
-        <w:t xml:space="preserve"> the community.  In determining the type and amount of bail, the Court considered each of the enumerated factors in Crim. R. 46(C)</w:t>
+        <w:t xml:space="preserve"> the community.  In determining the type and amount of bail, the Court considered each of the enumerated factors in Crim. R. 46(C</w:t>
+      </w:r>
+      <w:proofErr w:type="gramStart"/>
+      <w:r>
+        <w:rPr>
+          <w:rFonts w:ascii="Palatino Linotype" w:hAnsi="Palatino Linotype"/>
+          <w:bCs/>
+          <w:sz w:val="20"/>
+          <w:szCs w:val="20"/>
+        </w:rPr>
+        <w:t>)</w:t>
+      </w:r>
+      <w:r>
+        <w:rPr>
+          <w:rFonts w:ascii="Palatino Linotype" w:hAnsi="Palatino Linotype"/>
+          <w:bCs/>
+          <w:color w:val="FF0000"/>
+          <w:sz w:val="20"/>
+          <w:szCs w:val="20"/>
+        </w:rPr>
+        <w:t xml:space="preserve"/>
+      </w:r>
+      <w:r>
+        <w:rPr>
+          <w:rFonts w:ascii="Palatino Linotype" w:hAnsi="Palatino Linotype"/>
+          <w:bCs/>
+          <w:color w:val="FF0000"/>
+          <w:sz w:val="20"/>
+          <w:szCs w:val="20"/>
+        </w:rPr>
+        <w:t xml:space="preserve"> </w:t>
+      </w:r>
+      <w:r>
+        <w:rPr>
+          <w:rFonts w:ascii="Palatino Linotype" w:hAnsi="Palatino Linotype"/>
+          <w:bCs/>
+          <w:sz w:val="20"/>
+          <w:szCs w:val="20"/>
+        </w:rPr>
+        <w:t>and R.C. 2919.251</w:t>
       </w:r>
       <w:r>
         <w:rPr>
@@ -1447,7 +1524,18 @@
           <w:szCs w:val="20"/>
           <w:u w:val="single"/>
         </w:rPr>
-        <w:t>The defendant shall execute a personal recognizance bond</w:t>
+        <w:t xml:space="preserve">The defendant shall execute a personal recognizance </w:t>
+      </w:r>
+      <w:proofErr w:type="gramStart"/>
+      <w:r>
+        <w:rPr>
+          <w:rFonts w:ascii="Palatino Linotype" w:hAnsi="Palatino Linotype"/>
+          <w:bCs/>
+          <w:sz w:val="20"/>
+          <w:szCs w:val="20"/>
+          <w:u w:val="single"/>
+        </w:rPr>
+        <w:t>bond</w:t>
       </w:r>
       <w:r>
         <w:rPr>
@@ -1565,67 +1653,17 @@
           <w:sz w:val="20"/>
           <w:szCs w:val="20"/>
         </w:rPr>
-        <w:t>Defendant shall provide written notice to the Clerk of Court at least 10 days prior to any change of address.</w:t>
-      </w:r>
-      <w:r>
-        <w:rPr>
-          <w:rFonts w:ascii="Palatino Linotype" w:hAnsi="Palatino Linotype"/>
-          <w:bCs/>
-          <w:color w:val="FF0000"/>
-          <w:sz w:val="20"/>
-          <w:szCs w:val="20"/>
-        </w:rPr>
-        <w:t xml:space="preserve"/>
-      </w:r>
-      <w:r>
-        <w:rPr>
-          <w:rFonts w:ascii="Palatino Linotype" w:hAnsi="Palatino Linotype"/>
-          <w:bCs/>
-          <w:color w:val="FF0000"/>
-          <w:sz w:val="20"/>
-          <w:szCs w:val="20"/>
-        </w:rPr>
-        <w:t xml:space="preserve"/>
-      </w:r>
-      <w:r>
-        <w:rPr>
-          <w:rFonts w:ascii="Palatino Linotype" w:hAnsi="Palatino Linotype"/>
-          <w:bCs/>
-          <w:color w:val="FF0000"/>
-          <w:sz w:val="20"/>
-          <w:szCs w:val="20"/>
-        </w:rPr>
-        <w:t xml:space="preserve"/>
-      </w:r>
-      <w:r>
-        <w:rPr>
-          <w:rFonts w:ascii="Palatino Linotype" w:hAnsi="Palatino Linotype"/>
-          <w:bCs/>
-          <w:color w:val="FF0000"/>
-          <w:sz w:val="20"/>
-          <w:szCs w:val="20"/>
-        </w:rPr>
-        <w:t xml:space="preserve"/>
-      </w:r>
-      <w:r>
-        <w:rPr>
-          <w:rFonts w:ascii="Palatino Linotype" w:hAnsi="Palatino Linotype"/>
-          <w:bCs/>
-          <w:color w:val="FF0000"/>
-          <w:sz w:val="20"/>
-          <w:szCs w:val="20"/>
-        </w:rPr>
-        <w:t xml:space="preserve"/>
-      </w:r>
-      <w:r>
-        <w:rPr>
-          <w:rFonts w:ascii="Palatino Linotype" w:hAnsi="Palatino Linotype"/>
-          <w:bCs/>
-          <w:color w:val="FF0000"/>
-          <w:sz w:val="20"/>
-          <w:szCs w:val="20"/>
-        </w:rPr>
-        <w:t xml:space="preserve"/>
+        <w:t xml:space="preserve">Defendant shall provide written notice to the Clerk of Court at least 10 days prior to any change of </w:t>
+      </w:r>
+      <w:proofErr w:type="gramStart"/>
+      <w:r>
+        <w:rPr>
+          <w:rFonts w:ascii="Palatino Linotype" w:hAnsi="Palatino Linotype"/>
+          <w:bCs/>
+          <w:sz w:val="20"/>
+          <w:szCs w:val="20"/>
+        </w:rPr>
+        <w:t>address.</w:t>
       </w:r>
       <w:r>
         <w:rPr>
@@ -1640,17 +1678,43 @@
     </w:p>
     <w:p>
       <w:pPr>
+        <w:pStyle w:val="ListParagraph"/>
+        <w:numPr>
+          <w:ilvl w:val="0"/>
+          <w:numId w:val="6"/>
+        </w:numPr>
         <w:tabs>
           <w:tab w:val="center" w:pos="4680"/>
         </w:tabs>
         <w:jc w:val="both"/>
         <w:rPr>
           <w:rFonts w:ascii="Palatino Linotype" w:hAnsi="Palatino Linotype"/>
-          <w:bCs/>
-          <w:sz w:val="20"/>
-          <w:szCs w:val="20"/>
-        </w:rPr>
-      </w:pPr>
+          <w:b/>
+          <w:bCs/>
+          <w:sz w:val="20"/>
+          <w:szCs w:val="20"/>
+        </w:rPr>
+      </w:pPr>
+      <w:r>
+        <w:rPr>
+          <w:rFonts w:ascii="Palatino Linotype" w:hAnsi="Palatino Linotype"/>
+          <w:bCs/>
+          <w:sz w:val="20"/>
+          <w:szCs w:val="20"/>
+        </w:rPr>
+        <w:lastRenderedPageBreak/>
+        <w:t xml:space="preserve">Defendant shall comply with all the terms of the protection order entered in this </w:t>
+      </w:r>
+      <w:proofErr w:type="gramStart"/>
+      <w:r>
+        <w:rPr>
+          <w:rFonts w:ascii="Palatino Linotype" w:hAnsi="Palatino Linotype"/>
+          <w:bCs/>
+          <w:sz w:val="20"/>
+          <w:szCs w:val="20"/>
+        </w:rPr>
+        <w:t>case.</w:t>
+      </w:r>
       <w:r>
         <w:rPr>
           <w:rFonts w:ascii="Palatino Linotype" w:hAnsi="Palatino Linotype"/>
@@ -1660,6 +1724,1449 @@
           <w:szCs w:val="20"/>
         </w:rPr>
         <w:t xml:space="preserve"/>
+      </w:r>
+      <w:r>
+        <w:rPr>
+          <w:rFonts w:ascii="Palatino Linotype" w:hAnsi="Palatino Linotype"/>
+          <w:bCs/>
+          <w:color w:val="FF0000"/>
+          <w:sz w:val="20"/>
+          <w:szCs w:val="20"/>
+        </w:rPr>
+        <w:t xml:space="preserve"/>
+      </w:r>
+    </w:p>
+    <w:p>
+      <w:pPr>
+        <w:pStyle w:val="ListParagraph"/>
+        <w:numPr>
+          <w:ilvl w:val="0"/>
+          <w:numId w:val="6"/>
+        </w:numPr>
+        <w:tabs>
+          <w:tab w:val="center" w:pos="4680"/>
+        </w:tabs>
+        <w:jc w:val="both"/>
+        <w:rPr>
+          <w:rFonts w:ascii="Palatino Linotype" w:hAnsi="Palatino Linotype"/>
+          <w:bCs/>
+          <w:sz w:val="20"/>
+          <w:szCs w:val="20"/>
+        </w:rPr>
+      </w:pPr>
+      <w:r>
+        <w:rPr>
+          <w:rFonts w:ascii="Palatino Linotype" w:hAnsi="Palatino Linotype"/>
+          <w:bCs/>
+          <w:sz w:val="20"/>
+          <w:szCs w:val="20"/>
+        </w:rPr>
+        <w:t>Defendant shall have no contact with</w:t>
+      </w:r>
+      <w:r>
+        <w:rPr>
+          <w:rFonts w:ascii="Palatino Linotype" w:hAnsi="Palatino Linotype"/>
+          <w:bCs/>
+          <w:sz w:val="20"/>
+          <w:szCs w:val="20"/>
+        </w:rPr>
+        <w:t xml:space="preserve"> </w:t>
+      </w:r>
+      <w:proofErr w:type="gramStart"/>
+      <w:r>
+        <w:rPr>
+          <w:rFonts w:ascii="Palatino Linotype" w:hAnsi="Palatino Linotype"/>
+          <w:b/>
+          <w:bCs/>
+          <w:sz w:val="20"/>
+          <w:szCs w:val="20"/>
+          <w:u w:val="single"/>
+        </w:rPr>
+        <w:t xml:space="preserve">Kyle</w:t>
+      </w:r>
+      <w:r>
+        <w:rPr>
+          <w:rFonts w:ascii="Palatino Linotype" w:hAnsi="Palatino Linotype"/>
+          <w:bCs/>
+          <w:sz w:val="20"/>
+          <w:szCs w:val="20"/>
+        </w:rPr>
+        <w:t xml:space="preserve">. Contact includes, but is not limited to, landline, cordless, cellular or digital telephone; text; instant messaging; fax; e-mail; voicemail; delivery service; social media; blogging; writings; electronic communications; posting a message; or communications by any other means directly or through another </w:t>
+      </w:r>
+      <w:proofErr w:type="gramStart"/>
+      <w:r>
+        <w:rPr>
+          <w:rFonts w:ascii="Palatino Linotype" w:hAnsi="Palatino Linotype"/>
+          <w:bCs/>
+          <w:sz w:val="20"/>
+          <w:szCs w:val="20"/>
+        </w:rPr>
+        <w:t>person.</w:t>
+      </w:r>
+      <w:r>
+        <w:rPr>
+          <w:rFonts w:ascii="Palatino Linotype" w:hAnsi="Palatino Linotype"/>
+          <w:bCs/>
+          <w:color w:val="FF0000"/>
+          <w:sz w:val="20"/>
+          <w:szCs w:val="20"/>
+        </w:rPr>
+        <w:t xml:space="preserve"/>
+      </w:r>
+      <w:r>
+        <w:rPr>
+          <w:rFonts w:ascii="Palatino Linotype" w:hAnsi="Palatino Linotype"/>
+          <w:bCs/>
+          <w:color w:val="FF0000"/>
+          <w:sz w:val="20"/>
+          <w:szCs w:val="20"/>
+        </w:rPr>
+        <w:t xml:space="preserve"/>
+      </w:r>
+    </w:p>
+    <w:p>
+      <w:pPr>
+        <w:pStyle w:val="ListParagraph"/>
+        <w:numPr>
+          <w:ilvl w:val="0"/>
+          <w:numId w:val="6"/>
+        </w:numPr>
+        <w:tabs>
+          <w:tab w:val="center" w:pos="4680"/>
+        </w:tabs>
+        <w:jc w:val="both"/>
+        <w:rPr>
+          <w:rFonts w:ascii="Palatino Linotype" w:hAnsi="Palatino Linotype"/>
+          <w:bCs/>
+          <w:sz w:val="20"/>
+          <w:szCs w:val="20"/>
+        </w:rPr>
+      </w:pPr>
+      <w:r>
+        <w:rPr>
+          <w:rFonts w:ascii="Palatino Linotype" w:hAnsi="Palatino Linotype"/>
+          <w:bCs/>
+          <w:sz w:val="20"/>
+          <w:szCs w:val="20"/>
+        </w:rPr>
+        <w:t>Defendant shall immediately vacate and permit exclusive possession of the residence located at</w:t>
+      </w:r>
+      <w:r>
+        <w:rPr>
+          <w:rFonts w:ascii="Palatino Linotype" w:hAnsi="Palatino Linotype"/>
+          <w:bCs/>
+          <w:sz w:val="20"/>
+          <w:szCs w:val="20"/>
+        </w:rPr>
+        <w:t xml:space="preserve"> </w:t>
+      </w:r>
+      <w:proofErr w:type="gramStart"/>
+      <w:r>
+        <w:rPr>
+          <w:rFonts w:ascii="Palatino Linotype" w:hAnsi="Palatino Linotype"/>
+          <w:b/>
+          <w:bCs/>
+          <w:sz w:val="20"/>
+          <w:szCs w:val="20"/>
+          <w:u w:val="single"/>
+        </w:rPr>
+        <w:t xml:space="preserve">Home</w:t>
+      </w:r>
+      <w:r>
+        <w:rPr>
+          <w:rFonts w:ascii="Palatino Linotype" w:hAnsi="Palatino Linotype"/>
+          <w:bCs/>
+          <w:sz w:val="20"/>
+          <w:szCs w:val="20"/>
+        </w:rPr>
+        <w:t xml:space="preserve"> to</w:t>
+      </w:r>
+      <w:r>
+        <w:rPr>
+          <w:rFonts w:ascii="Palatino Linotype" w:hAnsi="Palatino Linotype"/>
+          <w:bCs/>
+          <w:sz w:val="20"/>
+          <w:szCs w:val="20"/>
+        </w:rPr>
+        <w:t xml:space="preserve"> </w:t>
+      </w:r>
+      <w:r>
+        <w:rPr>
+          <w:rFonts w:ascii="Palatino Linotype" w:hAnsi="Palatino Linotype"/>
+          <w:b/>
+          <w:bCs/>
+          <w:sz w:val="20"/>
+          <w:szCs w:val="20"/>
+          <w:u w:val="single"/>
+        </w:rPr>
+        <w:t xml:space="preserve">Justin</w:t>
+      </w:r>
+      <w:r>
+        <w:rPr>
+          <w:rFonts w:ascii="Palatino Linotype" w:hAnsi="Palatino Linotype"/>
+          <w:bCs/>
+          <w:sz w:val="20"/>
+          <w:szCs w:val="20"/>
+        </w:rPr>
+        <w:t xml:space="preserve">. </w:t>
+      </w:r>
+      <w:r>
+        <w:rPr>
+          <w:rFonts w:ascii="Palatino Linotype" w:hAnsi="Palatino Linotype"/>
+          <w:bCs/>
+          <w:sz w:val="20"/>
+          <w:szCs w:val="20"/>
+        </w:rPr>
+        <w:t>Defendant shall not interfere with the named person’s right to occupy the residence including, but not limited to cancelling utilities or insurance or interrupting telecommunications (</w:t>
+      </w:r>
+      <w:proofErr w:type="gramStart"/>
+      <w:r>
+        <w:rPr>
+          <w:rFonts w:ascii="Palatino Linotype" w:hAnsi="Palatino Linotype"/>
+          <w:bCs/>
+          <w:sz w:val="20"/>
+          <w:szCs w:val="20"/>
+        </w:rPr>
+        <w:t>e.g.</w:t>
+      </w:r>
+      <w:proofErr w:type="gramEnd"/>
+      <w:r>
+        <w:rPr>
+          <w:rFonts w:ascii="Palatino Linotype" w:hAnsi="Palatino Linotype"/>
+          <w:bCs/>
+          <w:sz w:val="20"/>
+          <w:szCs w:val="20"/>
+        </w:rPr>
+        <w:t xml:space="preserve"> telephone, internet, or cable) service, mail delivery, or the delivery of any other documents or items.  </w:t>
+      </w:r>
+    </w:p>
+    <w:p>
+      <w:pPr>
+        <w:pStyle w:val="ListParagraph"/>
+        <w:numPr>
+          <w:ilvl w:val="0"/>
+          <w:numId w:val="6"/>
+        </w:numPr>
+        <w:tabs>
+          <w:tab w:val="center" w:pos="4680"/>
+        </w:tabs>
+        <w:jc w:val="both"/>
+        <w:rPr>
+          <w:rFonts w:ascii="Palatino Linotype" w:hAnsi="Palatino Linotype"/>
+          <w:bCs/>
+          <w:sz w:val="20"/>
+          <w:szCs w:val="20"/>
+        </w:rPr>
+      </w:pPr>
+      <w:r>
+        <w:rPr>
+          <w:rFonts w:ascii="Palatino Linotype" w:hAnsi="Palatino Linotype"/>
+          <w:bCs/>
+          <w:sz w:val="20"/>
+          <w:szCs w:val="20"/>
+        </w:rPr>
+        <w:t xml:space="preserve">Defendant shall surrender all keys and garage door openers to the above residence within 24 hours of service of this Order to the arresting </w:t>
+      </w:r>
+      <w:proofErr w:type="gramStart"/>
+      <w:r>
+        <w:rPr>
+          <w:rFonts w:ascii="Palatino Linotype" w:hAnsi="Palatino Linotype"/>
+          <w:bCs/>
+          <w:sz w:val="20"/>
+          <w:szCs w:val="20"/>
+        </w:rPr>
+        <w:t>agency.</w:t>
+      </w:r>
+      <w:r>
+        <w:rPr>
+          <w:rFonts w:ascii="Palatino Linotype" w:hAnsi="Palatino Linotype"/>
+          <w:bCs/>
+          <w:color w:val="FF0000"/>
+          <w:sz w:val="20"/>
+          <w:szCs w:val="20"/>
+        </w:rPr>
+        <w:t xml:space="preserve"/>
+      </w:r>
+      <w:r>
+        <w:rPr>
+          <w:rFonts w:ascii="Palatino Linotype" w:hAnsi="Palatino Linotype"/>
+          <w:bCs/>
+          <w:sz w:val="20"/>
+          <w:szCs w:val="20"/>
+        </w:rPr>
+        <w:t xml:space="preserve">  </w:t>
+      </w:r>
+    </w:p>
+    <w:p>
+      <w:pPr>
+        <w:pStyle w:val="ListParagraph"/>
+        <w:numPr>
+          <w:ilvl w:val="0"/>
+          <w:numId w:val="6"/>
+        </w:numPr>
+        <w:tabs>
+          <w:tab w:val="center" w:pos="4680"/>
+        </w:tabs>
+        <w:jc w:val="both"/>
+        <w:rPr>
+          <w:rFonts w:ascii="Palatino Linotype" w:hAnsi="Palatino Linotype"/>
+          <w:bCs/>
+          <w:sz w:val="20"/>
+          <w:szCs w:val="20"/>
+        </w:rPr>
+      </w:pPr>
+      <w:r>
+        <w:rPr>
+          <w:rFonts w:ascii="Palatino Linotype" w:hAnsi="Palatino Linotype"/>
+          <w:bCs/>
+          <w:sz w:val="20"/>
+          <w:szCs w:val="20"/>
+        </w:rPr>
+        <w:t>Defendant shall turn over all deadly weapons, including firearms and ammunition</w:t>
+      </w:r>
+      <w:r>
+        <w:rPr>
+          <w:rFonts w:ascii="Palatino Linotype" w:hAnsi="Palatino Linotype"/>
+          <w:bCs/>
+          <w:sz w:val="20"/>
+          <w:szCs w:val="20"/>
+        </w:rPr>
+        <w:t>,</w:t>
+      </w:r>
+      <w:r>
+        <w:rPr>
+          <w:rFonts w:ascii="Palatino Linotype" w:hAnsi="Palatino Linotype"/>
+          <w:bCs/>
+          <w:sz w:val="20"/>
+          <w:szCs w:val="20"/>
+        </w:rPr>
+        <w:t xml:space="preserve"> to the arresting agency no later than </w:t>
+      </w:r>
+      <w:proofErr w:type="gramStart"/>
+      <w:r>
+        <w:rPr>
+          <w:rFonts w:ascii="Palatino Linotype" w:hAnsi="Palatino Linotype"/>
+          <w:b/>
+          <w:bCs/>
+          <w:sz w:val="20"/>
+          <w:szCs w:val="20"/>
+          <w:u w:val="single"/>
+        </w:rPr>
+        <w:t xml:space="preserve">March 06, 2022</w:t>
+      </w:r>
+      <w:r>
+        <w:rPr>
+          <w:rFonts w:ascii="Palatino Linotype" w:hAnsi="Palatino Linotype"/>
+          <w:bCs/>
+          <w:sz w:val="20"/>
+          <w:szCs w:val="20"/>
+        </w:rPr>
+        <w:t>.</w:t>
+      </w:r>
+      <w:r>
+        <w:rPr>
+          <w:rFonts w:ascii="Palatino Linotype" w:hAnsi="Palatino Linotype"/>
+          <w:bCs/>
+          <w:sz w:val="20"/>
+          <w:szCs w:val="20"/>
+        </w:rPr>
+        <w:t xml:space="preserve"> </w:t>
+      </w:r>
+      <w:r>
+        <w:rPr>
+          <w:rFonts w:ascii="Palatino Linotype" w:hAnsi="Palatino Linotype"/>
+          <w:bCs/>
+          <w:sz w:val="20"/>
+          <w:szCs w:val="20"/>
+        </w:rPr>
+        <w:t>Any deadly weapons, including firearms and ammunition</w:t>
+      </w:r>
+      <w:r>
+        <w:rPr>
+          <w:rFonts w:ascii="Palatino Linotype" w:hAnsi="Palatino Linotype"/>
+          <w:bCs/>
+          <w:sz w:val="20"/>
+          <w:szCs w:val="20"/>
+        </w:rPr>
+        <w:t>,</w:t>
+      </w:r>
+      <w:r>
+        <w:rPr>
+          <w:rFonts w:ascii="Palatino Linotype" w:hAnsi="Palatino Linotype"/>
+          <w:bCs/>
+          <w:sz w:val="20"/>
+          <w:szCs w:val="20"/>
+        </w:rPr>
+        <w:t xml:space="preserve"> accepted by the arresting agency shall be held in protective custody for the duration of this </w:t>
+      </w:r>
+      <w:proofErr w:type="gramStart"/>
+      <w:r>
+        <w:rPr>
+          <w:rFonts w:ascii="Palatino Linotype" w:hAnsi="Palatino Linotype"/>
+          <w:bCs/>
+          <w:sz w:val="20"/>
+          <w:szCs w:val="20"/>
+        </w:rPr>
+        <w:t>Order.</w:t>
+      </w:r>
+      <w:r>
+        <w:rPr>
+          <w:rFonts w:ascii="Palatino Linotype" w:hAnsi="Palatino Linotype"/>
+          <w:bCs/>
+          <w:color w:val="FF0000"/>
+          <w:sz w:val="20"/>
+          <w:szCs w:val="20"/>
+        </w:rPr>
+        <w:t xml:space="preserve"/>
+      </w:r>
+      <w:r>
+        <w:rPr>
+          <w:rFonts w:ascii="Palatino Linotype" w:hAnsi="Palatino Linotype"/>
+          <w:bCs/>
+          <w:color w:val="FF0000"/>
+          <w:sz w:val="20"/>
+          <w:szCs w:val="20"/>
+        </w:rPr>
+        <w:t xml:space="preserve"/>
+      </w:r>
+    </w:p>
+    <w:p>
+      <w:pPr>
+        <w:pStyle w:val="ListParagraph"/>
+        <w:numPr>
+          <w:ilvl w:val="0"/>
+          <w:numId w:val="6"/>
+        </w:numPr>
+        <w:tabs>
+          <w:tab w:val="center" w:pos="4680"/>
+        </w:tabs>
+        <w:jc w:val="both"/>
+        <w:rPr>
+          <w:rFonts w:ascii="Palatino Linotype" w:hAnsi="Palatino Linotype"/>
+          <w:b/>
+          <w:bCs/>
+          <w:color w:val="000000" w:themeColor="text1"/>
+          <w:sz w:val="20"/>
+          <w:szCs w:val="20"/>
+        </w:rPr>
+      </w:pPr>
+      <w:r>
+        <w:rPr>
+          <w:rFonts w:ascii="Palatino Linotype" w:hAnsi="Palatino Linotype"/>
+          <w:bCs/>
+          <w:sz w:val="20"/>
+          <w:szCs w:val="20"/>
+        </w:rPr>
+        <w:t xml:space="preserve">Defendant shall maintain sobriety while on bond, and shall not possess, consume, or purchase alcohol or drugs of </w:t>
+      </w:r>
+      <w:proofErr w:type="gramStart"/>
+      <w:r>
+        <w:rPr>
+          <w:rFonts w:ascii="Palatino Linotype" w:hAnsi="Palatino Linotype"/>
+          <w:bCs/>
+          <w:sz w:val="20"/>
+          <w:szCs w:val="20"/>
+        </w:rPr>
+        <w:t>abuse.</w:t>
+      </w:r>
+      <w:r>
+        <w:rPr>
+          <w:rFonts w:ascii="Palatino Linotype" w:hAnsi="Palatino Linotype"/>
+          <w:bCs/>
+          <w:color w:val="FF0000"/>
+          <w:sz w:val="20"/>
+          <w:szCs w:val="20"/>
+        </w:rPr>
+        <w:t xml:space="preserve"/>
+      </w:r>
+      <w:r>
+        <w:rPr>
+          <w:rFonts w:ascii="Palatino Linotype" w:hAnsi="Palatino Linotype"/>
+          <w:bCs/>
+          <w:color w:val="FF0000"/>
+          <w:sz w:val="20"/>
+          <w:szCs w:val="20"/>
+        </w:rPr>
+        <w:t xml:space="preserve"/>
+      </w:r>
+    </w:p>
+    <w:p>
+      <w:pPr>
+        <w:pStyle w:val="ListParagraph"/>
+        <w:numPr>
+          <w:ilvl w:val="0"/>
+          <w:numId w:val="4"/>
+        </w:numPr>
+        <w:tabs>
+          <w:tab w:val="center" w:pos="4680"/>
+        </w:tabs>
+        <w:jc w:val="both"/>
+        <w:rPr>
+          <w:rFonts w:ascii="Palatino Linotype" w:hAnsi="Palatino Linotype"/>
+          <w:bCs/>
+          <w:sz w:val="20"/>
+          <w:szCs w:val="20"/>
+        </w:rPr>
+      </w:pPr>
+      <w:r>
+        <w:rPr>
+          <w:rFonts w:ascii="Palatino Linotype" w:hAnsi="Palatino Linotype"/>
+          <w:bCs/>
+          <w:sz w:val="20"/>
+          <w:szCs w:val="20"/>
+        </w:rPr>
+        <w:t xml:space="preserve">Defendant shall forthwith report to the Office of Community Control to obtain an alcohol and drug assessment and comply with any treatment </w:t>
+      </w:r>
+      <w:proofErr w:type="gramStart"/>
+      <w:r>
+        <w:rPr>
+          <w:rFonts w:ascii="Palatino Linotype" w:hAnsi="Palatino Linotype"/>
+          <w:bCs/>
+          <w:sz w:val="20"/>
+          <w:szCs w:val="20"/>
+        </w:rPr>
+        <w:t>recommendations.</w:t>
+      </w:r>
+      <w:r>
+        <w:rPr>
+          <w:rFonts w:ascii="Palatino Linotype" w:hAnsi="Palatino Linotype"/>
+          <w:bCs/>
+          <w:color w:val="FF0000"/>
+          <w:sz w:val="20"/>
+          <w:szCs w:val="20"/>
+        </w:rPr>
+        <w:t xml:space="preserve"/>
+      </w:r>
+    </w:p>
+    <w:p>
+      <w:pPr>
+        <w:pStyle w:val="ListParagraph"/>
+        <w:numPr>
+          <w:ilvl w:val="0"/>
+          <w:numId w:val="4"/>
+        </w:numPr>
+        <w:tabs>
+          <w:tab w:val="center" w:pos="4680"/>
+        </w:tabs>
+        <w:jc w:val="both"/>
+        <w:rPr>
+          <w:rFonts w:ascii="Palatino Linotype" w:hAnsi="Palatino Linotype"/>
+          <w:bCs/>
+          <w:sz w:val="20"/>
+          <w:szCs w:val="20"/>
+        </w:rPr>
+      </w:pPr>
+      <w:r>
+        <w:rPr>
+          <w:rFonts w:ascii="Palatino Linotype" w:hAnsi="Palatino Linotype"/>
+          <w:bCs/>
+          <w:sz w:val="20"/>
+          <w:szCs w:val="20"/>
+        </w:rPr>
+        <w:t xml:space="preserve">Defendant shall forthwith report to the Office of Community Control to obtain </w:t>
+      </w:r>
+      <w:r>
+        <w:rPr>
+          <w:rFonts w:ascii="Palatino Linotype" w:hAnsi="Palatino Linotype"/>
+          <w:bCs/>
+          <w:sz w:val="20"/>
+          <w:szCs w:val="20"/>
+        </w:rPr>
+        <w:t>a mental health</w:t>
+      </w:r>
+      <w:r>
+        <w:rPr>
+          <w:rFonts w:ascii="Palatino Linotype" w:hAnsi="Palatino Linotype"/>
+          <w:bCs/>
+          <w:sz w:val="20"/>
+          <w:szCs w:val="20"/>
+        </w:rPr>
+        <w:t xml:space="preserve"> assessment and comply with any treatment </w:t>
+      </w:r>
+      <w:proofErr w:type="gramStart"/>
+      <w:r>
+        <w:rPr>
+          <w:rFonts w:ascii="Palatino Linotype" w:hAnsi="Palatino Linotype"/>
+          <w:bCs/>
+          <w:sz w:val="20"/>
+          <w:szCs w:val="20"/>
+        </w:rPr>
+        <w:t>recommendations.</w:t>
+      </w:r>
+      <w:r>
+        <w:rPr>
+          <w:rFonts w:ascii="Palatino Linotype" w:hAnsi="Palatino Linotype"/>
+          <w:bCs/>
+          <w:color w:val="FF0000"/>
+          <w:sz w:val="20"/>
+          <w:szCs w:val="20"/>
+        </w:rPr>
+        <w:t xml:space="preserve"/>
+      </w:r>
+    </w:p>
+    <w:p>
+      <w:pPr>
+        <w:pStyle w:val="ListParagraph"/>
+        <w:numPr>
+          <w:ilvl w:val="0"/>
+          <w:numId w:val="4"/>
+        </w:numPr>
+        <w:tabs>
+          <w:tab w:val="center" w:pos="4680"/>
+        </w:tabs>
+        <w:jc w:val="both"/>
+        <w:rPr>
+          <w:rFonts w:ascii="Palatino Linotype" w:hAnsi="Palatino Linotype"/>
+          <w:bCs/>
+          <w:sz w:val="20"/>
+          <w:szCs w:val="20"/>
+        </w:rPr>
+      </w:pPr>
+      <w:r>
+        <w:rPr>
+          <w:rFonts w:ascii="Palatino Linotype" w:hAnsi="Palatino Linotype"/>
+          <w:bCs/>
+          <w:sz w:val="20"/>
+          <w:szCs w:val="20"/>
+        </w:rPr>
+        <w:t xml:space="preserve">Defendant shall report to the Office of Community Control forthwith to determine a schedule for alcohol tests with the AB (Alcohol) </w:t>
+      </w:r>
+      <w:proofErr w:type="gramStart"/>
+      <w:r>
+        <w:rPr>
+          <w:rFonts w:ascii="Palatino Linotype" w:hAnsi="Palatino Linotype"/>
+          <w:bCs/>
+          <w:sz w:val="20"/>
+          <w:szCs w:val="20"/>
+        </w:rPr>
+        <w:t>Kisok.</w:t>
+      </w:r>
+      <w:r>
+        <w:rPr>
+          <w:rFonts w:ascii="Palatino Linotype" w:hAnsi="Palatino Linotype"/>
+          <w:bCs/>
+          <w:color w:val="FF0000"/>
+          <w:sz w:val="20"/>
+          <w:szCs w:val="20"/>
+        </w:rPr>
+        <w:t xml:space="preserve"/>
+      </w:r>
+    </w:p>
+    <w:p>
+      <w:pPr>
+        <w:pStyle w:val="ListParagraph"/>
+        <w:numPr>
+          <w:ilvl w:val="0"/>
+          <w:numId w:val="4"/>
+        </w:numPr>
+        <w:tabs>
+          <w:tab w:val="center" w:pos="4680"/>
+        </w:tabs>
+        <w:jc w:val="both"/>
+        <w:rPr>
+          <w:rFonts w:ascii="Palatino Linotype" w:hAnsi="Palatino Linotype"/>
+          <w:bCs/>
+          <w:sz w:val="20"/>
+          <w:szCs w:val="20"/>
+        </w:rPr>
+      </w:pPr>
+      <w:r>
+        <w:rPr>
+          <w:rFonts w:ascii="Palatino Linotype" w:hAnsi="Palatino Linotype"/>
+          <w:bCs/>
+          <w:sz w:val="20"/>
+          <w:szCs w:val="20"/>
+        </w:rPr>
+        <w:t xml:space="preserve">Defendant shall report to the Specialized Docket Coordinator to complete screening for admission to </w:t>
+      </w:r>
+      <w:proofErr w:type="gramStart"/>
+      <w:r>
+        <w:rPr>
+          <w:rFonts w:ascii="Palatino Linotype" w:hAnsi="Palatino Linotype"/>
+          <w:bCs/>
+          <w:sz w:val="20"/>
+          <w:szCs w:val="20"/>
+        </w:rPr>
+        <w:t xml:space="preserve">OVI Docket.</w:t>
+      </w:r>
+      <w:r>
+        <w:rPr>
+          <w:rFonts w:ascii="Palatino Linotype" w:hAnsi="Palatino Linotype"/>
+          <w:bCs/>
+          <w:color w:val="FF0000"/>
+          <w:sz w:val="20"/>
+          <w:szCs w:val="20"/>
+        </w:rPr>
+        <w:t xml:space="preserve"/>
+      </w:r>
+      <w:r>
+        <w:rPr>
+          <w:rFonts w:ascii="Palatino Linotype" w:hAnsi="Palatino Linotype"/>
+          <w:bCs/>
+          <w:color w:val="FF0000"/>
+          <w:sz w:val="20"/>
+          <w:szCs w:val="20"/>
+        </w:rPr>
+        <w:t xml:space="preserve"/>
+      </w:r>
+    </w:p>
+    <w:p>
+      <w:pPr>
+        <w:pStyle w:val="ListParagraph"/>
+        <w:numPr>
+          <w:ilvl w:val="0"/>
+          <w:numId w:val="4"/>
+        </w:numPr>
+        <w:tabs>
+          <w:tab w:val="center" w:pos="4680"/>
+        </w:tabs>
+        <w:jc w:val="both"/>
+        <w:rPr>
+          <w:rFonts w:ascii="Palatino Linotype" w:hAnsi="Palatino Linotype"/>
+          <w:bCs/>
+          <w:sz w:val="20"/>
+          <w:szCs w:val="20"/>
+        </w:rPr>
+      </w:pPr>
+      <w:r>
+        <w:rPr>
+          <w:rFonts w:ascii="Palatino Linotype" w:hAnsi="Palatino Linotype"/>
+          <w:bCs/>
+          <w:sz w:val="20"/>
+          <w:szCs w:val="20"/>
+        </w:rPr>
+        <w:t>Prior to release the Defendant shall be fitted by the</w:t>
+      </w:r>
+      <w:r>
+        <w:rPr>
+          <w:rFonts w:ascii="Palatino Linotype" w:hAnsi="Palatino Linotype"/>
+          <w:bCs/>
+          <w:sz w:val="20"/>
+          <w:szCs w:val="20"/>
+        </w:rPr>
+        <w:t xml:space="preserve"> Office of Community Control</w:t>
+      </w:r>
+      <w:r>
+        <w:rPr>
+          <w:rFonts w:ascii="Palatino Linotype" w:hAnsi="Palatino Linotype"/>
+          <w:bCs/>
+          <w:sz w:val="20"/>
+          <w:szCs w:val="20"/>
+        </w:rPr>
+        <w:t xml:space="preserve"> </w:t>
+      </w:r>
+      <w:r>
+        <w:rPr>
+          <w:rFonts w:ascii="Palatino Linotype" w:hAnsi="Palatino Linotype"/>
+          <w:bCs/>
+          <w:sz w:val="20"/>
+          <w:szCs w:val="20"/>
+        </w:rPr>
+        <w:t>for</w:t>
+      </w:r>
+      <w:r>
+        <w:rPr>
+          <w:rFonts w:ascii="Palatino Linotype" w:hAnsi="Palatino Linotype"/>
+          <w:bCs/>
+          <w:sz w:val="20"/>
+          <w:szCs w:val="20"/>
+        </w:rPr>
+        <w:t xml:space="preserve"> the following monitoring</w:t>
+      </w:r>
+      <w:r>
+        <w:rPr>
+          <w:rFonts w:ascii="Palatino Linotype" w:hAnsi="Palatino Linotype"/>
+          <w:bCs/>
+          <w:sz w:val="20"/>
+          <w:szCs w:val="20"/>
+        </w:rPr>
+        <w:t xml:space="preserve"> unit</w:t>
+      </w:r>
+      <w:r>
+        <w:rPr>
+          <w:rFonts w:ascii="Palatino Linotype" w:hAnsi="Palatino Linotype"/>
+          <w:bCs/>
+          <w:sz w:val="20"/>
+          <w:szCs w:val="20"/>
+        </w:rPr>
+        <w:t>:</w:t>
+      </w:r>
+      <w:r>
+        <w:rPr>
+          <w:rFonts w:ascii="Palatino Linotype" w:hAnsi="Palatino Linotype"/>
+          <w:bCs/>
+          <w:sz w:val="20"/>
+          <w:szCs w:val="20"/>
+        </w:rPr>
+        <w:t xml:space="preserve"> </w:t>
+      </w:r>
+      <w:proofErr w:type="gramStart"/>
+      <w:r>
+        <w:rPr>
+          <w:rFonts w:ascii="Palatino Linotype" w:hAnsi="Palatino Linotype"/>
+          <w:bCs/>
+          <w:sz w:val="20"/>
+          <w:szCs w:val="20"/>
+        </w:rPr>
+        <w:t xml:space="preserve">SCRAM Only.</w:t>
+      </w:r>
+      <w:r>
+        <w:rPr>
+          <w:rFonts w:ascii="Palatino Linotype" w:hAnsi="Palatino Linotype"/>
+          <w:bCs/>
+          <w:color w:val="FF0000"/>
+          <w:sz w:val="20"/>
+          <w:szCs w:val="20"/>
+        </w:rPr>
+        <w:t xml:space="preserve"/>
+      </w:r>
+      <w:r>
+        <w:rPr>
+          <w:rFonts w:ascii="Palatino Linotype" w:hAnsi="Palatino Linotype"/>
+          <w:bCs/>
+          <w:color w:val="FF0000"/>
+          <w:sz w:val="20"/>
+          <w:szCs w:val="20"/>
+        </w:rPr>
+        <w:t xml:space="preserve"/>
+      </w:r>
+    </w:p>
+    <w:p>
+      <w:pPr>
+        <w:pStyle w:val="ListParagraph"/>
+        <w:numPr>
+          <w:ilvl w:val="0"/>
+          <w:numId w:val="4"/>
+        </w:numPr>
+        <w:tabs>
+          <w:tab w:val="center" w:pos="4680"/>
+        </w:tabs>
+        <w:jc w:val="both"/>
+        <w:rPr>
+          <w:rFonts w:ascii="Palatino Linotype" w:hAnsi="Palatino Linotype"/>
+          <w:bCs/>
+          <w:sz w:val="20"/>
+          <w:szCs w:val="20"/>
+        </w:rPr>
+      </w:pPr>
+      <w:r>
+        <w:rPr>
+          <w:rFonts w:ascii="Palatino Linotype" w:hAnsi="Palatino Linotype"/>
+          <w:bCs/>
+          <w:sz w:val="20"/>
+          <w:szCs w:val="20"/>
+        </w:rPr>
+        <w:t>Defendant shall submit to the custody of</w:t>
+      </w:r>
+      <w:r>
+        <w:rPr>
+          <w:rFonts w:ascii="Palatino Linotype" w:hAnsi="Palatino Linotype"/>
+          <w:bCs/>
+          <w:sz w:val="20"/>
+          <w:szCs w:val="20"/>
+        </w:rPr>
+        <w:t xml:space="preserve"> </w:t>
+      </w:r>
+      <w:proofErr w:type="gramStart"/>
+      <w:r>
+        <w:rPr>
+          <w:rFonts w:ascii="Palatino Linotype" w:hAnsi="Palatino Linotype"/>
+          <w:b/>
+          <w:bCs/>
+          <w:sz w:val="20"/>
+          <w:szCs w:val="20"/>
+          <w:u w:val="single"/>
+        </w:rPr>
+        <w:t xml:space="preserve">Greg</w:t>
+      </w:r>
+      <w:r>
+        <w:rPr>
+          <w:rFonts w:ascii="Palatino Linotype" w:hAnsi="Palatino Linotype"/>
+          <w:bCs/>
+          <w:sz w:val="20"/>
+          <w:szCs w:val="20"/>
+        </w:rPr>
+        <w:t>, a designated person or organization agreeing to supervise Defendant.</w:t>
+      </w:r>
+      <w:r>
+        <w:rPr>
+          <w:rFonts w:ascii="Palatino Linotype" w:hAnsi="Palatino Linotype"/>
+          <w:bCs/>
+          <w:color w:val="FF0000"/>
+          <w:sz w:val="20"/>
+          <w:szCs w:val="20"/>
+        </w:rPr>
+        <w:t xml:space="preserve"/>
+      </w:r>
+      <w:r>
+        <w:rPr>
+          <w:rFonts w:ascii="Palatino Linotype" w:hAnsi="Palatino Linotype"/>
+          <w:bCs/>
+          <w:color w:val="FF0000"/>
+          <w:sz w:val="20"/>
+          <w:szCs w:val="20"/>
+        </w:rPr>
+        <w:t xml:space="preserve"/>
+      </w:r>
+      <w:r>
+        <w:rPr>
+          <w:rFonts w:ascii="Palatino Linotype" w:hAnsi="Palatino Linotype"/>
+          <w:bCs/>
+          <w:color w:val="FF0000"/>
+          <w:sz w:val="20"/>
+          <w:szCs w:val="20"/>
+        </w:rPr>
+        <w:t xml:space="preserve"/>
+        <w:br/>
+        <w:t xml:space="preserve"/>
+      </w:r>
+    </w:p>
+    <w:p>
+      <w:pPr>
+        <w:tabs>
+          <w:tab w:val="center" w:pos="4680"/>
+        </w:tabs>
+        <w:jc w:val="both"/>
+        <w:rPr>
+          <w:rFonts w:ascii="Palatino Linotype" w:hAnsi="Palatino Linotype"/>
+          <w:b/>
+          <w:bCs/>
+          <w:sz w:val="20"/>
+          <w:szCs w:val="20"/>
+          <w:u w:val="single"/>
+        </w:rPr>
+      </w:pPr>
+      <w:r>
+        <w:rPr>
+          <w:rFonts w:ascii="Palatino Linotype" w:hAnsi="Palatino Linotype"/>
+          <w:b/>
+          <w:bCs/>
+          <w:sz w:val="20"/>
+          <w:szCs w:val="20"/>
+          <w:u w:val="single"/>
+        </w:rPr>
+        <w:t>Administrative License Suspension</w:t>
+      </w:r>
+      <w:r>
+        <w:rPr>
+          <w:rFonts w:ascii="Palatino Linotype" w:hAnsi="Palatino Linotype"/>
+          <w:b/>
+          <w:bCs/>
+          <w:sz w:val="20"/>
+          <w:szCs w:val="20"/>
+        </w:rPr>
+        <w:t xml:space="preserve"> </w:t>
+      </w:r>
+    </w:p>
+    <w:p>
+      <w:pPr>
+        <w:tabs>
+          <w:tab w:val="center" w:pos="4680"/>
+        </w:tabs>
+        <w:jc w:val="both"/>
+        <w:rPr>
+          <w:rFonts w:ascii="Palatino Linotype" w:hAnsi="Palatino Linotype"/>
+          <w:bCs/>
+          <w:color w:val="FF0000"/>
+          <w:sz w:val="20"/>
+          <w:szCs w:val="20"/>
+        </w:rPr>
+      </w:pPr>
+      <w:r>
+        <w:rPr>
+          <w:rFonts w:ascii="Palatino Linotype" w:hAnsi="Palatino Linotype"/>
+          <w:bCs/>
+          <w:sz w:val="20"/>
+          <w:szCs w:val="20"/>
+        </w:rPr>
+        <w:t xml:space="preserve">Defendant’s operator’s license is subject to an administrative license suspension.  Defendant requested a stay of the administrative license suspension d</w:t>
+      </w:r>
+      <w:r>
+        <w:rPr>
+          <w:rFonts w:ascii="Palatino Linotype" w:hAnsi="Palatino Linotype"/>
+          <w:bCs/>
+          <w:sz w:val="20"/>
+          <w:szCs w:val="20"/>
+        </w:rPr>
+        <w:t xml:space="preserve">uring the pendency of this case. </w:t>
+      </w:r>
+      <w:r>
+        <w:rPr>
+          <w:rFonts w:ascii="Palatino Linotype" w:hAnsi="Palatino Linotype"/>
+          <w:bCs/>
+          <w:color w:val="FF0000"/>
+          <w:sz w:val="20"/>
+          <w:szCs w:val="20"/>
+        </w:rPr>
+        <w:t xml:space="preserve"/>
+      </w:r>
+      <w:r>
+        <w:rPr>
+          <w:rFonts w:ascii="Palatino Linotype" w:hAnsi="Palatino Linotype"/>
+          <w:bCs/>
+          <w:sz w:val="20"/>
+          <w:szCs w:val="20"/>
+        </w:rPr>
+        <w:t xml:space="preserve">The State did not object to the stay.</w:t>
+      </w:r>
+      <w:r>
+        <w:rPr>
+          <w:rFonts w:ascii="Palatino Linotype" w:hAnsi="Palatino Linotype"/>
+          <w:bCs/>
+          <w:sz w:val="20"/>
+          <w:szCs w:val="20"/>
+        </w:rPr>
+        <w:t xml:space="preserve"> </w:t>
+      </w:r>
+      <w:r>
+        <w:rPr>
+          <w:rFonts w:ascii="Palatino Linotype" w:hAnsi="Palatino Linotype"/>
+          <w:bCs/>
+          <w:color w:val="FF0000"/>
+          <w:sz w:val="20"/>
+          <w:szCs w:val="20"/>
+        </w:rPr>
+        <w:t xml:space="preserve"/>
+      </w:r>
+      <w:r>
+        <w:rPr>
+          <w:rFonts w:ascii="Palatino Linotype" w:hAnsi="Palatino Linotype"/>
+          <w:bCs/>
+          <w:color w:val="FF0000"/>
+          <w:sz w:val="20"/>
+          <w:szCs w:val="20"/>
+        </w:rPr>
+        <w:t xml:space="preserve"/>
+      </w:r>
+      <w:r>
+        <w:rPr>
+          <w:rFonts w:ascii="Palatino Linotype" w:hAnsi="Palatino Linotype"/>
+          <w:bCs/>
+          <w:sz w:val="20"/>
+          <w:szCs w:val="20"/>
+        </w:rPr>
+        <w:t>The Court GRANTED</w:t>
+      </w:r>
+      <w:r>
+        <w:rPr>
+          <w:rFonts w:ascii="Palatino Linotype" w:hAnsi="Palatino Linotype"/>
+          <w:bCs/>
+          <w:sz w:val="20"/>
+          <w:szCs w:val="20"/>
+        </w:rPr>
+        <w:t xml:space="preserve"> the administrative license suspension </w:t>
+      </w:r>
+      <w:r>
+        <w:rPr>
+          <w:rFonts w:ascii="Palatino Linotype" w:hAnsi="Palatino Linotype"/>
+          <w:bCs/>
+          <w:sz w:val="20"/>
+          <w:szCs w:val="20"/>
+        </w:rPr>
+        <w:t xml:space="preserve">and the administrative license suspension is STAYED. </w:t>
+      </w:r>
+      <w:r>
+        <w:rPr>
+          <w:rFonts w:ascii="Palatino Linotype" w:hAnsi="Palatino Linotype"/>
+          <w:bCs/>
+          <w:color w:val="FF0000"/>
+          <w:sz w:val="20"/>
+          <w:szCs w:val="20"/>
+        </w:rPr>
+        <w:t xml:space="preserve"/>
+      </w:r>
+      <w:r>
+        <w:rPr>
+          <w:rFonts w:ascii="Palatino Linotype" w:hAnsi="Palatino Linotype"/>
+          <w:bCs/>
+          <w:color w:val="FF0000"/>
+          <w:sz w:val="20"/>
+          <w:szCs w:val="20"/>
+        </w:rPr>
+        <w:t xml:space="preserve"/>
+      </w:r>
+      <w:r>
+        <w:rPr>
+          <w:rFonts w:ascii="Palatino Linotype" w:hAnsi="Palatino Linotype"/>
+          <w:bCs/>
+          <w:sz w:val="20"/>
+          <w:szCs w:val="20"/>
+        </w:rPr>
+        <w:t xml:space="preserve">Test</w:t>
+      </w:r>
+      <w:r>
+        <w:rPr>
+          <w:rFonts w:ascii="Palatino Linotype" w:hAnsi="Palatino Linotype"/>
+          <w:bCs/>
+          <w:sz w:val="20"/>
+          <w:szCs w:val="20"/>
+        </w:rPr>
+        <w:t>.</w:t>
+      </w:r>
+      <w:r>
+        <w:rPr>
+          <w:rFonts w:ascii="Palatino Linotype" w:hAnsi="Palatino Linotype"/>
+          <w:bCs/>
+          <w:color w:val="FF0000"/>
+          <w:sz w:val="20"/>
+          <w:szCs w:val="20"/>
+        </w:rPr>
+        <w:t xml:space="preserve"/>
+      </w:r>
+      <w:r>
+        <w:rPr>
+          <w:rFonts w:ascii="Palatino Linotype" w:hAnsi="Palatino Linotype"/>
+          <w:bCs/>
+          <w:color w:val="FF0000"/>
+          <w:sz w:val="20"/>
+          <w:szCs w:val="20"/>
+        </w:rPr>
+        <w:t xml:space="preserve"/>
+      </w:r>
+      <w:r>
+        <w:rPr>
+          <w:rFonts w:ascii="Palatino Linotype" w:hAnsi="Palatino Linotype"/>
+          <w:bCs/>
+          <w:color w:val="FF0000"/>
+          <w:sz w:val="20"/>
+          <w:szCs w:val="20"/>
+        </w:rPr>
+        <w:t xml:space="preserve"/>
+      </w:r>
+      <w:r>
+        <w:rPr>
+          <w:rFonts w:ascii="Palatino Linotype" w:hAnsi="Palatino Linotype"/>
+          <w:bCs/>
+          <w:color w:val="FF0000"/>
+          <w:sz w:val="20"/>
+          <w:szCs w:val="20"/>
+        </w:rPr>
+        <w:t xml:space="preserve"/>
+        <w:br/>
+        <w:t xml:space="preserve"/>
+      </w:r>
+    </w:p>
+    <w:p>
+      <w:pPr>
+        <w:tabs>
+          <w:tab w:val="center" w:pos="4680"/>
+        </w:tabs>
+        <w:jc w:val="both"/>
+        <w:rPr>
+          <w:rFonts w:ascii="Palatino Linotype" w:hAnsi="Palatino Linotype"/>
+          <w:b/>
+          <w:sz w:val="20"/>
+          <w:szCs w:val="20"/>
+          <w:u w:val="single"/>
+        </w:rPr>
+      </w:pPr>
+      <w:r>
+        <w:rPr>
+          <w:rFonts w:ascii="Palatino Linotype" w:hAnsi="Palatino Linotype"/>
+          <w:b/>
+          <w:sz w:val="20"/>
+          <w:szCs w:val="20"/>
+          <w:u w:val="single"/>
+        </w:rPr>
+        <w:t>Vehicle Seizure/Immobilization</w:t>
+      </w:r>
+    </w:p>
+    <w:p>
+      <w:pPr>
+        <w:tabs>
+          <w:tab w:val="center" w:pos="4680"/>
+        </w:tabs>
+        <w:jc w:val="both"/>
+        <w:rPr>
+          <w:rFonts w:ascii="Palatino Linotype" w:hAnsi="Palatino Linotype"/>
+          <w:bCs/>
+          <w:sz w:val="20"/>
+          <w:szCs w:val="20"/>
+        </w:rPr>
+      </w:pPr>
+      <w:r>
+        <w:rPr>
+          <w:rFonts w:ascii="Palatino Linotype" w:hAnsi="Palatino Linotype"/>
+          <w:bCs/>
+          <w:sz w:val="20"/>
+          <w:szCs w:val="20"/>
+        </w:rPr>
+        <w:t xml:space="preserve">A </w:t>
+      </w:r>
+      <w:proofErr w:type="gramStart"/>
+      <w:r>
+        <w:rPr>
+          <w:rFonts w:ascii="Palatino Linotype" w:hAnsi="Palatino Linotype"/>
+          <w:bCs/>
+          <w:sz w:val="20"/>
+          <w:szCs w:val="20"/>
+        </w:rPr>
+        <w:t xml:space="preserve">2021 Acura MDX, license plate 123COOL</w:t>
+      </w:r>
+      <w:r>
+        <w:rPr>
+          <w:rFonts w:ascii="Palatino Linotype" w:hAnsi="Palatino Linotype"/>
+          <w:bCs/>
+          <w:sz w:val="20"/>
+          <w:szCs w:val="20"/>
+        </w:rPr>
+        <w:t>, was seized by law enforcement pursua</w:t>
+      </w:r>
+      <w:r>
+        <w:rPr>
+          <w:rFonts w:ascii="Palatino Linotype" w:hAnsi="Palatino Linotype"/>
+          <w:bCs/>
+          <w:sz w:val="20"/>
+          <w:szCs w:val="20"/>
+        </w:rPr>
+        <w:t>nt to R.C. 4511.195 or 4510.41.</w:t>
+      </w:r>
+      <w:r>
+        <w:rPr>
+          <w:rFonts w:ascii="Palatino Linotype" w:hAnsi="Palatino Linotype"/>
+          <w:bCs/>
+          <w:sz w:val="20"/>
+          <w:szCs w:val="20"/>
+        </w:rPr>
+        <w:t xml:space="preserve"> </w:t>
+      </w:r>
+      <w:proofErr w:type="gramStart"/>
+      <w:r>
+        <w:rPr>
+          <w:rFonts w:ascii="Palatino Linotype" w:hAnsi="Palatino Linotype"/>
+          <w:sz w:val="20"/>
+          <w:szCs w:val="20"/>
+        </w:rPr>
+        <w:t xml:space="preserve">Brenda Fisher</w:t>
+      </w:r>
+      <w:r>
+        <w:rPr>
+          <w:rFonts w:ascii="Palatino Linotype" w:hAnsi="Palatino Linotype"/>
+          <w:bCs/>
+          <w:sz w:val="20"/>
+          <w:szCs w:val="20"/>
+        </w:rPr>
+        <w:t xml:space="preserve"> </w:t>
+      </w:r>
+      <w:r>
+        <w:rPr>
+          <w:rFonts w:ascii="Palatino Linotype" w:hAnsi="Palatino Linotype"/>
+          <w:bCs/>
+          <w:sz w:val="20"/>
+          <w:szCs w:val="20"/>
+        </w:rPr>
+        <w:t xml:space="preserve">is the owner of the vehicle.  Owner is subject to tow and storage fees.  The law enforcement agency shall permit the owner/authorized agent to recover vehicle contents.</w:t>
+      </w:r>
+      <w:r>
+        <w:rPr>
+          <w:rFonts w:ascii="Palatino Linotype" w:hAnsi="Palatino Linotype"/>
+          <w:bCs/>
+          <w:color w:val="FF0000"/>
+          <w:sz w:val="20"/>
+          <w:szCs w:val="20"/>
+        </w:rPr>
+        <w:t xml:space="preserve"> </w:t>
+      </w:r>
+      <w:r>
+        <w:rPr>
+          <w:rFonts w:ascii="Palatino Linotype" w:hAnsi="Palatino Linotype"/>
+          <w:bCs/>
+          <w:color w:val="FF0000"/>
+          <w:sz w:val="20"/>
+          <w:szCs w:val="20"/>
+        </w:rPr>
+        <w:t xml:space="preserve"/>
+        <w:br/>
+        <w:t xml:space="preserve"/>
+      </w:r>
+      <w:r>
+        <w:rPr>
+          <w:rFonts w:ascii="Palatino Linotype" w:hAnsi="Palatino Linotype"/>
+          <w:bCs/>
+          <w:sz w:val="20"/>
+          <w:szCs w:val="20"/>
+        </w:rPr>
+        <w:t xml:space="preserve">  </w:t>
+      </w:r>
+      <w:r>
+        <w:rPr>
+          <w:rFonts w:ascii="Palatino Linotype" w:hAnsi="Palatino Linotype"/>
+          <w:bCs/>
+          <w:sz w:val="20"/>
+          <w:szCs w:val="20"/>
+        </w:rPr>
+        <w:t xml:space="preserve">  </w:t>
+      </w:r>
+    </w:p>
+    <w:p>
+      <w:pPr>
+        <w:tabs>
+          <w:tab w:val="center" w:pos="4680"/>
+        </w:tabs>
+        <w:jc w:val="both"/>
+        <w:rPr>
+          <w:rFonts w:ascii="Palatino Linotype" w:hAnsi="Palatino Linotype"/>
+          <w:bCs/>
+          <w:sz w:val="20"/>
+          <w:szCs w:val="20"/>
+        </w:rPr>
+      </w:pPr>
+      <w:r>
+        <w:rPr>
+          <w:rFonts w:ascii="Palatino Linotype" w:hAnsi="Palatino Linotype"/>
+          <w:bCs/>
+          <w:sz w:val="20"/>
+          <w:szCs w:val="20"/>
+        </w:rPr>
+        <w:t>Defendant requested that the vehicle be immobilized at Defendant’s reside</w:t>
+      </w:r>
+      <w:r>
+        <w:rPr>
+          <w:rFonts w:ascii="Palatino Linotype" w:hAnsi="Palatino Linotype"/>
+          <w:bCs/>
+          <w:sz w:val="20"/>
+          <w:szCs w:val="20"/>
+        </w:rPr>
+        <w:t xml:space="preserve">nce; the State did not object. </w:t>
+      </w:r>
+      <w:r>
+        <w:rPr>
+          <w:rFonts w:ascii="Palatino Linotype" w:hAnsi="Palatino Linotype"/>
+          <w:bCs/>
+          <w:sz w:val="20"/>
+          <w:szCs w:val="20"/>
+        </w:rPr>
+        <w:t>Upon landowner’s written consent, and after Defendant pays all towing and storage costs, the vehicle shall be immobilized at</w:t>
+      </w:r>
+      <w:r>
+        <w:rPr>
+          <w:rFonts w:ascii="Palatino Linotype" w:hAnsi="Palatino Linotype"/>
+          <w:bCs/>
+          <w:sz w:val="20"/>
+          <w:szCs w:val="20"/>
+        </w:rPr>
+        <w:t xml:space="preserve"> Defendant’s residence</w:t>
+      </w:r>
+      <w:r>
+        <w:rPr>
+          <w:rFonts w:ascii="Palatino Linotype" w:hAnsi="Palatino Linotype"/>
+          <w:bCs/>
+          <w:sz w:val="20"/>
+          <w:szCs w:val="20"/>
+        </w:rPr>
+        <w:t xml:space="preserve">.  If the vehicle is towed to owner’s home, the law enforcement agency</w:t>
+      </w:r>
+      <w:r>
+        <w:rPr>
+          <w:rFonts w:ascii="Palatino Linotype" w:hAnsi="Palatino Linotype"/>
+          <w:bCs/>
+          <w:sz w:val="20"/>
+          <w:szCs w:val="20"/>
+        </w:rPr>
+        <w:t xml:space="preserve"> shall keep the license plates.</w:t>
+      </w:r>
+      <w:r>
+        <w:rPr>
+          <w:rFonts w:ascii="Palatino Linotype" w:hAnsi="Palatino Linotype"/>
+          <w:bCs/>
+          <w:color w:val="FF0000"/>
+          <w:sz w:val="20"/>
+          <w:szCs w:val="20"/>
+        </w:rPr>
+        <w:t xml:space="preserve"> </w:t>
+      </w:r>
+      <w:r>
+        <w:rPr>
+          <w:rFonts w:ascii="Palatino Linotype" w:hAnsi="Palatino Linotype"/>
+          <w:bCs/>
+          <w:color w:val="FF0000"/>
+          <w:sz w:val="20"/>
+          <w:szCs w:val="20"/>
+        </w:rPr>
+        <w:t xml:space="preserve"/>
+      </w:r>
+      <w:r>
+        <w:rPr>
+          <w:rFonts w:ascii="Palatino Linotype" w:hAnsi="Palatino Linotype"/>
+          <w:bCs/>
+          <w:color w:val="FF0000"/>
+          <w:sz w:val="20"/>
+          <w:szCs w:val="20"/>
+        </w:rPr>
+        <w:t xml:space="preserve"/>
+      </w:r>
+      <w:r>
+        <w:rPr>
+          <w:rFonts w:ascii="Palatino Linotype" w:hAnsi="Palatino Linotype"/>
+          <w:bCs/>
+          <w:color w:val="FF0000"/>
+          <w:sz w:val="20"/>
+          <w:szCs w:val="20"/>
+        </w:rPr>
+        <w:t xml:space="preserve"/>
+        <w:br/>
+        <w:t xml:space="preserve"/>
+      </w:r>
+    </w:p>
+    <w:p>
+      <w:pPr>
+        <w:tabs>
+          <w:tab w:val="center" w:pos="4680"/>
+        </w:tabs>
+        <w:jc w:val="both"/>
+        <w:rPr>
+          <w:rFonts w:ascii="Palatino Linotype" w:hAnsi="Palatino Linotype"/>
+          <w:b/>
+          <w:bCs/>
+          <w:sz w:val="20"/>
+          <w:szCs w:val="20"/>
+          <w:u w:val="single"/>
+        </w:rPr>
+      </w:pPr>
+      <w:r>
+        <w:rPr>
+          <w:rFonts w:ascii="Palatino Linotype" w:hAnsi="Palatino Linotype"/>
+          <w:b/>
+          <w:bCs/>
+          <w:sz w:val="20"/>
+          <w:szCs w:val="20"/>
+          <w:u w:val="single"/>
+        </w:rPr>
+        <w:t>Other Conditions</w:t>
+      </w:r>
+    </w:p>
+    <w:p>
+      <w:pPr>
+        <w:tabs>
+          <w:tab w:val="center" w:pos="4680"/>
+        </w:tabs>
+        <w:jc w:val="both"/>
+        <w:rPr>
+          <w:rFonts w:ascii="Palatino Linotype" w:hAnsi="Palatino Linotype"/>
+          <w:bCs/>
+          <w:color w:val="FF0000"/>
+          <w:sz w:val="20"/>
+          <w:szCs w:val="20"/>
+        </w:rPr>
+      </w:pPr>
+      <w:proofErr w:type="gramStart"/>
+      <w:r>
+        <w:rPr>
+          <w:rFonts w:ascii="Palatino Linotype" w:hAnsi="Palatino Linotype"/>
+          <w:bCs/>
+          <w:sz w:val="20"/>
+          <w:szCs w:val="20"/>
+        </w:rPr>
+        <w:t xml:space="preserve">Fraed</w:t>
+      </w:r>
+      <w:r>
+        <w:rPr>
+          <w:rFonts w:ascii="Palatino Linotype" w:hAnsi="Palatino Linotype"/>
+          <w:bCs/>
+          <w:sz w:val="20"/>
+          <w:szCs w:val="20"/>
+        </w:rPr>
+        <w:t>.</w:t>
       </w:r>
       <w:r>
         <w:rPr>
@@ -1797,6 +3304,7 @@
         </w:rPr>
         <w:tab/>
       </w:r>
+      <w:proofErr w:type="gramStart"/>
       <w:r>
         <w:rPr>
           <w:rFonts w:ascii="Palatino Linotype" w:hAnsi="Palatino Linotype"/>
@@ -1938,7 +3446,16 @@
           <w:sz w:val="16"/>
           <w:szCs w:val="16"/>
         </w:rPr>
-        <w:t xml:space="preserve">Prosecutor’s Office: PS    OM     EM; Defendant’s Attorney: PS     OM     EM; Brenda Fisher: PS     OM     EM;</w:t>
+        <w:t xml:space="preserve">Prosecutor’s Office: PS    OM     EM; Defendant’s Attorney: PS     OM     EM; </w:t>
+      </w:r>
+      <w:proofErr w:type="gramStart"/>
+      <w:r>
+        <w:rPr>
+          <w:rFonts w:ascii="Palatino Linotype" w:hAnsi="Palatino Linotype"/>
+          <w:sz w:val="16"/>
+          <w:szCs w:val="16"/>
+        </w:rPr>
+        <w:t xml:space="preserve">Brenda Fisher: PS     OM     EM;</w:t>
       </w:r>
     </w:p>
     <w:p>
@@ -1967,7 +3484,7 @@
           <w:sz w:val="16"/>
           <w:szCs w:val="16"/>
         </w:rPr>
-        <w:t xml:space="preserve"/>
+        <w:t xml:space="preserve">Community Control: PS    EM;</w:t>
       </w:r>
     </w:p>
     <w:p>

</xml_diff>